<commit_message>
Subida 30 de Julio
</commit_message>
<xml_diff>
--- a/Formato Informe preliminar PT - Ivan Smith.docx
+++ b/Formato Informe preliminar PT - Ivan Smith.docx
@@ -3336,11 +3336,9 @@
       <w:r>
         <w:t xml:space="preserve">Hoy en día la ciencia es capaz de otorgar facilidades que permiten visualizar diversas enfermedades en los seres humanos, la capacidad de descubrimiento en diferentes áreas y el incremento exponencial que poseen las maquinas </w:t>
       </w:r>
-      <w:proofErr w:type="gramStart"/>
-      <w:r>
-        <w:t>en relación al</w:t>
-      </w:r>
-      <w:proofErr w:type="gramEnd"/>
+      <w:r>
+        <w:t>en relación con el</w:t>
+      </w:r>
       <w:r>
         <w:t xml:space="preserve"> cómputo de información, hacen posible la utilización de herramientas para la detección de patologías o simplemente conocer el estado de salud de una persona. </w:t>
       </w:r>
@@ -5180,124 +5178,13 @@
     </w:p>
     <w:p>
       <w:r>
-        <w:t>Máquina</w:t>
-      </w:r>
-      <w:r>
-        <w:t xml:space="preserve"> de vectores de soporte o Support Vector Machine es un </w:t>
-      </w:r>
-      <w:r>
-        <w:t>método</w:t>
-      </w:r>
-      <w:r>
-        <w:t xml:space="preserve"> </w:t>
-      </w:r>
-      <w:r>
-        <w:t>matemático</w:t>
-      </w:r>
-      <w:r>
-        <w:t xml:space="preserve">, desarrollado en los años 90 dentro del </w:t>
-      </w:r>
-      <w:r>
-        <w:t>área</w:t>
-      </w:r>
-      <w:r>
-        <w:t xml:space="preserve"> de la </w:t>
-      </w:r>
-      <w:r>
-        <w:t>computación</w:t>
-      </w:r>
-      <w:r>
-        <w:t xml:space="preserve"> para aplicarlo a diversos modelos con el fin de poder contribuir a problemas de </w:t>
-      </w:r>
-      <w:r>
-        <w:t>clasificación</w:t>
-      </w:r>
-      <w:r>
-        <w:t xml:space="preserve"> </w:t>
-      </w:r>
-      <w:r>
-        <w:t>múltiple</w:t>
-      </w:r>
-      <w:r>
-        <w:t xml:space="preserve"> y </w:t>
-      </w:r>
-      <w:r>
-        <w:t>regresión</w:t>
-      </w:r>
-      <w:r>
-        <w:t xml:space="preserve"> tanto en </w:t>
-      </w:r>
-      <w:r>
-        <w:t>áreas</w:t>
-      </w:r>
-      <w:r>
-        <w:t xml:space="preserve"> </w:t>
-      </w:r>
-      <w:r>
-        <w:t>matemáticas</w:t>
-      </w:r>
-      <w:r>
-        <w:t xml:space="preserve"> como fundamentalmente en problemas de </w:t>
-      </w:r>
-      <w:r>
-        <w:t>cómputo</w:t>
-      </w:r>
-      <w:r>
-        <w:t xml:space="preserve"> directo. </w:t>
+        <w:t xml:space="preserve">Máquina de vectores de soporte o Support Vector Machine es un método matemático, desarrollado en los años 90 dentro del área de la computación para aplicarlo a diversos modelos con el fin de poder contribuir a problemas de clasificación múltiple y regresión tanto en áreas matemáticas como fundamentalmente en problemas de cómputo directo. </w:t>
       </w:r>
     </w:p>
     <w:p/>
     <w:p>
       <w:r>
-        <w:t xml:space="preserve">Su objetivo es la </w:t>
-      </w:r>
-      <w:r>
-        <w:t>optimización</w:t>
-      </w:r>
-      <w:r>
-        <w:t xml:space="preserve"> o </w:t>
-      </w:r>
-      <w:r>
-        <w:t>maximización</w:t>
-      </w:r>
-      <w:r>
-        <w:t xml:space="preserve"> dentro del descubrimiento de patrones, con el fin de poder esclarecer y distinguir </w:t>
-      </w:r>
-      <w:r>
-        <w:t>características</w:t>
-      </w:r>
-      <w:r>
-        <w:t xml:space="preserve"> propias de cada uno de los elementos involucrados en el modelo, a cada objeto con su </w:t>
-      </w:r>
-      <w:r>
-        <w:t>característica</w:t>
-      </w:r>
-      <w:r>
-        <w:t xml:space="preserve"> se le denomina clase. El algoritmo es capaz en base a una serie de elementos </w:t>
-      </w:r>
-      <w:r>
-        <w:t>matemáticos</w:t>
-      </w:r>
-      <w:r>
-        <w:t xml:space="preserve"> de poder </w:t>
-      </w:r>
-      <w:r>
-        <w:t>identificar</w:t>
-      </w:r>
-      <w:r>
-        <w:t xml:space="preserve"> en base a entrenamiento a que clase pertenece cada dato entregado por un agente, para </w:t>
-      </w:r>
-      <w:r>
-        <w:t>así</w:t>
-      </w:r>
-      <w:r>
-        <w:t xml:space="preserve"> luego poder ir identificando de manera </w:t>
-      </w:r>
-      <w:r>
-        <w:t>automáticamente</w:t>
-      </w:r>
-      <w:r>
-        <w:t xml:space="preserve"> las entradas correspondientes.</w:t>
+        <w:t>Su objetivo es la optimización o maximización dentro del descubrimiento de patrones, con el fin de poder esclarecer y distinguir características propias de cada uno de los elementos involucrados en el modelo, a cada objeto con su característica se le denomina clase. El algoritmo es capaz en base a una serie de elementos matemáticos de poder identificar en base a entrenamiento a que clase pertenece cada dato entregado por un agente, para así luego poder ir identificando de manera automáticamente las entradas correspondientes.</w:t>
       </w:r>
     </w:p>
     <w:tbl>
@@ -5449,31 +5336,7 @@
                 <w:szCs w:val="18"/>
                 <w:shd w:val="clear" w:color="auto" w:fill="FFFFFF"/>
               </w:rPr>
-              <w:t>Fernández-Sainz</w:t>
-            </w:r>
-            <w:r>
-              <w:rPr>
-                <w:rFonts w:cs="Arial"/>
-                <w:i/>
-                <w:iCs/>
-                <w:color w:val="222222"/>
-                <w:sz w:val="18"/>
-                <w:szCs w:val="18"/>
-                <w:shd w:val="clear" w:color="auto" w:fill="FFFFFF"/>
-              </w:rPr>
-              <w:t xml:space="preserve"> </w:t>
-            </w:r>
-            <w:r>
-              <w:rPr>
-                <w:rFonts w:cs="Arial"/>
-                <w:i/>
-                <w:iCs/>
-                <w:color w:val="222222"/>
-                <w:sz w:val="18"/>
-                <w:szCs w:val="18"/>
-                <w:shd w:val="clear" w:color="auto" w:fill="FFFFFF"/>
-              </w:rPr>
-              <w:t>2011).</w:t>
+              <w:t>Fernández-Sainz 2011).</w:t>
             </w:r>
           </w:p>
         </w:tc>
@@ -5482,191 +5345,23 @@
     <w:p/>
     <w:p>
       <w:r>
-        <w:t xml:space="preserve">En el caso de un problema donde existen dos clases diferentes, un SVM se entrena de manera que la </w:t>
-      </w:r>
-      <w:r>
-        <w:t>función</w:t>
-      </w:r>
-      <w:r>
-        <w:t xml:space="preserve"> </w:t>
-      </w:r>
-      <w:r>
-        <w:t>maximice</w:t>
-      </w:r>
-      <w:r>
-        <w:t xml:space="preserve"> la habilidad de </w:t>
-      </w:r>
-      <w:r>
-        <w:t>generalización</w:t>
-      </w:r>
-      <w:r>
-        <w:t xml:space="preserve">. Esto se representa en la figura </w:t>
-      </w:r>
-      <w:r>
-        <w:t>número</w:t>
-      </w:r>
-      <w:r>
-        <w:t xml:space="preserve"> 2, donde se trata de encontrar una forma de separar las figuras cuadradas y redondas con el fin de identificar sus </w:t>
-      </w:r>
-      <w:r>
-        <w:t>características</w:t>
-      </w:r>
-      <w:r>
-        <w:t xml:space="preserve"> propias y finalmente </w:t>
-      </w:r>
-      <w:r>
-        <w:t>encasillarlas</w:t>
-      </w:r>
-      <w:r>
-        <w:t>.</w:t>
+        <w:t>En el caso de un problema donde existen dos clases diferentes, un SVM se entrena de manera que la función maximice la habilidad de generalización. Esto se representa en la figura número 2, donde se trata de encontrar una forma de separar las figuras cuadradas y redondas con el fin de identificar sus características propias y finalmente encasillarlas.</w:t>
       </w:r>
     </w:p>
     <w:p/>
     <w:p>
       <w:r>
-        <w:t xml:space="preserve">Como se puede apreciar, el </w:t>
-      </w:r>
-      <w:r>
-        <w:t>hiperplano</w:t>
-      </w:r>
-      <w:r>
-        <w:t xml:space="preserve"> optimo engloba todos los elementos fundamentales dentro del SVM, lo que permite determinar la </w:t>
-      </w:r>
-      <w:r>
-        <w:t>separación</w:t>
-      </w:r>
-      <w:r>
-        <w:t xml:space="preserve"> maximizada representada por el margen que a su vez siempre busca la mayor </w:t>
-      </w:r>
-      <w:r>
-        <w:t>división,</w:t>
-      </w:r>
-      <w:r>
-        <w:t xml:space="preserve"> para apreciar y clasificar de mejor manera en base a datos entregados. Los puntos </w:t>
-      </w:r>
-      <w:r>
-        <w:t>más</w:t>
-      </w:r>
-      <w:r>
-        <w:t xml:space="preserve"> </w:t>
-      </w:r>
-      <w:r>
-        <w:t>próximos</w:t>
-      </w:r>
-      <w:r>
-        <w:t xml:space="preserve"> a la recta, son los que permiten localizar de buena manera los vectores de soporte que fundamentan la </w:t>
-      </w:r>
-      <w:r>
-        <w:t>localización</w:t>
-      </w:r>
-      <w:r>
-        <w:t xml:space="preserve"> del hiperplano de </w:t>
-      </w:r>
-      <w:r>
-        <w:t>separación</w:t>
-      </w:r>
-      <w:r>
-        <w:t xml:space="preserve">. Cabe destacar que todo dato de entrenamiento debe </w:t>
+        <w:t xml:space="preserve">Como se puede apreciar, el hiperplano optimo engloba todos los elementos fundamentales dentro del SVM, lo que permite determinar la separación maximizada representada por el margen que a su vez siempre busca la mayor división, para apreciar y clasificar de mejor manera en base a datos entregados. Los puntos más próximos a la recta, son los que permiten localizar de buena manera los vectores de soporte que fundamentan la localización del hiperplano de separación. Cabe destacar que todo dato de entrenamiento debe </w:t>
       </w:r>
       <w:r>
         <w:lastRenderedPageBreak/>
-        <w:t xml:space="preserve">satisfacer la </w:t>
-      </w:r>
-      <w:r>
-        <w:t>condición</w:t>
-      </w:r>
-      <w:r>
-        <w:t xml:space="preserve"> de tener una distancia al hiperplano, mayor que la distancia de los vectores de soporte.</w:t>
+        <w:t>satisfacer la condición de tener una distancia al hiperplano, mayor que la distancia de los vectores de soporte.</w:t>
       </w:r>
     </w:p>
     <w:p/>
     <w:p>
       <w:r>
-        <w:t xml:space="preserve">Haciendo nuevamente </w:t>
-      </w:r>
-      <w:r>
-        <w:t>referencia a</w:t>
-      </w:r>
-      <w:r>
-        <w:t xml:space="preserve"> la figura 2, la forma </w:t>
-      </w:r>
-      <w:r>
-        <w:t>más</w:t>
-      </w:r>
-      <w:r>
-        <w:t xml:space="preserve"> sencilla de realizar una </w:t>
-      </w:r>
-      <w:r>
-        <w:t>separación</w:t>
-      </w:r>
-      <w:r>
-        <w:t xml:space="preserve"> es mediante una </w:t>
-      </w:r>
-      <w:r>
-        <w:t>línea</w:t>
-      </w:r>
-      <w:r>
-        <w:t xml:space="preserve"> recta, un plano recto o un hiperplano N-dimensional, como se denota en la figura. Sin </w:t>
-      </w:r>
-      <w:r>
-        <w:t>embargo,</w:t>
-      </w:r>
-      <w:r>
-        <w:t xml:space="preserve"> problemas computacionales referentes a tipos de aprendizajes actuales, exigen un trabajo de complejidad mayor como los casos de mayor cantidad de clases, curvas no lineales de </w:t>
-      </w:r>
-      <w:r>
-        <w:t>separación</w:t>
-      </w:r>
-      <w:r>
-        <w:t xml:space="preserve">, </w:t>
-      </w:r>
-      <w:r>
-        <w:t>clasificación</w:t>
-      </w:r>
-      <w:r>
-        <w:t xml:space="preserve"> en </w:t>
-      </w:r>
-      <w:r>
-        <w:t>más</w:t>
-      </w:r>
-      <w:r>
-        <w:t xml:space="preserve"> de dos </w:t>
-      </w:r>
-      <w:r>
-        <w:t>categorías</w:t>
-      </w:r>
-      <w:r>
-        <w:t xml:space="preserve"> o casos donde los conjuntos de datos no pueden ser separados completamente. Para esto se utiliza la </w:t>
-      </w:r>
-      <w:r>
-        <w:t>función</w:t>
-      </w:r>
-      <w:r>
-        <w:t xml:space="preserve"> kernel, la cual pertenece a una amplia </w:t>
-      </w:r>
-      <w:r>
-        <w:t>gama</w:t>
-      </w:r>
-      <w:r>
-        <w:t xml:space="preserve"> de funciones </w:t>
-      </w:r>
-      <w:r>
-        <w:t>matemáticas</w:t>
-      </w:r>
-      <w:r>
-        <w:t xml:space="preserve"> que permiten convertir un problema de </w:t>
-      </w:r>
-      <w:r>
-        <w:t>clasificación</w:t>
-      </w:r>
-      <w:r>
-        <w:t xml:space="preserve"> no lineal a un problema de </w:t>
-      </w:r>
-      <w:r>
-        <w:t>clasificación</w:t>
-      </w:r>
-      <w:r>
-        <w:t xml:space="preserve"> en un espacio dimensional mayor.</w:t>
+        <w:t>Haciendo nuevamente referencia a la figura 2, la forma más sencilla de realizar una separación es mediante una línea recta, un plano recto o un hiperplano N-dimensional, como se denota en la figura. Sin embargo, problemas computacionales referentes a tipos de aprendizajes actuales, exigen un trabajo de complejidad mayor como los casos de mayor cantidad de clases, curvas no lineales de separación, clasificación en más de dos categorías o casos donde los conjuntos de datos no pueden ser separados completamente. Para esto se utiliza la función kernel, la cual pertenece a una amplia gama de funciones matemáticas que permiten convertir un problema de clasificación no lineal a un problema de clasificación en un espacio dimensional mayor.</w:t>
       </w:r>
     </w:p>
     <w:p/>
@@ -5701,181 +5396,19 @@
     </w:p>
     <w:p>
       <w:r>
-        <w:t xml:space="preserve">Diversos estudios dentro del </w:t>
-      </w:r>
-      <w:r>
-        <w:t>área</w:t>
-      </w:r>
-      <w:r>
-        <w:t xml:space="preserve"> </w:t>
-      </w:r>
-      <w:r>
-        <w:t>neurológica</w:t>
-      </w:r>
-      <w:r>
-        <w:t xml:space="preserve"> han podido demostrar ciertos </w:t>
-      </w:r>
-      <w:r>
-        <w:t>métodos</w:t>
-      </w:r>
-      <w:r>
-        <w:t xml:space="preserve"> para la </w:t>
-      </w:r>
-      <w:r>
-        <w:t>medición</w:t>
-      </w:r>
-      <w:r>
-        <w:t xml:space="preserve"> de variables en el cuerpo humano, como es el caso de la </w:t>
-      </w:r>
-      <w:r>
-        <w:t>presión</w:t>
-      </w:r>
-      <w:r>
-        <w:t xml:space="preserve">, frecuencia cardiaca, entre otros. Es de suma importancia conocer la </w:t>
-      </w:r>
-      <w:r>
-        <w:t>raíz</w:t>
-      </w:r>
-      <w:r>
-        <w:t xml:space="preserve"> de todo origen para comprender el valor real de cada descubrimiento </w:t>
-      </w:r>
-      <w:r>
-        <w:t>científico</w:t>
-      </w:r>
-      <w:r>
-        <w:t>.</w:t>
+        <w:t>Diversos estudios dentro del área neurológica han podido demostrar ciertos métodos para la medición de variables en el cuerpo humano, como es el caso de la presión, frecuencia cardiaca, entre otros. Es de suma importancia conocer la raíz de todo origen para comprender el valor real de cada descubrimiento científico.</w:t>
       </w:r>
     </w:p>
     <w:p/>
     <w:p>
       <w:r>
-        <w:t xml:space="preserve">El modelo de Aaslid-Tiecks permite fundamentar la </w:t>
-      </w:r>
-      <w:r>
-        <w:t>obtención</w:t>
-      </w:r>
-      <w:r>
-        <w:t xml:space="preserve"> del </w:t>
-      </w:r>
-      <w:r>
-        <w:t>índice</w:t>
-      </w:r>
-      <w:r>
-        <w:t xml:space="preserve"> de </w:t>
-      </w:r>
-      <w:r>
-        <w:t>autorregulación</w:t>
-      </w:r>
-      <w:r>
-        <w:t xml:space="preserve"> Cerebral, con la maniobra de </w:t>
-      </w:r>
-      <w:r>
-        <w:t>oclusión</w:t>
-      </w:r>
-      <w:r>
-        <w:t xml:space="preserve"> de la </w:t>
-      </w:r>
-      <w:r>
-        <w:t>circulación</w:t>
-      </w:r>
-      <w:r>
-        <w:t xml:space="preserve"> en los muslos que </w:t>
-      </w:r>
-      <w:r>
-        <w:t>permite</w:t>
-      </w:r>
-      <w:r>
-        <w:t xml:space="preserve"> estudiar el comportamiento </w:t>
-      </w:r>
-      <w:r>
-        <w:t>dinámico</w:t>
-      </w:r>
-      <w:r>
-        <w:t xml:space="preserve"> de la </w:t>
-      </w:r>
-      <w:r>
-        <w:t>autorregulación</w:t>
-      </w:r>
-      <w:r>
-        <w:t xml:space="preserve"> del flujo </w:t>
-      </w:r>
-      <w:r>
-        <w:t>sanguíneo</w:t>
-      </w:r>
-      <w:r>
-        <w:t xml:space="preserve"> cerebral. En base a esto mediante variables como la velocidad del flujo </w:t>
-      </w:r>
-      <w:r>
-        <w:t>sanguíneo</w:t>
-      </w:r>
-      <w:r>
-        <w:t xml:space="preserve"> cerebral en respuesta a los cambios que se efectuaban en la </w:t>
-      </w:r>
-      <w:r>
-        <w:t>presión</w:t>
-      </w:r>
-      <w:r>
-        <w:t xml:space="preserve"> </w:t>
-      </w:r>
-      <w:r>
-        <w:t>sanguínea</w:t>
-      </w:r>
-      <w:r>
-        <w:t xml:space="preserve"> arterial, se </w:t>
-      </w:r>
-      <w:r>
-        <w:t>logró</w:t>
-      </w:r>
-      <w:r>
-        <w:t xml:space="preserve"> realizar una </w:t>
-      </w:r>
-      <w:r>
-        <w:t>correlación</w:t>
-      </w:r>
-      <w:r>
-        <w:t xml:space="preserve"> entre estos factores que permitieron demostrar y efectuar un modelo </w:t>
-      </w:r>
-      <w:r>
-        <w:t>matemático</w:t>
-      </w:r>
-      <w:r>
-        <w:t xml:space="preserve"> capaz de representar este ARI.</w:t>
+        <w:t>El modelo de Aaslid-Tiecks permite fundamentar la obtención del índice de autorregulación Cerebral, con la maniobra de oclusión de la circulación en los muslos que permite estudiar el comportamiento dinámico de la autorregulación del flujo sanguíneo cerebral. En base a esto mediante variables como la velocidad del flujo sanguíneo cerebral en respuesta a los cambios que se efectuaban en la presión sanguínea arterial, se logró realizar una correlación entre estos factores que permitieron demostrar y efectuar un modelo matemático capaz de representar este ARI.</w:t>
       </w:r>
     </w:p>
     <w:p/>
     <w:p>
       <w:r>
-        <w:t xml:space="preserve">Mediante tres </w:t>
-      </w:r>
-      <w:r>
-        <w:t>parámetros</w:t>
-      </w:r>
-      <w:r>
-        <w:t xml:space="preserve"> de una </w:t>
-      </w:r>
-      <w:r>
-        <w:t>ecuación</w:t>
-      </w:r>
-      <w:r>
-        <w:t xml:space="preserve"> diferencial de segundo orden, se </w:t>
-      </w:r>
-      <w:r>
-        <w:t>permite</w:t>
-      </w:r>
-      <w:r>
-        <w:t xml:space="preserve"> calcular un </w:t>
-      </w:r>
-      <w:r>
-        <w:t>índice</w:t>
-      </w:r>
-      <w:r>
-        <w:t xml:space="preserve"> discreto con intervalos de valores entre el 0 y 9 lo cual representa claramente una ausencia de </w:t>
-      </w:r>
-      <w:r>
-        <w:t>autorregulación</w:t>
-      </w:r>
-      <w:r>
-        <w:t xml:space="preserve"> o un comportamiento constante y gradual de este mismo.</w:t>
+        <w:t>Mediante tres parámetros de una ecuación diferencial de segundo orden, se permite calcular un índice discreto con intervalos de valores entre el 0 y 9 lo cual representa claramente una ausencia de autorregulación o un comportamiento constante y gradual de este mismo.</w:t>
       </w:r>
     </w:p>
     <w:p/>
@@ -5887,25 +5420,7 @@
     <w:p>
       <w:r>
         <w:lastRenderedPageBreak/>
-        <w:t xml:space="preserve">El modelo plantea que en base a cambios de </w:t>
-      </w:r>
-      <w:r>
-        <w:t>presión</w:t>
-      </w:r>
-      <w:r>
-        <w:t xml:space="preserve"> arterial representado por P(t), se logra obtener la Velocidad del Flujo </w:t>
-      </w:r>
-      <w:r>
-        <w:t>sanguíneo</w:t>
-      </w:r>
-      <w:r>
-        <w:t xml:space="preserve"> </w:t>
-      </w:r>
-      <w:r>
-        <w:t>Cerebral (</w:t>
-      </w:r>
-      <w:r>
-        <w:t>VFSC) correspondiente a V', utilizando cuatro ecuaciones de estado.</w:t>
+        <w:t>El modelo plantea que en base a cambios de presión arterial representado por P(t), se logra obtener la Velocidad del Flujo sanguíneo Cerebral (VFSC) correspondiente a V', utilizando cuatro ecuaciones de estado.</w:t>
       </w:r>
     </w:p>
     <w:p/>
@@ -6861,79 +6376,13 @@
     <w:p/>
     <w:p>
       <w:r>
-        <w:t xml:space="preserve">Donde dP(t) se encarga de normalizar la </w:t>
-      </w:r>
-      <w:r>
-        <w:t>presión</w:t>
-      </w:r>
-      <w:r>
-        <w:t xml:space="preserve"> </w:t>
-      </w:r>
-      <w:r>
-        <w:t>vía</w:t>
-      </w:r>
-      <w:r>
-        <w:t xml:space="preserve"> </w:t>
-      </w:r>
-      <w:r>
-        <w:t>línea</w:t>
-      </w:r>
-      <w:r>
-        <w:t xml:space="preserve"> base, CPPr es un valor introducido por Tiecks, el cual hace referencia a la </w:t>
-      </w:r>
-      <w:r>
-        <w:t>presión</w:t>
-      </w:r>
-      <w:r>
-        <w:t xml:space="preserve"> de cierre critica, f corresponde a la frecuencia de muestreo, K representa un </w:t>
-      </w:r>
-      <w:r>
-        <w:t>parámetro</w:t>
-      </w:r>
-      <w:r>
-        <w:t xml:space="preserve"> de ganancia en la </w:t>
-      </w:r>
-      <w:r>
-        <w:t>ecuación</w:t>
-      </w:r>
-      <w:r>
-        <w:t>, T es la constante de tiempo y D es el factor de amortiguamiento. Por otra parte, X1(t) y X2(t) son las variables de estado de un sistema diferencial.</w:t>
+        <w:t>Donde dP(t) se encarga de normalizar la presión vía línea base, CPPr es un valor introducido por Tiecks, el cual hace referencia a la presión de cierre critica, f corresponde a la frecuencia de muestreo, K representa un parámetro de ganancia en la ecuación, T es la constante de tiempo y D es el factor de amortiguamiento. Por otra parte, X1(t) y X2(t) son las variables de estado de un sistema diferencial.</w:t>
       </w:r>
     </w:p>
     <w:p/>
     <w:p>
       <w:r>
-        <w:t xml:space="preserve">Este modelo combina los </w:t>
-      </w:r>
-      <w:r>
-        <w:t>parámetros</w:t>
-      </w:r>
-      <w:r>
-        <w:t xml:space="preserve"> </w:t>
-      </w:r>
-      <w:r>
-        <w:t>K, D, T</w:t>
-      </w:r>
-      <w:r>
-        <w:t xml:space="preserve">, los cuales son asociados un valor ARI especifico con el fin de poder representar el estado del </w:t>
-      </w:r>
-      <w:r>
-        <w:t>individuo</w:t>
-      </w:r>
-      <w:r>
-        <w:t xml:space="preserve"> analizado. Esto se puede apreciar en la siguiente </w:t>
-      </w:r>
-      <w:r>
-        <w:t>T</w:t>
-      </w:r>
-      <w:r>
-        <w:t>abla</w:t>
-      </w:r>
-      <w:r>
-        <w:t xml:space="preserve"> 1</w:t>
-      </w:r>
-      <w:r>
-        <w:t>.</w:t>
+        <w:t>Este modelo combina los parámetros K, D, T, los cuales son asociados un valor ARI especifico con el fin de poder representar el estado del individuo analizado. Esto se puede apreciar en la siguiente Tabla 1.</w:t>
       </w:r>
     </w:p>
     <w:p/>
@@ -8790,85 +8239,13 @@
     <w:p/>
     <w:p>
       <w:r>
-        <w:t xml:space="preserve">El modelo produce diez curvas que representan cada ARI en base a la velocidad V'(t) para cada parte de medida P(t) real de un sujeto, mediante las comparaciones con la velocidad real del sujeto, se miden por error </w:t>
-      </w:r>
-      <w:r>
-        <w:t>cuadrático</w:t>
-      </w:r>
-      <w:r>
-        <w:t xml:space="preserve"> </w:t>
-      </w:r>
-      <w:r>
-        <w:t>mínimo</w:t>
-      </w:r>
-      <w:r>
-        <w:t xml:space="preserve"> o </w:t>
-      </w:r>
-      <w:r>
-        <w:t>correlación</w:t>
-      </w:r>
-      <w:r>
-        <w:t xml:space="preserve"> </w:t>
-      </w:r>
-      <w:r>
-        <w:t>Máxima</w:t>
-      </w:r>
-      <w:r>
-        <w:t xml:space="preserve">, entre la velocidad real y la velocidad estimada por el modelo. </w:t>
-      </w:r>
-      <w:r>
-        <w:t>Finalmente,</w:t>
-      </w:r>
-      <w:r>
-        <w:t xml:space="preserve"> la </w:t>
-      </w:r>
-      <w:r>
-        <w:t>asignación</w:t>
-      </w:r>
-      <w:r>
-        <w:t xml:space="preserve"> del valor de ARI se consigue mediante el ajuste entre la velocidad real y las 10 curvas estimadas por el modelo mediante un error o </w:t>
-      </w:r>
-      <w:r>
-        <w:t>correlación</w:t>
-      </w:r>
-      <w:r>
-        <w:t xml:space="preserve"> directa.</w:t>
+        <w:t>El modelo produce diez curvas que representan cada ARI en base a la velocidad V'(t) para cada parte de medida P(t) real de un sujeto, mediante las comparaciones con la velocidad real del sujeto, se miden por error cuadrático mínimo o correlación Máxima, entre la velocidad real y la velocidad estimada por el modelo. Finalmente, la asignación del valor de ARI se consigue mediante el ajuste entre la velocidad real y las 10 curvas estimadas por el modelo mediante un error o correlación directa.</w:t>
       </w:r>
     </w:p>
     <w:p/>
     <w:p>
       <w:r>
-        <w:t xml:space="preserve">Y es </w:t>
-      </w:r>
-      <w:r>
-        <w:t>así</w:t>
-      </w:r>
-      <w:r>
-        <w:t xml:space="preserve"> como </w:t>
-      </w:r>
-      <w:r>
-        <w:t>empíricamente</w:t>
-      </w:r>
-      <w:r>
-        <w:t xml:space="preserve"> se logran establecer los </w:t>
-      </w:r>
-      <w:r>
-        <w:t>parámetros necesarios</w:t>
-      </w:r>
-      <w:r>
-        <w:t xml:space="preserve"> para la </w:t>
-      </w:r>
-      <w:r>
-        <w:t>creación</w:t>
-      </w:r>
-      <w:r>
-        <w:t xml:space="preserve"> del modelo actual que sirve de referencia para las investigaciones de hoy en </w:t>
-      </w:r>
-      <w:r>
-        <w:t>día</w:t>
-      </w:r>
-      <w:r>
-        <w:t>.</w:t>
+        <w:t>Y es así como empíricamente se logran establecer los parámetros necesarios para la creación del modelo actual que sirve de referencia para las investigaciones de hoy en día.</w:t>
       </w:r>
     </w:p>
     <w:p/>
@@ -10956,25 +10333,7 @@
           <w:sz w:val="22"/>
           <w:shd w:val="clear" w:color="auto" w:fill="FFFFFF"/>
         </w:rPr>
-        <w:t xml:space="preserve">, F. (2011). </w:t>
-      </w:r>
-      <w:r>
-        <w:rPr>
-          <w:rFonts w:cs="Arial"/>
-          <w:color w:val="222222"/>
-          <w:sz w:val="22"/>
-          <w:shd w:val="clear" w:color="auto" w:fill="FFFFFF"/>
-        </w:rPr>
-        <w:t>¿Bancos</w:t>
-      </w:r>
-      <w:r>
-        <w:rPr>
-          <w:rFonts w:cs="Arial"/>
-          <w:color w:val="222222"/>
-          <w:sz w:val="22"/>
-          <w:shd w:val="clear" w:color="auto" w:fill="FFFFFF"/>
-        </w:rPr>
-        <w:t xml:space="preserve"> con Problemas? Un Sistema de Alerta Temprana para la Prevención de Crisis Bancarias.</w:t>
+        <w:t>, F. (2011). ¿Bancos con Problemas? Un Sistema de Alerta Temprana para la Prevención de Crisis Bancarias.</w:t>
       </w:r>
     </w:p>
     <w:p>
@@ -15375,6 +14734,12 @@
 </file>
 
 <file path=customXml/item1.xml><?xml version="1.0" encoding="utf-8"?>
+<p:properties xmlns:p="http://schemas.microsoft.com/office/2006/metadata/properties" xmlns:xsi="http://www.w3.org/2001/XMLSchema-instance" xmlns:pc="http://schemas.microsoft.com/office/infopath/2007/PartnerControls">
+  <documentManagement/>
+</p:properties>
+</file>
+
+<file path=customXml/item2.xml><?xml version="1.0" encoding="utf-8"?>
 <b:Sources xmlns:b="http://schemas.openxmlformats.org/officeDocument/2006/bibliography" xmlns="http://schemas.openxmlformats.org/officeDocument/2006/bibliography" SelectedStyle="\APA.XSL" StyleName="APA">
   <b:Source>
     <b:Tag>Mol06</b:Tag>
@@ -15455,13 +14820,16 @@
 </b:Sources>
 </file>
 
-<file path=customXml/item2.xml><?xml version="1.0" encoding="utf-8"?>
-<p:properties xmlns:p="http://schemas.microsoft.com/office/2006/metadata/properties" xmlns:xsi="http://www.w3.org/2001/XMLSchema-instance" xmlns:pc="http://schemas.microsoft.com/office/infopath/2007/PartnerControls">
-  <documentManagement/>
-</p:properties>
+<file path=customXml/item3.xml><?xml version="1.0" encoding="utf-8"?>
+<?mso-contentType ?>
+<FormTemplates xmlns="http://schemas.microsoft.com/sharepoint/v3/contenttype/forms">
+  <Display>DocumentLibraryForm</Display>
+  <Edit>DocumentLibraryForm</Edit>
+  <New>DocumentLibraryForm</New>
+</FormTemplates>
 </file>
 
-<file path=customXml/item3.xml><?xml version="1.0" encoding="utf-8"?>
+<file path=customXml/item4.xml><?xml version="1.0" encoding="utf-8"?>
 <ct:contentTypeSchema xmlns:ct="http://schemas.microsoft.com/office/2006/metadata/contentType" xmlns:ma="http://schemas.microsoft.com/office/2006/metadata/properties/metaAttributes" ct:_="" ma:_="" ma:contentTypeName="Documento" ma:contentTypeID="0x010100338949FB94741D4CBD234B99567E34CD" ma:contentTypeVersion="0" ma:contentTypeDescription="Crear nuevo documento." ma:contentTypeScope="" ma:versionID="ed4e80c82f2583ce1215961df1add131">
   <xsd:schema xmlns:xsd="http://www.w3.org/2001/XMLSchema" xmlns:xs="http://www.w3.org/2001/XMLSchema" xmlns:p="http://schemas.microsoft.com/office/2006/metadata/properties" targetNamespace="http://schemas.microsoft.com/office/2006/metadata/properties" ma:root="true" ma:fieldsID="986dcc55fc7de7b749655be5365d3efe">
     <xsd:element name="properties">
@@ -15575,24 +14943,7 @@
 </ct:contentTypeSchema>
 </file>
 
-<file path=customXml/item4.xml><?xml version="1.0" encoding="utf-8"?>
-<?mso-contentType ?>
-<FormTemplates xmlns="http://schemas.microsoft.com/sharepoint/v3/contenttype/forms">
-  <Display>DocumentLibraryForm</Display>
-  <Edit>DocumentLibraryForm</Edit>
-  <New>DocumentLibraryForm</New>
-</FormTemplates>
-</file>
-
 <file path=customXml/itemProps1.xml><?xml version="1.0" encoding="utf-8"?>
-<ds:datastoreItem xmlns:ds="http://schemas.openxmlformats.org/officeDocument/2006/customXml" ds:itemID="{1F45B634-1DE1-A541-8C2C-D84B2806A79E}">
-  <ds:schemaRefs>
-    <ds:schemaRef ds:uri="http://schemas.openxmlformats.org/officeDocument/2006/bibliography"/>
-  </ds:schemaRefs>
-</ds:datastoreItem>
-</file>
-
-<file path=customXml/itemProps2.xml><?xml version="1.0" encoding="utf-8"?>
 <ds:datastoreItem xmlns:ds="http://schemas.openxmlformats.org/officeDocument/2006/customXml" ds:itemID="{AC51520D-22EE-456F-83E7-0E2BC890973C}">
   <ds:schemaRefs>
     <ds:schemaRef ds:uri="http://schemas.microsoft.com/office/2006/metadata/properties"/>
@@ -15601,7 +14952,23 @@
 </ds:datastoreItem>
 </file>
 
+<file path=customXml/itemProps2.xml><?xml version="1.0" encoding="utf-8"?>
+<ds:datastoreItem xmlns:ds="http://schemas.openxmlformats.org/officeDocument/2006/customXml" ds:itemID="{1F45B634-1DE1-A541-8C2C-D84B2806A79E}">
+  <ds:schemaRefs>
+    <ds:schemaRef ds:uri="http://schemas.openxmlformats.org/officeDocument/2006/bibliography"/>
+  </ds:schemaRefs>
+</ds:datastoreItem>
+</file>
+
 <file path=customXml/itemProps3.xml><?xml version="1.0" encoding="utf-8"?>
+<ds:datastoreItem xmlns:ds="http://schemas.openxmlformats.org/officeDocument/2006/customXml" ds:itemID="{BB22C492-C557-4F02-A636-17E294FD0CF6}">
+  <ds:schemaRefs>
+    <ds:schemaRef ds:uri="http://schemas.microsoft.com/sharepoint/v3/contenttype/forms"/>
+  </ds:schemaRefs>
+</ds:datastoreItem>
+</file>
+
+<file path=customXml/itemProps4.xml><?xml version="1.0" encoding="utf-8"?>
 <ds:datastoreItem xmlns:ds="http://schemas.openxmlformats.org/officeDocument/2006/customXml" ds:itemID="{B416D0D0-C81E-497E-BE51-0BC2C92241B1}">
   <ds:schemaRefs>
     <ds:schemaRef ds:uri="http://schemas.microsoft.com/office/2006/metadata/contentType"/>
@@ -15615,12 +14982,4 @@
     <ds:schemaRef ds:uri="http://schemas.microsoft.com/office/infopath/2007/PartnerControls"/>
   </ds:schemaRefs>
 </ds:datastoreItem>
-</file>
-
-<file path=customXml/itemProps4.xml><?xml version="1.0" encoding="utf-8"?>
-<ds:datastoreItem xmlns:ds="http://schemas.openxmlformats.org/officeDocument/2006/customXml" ds:itemID="{BB22C492-C557-4F02-A636-17E294FD0CF6}">
-  <ds:schemaRefs>
-    <ds:schemaRef ds:uri="http://schemas.microsoft.com/sharepoint/v3/contenttype/forms"/>
-  </ds:schemaRefs>
-</ds:datastoreItem>
 </file>
</xml_diff>

<commit_message>
Subida 2 de Agosto
</commit_message>
<xml_diff>
--- a/Formato Informe preliminar PT - Ivan Smith.docx
+++ b/Formato Informe preliminar PT - Ivan Smith.docx
@@ -4209,6 +4209,27 @@
     </w:p>
     <w:p>
       <w:pPr>
+        <w:rPr>
+          <w:lang w:val="es-ES"/>
+        </w:rPr>
+      </w:pPr>
+    </w:p>
+    <w:p>
+      <w:pPr>
+        <w:rPr>
+          <w:lang w:val="es-ES"/>
+        </w:rPr>
+      </w:pPr>
+    </w:p>
+    <w:p>
+      <w:pPr>
+        <w:rPr>
+          <w:lang w:val="es-ES"/>
+        </w:rPr>
+      </w:pPr>
+    </w:p>
+    <w:p>
+      <w:pPr>
         <w:pStyle w:val="Ttulo2"/>
         <w:rPr>
           <w:rStyle w:val="Ttulo1Car"/>
@@ -4216,7 +4237,6 @@
           <w:kern w:val="0"/>
           <w:sz w:val="24"/>
           <w:szCs w:val="36"/>
-          <w:highlight w:val="yellow"/>
           <w:lang w:val="x-none"/>
         </w:rPr>
       </w:pPr>
@@ -4233,62 +4253,248 @@
           <w:kern w:val="0"/>
           <w:sz w:val="24"/>
           <w:szCs w:val="36"/>
-          <w:highlight w:val="yellow"/>
           <w:lang w:val="x-none"/>
         </w:rPr>
-        <w:t>SOLUCIONES PROPUESTAS</w:t>
+        <w:lastRenderedPageBreak/>
+        <w:t>SOLUCION PROPUESTA</w:t>
       </w:r>
       <w:bookmarkEnd w:id="21"/>
       <w:bookmarkEnd w:id="22"/>
-      <w:r>
-        <w:rPr>
-          <w:rStyle w:val="Ttulo1Car"/>
-          <w:b/>
-          <w:kern w:val="0"/>
-          <w:sz w:val="24"/>
-          <w:szCs w:val="36"/>
-          <w:highlight w:val="yellow"/>
-          <w:lang w:val="es-CL"/>
-        </w:rPr>
-        <w:t>(¿?)</w:t>
-      </w:r>
-    </w:p>
-    <w:p>
-      <w:pPr>
-        <w:ind w:firstLine="708"/>
-        <w:rPr>
-          <w:rFonts w:cs="Arial"/>
-        </w:rPr>
-      </w:pPr>
-      <w:r>
-        <w:rPr>
-          <w:rFonts w:cs="Arial"/>
-        </w:rPr>
-        <w:t xml:space="preserve">Acá se deben plantear al menos 3 alternativas </w:t>
-      </w:r>
-      <w:r>
-        <w:rPr>
-          <w:rFonts w:cs="Arial"/>
-        </w:rPr>
-        <w:t>de solución que puedan resolver el problema, al menos una de ellas de plantear el uso de tecnologías</w:t>
-      </w:r>
-      <w:r>
-        <w:rPr>
-          <w:rFonts w:cs="Arial"/>
-        </w:rPr>
-        <w:t>.</w:t>
-      </w:r>
-    </w:p>
-    <w:p>
-      <w:pPr>
-        <w:pStyle w:val="Ttulo2"/>
-        <w:rPr>
-          <w:b w:val="0"/>
-          <w:bCs w:val="0"/>
-        </w:rPr>
-      </w:pPr>
+    </w:p>
+    <w:p>
       <w:bookmarkStart w:id="25" w:name="_Toc42767110"/>
       <w:bookmarkStart w:id="26" w:name="_Toc42767427"/>
+      <w:r>
+        <w:t xml:space="preserve">Tras la </w:t>
+      </w:r>
+      <w:r>
+        <w:t>problemática</w:t>
+      </w:r>
+      <w:r>
+        <w:t xml:space="preserve"> señalada, se puede apreciar una necesidad absoluta de conseguir </w:t>
+      </w:r>
+      <w:r>
+        <w:t>métodos</w:t>
+      </w:r>
+      <w:r>
+        <w:t xml:space="preserve"> </w:t>
+      </w:r>
+      <w:r>
+        <w:t>más</w:t>
+      </w:r>
+      <w:r>
+        <w:t xml:space="preserve"> eficaces para la </w:t>
+      </w:r>
+      <w:r>
+        <w:t>obtención</w:t>
+      </w:r>
+      <w:r>
+        <w:t xml:space="preserve"> del </w:t>
+      </w:r>
+      <w:r>
+        <w:t>Índice</w:t>
+      </w:r>
+      <w:r>
+        <w:t xml:space="preserve"> de </w:t>
+      </w:r>
+      <w:r>
+        <w:t>Autorregulación</w:t>
+      </w:r>
+      <w:r>
+        <w:t xml:space="preserve"> Cerebral, con el fin de contribuir a la ciencia </w:t>
+      </w:r>
+      <w:r>
+        <w:t>neurológica</w:t>
+      </w:r>
+      <w:r>
+        <w:t xml:space="preserve"> para el uso de </w:t>
+      </w:r>
+      <w:r>
+        <w:t>métodos</w:t>
+      </w:r>
+      <w:r>
+        <w:t xml:space="preserve"> menos invasivos y </w:t>
+      </w:r>
+      <w:r>
+        <w:t>más</w:t>
+      </w:r>
+      <w:r>
+        <w:t xml:space="preserve"> exactos. </w:t>
+      </w:r>
+    </w:p>
+    <w:p/>
+    <w:p>
+      <w:r>
+        <w:t>En relación con</w:t>
+      </w:r>
+      <w:r>
+        <w:t xml:space="preserve"> lo anterior, mediante un conjunto de herramientas </w:t>
+      </w:r>
+      <w:r>
+        <w:t>tecnológicas</w:t>
+      </w:r>
+      <w:r>
+        <w:t xml:space="preserve"> y </w:t>
+      </w:r>
+      <w:r>
+        <w:t>centrándose</w:t>
+      </w:r>
+      <w:r>
+        <w:t xml:space="preserve"> en un algoritmo de aprendizaje </w:t>
+      </w:r>
+      <w:r>
+        <w:t>automático</w:t>
+      </w:r>
+      <w:r>
+        <w:t xml:space="preserve"> denominado Support Vector Machines, se </w:t>
+      </w:r>
+      <w:r>
+        <w:t>realizará</w:t>
+      </w:r>
+      <w:r>
+        <w:t xml:space="preserve"> un entrenamiento que </w:t>
+      </w:r>
+      <w:r>
+        <w:t>consiste</w:t>
+      </w:r>
+      <w:r>
+        <w:t xml:space="preserve"> en el </w:t>
+      </w:r>
+      <w:r>
+        <w:t>descubrimiento</w:t>
+      </w:r>
+      <w:r>
+        <w:t xml:space="preserve"> de valores en base a variables de entradas y de salidas. Estos datos corresponden principalmente a la </w:t>
+      </w:r>
+      <w:r>
+        <w:t>Presión</w:t>
+      </w:r>
+      <w:r>
+        <w:t xml:space="preserve"> </w:t>
+      </w:r>
+      <w:r>
+        <w:t>Sanguínea</w:t>
+      </w:r>
+      <w:r>
+        <w:t xml:space="preserve"> Arterial y la Velocidad del flujo </w:t>
+      </w:r>
+      <w:r>
+        <w:t>sanguínea</w:t>
+      </w:r>
+      <w:r>
+        <w:t xml:space="preserve"> cerebral que representaran la entrada y la salida respectivamente, con el fin </w:t>
+      </w:r>
+      <w:r>
+        <w:t>de realizar</w:t>
+      </w:r>
+      <w:r>
+        <w:t xml:space="preserve"> un procesamiento de datos que permita tanto entrenar como validar un modelo que sea capaz de discriminar estas clases </w:t>
+      </w:r>
+      <w:r>
+        <w:t>con relación a</w:t>
+      </w:r>
+      <w:r>
+        <w:t xml:space="preserve"> las señales reales de cada una de estas variables. </w:t>
+      </w:r>
+    </w:p>
+    <w:p/>
+    <w:p>
+      <w:pPr>
+        <w:rPr>
+          <w:b/>
+          <w:bCs/>
+          <w:szCs w:val="36"/>
+        </w:rPr>
+      </w:pPr>
+      <w:r>
+        <w:t xml:space="preserve">El modelo enfocado en SVM </w:t>
+      </w:r>
+      <w:r>
+        <w:t>tendrá</w:t>
+      </w:r>
+      <w:r>
+        <w:t xml:space="preserve"> la particularidad de seguir el modelo propuesto por Aaslid-Tiecks en los años 80, para analizar de forma completa la </w:t>
+      </w:r>
+      <w:r>
+        <w:t>resolución</w:t>
+      </w:r>
+      <w:r>
+        <w:t xml:space="preserve"> y la </w:t>
+      </w:r>
+      <w:r>
+        <w:t>obtención</w:t>
+      </w:r>
+      <w:r>
+        <w:t xml:space="preserve"> del </w:t>
+      </w:r>
+      <w:r>
+        <w:t>índice</w:t>
+      </w:r>
+      <w:r>
+        <w:t xml:space="preserve"> </w:t>
+      </w:r>
+      <w:r>
+        <w:t>autorregulatorio</w:t>
+      </w:r>
+      <w:r>
+        <w:t xml:space="preserve"> que </w:t>
+      </w:r>
+      <w:r>
+        <w:t>permite</w:t>
+      </w:r>
+      <w:r>
+        <w:t xml:space="preserve"> esclarecer y mejorar los falsos positivos que fueron demostrados en investigaciones anteriores. Este modelo </w:t>
+      </w:r>
+      <w:r>
+        <w:t>fenomenológico</w:t>
+      </w:r>
+      <w:r>
+        <w:t xml:space="preserve"> mediante el uso de </w:t>
+      </w:r>
+      <w:r>
+        <w:t>regresión</w:t>
+      </w:r>
+      <w:r>
+        <w:t xml:space="preserve"> </w:t>
+      </w:r>
+      <w:r>
+        <w:t>permite</w:t>
+      </w:r>
+      <w:r>
+        <w:t xml:space="preserve"> establecer nuevos resultados que </w:t>
+      </w:r>
+      <w:r>
+        <w:t>podrán</w:t>
+      </w:r>
+      <w:r>
+        <w:t xml:space="preserve"> ser comparados y retroalimentados por estudios anteriores, con el fin de obtener un ARI aceptable en base a los datos de salida correspondiente como ya se </w:t>
+      </w:r>
+      <w:r>
+        <w:t>mencionó</w:t>
+      </w:r>
+      <w:r>
+        <w:t xml:space="preserve"> </w:t>
+      </w:r>
+      <w:r>
+        <w:t>con anterioridad a</w:t>
+      </w:r>
+      <w:r>
+        <w:t xml:space="preserve"> la Velocidad del Flujo </w:t>
+      </w:r>
+      <w:r>
+        <w:t>Sanguíneo</w:t>
+      </w:r>
+      <w:r>
+        <w:t xml:space="preserve"> Cerebral.</w:t>
+      </w:r>
+    </w:p>
+    <w:p/>
+    <w:p/>
+    <w:p/>
+    <w:p>
+      <w:pPr>
+        <w:pStyle w:val="Ttulo2"/>
+      </w:pPr>
       <w:r>
         <w:rPr>
           <w:rStyle w:val="Ttulo1Car"/>
@@ -4353,11 +4559,84 @@
     </w:p>
     <w:p>
       <w:pPr>
+        <w:ind w:firstLine="0"/>
+        <w:rPr>
+          <w:rFonts w:cs="Arial"/>
+          <w:highlight w:val="yellow"/>
+        </w:rPr>
+      </w:pPr>
+    </w:p>
+    <w:p>
+      <w:pPr>
+        <w:ind w:firstLine="0"/>
+        <w:rPr>
+          <w:rFonts w:cs="Arial"/>
+          <w:highlight w:val="yellow"/>
+        </w:rPr>
+      </w:pPr>
+    </w:p>
+    <w:p>
+      <w:pPr>
+        <w:ind w:firstLine="0"/>
+        <w:rPr>
+          <w:rFonts w:cs="Arial"/>
+          <w:highlight w:val="yellow"/>
+        </w:rPr>
+      </w:pPr>
+    </w:p>
+    <w:p>
+      <w:pPr>
+        <w:ind w:firstLine="0"/>
+        <w:rPr>
+          <w:rFonts w:cs="Arial"/>
+          <w:highlight w:val="yellow"/>
+        </w:rPr>
+      </w:pPr>
+    </w:p>
+    <w:p>
+      <w:pPr>
+        <w:ind w:firstLine="0"/>
+        <w:rPr>
+          <w:rFonts w:cs="Arial"/>
+          <w:highlight w:val="yellow"/>
+        </w:rPr>
+      </w:pPr>
+    </w:p>
+    <w:p>
+      <w:pPr>
+        <w:ind w:firstLine="0"/>
+        <w:rPr>
+          <w:rFonts w:cs="Arial"/>
+          <w:highlight w:val="yellow"/>
+        </w:rPr>
+      </w:pPr>
+    </w:p>
+    <w:p>
+      <w:pPr>
+        <w:ind w:firstLine="0"/>
+        <w:rPr>
+          <w:rFonts w:cs="Arial"/>
+          <w:highlight w:val="yellow"/>
+        </w:rPr>
+      </w:pPr>
+    </w:p>
+    <w:p>
+      <w:pPr>
+        <w:ind w:firstLine="0"/>
+        <w:rPr>
+          <w:rFonts w:cs="Arial"/>
+          <w:highlight w:val="yellow"/>
+        </w:rPr>
+      </w:pPr>
+    </w:p>
+    <w:p>
+      <w:pPr>
         <w:pStyle w:val="Ttulo3"/>
       </w:pPr>
       <w:bookmarkStart w:id="29" w:name="_Toc42767112"/>
       <w:bookmarkStart w:id="30" w:name="_Toc42767429"/>
       <w:r>
+        <w:lastRenderedPageBreak/>
         <w:t>Limitaciones</w:t>
       </w:r>
       <w:bookmarkEnd w:id="29"/>
@@ -4376,14 +4655,7 @@
         <w:rPr>
           <w:rFonts w:cs="Arial"/>
         </w:rPr>
-        <w:t xml:space="preserve">En consecuencia, al realizar siempre una investigación que implique el descubrimiento de nuevos conocimientos, las limitantes en base al entorno que rodea a este trabajo constituirán una forma de visualizar de qué manera se van a plantear los objetivos y que información se tiene al respecto del tema principal. En este caso, los datos juegan un rol importante, adquiriendo la labor de ser procesados para un correcto manejo de información y para la obtención de conocimientos en cuanto a la utilización de métodos más exactos dentro de esta ciencia y menos dañinos. Dicho lo </w:t>
-      </w:r>
-      <w:r>
-        <w:rPr>
-          <w:rFonts w:cs="Arial"/>
-        </w:rPr>
-        <w:lastRenderedPageBreak/>
-        <w:t>anterior, la variabilidad de los datos en conjunto con las características que posean las personas, serán determinantes a la hora de representar los resultados ya que si bien se puede realizar una correcta transformación y limpieza del conjunto de datos, aspectos como la calidad de vida de la persona, estado de salud actual o simplemente el hecho de poseer una capacidad física superior a la otra, implica que la generalización se verá afectada, por ende el modelo sufrirá efectos adversos, y por consiguiente se debe tener total cuidado al interpretar cada una de estas variables.</w:t>
+        <w:t>En consecuencia, al realizar siempre una investigación que implique el descubrimiento de nuevos conocimientos, las limitantes en base al entorno que rodea a este trabajo constituirán una forma de visualizar de qué manera se van a plantear los objetivos y que información se tiene al respecto del tema principal. En este caso, los datos juegan un rol importante, adquiriendo la labor de ser procesados para un correcto manejo de información y para la obtención de conocimientos en cuanto a la utilización de métodos más exactos dentro de esta ciencia y menos dañinos. Dicho lo anterior, la variabilidad de los datos en conjunto con las características que posean las personas, serán determinantes a la hora de representar los resultados ya que si bien se puede realizar una correcta transformación y limpieza del conjunto de datos, aspectos como la calidad de vida de la persona, estado de salud actual o simplemente el hecho de poseer una capacidad física superior a la otra, implica que la generalización se verá afectada, por ende el modelo sufrirá efectos adversos, y por consiguiente se debe tener total cuidado al interpretar cada una de estas variables.</w:t>
       </w:r>
     </w:p>
     <w:p>
@@ -4959,121 +5231,306 @@
     <w:p/>
     <w:p>
       <w:r>
+        <w:t>Tras la identificación de los actores involucrados en el proceso de autorregulación cerebral, se considera importante el hecho de describir la relación directa de la velocidad del flujo sanguíneo cerebral junto con la obtención del estado de este sistema autorregulatorio, por lo que se define la siguiente ecuación</w:t>
+      </w:r>
+      <w:r>
+        <w:t xml:space="preserve"> 1</w:t>
+      </w:r>
+      <w:r>
+        <w:t>:</w:t>
+      </w:r>
+    </w:p>
+    <w:p/>
+    <w:p>
+      <w:pPr>
+        <w:jc w:val="center"/>
+        <w:rPr>
+          <w:i/>
+        </w:rPr>
+      </w:pPr>
+      <m:oMath>
+        <m:r>
+          <m:rPr>
+            <m:sty m:val="bi"/>
+          </m:rPr>
+          <w:rPr>
+            <w:rFonts w:ascii="Cambria Math" w:hAnsi="Cambria Math"/>
+            <w:sz w:val="26"/>
+            <w:szCs w:val="26"/>
+          </w:rPr>
+          <m:t>VFSC</m:t>
+        </m:r>
+        <m:r>
+          <w:rPr>
+            <w:rFonts w:ascii="Cambria Math" w:hAnsi="Cambria Math"/>
+            <w:sz w:val="26"/>
+            <w:szCs w:val="26"/>
+          </w:rPr>
+          <m:t xml:space="preserve"> =</m:t>
+        </m:r>
+        <m:f>
+          <m:fPr>
+            <m:ctrlPr>
+              <w:rPr>
+                <w:rFonts w:ascii="Cambria Math" w:hAnsi="Cambria Math"/>
+                <w:i/>
+                <w:sz w:val="26"/>
+                <w:szCs w:val="26"/>
+              </w:rPr>
+            </m:ctrlPr>
+          </m:fPr>
+          <m:num>
+            <m:r>
+              <w:rPr>
+                <w:rFonts w:ascii="Cambria Math" w:hAnsi="Cambria Math"/>
+                <w:sz w:val="26"/>
+                <w:szCs w:val="26"/>
+              </w:rPr>
+              <m:t>PSA-PCC</m:t>
+            </m:r>
+          </m:num>
+          <m:den>
+            <m:r>
+              <w:rPr>
+                <w:rFonts w:ascii="Cambria Math" w:hAnsi="Cambria Math"/>
+                <w:sz w:val="26"/>
+                <w:szCs w:val="26"/>
+              </w:rPr>
+              <m:t>RAP</m:t>
+            </m:r>
+          </m:den>
+        </m:f>
+      </m:oMath>
+      <w:r>
+        <w:rPr>
+          <w:i/>
+        </w:rPr>
+        <w:tab/>
+      </w:r>
+      <w:r>
+        <w:rPr>
+          <w:i/>
+        </w:rPr>
+        <w:tab/>
+      </w:r>
+      <w:r>
+        <w:rPr>
+          <w:b/>
+          <w:bCs/>
+          <w:iCs/>
+          <w:sz w:val="18"/>
+          <w:szCs w:val="18"/>
+        </w:rPr>
+        <w:tab/>
+        <w:t>(1)</w:t>
+      </w:r>
+    </w:p>
+    <w:p>
+      <w:pPr>
+        <w:ind w:firstLine="0"/>
+        <w:rPr>
+          <w:sz w:val="18"/>
+          <w:szCs w:val="18"/>
+        </w:rPr>
+      </w:pPr>
+      <w:r>
+        <w:tab/>
+      </w:r>
+      <w:r>
+        <w:rPr>
+          <w:sz w:val="18"/>
+          <w:szCs w:val="18"/>
+        </w:rPr>
+        <w:t xml:space="preserve">En donde: </w:t>
+      </w:r>
+    </w:p>
+    <w:p>
+      <w:pPr>
+        <w:pStyle w:val="Prrafodelista"/>
+        <w:numPr>
+          <w:ilvl w:val="0"/>
+          <w:numId w:val="17"/>
+        </w:numPr>
+        <w:rPr>
+          <w:sz w:val="18"/>
+          <w:szCs w:val="18"/>
+        </w:rPr>
+      </w:pPr>
+      <w:r>
+        <w:rPr>
+          <w:sz w:val="18"/>
+          <w:szCs w:val="18"/>
+        </w:rPr>
+        <w:t>PSA corresponde a la Presión Sanguínea Arterial.</w:t>
+      </w:r>
+    </w:p>
+    <w:p>
+      <w:pPr>
+        <w:pStyle w:val="Prrafodelista"/>
+        <w:numPr>
+          <w:ilvl w:val="0"/>
+          <w:numId w:val="17"/>
+        </w:numPr>
+        <w:rPr>
+          <w:sz w:val="18"/>
+          <w:szCs w:val="18"/>
+        </w:rPr>
+      </w:pPr>
+      <w:r>
+        <w:rPr>
+          <w:sz w:val="18"/>
+          <w:szCs w:val="18"/>
+        </w:rPr>
+        <w:t>PCC corresponde a la Presión Critica de Cierre.</w:t>
+      </w:r>
+    </w:p>
+    <w:p>
+      <w:pPr>
+        <w:pStyle w:val="Prrafodelista"/>
+        <w:numPr>
+          <w:ilvl w:val="0"/>
+          <w:numId w:val="17"/>
+        </w:numPr>
+        <w:rPr>
+          <w:sz w:val="18"/>
+          <w:szCs w:val="18"/>
+        </w:rPr>
+      </w:pPr>
+      <w:r>
+        <w:rPr>
+          <w:sz w:val="18"/>
+          <w:szCs w:val="18"/>
+        </w:rPr>
+        <w:t>RAP corresponde Producto Resistencia-área.</w:t>
+      </w:r>
+    </w:p>
+    <w:p/>
+    <w:p>
+      <w:r>
+        <w:t>En base a ecuación 1 se describe la relación entre la velocidad del flujo sanguíneo y la presión sanguínea arterial, lo que permite obtener un valor de velocidad final que involucra directamente a la obtención del indicador ARI a estudiar.</w:t>
+      </w:r>
+    </w:p>
+    <w:p/>
+    <w:p>
+      <w:r>
+        <w:lastRenderedPageBreak/>
         <w:t xml:space="preserve">Por consiguiente, </w:t>
       </w:r>
       <w:r>
         <w:t>en relación con</w:t>
       </w:r>
       <w:r>
-        <w:t xml:space="preserve"> estas variables mencionadas, el equilibrio adecuado entre la perfusión cerebral, presión arterial media y la presión intracraneal aseguran un comportamiento eficaz de este sistema para así contribuir en el transporte de oxígeno hacia los tejidos del cerebro, teniendo en consideración que la importancia de un conveniente mecanismo está asociado al gasto cardiaco que necesita el cerebro equivalente entre un 15% y un 20% para su correcto funcionamiento.</w:t>
+        <w:t xml:space="preserve"> estas variables mencionadas, el equilibrio adecuado entre la perfusión cerebral, presión arterial media y la presión intracraneal aseguran un comportamiento eficaz de este sistema para así contribuir en el transporte de oxígeno hacia los tejidos del cerebro, teniendo en consideración que la importancia de un conveniente mecanismo está asociado al gasto cardiaco que necesita el cerebro equivalente entre un 15% y un 2</w:t>
+      </w:r>
+      <w:r>
+        <w:t>5</w:t>
+      </w:r>
+      <w:r>
+        <w:t>% para su correcto funcionamiento.</w:t>
+      </w:r>
+    </w:p>
+    <w:p/>
+    <w:p>
+      <w:pPr>
+        <w:pStyle w:val="Ttulo2"/>
+      </w:pPr>
+      <w:r>
+        <w:rPr>
+          <w:lang w:val="es-CL"/>
+        </w:rPr>
+        <w:t>INDICE DE AUTOREGULACION CEREBRAL</w:t>
+      </w:r>
+    </w:p>
+    <w:p>
+      <w:r>
+        <w:t xml:space="preserve">La representación del comportamiento del Sistema autorregulatorio cerebral permite explicar cuantitativa y cualitativamente el real estado de la regulación sanguínea hacia el cerebro, lo que implica un conocimiento previo para la toma de decisiones futuras en algún agente. </w:t>
+      </w:r>
+    </w:p>
+    <w:p/>
+    <w:p>
+      <w:r>
+        <w:t>índice de autorregulación cerebral (ARI) corresponde a un valor discreto que posee una numeración entre intervalos de 0 a 9, en donde un valor ARI= 0 representa una ausencia de autorregulación y un ARI=9 representa una respuesta rápida y por ende al mismo tiempo un buen comportamiento de la autorregulación sanguínea.</w:t>
+      </w:r>
+    </w:p>
+    <w:p/>
+    <w:p>
+      <w:pPr>
+        <w:pStyle w:val="Ttulo2"/>
+      </w:pPr>
+      <w:r>
+        <w:rPr>
+          <w:lang w:val="es-CL"/>
+        </w:rPr>
+        <w:t>ENFERMEDADES COMPROMETIDAS</w:t>
+      </w:r>
+    </w:p>
+    <w:p>
+      <w:r>
+        <w:t xml:space="preserve">El correcto funcionamiento en la autorregulación sanguínea del cerebro compromete no solo aspectos fisiológicos dentro del organismo, el cerebro como ya es sabido, es un órgano complejo de analizar, a pesar de las diversas tecnologías que existen hoy en día, las variantes acerca del comportamiento cerebral aun no son descritas en su totalidad y están muy lejos de hacerlo. Es </w:t>
+      </w:r>
+      <w:r>
+        <w:lastRenderedPageBreak/>
+        <w:t xml:space="preserve">por esto que su complejidad hace que el estudio de enfermedades dentro de la neurociencia sea tan poco explorado. </w:t>
+      </w:r>
+    </w:p>
+    <w:p/>
+    <w:p>
+      <w:r>
+        <w:t>Las enfermedades comprometidas dentro de este ámbito se denominan neurodegenerativas, y corresponden a enfermedades de causas desconocidas, inicio insidioso y que tienen en común el hecho de ser progresivas. Estas enfermedades producen alteraciones en el nivel de conciencia o en los mecanismos de la deglución que con frecuencia hacen necesario un soporte nutricional especializado.</w:t>
+      </w:r>
+    </w:p>
+    <w:p>
+      <w:r>
+        <w:t xml:space="preserve">Las enfermedades neurodegenerativas más comunes comprometidas por el funcionamiento de la autorregulación cerebral corresponden a esclerosis lateral amiotrófica, Alzheimer, Parkinson, y otras alteraciones de la hemodinámica cerebral, incluidos los accidentes cerebrovasculares cerebrales, hemorragia subaracnoidea, entre otras. </w:t>
+      </w:r>
+    </w:p>
+    <w:p/>
+    <w:p>
+      <w:r>
+        <w:t>Cabe recalcar que, si bien el sistema de autorregulación permite fundamentar la aparición de estas enfermedades, elementos internos del organismo como la previa alimentación de una persona o estado de salud físico, son variables para considerar dentro de este tipo de anomalías, a pesar de que en un gran porcentaje todos estos factores mencionados dan cabida a una mala regulación del flujo sanguíneo cerebral.</w:t>
+      </w:r>
+    </w:p>
+    <w:p/>
+    <w:p>
+      <w:pPr>
+        <w:pStyle w:val="Ttulo2"/>
+      </w:pPr>
+      <w:r>
+        <w:rPr>
+          <w:lang w:val="es-CL"/>
+        </w:rPr>
+        <w:t>ALGORITMOS DE APRENDIZAJE AUTOMATICO</w:t>
+      </w:r>
+    </w:p>
+    <w:p>
+      <w:r>
+        <w:t xml:space="preserve">El conocimiento junto con el aprendizaje, son dos aspectos claves dentro de la vida cotidiana. En base a la experiencia los seres vivos van aprendiendo a tomar decisiones o efectuar acciones para tener una vida activa y duradera. Gracias al nivel computacional se han efectuado grandes avances en el área de Inteligencia Artificial, en donde las capacidades cognitivas han podido ser </w:t>
+      </w:r>
+      <w:r>
+        <w:lastRenderedPageBreak/>
+        <w:t>representadas por maquinas que mediante una gran cantidad datos pueden aprender en diferentes contextos.</w:t>
+      </w:r>
+    </w:p>
+    <w:p/>
+    <w:p>
+      <w:r>
+        <w:t>Aprendizaje automático es un área dentro de la computación utilizada primordialmente por la Inteligencia artificial para encontrar patrones y predecir ciertas acciones en base a un conjunto de datos adquiridos, con el fin de poder cumplir con un objetivo en particular. Cabe destacar que este concepto no solo está dentro del área computacional, sino que se relacionado tanto con la filosofía, psicología y biología en algunos aspectos. Es de suma importancia recalcar que el aprendizaje por si solo permite incrementar el conocimiento o habilidades de un agente para cumplir con una tarea en especifica.</w:t>
+      </w:r>
+    </w:p>
+    <w:p/>
+    <w:p>
+      <w:r>
+        <w:t xml:space="preserve">Los algoritmos de aprendizajes automáticos, basados principalmente en una lógica matemática permiten analizar millones y millones de datos, con el fin de poder encontrar como se mencionó anteriormente patrones que permitan identificar una relación directa entre las variables involucradas y las decisiones u objetivos que se quieran abordar, dependiendo del problema o el contexto en cual están inmersos. La información utilizada para poder realizar un aprendizaje correcto debe cumplir con ciertas características que permitan a la maquina realizar una generalización en cuanto a un comportamiento, con el fin de aplicar el modelo adquirido y que este sea adaptable a los mayores casos posibles. </w:t>
+      </w:r>
+    </w:p>
+    <w:p/>
+    <w:p>
+      <w:r>
+        <w:t xml:space="preserve">Para argumentar de mejor manera el objetivo que poseen estos algoritmos de aprendizaje automático, es de suma importancia conocer los 3 tipos de aprendizaje que se realizan actualmente. </w:t>
       </w:r>
     </w:p>
     <w:p/>
     <w:p/>
-    <w:p/>
-    <w:p/>
-    <w:p/>
-    <w:p/>
-    <w:p/>
-    <w:p/>
-    <w:p/>
-    <w:p>
-      <w:pPr>
-        <w:pStyle w:val="Ttulo2"/>
-      </w:pPr>
-      <w:r>
-        <w:rPr>
-          <w:lang w:val="es-CL"/>
-        </w:rPr>
-        <w:lastRenderedPageBreak/>
-        <w:t>INDICE DE AUTOREGULACION CEREBRAL</w:t>
-      </w:r>
-    </w:p>
-    <w:p>
-      <w:r>
-        <w:t xml:space="preserve">La representación del comportamiento del Sistema autorregulatorio cerebral permite explicar cuantitativa y cualitativamente el real estado de la regulación sanguínea hacia el cerebro, lo que implica un conocimiento previo para la toma de decisiones futuras en algún agente. </w:t>
-      </w:r>
-    </w:p>
-    <w:p/>
-    <w:p>
-      <w:r>
-        <w:t>índice de autorregulación cerebral (ARI) corresponde a un valor discreto que posee una numeración entre intervalos de 0 a 9, en donde un valor ARI= 0 representa una ausencia de autorregulación y un ARI=9 representa una respuesta rápida y por ende al mismo tiempo un buen comportamiento de la autorregulación sanguínea.</w:t>
-      </w:r>
-    </w:p>
-    <w:p/>
-    <w:p>
-      <w:pPr>
-        <w:pStyle w:val="Ttulo2"/>
-      </w:pPr>
-      <w:r>
-        <w:rPr>
-          <w:lang w:val="es-CL"/>
-        </w:rPr>
-        <w:t>ENFERMEDADES COMPROMETIDAS</w:t>
-      </w:r>
-    </w:p>
-    <w:p>
-      <w:r>
-        <w:t xml:space="preserve">El correcto funcionamiento en la autorregulación sanguínea del cerebro compromete no solo aspectos fisiológicos dentro del organismo, el cerebro como ya es sabido, es un órgano complejo de analizar, a pesar de las diversas tecnologías que existen hoy en día, las variantes acerca del comportamiento cerebral aun no son descritas en su totalidad y están muy lejos de hacerlo. Es por esto que su complejidad hace que el estudio de enfermedades dentro de la neurociencia sea tan poco explorado. </w:t>
-      </w:r>
-    </w:p>
-    <w:p/>
-    <w:p>
-      <w:r>
-        <w:t>Las enfermedades comprometidas dentro de este ámbito se denominan neurodegenerativas, y corresponden a enfermedades de causas desconocidas, inicio insidioso y que tienen en común el hecho de ser progresivas. Estas enfermedades producen alteraciones en el nivel de conciencia o en los mecanismos de la deglución que con frecuencia hacen necesario un soporte nutricional especializado.</w:t>
-      </w:r>
-    </w:p>
-    <w:p>
-      <w:r>
-        <w:lastRenderedPageBreak/>
-        <w:t xml:space="preserve">Las enfermedades neurodegenerativas más comunes comprometidas por el funcionamiento de la autorregulación cerebral corresponden a esclerosis lateral amiotrófica, Alzheimer, Parkinson, y otras alteraciones de la hemodinámica cerebral, incluidos los accidentes cerebrovasculares cerebrales, hemorragia subaracnoidea, entre otras. </w:t>
-      </w:r>
-    </w:p>
-    <w:p/>
-    <w:p>
-      <w:r>
-        <w:t>Cabe recalcar que, si bien el sistema de autorregulación permite fundamentar la aparición de estas enfermedades, elementos internos del organismo como la previa alimentación de una persona o estado de salud físico, son variables para considerar dentro de este tipo de anomalías, a pesar de que en un gran porcentaje todos estos factores mencionados dan cabida a una mala regulación del flujo sanguíneo cerebral.</w:t>
-      </w:r>
-    </w:p>
-    <w:p/>
-    <w:p>
-      <w:pPr>
-        <w:pStyle w:val="Ttulo2"/>
-      </w:pPr>
-      <w:r>
-        <w:rPr>
-          <w:lang w:val="es-CL"/>
-        </w:rPr>
-        <w:t>ALGORITMOS DE APRENDIZAJE AUTOMATICO</w:t>
-      </w:r>
-    </w:p>
-    <w:p>
-      <w:r>
-        <w:t>El conocimiento junto con el aprendizaje, son dos aspectos claves dentro de la vida cotidiana. En base a la experiencia los seres vivos van aprendiendo a tomar decisiones o efectuar acciones para tener una vida activa y duradera. Gracias al nivel computacional se han efectuado grandes avances en el área de Inteligencia Artificial, en donde las capacidades cognitivas han podido ser representadas por maquinas que mediante una gran cantidad datos pueden aprender en diferentes contextos.</w:t>
-      </w:r>
-    </w:p>
-    <w:p/>
-    <w:p>
-      <w:r>
-        <w:t xml:space="preserve">Aprendizaje automático es un área dentro de la computación utilizada primordialmente por la Inteligencia artificial para encontrar patrones y predecir ciertas acciones en base a un conjunto de datos adquiridos, con el fin de poder cumplir con un objetivo en particular. Cabe destacar que este concepto no solo está dentro del área computacional, sino que se relacionado tanto con la filosofía, psicología y biología en algunos aspectos. Es de suma importancia recalcar que </w:t>
-      </w:r>
-      <w:r>
-        <w:lastRenderedPageBreak/>
-        <w:t>el aprendizaje por si solo permite incrementar el conocimiento o habilidades de un agente para cumplir con una tarea en especifica.</w:t>
-      </w:r>
-    </w:p>
-    <w:p/>
-    <w:p>
-      <w:r>
-        <w:t xml:space="preserve">Los algoritmos de aprendizajes automáticos, basados principalmente en una lógica matemática permiten analizar millones y millones de datos, con el fin de poder encontrar como se mencionó anteriormente patrones que permitan identificar una relación directa entre las variables involucradas y las decisiones u objetivos que se quieran abordar, dependiendo del problema o el contexto en cual están inmersos. La información utilizada para poder realizar un aprendizaje correcto debe cumplir con ciertas características que permitan a la maquina realizar una generalización en cuanto a un comportamiento, con el fin de aplicar el modelo adquirido y que este sea adaptable a los mayores casos posibles. </w:t>
-      </w:r>
-    </w:p>
-    <w:p/>
-    <w:p>
-      <w:r>
-        <w:t xml:space="preserve">Para argumentar de mejor manera el objetivo que poseen estos algoritmos de aprendizaje automático, es de suma importancia conocer los 3 tipos de aprendizaje que se realizan actualmente. </w:t>
-      </w:r>
-    </w:p>
     <w:p/>
     <w:p/>
     <w:p>
@@ -5093,6 +5550,7 @@
           <w:b/>
           <w:bCs/>
         </w:rPr>
+        <w:lastRenderedPageBreak/>
         <w:t>Aprendizaje Supervisado</w:t>
       </w:r>
     </w:p>
@@ -5102,9 +5560,6 @@
         <w:t>El aprendizaje se realiza gracias a ejemplos proporcionados como entradas los cuales son necesarios para cumplir con las metas impuestas. Tiene una relación directa con la relación de profesor-alumno. En este tipo de método se dan ejemplos y se especifica de que concepto son.</w:t>
       </w:r>
     </w:p>
-    <w:p/>
-    <w:p/>
-    <w:p/>
     <w:p/>
     <w:p/>
     <w:p>
@@ -5124,7 +5579,6 @@
           <w:b/>
           <w:bCs/>
         </w:rPr>
-        <w:lastRenderedPageBreak/>
         <w:t>Aprendizaje No supervisado</w:t>
       </w:r>
     </w:p>
@@ -5161,6 +5615,7 @@
         <w:t>Este aprendizaje corresponde a un intermedio entre los dos anteriores. El sistema busca la solución a un problema en particular, siguiendo una lógica conductista en la cual mediante un tercero que juega el papel de entrenador, además de un entorno creado por este mismo, se busca conseguir un objetivo en base a prueba y error, estimulando al agente con ganancias en caso de no equivocarse, o perdidas (castigos) en el caso de equivocarse.</w:t>
       </w:r>
     </w:p>
+    <w:p/>
     <w:p>
       <w:pPr>
         <w:pStyle w:val="Ttulo2"/>
@@ -5178,7 +5633,11 @@
     </w:p>
     <w:p>
       <w:r>
-        <w:t xml:space="preserve">Máquina de vectores de soporte o Support Vector Machine es un método matemático, desarrollado en los años 90 dentro del área de la computación para aplicarlo a diversos modelos con el fin de poder contribuir a problemas de clasificación múltiple y regresión tanto en áreas matemáticas como fundamentalmente en problemas de cómputo directo. </w:t>
+        <w:t xml:space="preserve">Máquina de vectores de soporte o Support Vector Machine es un método matemático, desarrollado en los años 90 dentro del área de la computación para aplicarlo a diversos modelos con el fin de poder contribuir a problemas de </w:t>
+      </w:r>
+      <w:r>
+        <w:lastRenderedPageBreak/>
+        <w:t xml:space="preserve">clasificación múltiple y regresión tanto en áreas matemáticas como fundamentalmente en problemas de cómputo directo. </w:t>
       </w:r>
     </w:p>
     <w:p/>
@@ -5187,6 +5646,7 @@
         <w:t>Su objetivo es la optimización o maximización dentro del descubrimiento de patrones, con el fin de poder esclarecer y distinguir características propias de cada uno de los elementos involucrados en el modelo, a cada objeto con su característica se le denomina clase. El algoritmo es capaz en base a una serie de elementos matemáticos de poder identificar en base a entrenamiento a que clase pertenece cada dato entregado por un agente, para así luego poder ir identificando de manera automáticamente las entradas correspondientes.</w:t>
       </w:r>
     </w:p>
+    <w:p/>
     <w:tbl>
       <w:tblPr>
         <w:tblStyle w:val="Tablaconcuadrcula"/>
@@ -5218,7 +5678,6 @@
               <w:rPr>
                 <w:noProof/>
               </w:rPr>
-              <w:lastRenderedPageBreak/>
               <w:drawing>
                 <wp:inline distT="0" distB="0" distL="0" distR="0" wp14:anchorId="650DBFD3" wp14:editId="7D71CE58">
                   <wp:extent cx="4040486" cy="3299792"/>
@@ -5336,91 +5795,350 @@
                 <w:szCs w:val="18"/>
                 <w:shd w:val="clear" w:color="auto" w:fill="FFFFFF"/>
               </w:rPr>
-              <w:t>Fernández-Sainz 2011).</w:t>
+              <w:t>Fernández-Sainz</w:t>
+            </w:r>
+            <w:r>
+              <w:rPr>
+                <w:rFonts w:cs="Arial"/>
+                <w:i/>
+                <w:iCs/>
+                <w:color w:val="222222"/>
+                <w:sz w:val="18"/>
+                <w:szCs w:val="18"/>
+                <w:shd w:val="clear" w:color="auto" w:fill="FFFFFF"/>
+              </w:rPr>
+              <w:t>,</w:t>
+            </w:r>
+            <w:r>
+              <w:rPr>
+                <w:rFonts w:cs="Arial"/>
+                <w:i/>
+                <w:iCs/>
+                <w:color w:val="222222"/>
+                <w:sz w:val="18"/>
+                <w:szCs w:val="18"/>
+                <w:shd w:val="clear" w:color="auto" w:fill="FFFFFF"/>
+              </w:rPr>
+              <w:t xml:space="preserve"> 2011).</w:t>
             </w:r>
           </w:p>
         </w:tc>
       </w:tr>
     </w:tbl>
     <w:p/>
-    <w:p>
-      <w:r>
+    <w:p/>
+    <w:p>
+      <w:r>
+        <w:lastRenderedPageBreak/>
         <w:t>En el caso de un problema donde existen dos clases diferentes, un SVM se entrena de manera que la función maximice la habilidad de generalización. Esto se representa en la figura número 2, donde se trata de encontrar una forma de separar las figuras cuadradas y redondas con el fin de identificar sus características propias y finalmente encasillarlas.</w:t>
       </w:r>
     </w:p>
     <w:p/>
     <w:p>
       <w:r>
-        <w:t xml:space="preserve">Como se puede apreciar, el hiperplano optimo engloba todos los elementos fundamentales dentro del SVM, lo que permite determinar la separación maximizada representada por el margen que a su vez siempre busca la mayor división, para apreciar y clasificar de mejor manera en base a datos entregados. Los puntos más próximos a la recta, son los que permiten localizar de buena manera los vectores de soporte que fundamentan la localización del hiperplano de separación. Cabe destacar que todo dato de entrenamiento debe </w:t>
+        <w:t>Como se puede apreciar, el hiperplano optimo engloba todos los elementos fundamentales dentro del SVM, lo que permite determinar la separación maximizada representada por el margen que a su vez siempre busca la mayor división, para apreciar y clasificar de mejor manera en base a datos entregados. Los puntos más próximos a la recta, son los que permiten localizar de buena manera los vectores de soporte que fundamentan la localización del hiperplano de separación. Cabe destacar que todo dato de entrenamiento debe satisfacer la condición de tener una distancia al hiperplano, mayor que la distancia de los vectores de soporte.</w:t>
+      </w:r>
+    </w:p>
+    <w:p/>
+    <w:p>
+      <w:r>
+        <w:t>Haciendo nuevamente referencia a la figura 2, la forma más sencilla de realizar una separación es mediante una línea recta, un plano recto o un hiperplano N-dimensional, como se denota en la figura. Sin embargo, problemas computacionales referentes a tipos de aprendizajes actuales, exigen un trabajo de complejidad mayor como los casos de mayor cantidad de clases, curvas no lineales de separación, clasificación en más de dos categorías o casos donde los conjuntos de datos no pueden ser separados completamente. Para esto se utiliza la función kernel, la cual pertenece a una amplia gama de funciones matemáticas que permiten convertir un problema de clasificación no lineal a un problema de clasificación en un espacio dimensional mayor.</w:t>
+      </w:r>
+    </w:p>
+    <w:p/>
+    <w:tbl>
+      <w:tblPr>
+        <w:tblStyle w:val="Tablaconcuadrcula"/>
+        <w:tblW w:w="0" w:type="auto"/>
+        <w:tblBorders>
+          <w:top w:val="none" w:sz="0" w:space="0" w:color="auto"/>
+          <w:left w:val="none" w:sz="0" w:space="0" w:color="auto"/>
+          <w:bottom w:val="none" w:sz="0" w:space="0" w:color="auto"/>
+          <w:right w:val="none" w:sz="0" w:space="0" w:color="auto"/>
+          <w:insideH w:val="none" w:sz="0" w:space="0" w:color="auto"/>
+          <w:insideV w:val="none" w:sz="0" w:space="0" w:color="auto"/>
+        </w:tblBorders>
+        <w:tblLook w:val="04A0" w:firstRow="1" w:lastRow="0" w:firstColumn="1" w:lastColumn="0" w:noHBand="0" w:noVBand="1"/>
+      </w:tblPr>
+      <w:tblGrid>
+        <w:gridCol w:w="8436"/>
+      </w:tblGrid>
+      <w:tr>
+        <w:tc>
+          <w:tcPr>
+            <w:tcW w:w="8422" w:type="dxa"/>
+          </w:tcPr>
+          <w:p>
+            <w:pPr>
+              <w:ind w:firstLine="0"/>
+              <w:jc w:val="center"/>
+            </w:pPr>
+            <w:r>
+              <w:rPr>
+                <w:noProof/>
+              </w:rPr>
+              <w:lastRenderedPageBreak/>
+              <w:drawing>
+                <wp:inline distT="0" distB="0" distL="0" distR="0" wp14:anchorId="01F68E3B" wp14:editId="22B7799B">
+                  <wp:extent cx="5181103" cy="1830705"/>
+                  <wp:effectExtent l="19050" t="19050" r="19685" b="17145"/>
+                  <wp:docPr id="9" name="Imagen 9"/>
+                  <wp:cNvGraphicFramePr>
+                    <a:graphicFrameLocks xmlns:a="http://schemas.openxmlformats.org/drawingml/2006/main" noChangeAspect="1"/>
+                  </wp:cNvGraphicFramePr>
+                  <a:graphic xmlns:a="http://schemas.openxmlformats.org/drawingml/2006/main">
+                    <a:graphicData uri="http://schemas.openxmlformats.org/drawingml/2006/picture">
+                      <pic:pic xmlns:pic="http://schemas.openxmlformats.org/drawingml/2006/picture">
+                        <pic:nvPicPr>
+                          <pic:cNvPr id="0" name="Picture 3"/>
+                          <pic:cNvPicPr>
+                            <a:picLocks noChangeAspect="1" noChangeArrowheads="1"/>
+                          </pic:cNvPicPr>
+                        </pic:nvPicPr>
+                        <pic:blipFill>
+                          <a:blip r:embed="rId19" cstate="print">
+                            <a:extLst>
+                              <a:ext uri="{28A0092B-C50C-407E-A947-70E740481C1C}">
+                                <a14:useLocalDpi xmlns:a14="http://schemas.microsoft.com/office/drawing/2010/main" val="0"/>
+                              </a:ext>
+                            </a:extLst>
+                          </a:blip>
+                          <a:srcRect/>
+                          <a:stretch>
+                            <a:fillRect/>
+                          </a:stretch>
+                        </pic:blipFill>
+                        <pic:spPr bwMode="auto">
+                          <a:xfrm>
+                            <a:off x="0" y="0"/>
+                            <a:ext cx="5266152" cy="1860757"/>
+                          </a:xfrm>
+                          <a:prstGeom prst="rect">
+                            <a:avLst/>
+                          </a:prstGeom>
+                          <a:noFill/>
+                          <a:ln>
+                            <a:solidFill>
+                              <a:schemeClr val="tx1"/>
+                            </a:solidFill>
+                          </a:ln>
+                        </pic:spPr>
+                      </pic:pic>
+                    </a:graphicData>
+                  </a:graphic>
+                </wp:inline>
+              </w:drawing>
+            </w:r>
+          </w:p>
+        </w:tc>
+      </w:tr>
+      <w:tr>
+        <w:tc>
+          <w:tcPr>
+            <w:tcW w:w="8422" w:type="dxa"/>
+          </w:tcPr>
+          <w:p>
+            <w:pPr>
+              <w:ind w:firstLine="0"/>
+              <w:jc w:val="center"/>
+              <w:rPr>
+                <w:rFonts w:cs="Arial"/>
+                <w:i/>
+                <w:iCs/>
+                <w:sz w:val="18"/>
+                <w:szCs w:val="18"/>
+              </w:rPr>
+            </w:pPr>
+          </w:p>
+          <w:p>
+            <w:pPr>
+              <w:ind w:firstLine="0"/>
+              <w:jc w:val="center"/>
+              <w:rPr>
+                <w:i/>
+                <w:iCs/>
+                <w:sz w:val="18"/>
+                <w:szCs w:val="18"/>
+              </w:rPr>
+            </w:pPr>
+            <w:r>
+              <w:rPr>
+                <w:rFonts w:cs="Arial"/>
+                <w:i/>
+                <w:iCs/>
+                <w:sz w:val="18"/>
+                <w:szCs w:val="18"/>
+              </w:rPr>
+              <w:t xml:space="preserve">Figura 2: </w:t>
+            </w:r>
+            <w:r>
+              <w:rPr>
+                <w:i/>
+                <w:iCs/>
+                <w:sz w:val="18"/>
+                <w:szCs w:val="18"/>
+              </w:rPr>
+              <w:t>Aplicación de una función kernel modificando el espacio de dimensiones representado por la línea continua en verde, separando el conjunto de datos rojos y azules</w:t>
+            </w:r>
+            <w:r>
+              <w:rPr>
+                <w:i/>
+                <w:iCs/>
+                <w:sz w:val="18"/>
+                <w:szCs w:val="18"/>
+              </w:rPr>
+              <w:t xml:space="preserve"> </w:t>
+            </w:r>
+            <w:r>
+              <w:rPr>
+                <w:i/>
+                <w:iCs/>
+                <w:sz w:val="18"/>
+                <w:szCs w:val="18"/>
+              </w:rPr>
+              <w:t>(Baudat, G., Anouar F,2000)</w:t>
+            </w:r>
+          </w:p>
+        </w:tc>
+      </w:tr>
+    </w:tbl>
+    <w:p>
+      <w:pPr>
+        <w:ind w:firstLine="0"/>
+      </w:pPr>
+    </w:p>
+    <w:p>
+      <w:pPr>
+        <w:ind w:firstLine="708"/>
+      </w:pPr>
+      <w:r>
+        <w:t>Como se representa en la figura 2, la dimensionalidad puede ser adaptada a cada problema en particular, independiente de la complejidad que tenga la clasificación de elementos o en su justa medida la separación de estos mismos.</w:t>
+      </w:r>
+    </w:p>
+    <w:p/>
+    <w:p>
+      <w:pPr>
+        <w:pStyle w:val="Ttulo2"/>
+      </w:pPr>
+      <w:r>
+        <w:rPr>
+          <w:lang w:val="es-CL"/>
+        </w:rPr>
+        <w:t xml:space="preserve">MODELO </w:t>
+      </w:r>
+      <w:r>
+        <w:t>DE AASLID-TIECKS</w:t>
+      </w:r>
+    </w:p>
+    <w:p>
+      <w:r>
+        <w:t>Diversos estudios dentro del área neurológica han podido demostrar ciertos métodos para la medición de variables en el cuerpo humano, como es el caso de la presión, frecuencia cardiaca, entre otros. Es de suma importancia conocer la raíz de todo origen para comprender el valor real de cada descubrimiento científico.</w:t>
+      </w:r>
+    </w:p>
+    <w:p/>
+    <w:p>
+      <w:r>
+        <w:t xml:space="preserve">El modelo de Aaslid-Tiecks permite fundamentar la obtención del índice de autorregulación Cerebral, con la maniobra de oclusión de la circulación en los muslos que permite estudiar el comportamiento dinámico de la autorregulación del flujo sanguíneo cerebral. En base a esto mediante variables como la velocidad del flujo sanguíneo cerebral en respuesta a los cambios que se efectuaban en la presión sanguínea arterial, se logró realizar una correlación entre estos factores </w:t>
       </w:r>
       <w:r>
         <w:lastRenderedPageBreak/>
-        <w:t>satisfacer la condición de tener una distancia al hiperplano, mayor que la distancia de los vectores de soporte.</w:t>
+        <w:t>que permitieron demostrar y efectuar un modelo matemático capaz de representar este ARI.</w:t>
       </w:r>
     </w:p>
     <w:p/>
     <w:p>
       <w:r>
-        <w:t>Haciendo nuevamente referencia a la figura 2, la forma más sencilla de realizar una separación es mediante una línea recta, un plano recto o un hiperplano N-dimensional, como se denota en la figura. Sin embargo, problemas computacionales referentes a tipos de aprendizajes actuales, exigen un trabajo de complejidad mayor como los casos de mayor cantidad de clases, curvas no lineales de separación, clasificación en más de dos categorías o casos donde los conjuntos de datos no pueden ser separados completamente. Para esto se utiliza la función kernel, la cual pertenece a una amplia gama de funciones matemáticas que permiten convertir un problema de clasificación no lineal a un problema de clasificación en un espacio dimensional mayor.</w:t>
+        <w:t>Mediante tres parámetros de una ecuación diferencial de segundo orden, se permite calcular un índice discreto con intervalos de valores entre el 0 y 9 lo cual representa claramente una ausencia de autorregulación o un comportamiento constante y gradual de este mismo.</w:t>
       </w:r>
     </w:p>
     <w:p/>
-    <w:p/>
-    <w:p/>
-    <w:p/>
-    <w:p/>
-    <w:p/>
-    <w:p/>
-    <w:p/>
-    <w:p/>
-    <w:p/>
-    <w:p/>
-    <w:p/>
-    <w:p/>
-    <w:p/>
-    <w:p/>
-    <w:p>
-      <w:pPr>
-        <w:pStyle w:val="Ttulo2"/>
-      </w:pPr>
-      <w:r>
-        <w:rPr>
-          <w:lang w:val="es-CL"/>
-        </w:rPr>
-        <w:lastRenderedPageBreak/>
-        <w:t xml:space="preserve">MODELO </w:t>
-      </w:r>
-      <w:r>
-        <w:t>DE AASLID-TIECKS</w:t>
-      </w:r>
-    </w:p>
-    <w:p>
-      <w:r>
-        <w:t>Diversos estudios dentro del área neurológica han podido demostrar ciertos métodos para la medición de variables en el cuerpo humano, como es el caso de la presión, frecuencia cardiaca, entre otros. Es de suma importancia conocer la raíz de todo origen para comprender el valor real de cada descubrimiento científico.</w:t>
-      </w:r>
-    </w:p>
-    <w:p/>
-    <w:p>
-      <w:r>
-        <w:t>El modelo de Aaslid-Tiecks permite fundamentar la obtención del índice de autorregulación Cerebral, con la maniobra de oclusión de la circulación en los muslos que permite estudiar el comportamiento dinámico de la autorregulación del flujo sanguíneo cerebral. En base a esto mediante variables como la velocidad del flujo sanguíneo cerebral en respuesta a los cambios que se efectuaban en la presión sanguínea arterial, se logró realizar una correlación entre estos factores que permitieron demostrar y efectuar un modelo matemático capaz de representar este ARI.</w:t>
-      </w:r>
-    </w:p>
-    <w:p/>
-    <w:p>
-      <w:r>
-        <w:t>Mediante tres parámetros de una ecuación diferencial de segundo orden, se permite calcular un índice discreto con intervalos de valores entre el 0 y 9 lo cual representa claramente una ausencia de autorregulación o un comportamiento constante y gradual de este mismo.</w:t>
-      </w:r>
-    </w:p>
-    <w:p/>
-    <w:p/>
-    <w:p/>
-    <w:p/>
-    <w:p/>
-    <w:p/>
-    <w:p>
-      <w:r>
-        <w:lastRenderedPageBreak/>
-        <w:t>El modelo plantea que en base a cambios de presión arterial representado por P(t), se logra obtener la Velocidad del Flujo sanguíneo Cerebral (VFSC) correspondiente a V', utilizando cuatro ecuaciones de estado.</w:t>
+    <w:p>
+      <w:r>
+        <w:t xml:space="preserve">El modelo plantea que en base a cambios de presión arterial representado por </w:t>
+      </w:r>
+      <m:oMath>
+        <m:r>
+          <m:rPr>
+            <m:sty m:val="b"/>
+          </m:rPr>
+          <w:rPr>
+            <w:rFonts w:ascii="Cambria Math" w:eastAsiaTheme="minorEastAsia" w:hAnsi="Cambria Math"/>
+          </w:rPr>
+          <m:t>P</m:t>
+        </m:r>
+        <m:d>
+          <m:dPr>
+            <m:ctrlPr>
+              <w:rPr>
+                <w:rFonts w:ascii="Cambria Math" w:eastAsiaTheme="minorEastAsia" w:hAnsi="Cambria Math"/>
+                <w:b/>
+                <w:bCs/>
+              </w:rPr>
+            </m:ctrlPr>
+          </m:dPr>
+          <m:e>
+            <m:r>
+              <m:rPr>
+                <m:sty m:val="b"/>
+              </m:rPr>
+              <w:rPr>
+                <w:rFonts w:ascii="Cambria Math" w:eastAsiaTheme="minorEastAsia" w:hAnsi="Cambria Math"/>
+              </w:rPr>
+              <m:t>t</m:t>
+            </m:r>
+          </m:e>
+        </m:d>
+        <m:r>
+          <m:rPr>
+            <m:sty m:val="bi"/>
+          </m:rPr>
+          <w:rPr>
+            <w:rFonts w:ascii="Cambria Math" w:eastAsiaTheme="minorEastAsia" w:hAnsi="Cambria Math"/>
+          </w:rPr>
+          <m:t xml:space="preserve"> </m:t>
+        </m:r>
+      </m:oMath>
+      <w:r>
+        <w:t xml:space="preserve">se logra obtener la Velocidad del Flujo sanguíneo Cerebral (VFSC) correspondiente a </w:t>
+      </w:r>
+      <m:oMath>
+        <m:sSup>
+          <m:sSupPr>
+            <m:ctrlPr>
+              <w:rPr>
+                <w:rFonts w:ascii="Cambria Math" w:hAnsi="Cambria Math"/>
+                <w:b/>
+                <w:bCs/>
+                <w:i/>
+              </w:rPr>
+            </m:ctrlPr>
+          </m:sSupPr>
+          <m:e>
+            <m:r>
+              <m:rPr>
+                <m:sty m:val="bi"/>
+              </m:rPr>
+              <w:rPr>
+                <w:rFonts w:ascii="Cambria Math" w:hAnsi="Cambria Math"/>
+              </w:rPr>
+              <m:t>V</m:t>
+            </m:r>
+          </m:e>
+          <m:sup>
+            <m:r>
+              <m:rPr>
+                <m:sty m:val="bi"/>
+              </m:rPr>
+              <w:rPr>
+                <w:rFonts w:ascii="Cambria Math" w:hAnsi="Cambria Math"/>
+              </w:rPr>
+              <m:t>'</m:t>
+            </m:r>
+          </m:sup>
+        </m:sSup>
+      </m:oMath>
+      <w:r>
+        <w:t>, utilizando cuatro ecuaciones de estado.</w:t>
       </w:r>
     </w:p>
     <w:p/>
@@ -6376,18 +7094,275 @@
     <w:p/>
     <w:p>
       <w:r>
-        <w:t>Donde dP(t) se encarga de normalizar la presión vía línea base, CPPr es un valor introducido por Tiecks, el cual hace referencia a la presión de cierre critica, f corresponde a la frecuencia de muestreo, K representa un parámetro de ganancia en la ecuación, T es la constante de tiempo y D es el factor de amortiguamiento. Por otra parte, X1(t) y X2(t) son las variables de estado de un sistema diferencial.</w:t>
-      </w:r>
-    </w:p>
-    <w:p/>
-    <w:p>
-      <w:r>
-        <w:t>Este modelo combina los parámetros K, D, T, los cuales son asociados un valor ARI especifico con el fin de poder representar el estado del individuo analizado. Esto se puede apreciar en la siguiente Tabla 1.</w:t>
-      </w:r>
-    </w:p>
-    <w:p/>
-    <w:p/>
-    <w:p/>
+        <w:t xml:space="preserve">Donde </w:t>
+      </w:r>
+      <m:oMath>
+        <m:r>
+          <m:rPr>
+            <m:sty m:val="b"/>
+          </m:rPr>
+          <w:rPr>
+            <w:rFonts w:ascii="Cambria Math" w:eastAsiaTheme="minorEastAsia" w:hAnsi="Cambria Math"/>
+          </w:rPr>
+          <m:t>dP</m:t>
+        </m:r>
+        <m:d>
+          <m:dPr>
+            <m:ctrlPr>
+              <w:rPr>
+                <w:rFonts w:ascii="Cambria Math" w:eastAsiaTheme="minorEastAsia" w:hAnsi="Cambria Math"/>
+                <w:b/>
+                <w:bCs/>
+              </w:rPr>
+            </m:ctrlPr>
+          </m:dPr>
+          <m:e>
+            <m:r>
+              <m:rPr>
+                <m:sty m:val="b"/>
+              </m:rPr>
+              <w:rPr>
+                <w:rFonts w:ascii="Cambria Math" w:eastAsiaTheme="minorEastAsia" w:hAnsi="Cambria Math"/>
+              </w:rPr>
+              <m:t>t</m:t>
+            </m:r>
+          </m:e>
+        </m:d>
+      </m:oMath>
+      <w:r>
+        <w:rPr>
+          <w:b/>
+          <w:bCs/>
+        </w:rPr>
+        <w:t xml:space="preserve"> </w:t>
+      </w:r>
+      <w:r>
+        <w:t xml:space="preserve">se encarga de normalizar la presión vía línea base, </w:t>
+      </w:r>
+      <m:oMath>
+        <m:sSub>
+          <m:sSubPr>
+            <m:ctrlPr>
+              <w:rPr>
+                <w:rFonts w:ascii="Cambria Math" w:hAnsi="Cambria Math"/>
+                <w:b/>
+                <w:bCs/>
+                <w:i/>
+              </w:rPr>
+            </m:ctrlPr>
+          </m:sSubPr>
+          <m:e>
+            <m:r>
+              <m:rPr>
+                <m:sty m:val="bi"/>
+              </m:rPr>
+              <w:rPr>
+                <w:rFonts w:ascii="Cambria Math" w:hAnsi="Cambria Math"/>
+              </w:rPr>
+              <m:t>CCP</m:t>
+            </m:r>
+          </m:e>
+          <m:sub>
+            <m:r>
+              <m:rPr>
+                <m:sty m:val="bi"/>
+              </m:rPr>
+              <w:rPr>
+                <w:rFonts w:ascii="Cambria Math" w:hAnsi="Cambria Math"/>
+              </w:rPr>
+              <m:t>r</m:t>
+            </m:r>
+          </m:sub>
+        </m:sSub>
+      </m:oMath>
+      <w:r>
+        <w:t xml:space="preserve"> es un valor introducido por Tiecks, el cual hace referencia a la presión de cierre critica, </w:t>
+      </w:r>
+      <m:oMath>
+        <m:r>
+          <m:rPr>
+            <m:sty m:val="bi"/>
+          </m:rPr>
+          <w:rPr>
+            <w:rFonts w:ascii="Cambria Math" w:hAnsi="Cambria Math"/>
+          </w:rPr>
+          <m:t>f</m:t>
+        </m:r>
+      </m:oMath>
+      <w:r>
+        <w:t xml:space="preserve"> corresponde a la frecuencia de muestreo, </w:t>
+      </w:r>
+      <m:oMath>
+        <m:r>
+          <m:rPr>
+            <m:sty m:val="bi"/>
+          </m:rPr>
+          <w:rPr>
+            <w:rFonts w:ascii="Cambria Math" w:hAnsi="Cambria Math"/>
+          </w:rPr>
+          <m:t>K</m:t>
+        </m:r>
+      </m:oMath>
+      <w:r>
+        <w:t xml:space="preserve"> representa un parámetro de ganancia en la ecuación, </w:t>
+      </w:r>
+      <m:oMath>
+        <m:r>
+          <m:rPr>
+            <m:sty m:val="bi"/>
+          </m:rPr>
+          <w:rPr>
+            <w:rFonts w:ascii="Cambria Math" w:hAnsi="Cambria Math"/>
+          </w:rPr>
+          <m:t>T</m:t>
+        </m:r>
+      </m:oMath>
+      <w:r>
+        <w:t xml:space="preserve"> es la constante de tiempo y </w:t>
+      </w:r>
+      <m:oMath>
+        <m:r>
+          <m:rPr>
+            <m:sty m:val="bi"/>
+          </m:rPr>
+          <w:rPr>
+            <w:rFonts w:ascii="Cambria Math" w:hAnsi="Cambria Math"/>
+          </w:rPr>
+          <m:t>D</m:t>
+        </m:r>
+      </m:oMath>
+      <w:r>
+        <w:t xml:space="preserve"> es el factor de amortiguamiento. Por otra parte, </w:t>
+      </w:r>
+      <m:oMath>
+        <m:sSub>
+          <m:sSubPr>
+            <m:ctrlPr>
+              <w:rPr>
+                <w:rFonts w:ascii="Cambria Math" w:hAnsi="Cambria Math"/>
+                <w:i/>
+              </w:rPr>
+            </m:ctrlPr>
+          </m:sSubPr>
+          <m:e>
+            <m:r>
+              <w:rPr>
+                <w:rFonts w:ascii="Cambria Math" w:hAnsi="Cambria Math"/>
+              </w:rPr>
+              <m:t>X</m:t>
+            </m:r>
+          </m:e>
+          <m:sub>
+            <m:r>
+              <w:rPr>
+                <w:rFonts w:ascii="Cambria Math" w:hAnsi="Cambria Math"/>
+              </w:rPr>
+              <m:t>1</m:t>
+            </m:r>
+          </m:sub>
+        </m:sSub>
+        <m:r>
+          <w:rPr>
+            <w:rFonts w:ascii="Cambria Math" w:hAnsi="Cambria Math"/>
+          </w:rPr>
+          <m:t>(t)</m:t>
+        </m:r>
+      </m:oMath>
+      <w:r>
+        <w:t xml:space="preserve"> </w:t>
+      </w:r>
+      <w:r>
+        <w:t xml:space="preserve">y </w:t>
+      </w:r>
+      <m:oMath>
+        <m:sSub>
+          <m:sSubPr>
+            <m:ctrlPr>
+              <w:rPr>
+                <w:rFonts w:ascii="Cambria Math" w:hAnsi="Cambria Math"/>
+                <w:i/>
+              </w:rPr>
+            </m:ctrlPr>
+          </m:sSubPr>
+          <m:e>
+            <m:r>
+              <w:rPr>
+                <w:rFonts w:ascii="Cambria Math" w:hAnsi="Cambria Math"/>
+              </w:rPr>
+              <m:t>X</m:t>
+            </m:r>
+          </m:e>
+          <m:sub>
+            <m:r>
+              <w:rPr>
+                <w:rFonts w:ascii="Cambria Math" w:hAnsi="Cambria Math"/>
+              </w:rPr>
+              <m:t>2</m:t>
+            </m:r>
+          </m:sub>
+        </m:sSub>
+        <m:r>
+          <w:rPr>
+            <w:rFonts w:ascii="Cambria Math" w:hAnsi="Cambria Math"/>
+          </w:rPr>
+          <m:t>(t)</m:t>
+        </m:r>
+      </m:oMath>
+      <w:r>
+        <w:t xml:space="preserve"> </w:t>
+      </w:r>
+      <w:r>
+        <w:t>son las variables de estado de un sistema diferencial.</w:t>
+      </w:r>
+    </w:p>
+    <w:p>
+      <w:r>
+        <w:lastRenderedPageBreak/>
+        <w:t xml:space="preserve">Este modelo combina los parámetros </w:t>
+      </w:r>
+      <m:oMath>
+        <m:r>
+          <m:rPr>
+            <m:sty m:val="bi"/>
+          </m:rPr>
+          <w:rPr>
+            <w:rFonts w:ascii="Cambria Math" w:hAnsi="Cambria Math"/>
+          </w:rPr>
+          <m:t>K</m:t>
+        </m:r>
+      </m:oMath>
+      <w:r>
+        <w:t xml:space="preserve">, </w:t>
+      </w:r>
+      <m:oMath>
+        <m:r>
+          <m:rPr>
+            <m:sty m:val="bi"/>
+          </m:rPr>
+          <w:rPr>
+            <w:rFonts w:ascii="Cambria Math" w:hAnsi="Cambria Math"/>
+          </w:rPr>
+          <m:t>D</m:t>
+        </m:r>
+      </m:oMath>
+      <w:r>
+        <w:t xml:space="preserve">, </w:t>
+      </w:r>
+      <m:oMath>
+        <m:r>
+          <m:rPr>
+            <m:sty m:val="bi"/>
+          </m:rPr>
+          <w:rPr>
+            <w:rFonts w:ascii="Cambria Math" w:hAnsi="Cambria Math"/>
+          </w:rPr>
+          <m:t>T</m:t>
+        </m:r>
+      </m:oMath>
+      <w:r>
+        <w:t>, los cuales son asociados un valor ARI especifico con el fin de poder representar el estado del individuo analizado. Esto se puede apreciar en la siguiente Tabla 1.</w:t>
+      </w:r>
+    </w:p>
     <w:p/>
     <w:tbl>
       <w:tblPr>
@@ -6468,7 +7443,6 @@
                       <w:sz w:val="22"/>
                       <w:lang w:eastAsia="es-CL"/>
                     </w:rPr>
-                    <w:lastRenderedPageBreak/>
                     <w:t>K</w:t>
                   </w:r>
                 </w:p>
@@ -8239,18 +9213,222 @@
     <w:p/>
     <w:p>
       <w:r>
-        <w:t>El modelo produce diez curvas que representan cada ARI en base a la velocidad V'(t) para cada parte de medida P(t) real de un sujeto, mediante las comparaciones con la velocidad real del sujeto, se miden por error cuadrático mínimo o correlación Máxima, entre la velocidad real y la velocidad estimada por el modelo. Finalmente, la asignación del valor de ARI se consigue mediante el ajuste entre la velocidad real y las 10 curvas estimadas por el modelo mediante un error o correlación directa.</w:t>
+        <w:t>El modelo produce diez curvas que representan cada ARI en base a la velocidad V'(t) para cada parte de medida P(t) real de un sujeto, mediante las comparaciones con la velocidad real del sujeto, se miden por error cuadrático mínimo o correlación Máxima, entre la velocidad real y la velocidad estimada por el modelo. Finalmente, la asignación del valor de ARI se consigue mediante el ajuste entre la velocidad real y las 10 curvas estimadas por el modelo mediante un error o correlación directa</w:t>
+      </w:r>
+      <w:r>
+        <w:t>.</w:t>
+      </w:r>
+      <w:r>
+        <w:t xml:space="preserve"> </w:t>
       </w:r>
     </w:p>
     <w:p/>
-    <w:p>
-      <w:r>
-        <w:t>Y es así como empíricamente se logran establecer los parámetros necesarios para la creación del modelo actual que sirve de referencia para las investigaciones de hoy en día.</w:t>
-      </w:r>
-    </w:p>
+    <w:tbl>
+      <w:tblPr>
+        <w:tblStyle w:val="Tablaconcuadrcula"/>
+        <w:tblW w:w="0" w:type="auto"/>
+        <w:tblBorders>
+          <w:top w:val="none" w:sz="0" w:space="0" w:color="auto"/>
+          <w:left w:val="none" w:sz="0" w:space="0" w:color="auto"/>
+          <w:bottom w:val="none" w:sz="0" w:space="0" w:color="auto"/>
+          <w:right w:val="none" w:sz="0" w:space="0" w:color="auto"/>
+          <w:insideH w:val="none" w:sz="0" w:space="0" w:color="auto"/>
+          <w:insideV w:val="none" w:sz="0" w:space="0" w:color="auto"/>
+        </w:tblBorders>
+        <w:tblLook w:val="04A0" w:firstRow="1" w:lastRow="0" w:firstColumn="1" w:lastColumn="0" w:noHBand="0" w:noVBand="1"/>
+      </w:tblPr>
+      <w:tblGrid>
+        <w:gridCol w:w="8544"/>
+      </w:tblGrid>
+      <w:tr>
+        <w:tc>
+          <w:tcPr>
+            <w:tcW w:w="8544" w:type="dxa"/>
+          </w:tcPr>
+          <w:p>
+            <w:pPr>
+              <w:ind w:firstLine="0"/>
+              <w:jc w:val="center"/>
+            </w:pPr>
+            <w:r>
+              <w:rPr>
+                <w:noProof/>
+              </w:rPr>
+              <w:lastRenderedPageBreak/>
+              <w:drawing>
+                <wp:inline distT="0" distB="0" distL="0" distR="0" wp14:anchorId="48A717B8" wp14:editId="39187110">
+                  <wp:extent cx="2716198" cy="1948853"/>
+                  <wp:effectExtent l="19050" t="19050" r="27305" b="13335"/>
+                  <wp:docPr id="6" name="Imagen 6"/>
+                  <wp:cNvGraphicFramePr>
+                    <a:graphicFrameLocks xmlns:a="http://schemas.openxmlformats.org/drawingml/2006/main" noChangeAspect="1"/>
+                  </wp:cNvGraphicFramePr>
+                  <a:graphic xmlns:a="http://schemas.openxmlformats.org/drawingml/2006/main">
+                    <a:graphicData uri="http://schemas.openxmlformats.org/drawingml/2006/picture">
+                      <pic:pic xmlns:pic="http://schemas.openxmlformats.org/drawingml/2006/picture">
+                        <pic:nvPicPr>
+                          <pic:cNvPr id="0" name="Picture 1"/>
+                          <pic:cNvPicPr>
+                            <a:picLocks noChangeAspect="1" noChangeArrowheads="1"/>
+                          </pic:cNvPicPr>
+                        </pic:nvPicPr>
+                        <pic:blipFill>
+                          <a:blip r:embed="rId20" cstate="print">
+                            <a:extLst>
+                              <a:ext uri="{28A0092B-C50C-407E-A947-70E740481C1C}">
+                                <a14:useLocalDpi xmlns:a14="http://schemas.microsoft.com/office/drawing/2010/main" val="0"/>
+                              </a:ext>
+                            </a:extLst>
+                          </a:blip>
+                          <a:srcRect/>
+                          <a:stretch>
+                            <a:fillRect/>
+                          </a:stretch>
+                        </pic:blipFill>
+                        <pic:spPr bwMode="auto">
+                          <a:xfrm>
+                            <a:off x="0" y="0"/>
+                            <a:ext cx="2793179" cy="2004086"/>
+                          </a:xfrm>
+                          <a:prstGeom prst="rect">
+                            <a:avLst/>
+                          </a:prstGeom>
+                          <a:noFill/>
+                          <a:ln>
+                            <a:solidFill>
+                              <a:schemeClr val="tx1"/>
+                            </a:solidFill>
+                          </a:ln>
+                        </pic:spPr>
+                      </pic:pic>
+                    </a:graphicData>
+                  </a:graphic>
+                </wp:inline>
+              </w:drawing>
+            </w:r>
+          </w:p>
+        </w:tc>
+      </w:tr>
+      <w:tr>
+        <w:tc>
+          <w:tcPr>
+            <w:tcW w:w="8544" w:type="dxa"/>
+          </w:tcPr>
+          <w:p>
+            <w:pPr>
+              <w:ind w:firstLine="0"/>
+              <w:jc w:val="center"/>
+              <w:rPr>
+                <w:rFonts w:cs="Arial"/>
+                <w:i/>
+                <w:iCs/>
+                <w:sz w:val="18"/>
+                <w:szCs w:val="18"/>
+              </w:rPr>
+            </w:pPr>
+          </w:p>
+          <w:p>
+            <w:pPr>
+              <w:ind w:firstLine="0"/>
+              <w:jc w:val="center"/>
+            </w:pPr>
+            <w:r>
+              <w:rPr>
+                <w:rFonts w:cs="Arial"/>
+                <w:i/>
+                <w:iCs/>
+                <w:sz w:val="18"/>
+                <w:szCs w:val="18"/>
+              </w:rPr>
+              <w:t xml:space="preserve">Figura </w:t>
+            </w:r>
+            <w:r>
+              <w:rPr>
+                <w:rFonts w:cs="Arial"/>
+                <w:i/>
+                <w:iCs/>
+                <w:sz w:val="18"/>
+                <w:szCs w:val="18"/>
+              </w:rPr>
+              <w:t>3</w:t>
+            </w:r>
+            <w:r>
+              <w:rPr>
+                <w:rFonts w:cs="Arial"/>
+                <w:i/>
+                <w:iCs/>
+                <w:sz w:val="18"/>
+                <w:szCs w:val="18"/>
+              </w:rPr>
+              <w:t xml:space="preserve">: </w:t>
+            </w:r>
+            <w:r>
+              <w:rPr>
+                <w:rFonts w:cs="Arial"/>
+                <w:i/>
+                <w:iCs/>
+                <w:sz w:val="18"/>
+                <w:szCs w:val="18"/>
+              </w:rPr>
+              <w:t>Los 10 niveles de ARI basado en la respuesta PA Y VFSC por Aaslid-Tiecks (</w:t>
+            </w:r>
+            <w:r>
+              <w:rPr>
+                <w:rFonts w:cs="Arial"/>
+                <w:i/>
+                <w:iCs/>
+                <w:sz w:val="18"/>
+                <w:szCs w:val="18"/>
+              </w:rPr>
+              <w:t>Simpson</w:t>
+            </w:r>
+            <w:r>
+              <w:rPr>
+                <w:rFonts w:cs="Arial"/>
+                <w:i/>
+                <w:iCs/>
+                <w:sz w:val="18"/>
+                <w:szCs w:val="18"/>
+              </w:rPr>
+              <w:t>, 2</w:t>
+            </w:r>
+            <w:r>
+              <w:rPr>
+                <w:rFonts w:cs="Arial"/>
+                <w:i/>
+                <w:iCs/>
+                <w:sz w:val="18"/>
+                <w:szCs w:val="18"/>
+              </w:rPr>
+              <w:t>017)</w:t>
+            </w:r>
+          </w:p>
+        </w:tc>
+      </w:tr>
+    </w:tbl>
     <w:p/>
+    <w:p>
+      <w:pPr>
+        <w:pStyle w:val="Ttulo2"/>
+      </w:pPr>
+      <w:r>
+        <w:rPr>
+          <w:lang w:val="es-CL"/>
+        </w:rPr>
+        <w:t>RESPUESTA FINITA AL IMPULSO (FIR)</w:t>
+      </w:r>
+    </w:p>
+    <w:p>
+      <w:r>
+        <w:t>En sistemas computacionales la conversión de señales analógicas como entradas para convertirse en señales digitales permite describir ciertos comportamientos a partir de los objetivos que se quieran cumplir. Es posible hoy en día representar todo tipo de señal para ser analizada y estudiada a profundidad por los computadores. Esto es gracias a lo que se conoce como un filtro digital lo cual permite realizar la conversión señalada anteriormente.</w:t>
+      </w:r>
+    </w:p>
     <w:p/>
-    <w:p/>
+    <w:p>
+      <w:r>
+        <w:t>FIR o respuesta finita al impulso corresponden a un tipo de filtro digital cuya salida tendrá una cantidad finita de términos en base a entradas representadas por señales de impulso. Este es un sistema no recursivo y de fase lineal lo que permite siempre funcionar de forma estable en todo momento. Es importante agregar que un filtro FIR tiene una implementación sencilla y es fácil de comprender, además de poseer memoria finita.</w:t>
+      </w:r>
+    </w:p>
     <w:p/>
     <w:p/>
     <w:p/>
@@ -8507,7 +9685,7 @@
                           </pic:cNvPicPr>
                         </pic:nvPicPr>
                         <pic:blipFill>
-                          <a:blip r:embed="rId19">
+                          <a:blip r:embed="rId21">
                             <a:extLst>
                               <a:ext uri="{28A0092B-C50C-407E-A947-70E740481C1C}">
                                 <a14:useLocalDpi xmlns:a14="http://schemas.microsoft.com/office/drawing/2010/main" val="0"/>
@@ -8600,7 +9778,7 @@
                 <w:sz w:val="18"/>
                 <w:szCs w:val="18"/>
               </w:rPr>
-              <w:t>2</w:t>
+              <w:t>3</w:t>
             </w:r>
             <w:r>
               <w:rPr>
@@ -9003,9 +10181,8 @@
         <w:pStyle w:val="Ttulo1"/>
         <w:numPr>
           <w:ilvl w:val="0"/>
-          <w:numId w:val="0"/>
+          <w:numId w:val="19"/>
         </w:numPr>
-        <w:ind w:left="574" w:hanging="432"/>
         <w:rPr>
           <w:rStyle w:val="Ttulo1Car"/>
           <w:b/>
@@ -9047,14 +10224,37 @@
           <w:rFonts w:cs="Arial"/>
           <w:szCs w:val="24"/>
         </w:rPr>
-        <w:t xml:space="preserve">El </w:t>
-      </w:r>
-      <w:r>
-        <w:rPr>
-          <w:rFonts w:cs="Arial"/>
-          <w:szCs w:val="24"/>
-        </w:rPr>
-        <w:t>estado del arte hace referencia al estado de la literatura al día de hoy, respecto de soluciones que guarden relación con la propuesta planteada, fundamentando y diferenciando la solución particular propuesta.</w:t>
+        <w:t xml:space="preserve">La importancia de analizar estudios y fuentes de información actuales sobre investigaciones específicas, permiten otorgar un amplio rango de conocimientos para ser aplicados en el desarrollo de un trabajo investigativo, además de suplir la poca experiencia que una persona pueda tener sobre un tema en particular. Señalado esto, el estado actual dentro del campo neurocientífico encargado de analizar y ejecutar nuevos descubrimientos acerca de un índice de Autorregulación Cerebral se ve afectado por la poca participación de agentes que impiden realizar avances comprometedores en cuanto a la exactitud de resultados. Cerebral Autoregulation </w:t>
+      </w:r>
+      <w:proofErr w:type="spellStart"/>
+      <w:r>
+        <w:rPr>
+          <w:rFonts w:cs="Arial"/>
+          <w:szCs w:val="24"/>
+        </w:rPr>
+        <w:t>Research</w:t>
+      </w:r>
+      <w:proofErr w:type="spellEnd"/>
+      <w:r>
+        <w:rPr>
+          <w:rFonts w:cs="Arial"/>
+          <w:szCs w:val="24"/>
+        </w:rPr>
+        <w:t xml:space="preserve"> Network es una organización encarga de representar y apoyar a investigadores en el </w:t>
+      </w:r>
+      <w:r>
+        <w:rPr>
+          <w:rFonts w:cs="Arial"/>
+          <w:szCs w:val="24"/>
+        </w:rPr>
+        <w:t>área</w:t>
+      </w:r>
+      <w:r>
+        <w:rPr>
+          <w:rFonts w:cs="Arial"/>
+          <w:szCs w:val="24"/>
+        </w:rPr>
+        <w:t xml:space="preserve"> de la autorregulación cerebral, con el objetivo de poder compartir conocimientos, mediante papers o conferencias para ir presentando nueva información relevante. </w:t>
       </w:r>
     </w:p>
     <w:p>
@@ -9063,9 +10263,786 @@
         <w:rPr>
           <w:rFonts w:cs="Arial"/>
           <w:szCs w:val="24"/>
+        </w:rPr>
+      </w:pPr>
+    </w:p>
+    <w:p>
+      <w:pPr>
+        <w:ind w:right="49"/>
+        <w:rPr>
+          <w:rFonts w:cs="Arial"/>
+          <w:szCs w:val="24"/>
+        </w:rPr>
+      </w:pPr>
+      <w:r>
+        <w:rPr>
+          <w:rFonts w:cs="Arial"/>
+          <w:szCs w:val="24"/>
+        </w:rPr>
+        <w:t xml:space="preserve">En base a lo anterior, los estudios indican que en relación con los descubrimientos propuestos por Aaslid-Tiecks en donde utilizando variables como la variabilidad de la presión arterial y la relación directa que posee con la velocidad del flujo sanguíneo cerebral, permitió colocar los cimientos de nuevos descubrimientos. En el año 1989 la tecnología no había avanzando en relación a la actualidad, lo que con lleva a que esta investigación no esté exenta de fallas, en consideración con los resultados de estos investigadores, más adelante </w:t>
+      </w:r>
+      <w:proofErr w:type="spellStart"/>
+      <w:r>
+        <w:rPr>
+          <w:rFonts w:cs="Arial"/>
+          <w:szCs w:val="24"/>
+        </w:rPr>
+        <w:t>R.B.Panerai</w:t>
+      </w:r>
+      <w:proofErr w:type="spellEnd"/>
+      <w:r>
+        <w:rPr>
+          <w:rFonts w:cs="Arial"/>
+          <w:szCs w:val="24"/>
+        </w:rPr>
+        <w:t xml:space="preserve">, </w:t>
+      </w:r>
+      <w:proofErr w:type="spellStart"/>
+      <w:r>
+        <w:rPr>
+          <w:rFonts w:cs="Arial"/>
+          <w:szCs w:val="24"/>
+        </w:rPr>
+        <w:t>P.James</w:t>
+      </w:r>
+      <w:proofErr w:type="spellEnd"/>
+      <w:r>
+        <w:rPr>
+          <w:rFonts w:cs="Arial"/>
+          <w:szCs w:val="24"/>
+        </w:rPr>
+        <w:t xml:space="preserve"> y </w:t>
+      </w:r>
+      <w:proofErr w:type="spellStart"/>
+      <w:r>
+        <w:rPr>
+          <w:rFonts w:cs="Arial"/>
+          <w:szCs w:val="24"/>
+        </w:rPr>
+        <w:t>J.F.Potter</w:t>
+      </w:r>
+      <w:proofErr w:type="spellEnd"/>
+      <w:r>
+        <w:rPr>
+          <w:rFonts w:cs="Arial"/>
+          <w:szCs w:val="24"/>
+        </w:rPr>
+        <w:t xml:space="preserve">, en su trabajo denominado "Variability </w:t>
+      </w:r>
+      <w:proofErr w:type="spellStart"/>
+      <w:r>
+        <w:rPr>
+          <w:rFonts w:cs="Arial"/>
+          <w:szCs w:val="24"/>
+        </w:rPr>
+        <w:t>of</w:t>
+      </w:r>
+      <w:proofErr w:type="spellEnd"/>
+      <w:r>
+        <w:rPr>
+          <w:rFonts w:cs="Arial"/>
+          <w:szCs w:val="24"/>
+        </w:rPr>
+        <w:t xml:space="preserve"> time-</w:t>
+      </w:r>
+      <w:proofErr w:type="spellStart"/>
+      <w:r>
+        <w:rPr>
+          <w:rFonts w:cs="Arial"/>
+          <w:szCs w:val="24"/>
+        </w:rPr>
+        <w:t>domain</w:t>
+      </w:r>
+      <w:proofErr w:type="spellEnd"/>
+      <w:r>
+        <w:rPr>
+          <w:rFonts w:cs="Arial"/>
+          <w:szCs w:val="24"/>
+        </w:rPr>
+        <w:t xml:space="preserve"> </w:t>
+      </w:r>
+      <w:proofErr w:type="spellStart"/>
+      <w:r>
+        <w:rPr>
+          <w:rFonts w:cs="Arial"/>
+          <w:szCs w:val="24"/>
+        </w:rPr>
+        <w:t>indices</w:t>
+      </w:r>
+      <w:proofErr w:type="spellEnd"/>
+      <w:r>
+        <w:rPr>
+          <w:rFonts w:cs="Arial"/>
+          <w:szCs w:val="24"/>
+        </w:rPr>
+        <w:t xml:space="preserve"> </w:t>
+      </w:r>
+      <w:proofErr w:type="spellStart"/>
+      <w:r>
+        <w:rPr>
+          <w:rFonts w:cs="Arial"/>
+          <w:szCs w:val="24"/>
+        </w:rPr>
+        <w:t>of</w:t>
+      </w:r>
+      <w:proofErr w:type="spellEnd"/>
+      <w:r>
+        <w:rPr>
+          <w:rFonts w:cs="Arial"/>
+          <w:szCs w:val="24"/>
+        </w:rPr>
+        <w:t xml:space="preserve"> </w:t>
+      </w:r>
+      <w:proofErr w:type="spellStart"/>
+      <w:r>
+        <w:rPr>
+          <w:rFonts w:cs="Arial"/>
+          <w:szCs w:val="24"/>
+        </w:rPr>
+        <w:t>dynamic</w:t>
+      </w:r>
+      <w:proofErr w:type="spellEnd"/>
+      <w:r>
+        <w:rPr>
+          <w:rFonts w:cs="Arial"/>
+          <w:szCs w:val="24"/>
+        </w:rPr>
+        <w:t xml:space="preserve"> cerebral autoregulation" propuesto en el año 2003, demostraron que la variación que poseía el índice de autorregulación cerebral era mucha, en comparación a los agentes involucrados en el experimento los cuales eran personas sin alguna enfermedad neurodegenerativa y poseían buena salud, lo que también con llevaría un sesgo por parte del modelo </w:t>
+      </w:r>
+      <w:r>
+        <w:rPr>
+          <w:rFonts w:cs="Arial"/>
+          <w:szCs w:val="24"/>
+        </w:rPr>
+        <w:lastRenderedPageBreak/>
+        <w:t xml:space="preserve">propuesto dando como resultado falsos positivos. Si bien este nuevo trabajo permitía realizar una crítica exhaustiva acerca de la poca exactitud, también es importante señalar que la </w:t>
+      </w:r>
+      <w:r>
+        <w:rPr>
+          <w:rFonts w:cs="Arial"/>
+          <w:szCs w:val="24"/>
+        </w:rPr>
+        <w:t>investigación</w:t>
+      </w:r>
+      <w:r>
+        <w:rPr>
+          <w:rFonts w:cs="Arial"/>
+          <w:szCs w:val="24"/>
+        </w:rPr>
+        <w:t xml:space="preserve"> estuvo enfocada en los cambios de presión arterial induciendo tal variabilidad mediante CO2, lo cual era suministrado por profesionales del área a personas que estaban calificadas y además con su respectivo consentimiento. </w:t>
+      </w:r>
+    </w:p>
+    <w:p>
+      <w:pPr>
+        <w:ind w:right="49"/>
+        <w:rPr>
+          <w:rFonts w:cs="Arial"/>
+          <w:szCs w:val="24"/>
+        </w:rPr>
+      </w:pPr>
+    </w:p>
+    <w:p>
+      <w:pPr>
+        <w:ind w:right="49"/>
+        <w:rPr>
+          <w:rFonts w:cs="Arial"/>
+          <w:szCs w:val="24"/>
+        </w:rPr>
+      </w:pPr>
+    </w:p>
+    <w:p>
+      <w:pPr>
+        <w:ind w:right="49"/>
+        <w:rPr>
+          <w:rFonts w:cs="Arial"/>
+          <w:szCs w:val="24"/>
+        </w:rPr>
+      </w:pPr>
+      <w:r>
+        <w:rPr>
+          <w:rFonts w:cs="Arial"/>
+          <w:szCs w:val="24"/>
+        </w:rPr>
+        <w:t xml:space="preserve">Por </w:t>
+      </w:r>
+      <w:r>
+        <w:rPr>
+          <w:rFonts w:cs="Arial"/>
+          <w:szCs w:val="24"/>
+        </w:rPr>
+        <w:t>consiguiente,</w:t>
+      </w:r>
+      <w:r>
+        <w:rPr>
+          <w:rFonts w:cs="Arial"/>
+          <w:szCs w:val="24"/>
+        </w:rPr>
+        <w:t xml:space="preserve"> en este trabajo se presenta </w:t>
+      </w:r>
+      <w:r>
+        <w:rPr>
+          <w:rFonts w:cs="Arial"/>
+          <w:szCs w:val="24"/>
+        </w:rPr>
+        <w:t>un índice</w:t>
+      </w:r>
+      <w:r>
+        <w:rPr>
+          <w:rFonts w:cs="Arial"/>
+          <w:szCs w:val="24"/>
+        </w:rPr>
+        <w:t xml:space="preserve"> sustito de autorregulación cerebral derivado del modelado de la media móvil autorregresiva que consiste en la relación dinámica entre la presión arterial y la velocidad del flujo sanguíneo cerebral, lo que contribuyó a que el concepto de variabilidad dentro del campo de regulación cerebral se viese afectado. </w:t>
+      </w:r>
+    </w:p>
+    <w:p>
+      <w:pPr>
+        <w:ind w:right="49"/>
+        <w:rPr>
+          <w:rFonts w:cs="Arial"/>
+          <w:szCs w:val="24"/>
+        </w:rPr>
+      </w:pPr>
+    </w:p>
+    <w:p>
+      <w:pPr>
+        <w:ind w:right="49"/>
+        <w:rPr>
+          <w:rFonts w:cs="Arial"/>
+          <w:szCs w:val="24"/>
+        </w:rPr>
+      </w:pPr>
+      <w:r>
+        <w:rPr>
+          <w:rFonts w:cs="Arial"/>
+          <w:szCs w:val="24"/>
+        </w:rPr>
+        <w:t>T</w:t>
+      </w:r>
+      <w:r>
+        <w:rPr>
+          <w:rFonts w:cs="Arial"/>
+          <w:szCs w:val="24"/>
+        </w:rPr>
+        <w:t xml:space="preserve">ambién es importante hacer referencia al trabajo de </w:t>
+      </w:r>
+      <w:proofErr w:type="spellStart"/>
+      <w:r>
+        <w:rPr>
+          <w:rFonts w:cs="Arial"/>
+          <w:szCs w:val="24"/>
+        </w:rPr>
+        <w:t>M.Chacon</w:t>
+      </w:r>
+      <w:proofErr w:type="spellEnd"/>
+      <w:r>
+        <w:rPr>
+          <w:rFonts w:cs="Arial"/>
+          <w:szCs w:val="24"/>
+        </w:rPr>
+        <w:t>,</w:t>
+      </w:r>
+      <w:r>
+        <w:rPr>
+          <w:rFonts w:cs="Arial"/>
+          <w:szCs w:val="24"/>
+        </w:rPr>
+        <w:t xml:space="preserve"> </w:t>
+      </w:r>
+      <w:proofErr w:type="spellStart"/>
+      <w:r>
+        <w:rPr>
+          <w:rFonts w:cs="Arial"/>
+          <w:szCs w:val="24"/>
+        </w:rPr>
+        <w:t>N.Nunez</w:t>
+      </w:r>
+      <w:proofErr w:type="spellEnd"/>
+      <w:r>
+        <w:rPr>
+          <w:rFonts w:cs="Arial"/>
+          <w:szCs w:val="24"/>
+        </w:rPr>
+        <w:t>,</w:t>
+      </w:r>
+      <w:r>
+        <w:rPr>
+          <w:rFonts w:cs="Arial"/>
+          <w:szCs w:val="24"/>
+        </w:rPr>
+        <w:t xml:space="preserve"> </w:t>
+      </w:r>
+      <w:proofErr w:type="spellStart"/>
+      <w:r>
+        <w:rPr>
+          <w:rFonts w:cs="Arial"/>
+          <w:szCs w:val="24"/>
+        </w:rPr>
+        <w:t>C.Henriquez</w:t>
+      </w:r>
+      <w:proofErr w:type="spellEnd"/>
+      <w:r>
+        <w:rPr>
+          <w:rFonts w:cs="Arial"/>
+          <w:szCs w:val="24"/>
+        </w:rPr>
+        <w:t xml:space="preserve"> y R.B. </w:t>
+      </w:r>
+      <w:proofErr w:type="spellStart"/>
+      <w:r>
+        <w:rPr>
+          <w:rFonts w:cs="Arial"/>
+          <w:szCs w:val="24"/>
+        </w:rPr>
+        <w:t>Panerai</w:t>
+      </w:r>
+      <w:proofErr w:type="spellEnd"/>
+      <w:r>
+        <w:rPr>
+          <w:rFonts w:cs="Arial"/>
+          <w:szCs w:val="24"/>
+        </w:rPr>
+        <w:t xml:space="preserve"> denominado "Unconstrained </w:t>
+      </w:r>
+      <w:proofErr w:type="spellStart"/>
+      <w:r>
+        <w:rPr>
+          <w:rFonts w:cs="Arial"/>
+          <w:szCs w:val="24"/>
+        </w:rPr>
+        <w:t>parameter</w:t>
+      </w:r>
+      <w:proofErr w:type="spellEnd"/>
+      <w:r>
+        <w:rPr>
+          <w:rFonts w:cs="Arial"/>
+          <w:szCs w:val="24"/>
+        </w:rPr>
+        <w:t xml:space="preserve"> </w:t>
+      </w:r>
+      <w:proofErr w:type="spellStart"/>
+      <w:r>
+        <w:rPr>
+          <w:rFonts w:cs="Arial"/>
+          <w:szCs w:val="24"/>
+        </w:rPr>
+        <w:t>estimation</w:t>
+      </w:r>
+      <w:proofErr w:type="spellEnd"/>
+      <w:r>
+        <w:rPr>
+          <w:rFonts w:cs="Arial"/>
+          <w:szCs w:val="24"/>
+        </w:rPr>
+        <w:t xml:space="preserve"> </w:t>
+      </w:r>
+      <w:proofErr w:type="spellStart"/>
+      <w:r>
+        <w:rPr>
+          <w:rFonts w:cs="Arial"/>
+          <w:szCs w:val="24"/>
+        </w:rPr>
+        <w:t>for</w:t>
+      </w:r>
+      <w:proofErr w:type="spellEnd"/>
+      <w:r>
+        <w:rPr>
+          <w:rFonts w:cs="Arial"/>
+          <w:szCs w:val="24"/>
+        </w:rPr>
+        <w:t xml:space="preserve"> </w:t>
+      </w:r>
+      <w:proofErr w:type="spellStart"/>
+      <w:r>
+        <w:rPr>
+          <w:rFonts w:cs="Arial"/>
+          <w:szCs w:val="24"/>
+        </w:rPr>
+        <w:t>assessment</w:t>
+      </w:r>
+      <w:proofErr w:type="spellEnd"/>
+      <w:r>
+        <w:rPr>
+          <w:rFonts w:cs="Arial"/>
+          <w:szCs w:val="24"/>
+        </w:rPr>
+        <w:t xml:space="preserve"> </w:t>
+      </w:r>
+      <w:proofErr w:type="spellStart"/>
+      <w:r>
+        <w:rPr>
+          <w:rFonts w:cs="Arial"/>
+          <w:szCs w:val="24"/>
+        </w:rPr>
+        <w:t>of</w:t>
+      </w:r>
+      <w:proofErr w:type="spellEnd"/>
+      <w:r>
+        <w:rPr>
+          <w:rFonts w:cs="Arial"/>
+          <w:szCs w:val="24"/>
+        </w:rPr>
+        <w:t xml:space="preserve"> </w:t>
+      </w:r>
+      <w:proofErr w:type="spellStart"/>
+      <w:r>
+        <w:rPr>
+          <w:rFonts w:cs="Arial"/>
+          <w:szCs w:val="24"/>
+        </w:rPr>
+        <w:t>dynamic</w:t>
+      </w:r>
+      <w:proofErr w:type="spellEnd"/>
+      <w:r>
+        <w:rPr>
+          <w:rFonts w:cs="Arial"/>
+          <w:szCs w:val="24"/>
+        </w:rPr>
+        <w:t xml:space="preserve"> cerebral autoregulation" en donde proporcionan una visión aún más amplia en relación a las variables a modificar dentro del modelo para la obtención del ARI, viéndose afectados parámetros como la constante de tiempo(T), factor de amortiguamiento(D) y parámetro de ganancias(K), los cuales establecen una relación directa con el modelo planteado por Aaslid, y trabajando de igual manera con la inducción a cambios en la presión sanguínea en base a la fluctuación de C02 en la sangre. Anteriormente estos autores en una investigación previa, ya había mencionado la importancia que poseían los cambios inducidos de presión para la obtención directa de un índice de autorregulación cerebral, en donde trabajaron con las variables más importantes correspondiente a presión sanguínea como entrada y la velocidad del flujo sanguíneo como salida. </w:t>
+      </w:r>
+    </w:p>
+    <w:p>
+      <w:pPr>
+        <w:ind w:right="49"/>
+        <w:rPr>
+          <w:rFonts w:cs="Arial"/>
+          <w:szCs w:val="24"/>
+        </w:rPr>
+      </w:pPr>
+    </w:p>
+    <w:p>
+      <w:pPr>
+        <w:ind w:right="49"/>
+        <w:rPr>
+          <w:rFonts w:cs="Arial"/>
+          <w:szCs w:val="24"/>
+        </w:rPr>
+      </w:pPr>
+      <w:r>
+        <w:rPr>
+          <w:rFonts w:cs="Arial"/>
+          <w:szCs w:val="24"/>
+        </w:rPr>
+        <w:lastRenderedPageBreak/>
+        <w:t>La fluctuación espontanea de presión arterial permite también conocer un poco más acerca de cómo es posible conseguir un mejor resultado de ARI, haciendo énfasis en la variabilidad de las pruebas y de los factores que contribuyen a esto, en el trabajo de J.Liu, D.M.Simpson y R.Allen denominado "High spontaneous fluctuation in arterial blood pressure improves" permiten describir el uso de 7 coeficientes para la obtención de este índice autorregulatorio, señalando que los criterios que permitieron conseguir un mejor resultado fueron poseer una mayor correlación con la presión de CO2 inducida en las personas, en comparación a la importancia que se le daba en investigaciones anteriores a la variabilidad de los parámetros que afectan tanto a VFSC Y presión arterial.</w:t>
+      </w:r>
+    </w:p>
+    <w:p>
+      <w:pPr>
+        <w:ind w:right="49" w:firstLine="0"/>
+        <w:rPr>
+          <w:rFonts w:cs="Arial"/>
+          <w:szCs w:val="24"/>
+        </w:rPr>
+      </w:pPr>
+    </w:p>
+    <w:p>
+      <w:pPr>
+        <w:ind w:right="49" w:firstLine="0"/>
+        <w:rPr>
+          <w:rFonts w:cs="Arial"/>
+          <w:szCs w:val="24"/>
+        </w:rPr>
+      </w:pPr>
+      <w:r>
+        <w:rPr>
+          <w:rFonts w:cs="Arial"/>
+          <w:szCs w:val="24"/>
+        </w:rPr>
+        <w:t xml:space="preserve">Para contrastar lo anterior, es importante estudiar los diferentes estudios de casos que combinan el uso de SVM con una aplicación Clínica para la obtención de este índice, para esto se encuentra la investigación establecida por Max </w:t>
+      </w:r>
+      <w:proofErr w:type="spellStart"/>
+      <w:r>
+        <w:rPr>
+          <w:rFonts w:cs="Arial"/>
+          <w:szCs w:val="24"/>
+        </w:rPr>
+        <w:t>Chacon</w:t>
+      </w:r>
+      <w:proofErr w:type="spellEnd"/>
+      <w:r>
+        <w:rPr>
+          <w:rFonts w:cs="Arial"/>
+          <w:szCs w:val="24"/>
+        </w:rPr>
+        <w:t xml:space="preserve">, </w:t>
+      </w:r>
+      <w:proofErr w:type="spellStart"/>
+      <w:r>
+        <w:rPr>
+          <w:rFonts w:cs="Arial"/>
+          <w:szCs w:val="24"/>
+        </w:rPr>
+        <w:t>Jose</w:t>
+      </w:r>
+      <w:proofErr w:type="spellEnd"/>
+      <w:r>
+        <w:rPr>
+          <w:rFonts w:cs="Arial"/>
+          <w:szCs w:val="24"/>
+        </w:rPr>
+        <w:t xml:space="preserve"> Luis Jara, Rodrigo Miranda, Emmanuel </w:t>
+      </w:r>
+      <w:proofErr w:type="spellStart"/>
+      <w:r>
+        <w:rPr>
+          <w:rFonts w:cs="Arial"/>
+          <w:szCs w:val="24"/>
+        </w:rPr>
+        <w:t>Katsogridakis</w:t>
+      </w:r>
+      <w:proofErr w:type="spellEnd"/>
+      <w:r>
+        <w:rPr>
+          <w:rFonts w:cs="Arial"/>
+          <w:szCs w:val="24"/>
+        </w:rPr>
+        <w:t xml:space="preserve">, </w:t>
+      </w:r>
+      <w:proofErr w:type="spellStart"/>
+      <w:r>
+        <w:rPr>
+          <w:rFonts w:cs="Arial"/>
+          <w:szCs w:val="24"/>
+        </w:rPr>
+        <w:t>Ronney.B.Panerai</w:t>
+      </w:r>
+      <w:proofErr w:type="spellEnd"/>
+      <w:r>
+        <w:rPr>
+          <w:rFonts w:cs="Arial"/>
+          <w:szCs w:val="24"/>
+        </w:rPr>
+        <w:t xml:space="preserve"> denominad</w:t>
+      </w:r>
+      <w:r>
+        <w:rPr>
+          <w:rFonts w:cs="Arial"/>
+          <w:szCs w:val="24"/>
+        </w:rPr>
+        <w:t>a</w:t>
+      </w:r>
+      <w:r>
+        <w:rPr>
+          <w:rFonts w:cs="Arial"/>
+          <w:szCs w:val="24"/>
+        </w:rPr>
+        <w:t xml:space="preserve"> "Non-linear </w:t>
+      </w:r>
+      <w:proofErr w:type="spellStart"/>
+      <w:r>
+        <w:rPr>
+          <w:rFonts w:cs="Arial"/>
+          <w:szCs w:val="24"/>
+        </w:rPr>
+        <w:t>models</w:t>
+      </w:r>
+      <w:proofErr w:type="spellEnd"/>
+      <w:r>
+        <w:rPr>
+          <w:rFonts w:cs="Arial"/>
+          <w:szCs w:val="24"/>
+        </w:rPr>
+        <w:t xml:space="preserve"> </w:t>
+      </w:r>
+      <w:proofErr w:type="spellStart"/>
+      <w:r>
+        <w:rPr>
+          <w:rFonts w:cs="Arial"/>
+          <w:szCs w:val="24"/>
+        </w:rPr>
+        <w:t>for</w:t>
+      </w:r>
+      <w:proofErr w:type="spellEnd"/>
+      <w:r>
+        <w:rPr>
+          <w:rFonts w:cs="Arial"/>
+          <w:szCs w:val="24"/>
+        </w:rPr>
+        <w:t xml:space="preserve"> </w:t>
+      </w:r>
+      <w:proofErr w:type="spellStart"/>
+      <w:r>
+        <w:rPr>
+          <w:rFonts w:cs="Arial"/>
+          <w:szCs w:val="24"/>
+        </w:rPr>
+        <w:t>the</w:t>
+      </w:r>
+      <w:proofErr w:type="spellEnd"/>
+      <w:r>
+        <w:rPr>
+          <w:rFonts w:cs="Arial"/>
+          <w:szCs w:val="24"/>
+        </w:rPr>
+        <w:t xml:space="preserve"> </w:t>
+      </w:r>
+      <w:proofErr w:type="spellStart"/>
+      <w:r>
+        <w:rPr>
+          <w:rFonts w:cs="Arial"/>
+          <w:szCs w:val="24"/>
+        </w:rPr>
+        <w:t>detection</w:t>
+      </w:r>
+      <w:proofErr w:type="spellEnd"/>
+      <w:r>
+        <w:rPr>
+          <w:rFonts w:cs="Arial"/>
+          <w:szCs w:val="24"/>
+        </w:rPr>
+        <w:t xml:space="preserve"> </w:t>
+      </w:r>
+      <w:proofErr w:type="spellStart"/>
+      <w:r>
+        <w:rPr>
+          <w:rFonts w:cs="Arial"/>
+          <w:szCs w:val="24"/>
+        </w:rPr>
+        <w:t>of</w:t>
+      </w:r>
+      <w:proofErr w:type="spellEnd"/>
+      <w:r>
+        <w:rPr>
+          <w:rFonts w:cs="Arial"/>
+          <w:szCs w:val="24"/>
+        </w:rPr>
+        <w:t xml:space="preserve"> </w:t>
+      </w:r>
+      <w:proofErr w:type="spellStart"/>
+      <w:r>
+        <w:rPr>
+          <w:rFonts w:cs="Arial"/>
+          <w:szCs w:val="24"/>
+        </w:rPr>
+        <w:t>impaired</w:t>
+      </w:r>
+      <w:proofErr w:type="spellEnd"/>
+      <w:r>
+        <w:rPr>
+          <w:rFonts w:cs="Arial"/>
+          <w:szCs w:val="24"/>
+        </w:rPr>
+        <w:t xml:space="preserve"> cerebral blood </w:t>
+      </w:r>
+      <w:proofErr w:type="spellStart"/>
+      <w:r>
+        <w:rPr>
+          <w:rFonts w:cs="Arial"/>
+          <w:szCs w:val="24"/>
+        </w:rPr>
+        <w:t>flow</w:t>
+      </w:r>
+      <w:proofErr w:type="spellEnd"/>
+      <w:r>
+        <w:rPr>
+          <w:rFonts w:cs="Arial"/>
+          <w:szCs w:val="24"/>
+        </w:rPr>
+        <w:t xml:space="preserve"> autoregulation" y publicado en el año 2018, trabajo más reciente que propone el uso de un modelo no lineal en base a la variable de entrada representada por la presión arterial sanguínea y que tenga como salida la velocidad del flujo sanguíneo cerebral, este experimento se basó en dividir en base a las fluctuaciones espontaneas de cada una de estas variables registros para entrenamiento que almacenaba los primeros dos minutos y medio de cada una de las señales y el segmento de validación con los últimos dos minutos y medio. Cabe destacar que la eficiencia del modelo fue determinada gracias a correlaciones hechas empíricamente en base a la señal real de la velocidad del flujo sanguíneo y la estimación propuesta por el modelo. </w:t>
+      </w:r>
+    </w:p>
+    <w:p>
+      <w:pPr>
+        <w:ind w:right="49" w:firstLine="0"/>
+        <w:rPr>
+          <w:rFonts w:cs="Arial"/>
+          <w:szCs w:val="24"/>
+        </w:rPr>
+      </w:pPr>
+    </w:p>
+    <w:p>
+      <w:pPr>
+        <w:ind w:right="49" w:firstLine="0"/>
+        <w:rPr>
+          <w:rFonts w:cs="Arial"/>
+          <w:szCs w:val="24"/>
+        </w:rPr>
+      </w:pPr>
+      <w:r>
+        <w:rPr>
+          <w:rFonts w:cs="Arial"/>
+          <w:szCs w:val="24"/>
+        </w:rPr>
+        <w:lastRenderedPageBreak/>
+        <w:t>Este estudio tan revolucionario determino la real importancia de la variabilidad en el estudio de sujetos, y además la gran capacidad que poseen los modelos no lineales para el aprendizaje en base a búsqueda de patrones, lo que permite establecer un gran dinamismo en base al uso de Maquinas de vectores de soportes y además demostrar una gran capacidad de discriminación lo que permitió conseguir valores más certeros, en relación con otros experimentos anteriores. Sin embargo, es importante mencionar que el uso de este modelo no lineal da cuenta del positivismo que implica trabajar con algoritmos de aprendizaje automáticos, sin embargo, estas características "no-lineales" se refieren al ajuste apropiado del modelo a los datos y no necesariamente a la característica propia de la autorregulación cerebral.</w:t>
+      </w:r>
+    </w:p>
+    <w:p>
+      <w:pPr>
+        <w:ind w:right="49" w:firstLine="0"/>
+        <w:rPr>
+          <w:rFonts w:cs="Arial"/>
+          <w:szCs w:val="24"/>
+        </w:rPr>
+      </w:pPr>
+    </w:p>
+    <w:p>
+      <w:pPr>
+        <w:ind w:right="49" w:firstLine="0"/>
+        <w:rPr>
+          <w:rFonts w:cs="Arial"/>
+          <w:szCs w:val="24"/>
+        </w:rPr>
+      </w:pPr>
+      <w:r>
+        <w:rPr>
+          <w:rFonts w:cs="Arial"/>
+          <w:szCs w:val="24"/>
+        </w:rPr>
+        <w:t xml:space="preserve">A pesar de haber mencionado estudios propuestos por científicos experimentados en el área, el estado actual referente a los trabajos de proyecto de títulos en base a la determinación de un modelo capaz de mejorar la obtención del índice de autorregulación cerebral, está basado en tesis de alumnos anteriores en donde la utilización de mecanismos de aprendizaje automáticos han sido relevantes, como el uso de caja gris combinándolo con redes neuronales en donde se consigue una leve mejoraría en los resultados pero por sobre todo utilizar un nuevo modo de aplicar el aprendizaje a estos datos de muestras. </w:t>
+      </w:r>
+    </w:p>
+    <w:p>
+      <w:pPr>
+        <w:ind w:right="49" w:firstLine="0"/>
+        <w:rPr>
+          <w:rFonts w:cs="Arial"/>
+          <w:szCs w:val="24"/>
+        </w:rPr>
+      </w:pPr>
+    </w:p>
+    <w:p>
+      <w:pPr>
+        <w:ind w:right="49" w:firstLine="0"/>
+        <w:rPr>
+          <w:rFonts w:cs="Arial"/>
+          <w:szCs w:val="24"/>
+        </w:rPr>
+      </w:pPr>
+    </w:p>
+    <w:p>
+      <w:pPr>
+        <w:ind w:right="49" w:firstLine="0"/>
+        <w:rPr>
+          <w:rFonts w:cs="Arial"/>
+          <w:szCs w:val="24"/>
+        </w:rPr>
+      </w:pPr>
+      <w:r>
+        <w:rPr>
+          <w:rFonts w:cs="Arial"/>
+          <w:szCs w:val="24"/>
+        </w:rPr>
+        <w:t>Estos análisis indican un patrón de estudios generalmente aplicados a pacientes con buena salud en donde las enfermedades neurodegenerativas no están presentes, sería importante denotar que la amplificación de investigación en cuanto al rango de pacientes en base a su edad y con algún tipo de daño neurológico, contribuirá a la mejora de discriminación por parte del estudio en base a los datos adquiridos.</w:t>
+      </w:r>
+    </w:p>
+    <w:p>
+      <w:pPr>
+        <w:ind w:right="49" w:firstLine="0"/>
+        <w:rPr>
+          <w:rFonts w:cs="Arial"/>
+          <w:szCs w:val="24"/>
           <w:highlight w:val="yellow"/>
         </w:rPr>
       </w:pPr>
+      <w:r>
+        <w:rPr>
+          <w:rFonts w:cs="Arial"/>
+          <w:szCs w:val="24"/>
+        </w:rPr>
+        <w:lastRenderedPageBreak/>
+        <w:t>Finalmente es importante acotar que la mejora que se busca obtener está basada en la disminución del porcentaje de error que entregan estos algoritmos a la hora del aprendizaje, variables como la presiona arterial sanguínea, velocidad del flujo sanguíneo cerebral o la presencia de factores externos como el aumento o disminución de presión en el aire no están en tela de juicio, pero si el modo de estudiar estas variables será de suma relevancia para el cumplimiento de los objetivos finales.</w:t>
+      </w:r>
     </w:p>
     <w:p>
       <w:pPr>
@@ -9559,15 +11536,13 @@
     </w:p>
     <w:p>
       <w:pPr>
-        <w:spacing w:line="281" w:lineRule="exact"/>
+        <w:pStyle w:val="Prrafodelista"/>
         <w:rPr>
           <w:rFonts w:cs="Arial"/>
           <w:sz w:val="22"/>
           <w:lang w:val="en-US"/>
         </w:rPr>
       </w:pPr>
-      <w:bookmarkStart w:id="49" w:name="_Hlk44537337"/>
-      <w:bookmarkEnd w:id="48"/>
     </w:p>
     <w:p>
       <w:pPr>
@@ -9578,57 +11553,111 @@
         <w:tabs>
           <w:tab w:val="left" w:pos="980"/>
         </w:tabs>
-        <w:spacing w:line="240" w:lineRule="auto"/>
-        <w:ind w:left="980" w:hanging="361"/>
+        <w:spacing w:line="249" w:lineRule="auto"/>
+        <w:ind w:left="980" w:right="260" w:hanging="361"/>
         <w:rPr>
           <w:rFonts w:cs="Arial"/>
           <w:sz w:val="22"/>
           <w:lang w:val="en-US"/>
         </w:rPr>
       </w:pPr>
-      <w:bookmarkStart w:id="50" w:name="_Hlk44537259"/>
       <w:r>
         <w:rPr>
           <w:rFonts w:cs="Arial"/>
           <w:sz w:val="22"/>
           <w:lang w:val="en-US"/>
         </w:rPr>
-        <w:t>Chacón, M. Jara, JL and Panerai, RB. “A New Model-Free Index of Dynamic Cerebral Blood</w:t>
-      </w:r>
-    </w:p>
-    <w:p>
-      <w:pPr>
-        <w:spacing w:line="25" w:lineRule="exact"/>
+        <w:t xml:space="preserve">Aaslid R, </w:t>
+      </w:r>
+      <w:proofErr w:type="spellStart"/>
+      <w:r>
         <w:rPr>
           <w:rFonts w:cs="Arial"/>
           <w:sz w:val="22"/>
           <w:lang w:val="en-US"/>
         </w:rPr>
-      </w:pPr>
-    </w:p>
-    <w:p>
-      <w:pPr>
-        <w:spacing w:line="279" w:lineRule="auto"/>
-        <w:ind w:left="980" w:right="260"/>
+        <w:t>Lindegaard</w:t>
+      </w:r>
+      <w:proofErr w:type="spellEnd"/>
+      <w:r>
         <w:rPr>
           <w:rFonts w:cs="Arial"/>
           <w:sz w:val="22"/>
           <w:lang w:val="en-US"/>
         </w:rPr>
-      </w:pPr>
+        <w:t xml:space="preserve"> KF, </w:t>
+      </w:r>
+      <w:proofErr w:type="spellStart"/>
       <w:r>
         <w:rPr>
           <w:rFonts w:cs="Arial"/>
           <w:sz w:val="22"/>
           <w:lang w:val="en-US"/>
         </w:rPr>
-        <w:t>Flow Autoregulation”, PLoS One, 9:10, 2014. http://www.plosone.org/article/info%3Adoi%2F10.1371%2Fjournal.pone.0108281.</w:t>
-      </w:r>
-    </w:p>
-    <w:bookmarkEnd w:id="50"/>
+        <w:t>Sorteberg</w:t>
+      </w:r>
+      <w:proofErr w:type="spellEnd"/>
+      <w:r>
+        <w:rPr>
+          <w:rFonts w:cs="Arial"/>
+          <w:sz w:val="22"/>
+          <w:lang w:val="en-US"/>
+        </w:rPr>
+        <w:t xml:space="preserve"> W, </w:t>
+      </w:r>
+      <w:proofErr w:type="spellStart"/>
+      <w:r>
+        <w:rPr>
+          <w:rFonts w:cs="Arial"/>
+          <w:sz w:val="22"/>
+          <w:lang w:val="en-US"/>
+        </w:rPr>
+        <w:t>Nornes</w:t>
+      </w:r>
+      <w:proofErr w:type="spellEnd"/>
+      <w:r>
+        <w:rPr>
+          <w:rFonts w:cs="Arial"/>
+          <w:sz w:val="22"/>
+          <w:lang w:val="en-US"/>
+        </w:rPr>
+        <w:t xml:space="preserve"> H. Cerebral autoregulation dynamics in humans. Stroke. 1989;20(1):45-52. </w:t>
+      </w:r>
+      <w:proofErr w:type="gramStart"/>
+      <w:r>
+        <w:rPr>
+          <w:rFonts w:cs="Arial"/>
+          <w:sz w:val="22"/>
+          <w:lang w:val="en-US"/>
+        </w:rPr>
+        <w:t>doi:10.1161/01.str</w:t>
+      </w:r>
+      <w:proofErr w:type="gramEnd"/>
+      <w:r>
+        <w:rPr>
+          <w:rFonts w:cs="Arial"/>
+          <w:sz w:val="22"/>
+          <w:lang w:val="en-US"/>
+        </w:rPr>
+        <w:t>.20.1.45</w:t>
+      </w:r>
+    </w:p>
+    <w:p>
+      <w:pPr>
+        <w:spacing w:line="281" w:lineRule="exact"/>
+        <w:rPr>
+          <w:rFonts w:cs="Arial"/>
+          <w:sz w:val="22"/>
+          <w:lang w:val="en-US"/>
+        </w:rPr>
+      </w:pPr>
+      <w:bookmarkStart w:id="49" w:name="_Hlk44537337"/>
+      <w:bookmarkEnd w:id="48"/>
+    </w:p>
     <w:p>
       <w:pPr>
         <w:spacing w:line="243" w:lineRule="exact"/>
+        <w:ind w:firstLine="0"/>
         <w:rPr>
           <w:rFonts w:cs="Arial"/>
           <w:sz w:val="22"/>
@@ -10020,8 +12049,40 @@
           <w:sz w:val="22"/>
           <w:lang w:val="en-US"/>
         </w:rPr>
-        <w:t xml:space="preserve"> B. Panerai, John F. Potter, Cerebral autoregulation indices are unimpaired by hypertension in middle aged and older people: , American Journal of Hypertension, Volume 16, Issue 9, September 2003, Pages 746–753, https://doi.org/10.1016/S0895-7061(03)00947-6</w:t>
-      </w:r>
+        <w:t xml:space="preserve"> B. Panerai, John F. Potter, Cerebral autoregulation indices are unimpaired by hypertension in middle aged and older people: , American Journal of Hypertension, Volume 16, Issue 9, September 2003, Pages 746–753, </w:t>
+      </w:r>
+      <w:r>
+        <w:rPr>
+          <w:rFonts w:cs="Arial"/>
+          <w:sz w:val="22"/>
+          <w:lang w:val="en-US"/>
+        </w:rPr>
+        <w:t>https://doi.org/10.1016/S0895-7061(03)00947-6</w:t>
+      </w:r>
+    </w:p>
+    <w:p>
+      <w:pPr>
+        <w:pStyle w:val="Prrafodelista"/>
+        <w:rPr>
+          <w:rFonts w:cs="Arial"/>
+          <w:sz w:val="22"/>
+          <w:lang w:val="en-US"/>
+        </w:rPr>
+      </w:pPr>
+    </w:p>
+    <w:p>
+      <w:pPr>
+        <w:tabs>
+          <w:tab w:val="left" w:pos="980"/>
+        </w:tabs>
+        <w:spacing w:line="266" w:lineRule="auto"/>
+        <w:ind w:left="980" w:right="260" w:firstLine="0"/>
+        <w:rPr>
+          <w:rFonts w:cs="Arial"/>
+          <w:sz w:val="22"/>
+          <w:lang w:val="en-US"/>
+        </w:rPr>
+      </w:pPr>
     </w:p>
     <w:p>
       <w:pPr>
@@ -10182,8 +12243,8 @@
           <w:lang w:val="en-US"/>
         </w:rPr>
       </w:pPr>
-      <w:bookmarkStart w:id="51" w:name="page16"/>
-      <w:bookmarkEnd w:id="51"/>
+      <w:bookmarkStart w:id="50" w:name="page16"/>
+      <w:bookmarkEnd w:id="50"/>
       <w:r>
         <w:rPr>
           <w:rFonts w:cs="Arial"/>
@@ -10440,6 +12501,469 @@
         </w:rPr>
         <w:t>. 18. 13-16. 10.1007/978-3-540-74471-9_4.</w:t>
       </w:r>
+    </w:p>
+    <w:p>
+      <w:pPr>
+        <w:pStyle w:val="Prrafodelista"/>
+        <w:rPr>
+          <w:rFonts w:cs="Arial"/>
+          <w:sz w:val="22"/>
+        </w:rPr>
+      </w:pPr>
+    </w:p>
+    <w:p>
+      <w:pPr>
+        <w:numPr>
+          <w:ilvl w:val="0"/>
+          <w:numId w:val="5"/>
+        </w:numPr>
+        <w:tabs>
+          <w:tab w:val="left" w:pos="980"/>
+        </w:tabs>
+        <w:spacing w:line="270" w:lineRule="auto"/>
+        <w:ind w:left="980" w:right="260" w:hanging="361"/>
+        <w:rPr>
+          <w:rFonts w:cs="Arial"/>
+          <w:sz w:val="22"/>
+        </w:rPr>
+      </w:pPr>
+      <w:r>
+        <w:rPr>
+          <w:rFonts w:cs="Arial"/>
+          <w:sz w:val="22"/>
+        </w:rPr>
+        <w:t xml:space="preserve">Chacón M, </w:t>
+      </w:r>
+      <w:proofErr w:type="spellStart"/>
+      <w:r>
+        <w:rPr>
+          <w:rFonts w:cs="Arial"/>
+          <w:sz w:val="22"/>
+        </w:rPr>
+        <w:t>Nuñez</w:t>
+      </w:r>
+      <w:proofErr w:type="spellEnd"/>
+      <w:r>
+        <w:rPr>
+          <w:rFonts w:cs="Arial"/>
+          <w:sz w:val="22"/>
+        </w:rPr>
+        <w:t xml:space="preserve"> N, Henríquez C, </w:t>
+      </w:r>
+      <w:proofErr w:type="spellStart"/>
+      <w:r>
+        <w:rPr>
+          <w:rFonts w:cs="Arial"/>
+          <w:sz w:val="22"/>
+        </w:rPr>
+        <w:t>Panerai</w:t>
+      </w:r>
+      <w:proofErr w:type="spellEnd"/>
+      <w:r>
+        <w:rPr>
+          <w:rFonts w:cs="Arial"/>
+          <w:sz w:val="22"/>
+        </w:rPr>
+        <w:t xml:space="preserve"> RB. </w:t>
+      </w:r>
+      <w:r>
+        <w:rPr>
+          <w:rFonts w:cs="Arial"/>
+          <w:sz w:val="22"/>
+          <w:lang w:val="en-US"/>
+        </w:rPr>
+        <w:t xml:space="preserve">Unconstrained parameter estimation for assessment of dynamic cerebral autoregulation. </w:t>
+      </w:r>
+      <w:proofErr w:type="spellStart"/>
+      <w:r>
+        <w:rPr>
+          <w:rFonts w:cs="Arial"/>
+          <w:sz w:val="22"/>
+        </w:rPr>
+        <w:t>Physiol</w:t>
+      </w:r>
+      <w:proofErr w:type="spellEnd"/>
+      <w:r>
+        <w:rPr>
+          <w:rFonts w:cs="Arial"/>
+          <w:sz w:val="22"/>
+        </w:rPr>
+        <w:t xml:space="preserve"> Meas. 2008;29(10):1179-1193. doi:10.1088/0967-3334/29/10/003</w:t>
+      </w:r>
+    </w:p>
+    <w:p>
+      <w:pPr>
+        <w:pStyle w:val="Prrafodelista"/>
+        <w:rPr>
+          <w:rFonts w:cs="Arial"/>
+          <w:sz w:val="22"/>
+        </w:rPr>
+      </w:pPr>
+    </w:p>
+    <w:p>
+      <w:pPr>
+        <w:numPr>
+          <w:ilvl w:val="0"/>
+          <w:numId w:val="5"/>
+        </w:numPr>
+        <w:tabs>
+          <w:tab w:val="left" w:pos="980"/>
+        </w:tabs>
+        <w:spacing w:line="270" w:lineRule="auto"/>
+        <w:ind w:left="980" w:right="260" w:hanging="361"/>
+        <w:rPr>
+          <w:rFonts w:cs="Arial"/>
+          <w:sz w:val="22"/>
+        </w:rPr>
+      </w:pPr>
+      <w:r>
+        <w:rPr>
+          <w:rFonts w:cs="Arial"/>
+          <w:sz w:val="22"/>
+          <w:lang w:val="en-US"/>
+        </w:rPr>
+        <w:t xml:space="preserve">Liu, J., Simpson, D. M., &amp; Allen, R. (2005). High spontaneous fluctuation in arterial blood pressure improves the assessment of cerebral autoregulation. </w:t>
+      </w:r>
+      <w:proofErr w:type="spellStart"/>
+      <w:r>
+        <w:rPr>
+          <w:rFonts w:cs="Arial"/>
+          <w:sz w:val="22"/>
+        </w:rPr>
+        <w:t>Physiological</w:t>
+      </w:r>
+      <w:proofErr w:type="spellEnd"/>
+      <w:r>
+        <w:rPr>
+          <w:rFonts w:cs="Arial"/>
+          <w:sz w:val="22"/>
+        </w:rPr>
+        <w:t xml:space="preserve"> </w:t>
+      </w:r>
+      <w:proofErr w:type="spellStart"/>
+      <w:r>
+        <w:rPr>
+          <w:rFonts w:cs="Arial"/>
+          <w:sz w:val="22"/>
+        </w:rPr>
+        <w:t>measurement</w:t>
+      </w:r>
+      <w:proofErr w:type="spellEnd"/>
+      <w:r>
+        <w:rPr>
+          <w:rFonts w:cs="Arial"/>
+          <w:sz w:val="22"/>
+        </w:rPr>
+        <w:t xml:space="preserve">, 26(5), 725–741. </w:t>
+      </w:r>
+      <w:r>
+        <w:rPr>
+          <w:rFonts w:cs="Arial"/>
+          <w:sz w:val="22"/>
+        </w:rPr>
+        <w:t>https://doi.org/10.1088/0967-3334/26/5/012</w:t>
+      </w:r>
+    </w:p>
+    <w:p>
+      <w:pPr>
+        <w:pStyle w:val="Prrafodelista"/>
+        <w:rPr>
+          <w:rFonts w:cs="Arial"/>
+          <w:sz w:val="22"/>
+        </w:rPr>
+      </w:pPr>
+    </w:p>
+    <w:p>
+      <w:pPr>
+        <w:pStyle w:val="Prrafodelista"/>
+        <w:rPr>
+          <w:rFonts w:cs="Arial"/>
+          <w:sz w:val="22"/>
+        </w:rPr>
+      </w:pPr>
+    </w:p>
+    <w:p>
+      <w:pPr>
+        <w:pStyle w:val="Prrafodelista"/>
+        <w:rPr>
+          <w:rFonts w:cs="Arial"/>
+          <w:sz w:val="22"/>
+        </w:rPr>
+      </w:pPr>
+    </w:p>
+    <w:p>
+      <w:pPr>
+        <w:numPr>
+          <w:ilvl w:val="0"/>
+          <w:numId w:val="5"/>
+        </w:numPr>
+        <w:tabs>
+          <w:tab w:val="left" w:pos="980"/>
+        </w:tabs>
+        <w:spacing w:line="270" w:lineRule="auto"/>
+        <w:ind w:left="980" w:right="260" w:hanging="361"/>
+        <w:rPr>
+          <w:rFonts w:cs="Arial"/>
+          <w:sz w:val="22"/>
+        </w:rPr>
+      </w:pPr>
+      <w:r>
+        <w:rPr>
+          <w:rFonts w:cs="Arial"/>
+          <w:sz w:val="22"/>
+          <w:lang w:val="en-US"/>
+        </w:rPr>
+        <w:lastRenderedPageBreak/>
+        <w:t xml:space="preserve">Simpson, D., Henriques </w:t>
+      </w:r>
+      <w:proofErr w:type="spellStart"/>
+      <w:r>
+        <w:rPr>
+          <w:rFonts w:cs="Arial"/>
+          <w:sz w:val="22"/>
+          <w:lang w:val="en-US"/>
+        </w:rPr>
+        <w:t>Berroeta</w:t>
+      </w:r>
+      <w:proofErr w:type="spellEnd"/>
+      <w:r>
+        <w:rPr>
+          <w:rFonts w:cs="Arial"/>
+          <w:sz w:val="22"/>
+          <w:lang w:val="en-US"/>
+        </w:rPr>
+        <w:t xml:space="preserve">, C., </w:t>
+      </w:r>
+      <w:proofErr w:type="spellStart"/>
+      <w:r>
+        <w:rPr>
+          <w:rFonts w:cs="Arial"/>
+          <w:sz w:val="22"/>
+          <w:lang w:val="en-US"/>
+        </w:rPr>
+        <w:t>Katsogridakis</w:t>
+      </w:r>
+      <w:proofErr w:type="spellEnd"/>
+      <w:r>
+        <w:rPr>
+          <w:rFonts w:cs="Arial"/>
+          <w:sz w:val="22"/>
+          <w:lang w:val="en-US"/>
+        </w:rPr>
+        <w:t xml:space="preserve">, E., &amp; </w:t>
+      </w:r>
+      <w:proofErr w:type="spellStart"/>
+      <w:r>
+        <w:rPr>
+          <w:rFonts w:cs="Arial"/>
+          <w:sz w:val="22"/>
+          <w:lang w:val="en-US"/>
+        </w:rPr>
+        <w:t>Panerai</w:t>
+      </w:r>
+      <w:proofErr w:type="spellEnd"/>
+      <w:r>
+        <w:rPr>
+          <w:rFonts w:cs="Arial"/>
+          <w:sz w:val="22"/>
+          <w:lang w:val="en-US"/>
+        </w:rPr>
+        <w:t xml:space="preserve">, R. (2014). Quantifying autoregulation from estimated model parameters: an optimization approach (1184.8). </w:t>
+      </w:r>
+      <w:proofErr w:type="spellStart"/>
+      <w:r>
+        <w:rPr>
+          <w:rFonts w:cs="Arial"/>
+          <w:sz w:val="22"/>
+        </w:rPr>
+        <w:t>The</w:t>
+      </w:r>
+      <w:proofErr w:type="spellEnd"/>
+      <w:r>
+        <w:rPr>
+          <w:rFonts w:cs="Arial"/>
+          <w:sz w:val="22"/>
+        </w:rPr>
+        <w:t xml:space="preserve"> FASEB </w:t>
+      </w:r>
+      <w:proofErr w:type="spellStart"/>
+      <w:r>
+        <w:rPr>
+          <w:rFonts w:cs="Arial"/>
+          <w:sz w:val="22"/>
+        </w:rPr>
+        <w:t>Journal</w:t>
+      </w:r>
+      <w:proofErr w:type="spellEnd"/>
+      <w:r>
+        <w:rPr>
+          <w:rFonts w:cs="Arial"/>
+          <w:sz w:val="22"/>
+        </w:rPr>
+        <w:t>, 28(1_supplement), 1184-8.</w:t>
+      </w:r>
+    </w:p>
+    <w:p>
+      <w:pPr>
+        <w:tabs>
+          <w:tab w:val="left" w:pos="980"/>
+        </w:tabs>
+        <w:spacing w:line="270" w:lineRule="auto"/>
+        <w:ind w:left="980" w:right="260" w:firstLine="0"/>
+        <w:rPr>
+          <w:rFonts w:cs="Arial"/>
+          <w:sz w:val="22"/>
+        </w:rPr>
+      </w:pPr>
+    </w:p>
+    <w:p>
+      <w:pPr>
+        <w:numPr>
+          <w:ilvl w:val="0"/>
+          <w:numId w:val="5"/>
+        </w:numPr>
+        <w:tabs>
+          <w:tab w:val="left" w:pos="980"/>
+        </w:tabs>
+        <w:spacing w:line="270" w:lineRule="auto"/>
+        <w:ind w:left="980" w:right="260" w:hanging="361"/>
+        <w:rPr>
+          <w:rFonts w:cs="Arial"/>
+          <w:sz w:val="22"/>
+        </w:rPr>
+      </w:pPr>
+      <w:r>
+        <w:rPr>
+          <w:rFonts w:cs="Arial"/>
+          <w:color w:val="000000"/>
+          <w:shd w:val="clear" w:color="auto" w:fill="FFFFFF"/>
+          <w:lang w:val="en-US"/>
+        </w:rPr>
+        <w:t xml:space="preserve">Mahdi, A., Nikolic, D., Birch, A. A., Olufsen, M. S., </w:t>
+      </w:r>
+      <w:proofErr w:type="spellStart"/>
+      <w:r>
+        <w:rPr>
+          <w:rFonts w:cs="Arial"/>
+          <w:color w:val="000000"/>
+          <w:shd w:val="clear" w:color="auto" w:fill="FFFFFF"/>
+          <w:lang w:val="en-US"/>
+        </w:rPr>
+        <w:t>Panerai</w:t>
+      </w:r>
+      <w:proofErr w:type="spellEnd"/>
+      <w:r>
+        <w:rPr>
+          <w:rFonts w:cs="Arial"/>
+          <w:color w:val="000000"/>
+          <w:shd w:val="clear" w:color="auto" w:fill="FFFFFF"/>
+          <w:lang w:val="en-US"/>
+        </w:rPr>
+        <w:t>, R. B., Simpson, D. M., &amp; Payne, S. J. (2017). </w:t>
+      </w:r>
+      <w:r>
+        <w:rPr>
+          <w:rFonts w:cs="Arial"/>
+          <w:i/>
+          <w:iCs/>
+          <w:color w:val="000000"/>
+          <w:shd w:val="clear" w:color="auto" w:fill="FFFFFF"/>
+          <w:lang w:val="en-US"/>
+        </w:rPr>
+        <w:t xml:space="preserve">Increased blood pressure variability upon standing up improves reproducibility of cerebral autoregulation indices. </w:t>
+      </w:r>
+      <w:r>
+        <w:rPr>
+          <w:rFonts w:cs="Arial"/>
+          <w:i/>
+          <w:iCs/>
+          <w:color w:val="000000"/>
+          <w:shd w:val="clear" w:color="auto" w:fill="FFFFFF"/>
+        </w:rPr>
+        <w:t xml:space="preserve">Medical </w:t>
+      </w:r>
+      <w:proofErr w:type="spellStart"/>
+      <w:r>
+        <w:rPr>
+          <w:rFonts w:cs="Arial"/>
+          <w:i/>
+          <w:iCs/>
+          <w:color w:val="000000"/>
+          <w:shd w:val="clear" w:color="auto" w:fill="FFFFFF"/>
+        </w:rPr>
+        <w:t>Engineering</w:t>
+      </w:r>
+      <w:proofErr w:type="spellEnd"/>
+      <w:r>
+        <w:rPr>
+          <w:rFonts w:cs="Arial"/>
+          <w:i/>
+          <w:iCs/>
+          <w:color w:val="000000"/>
+          <w:shd w:val="clear" w:color="auto" w:fill="FFFFFF"/>
+        </w:rPr>
+        <w:t xml:space="preserve"> &amp; </w:t>
+      </w:r>
+      <w:proofErr w:type="spellStart"/>
+      <w:r>
+        <w:rPr>
+          <w:rFonts w:cs="Arial"/>
+          <w:i/>
+          <w:iCs/>
+          <w:color w:val="000000"/>
+          <w:shd w:val="clear" w:color="auto" w:fill="FFFFFF"/>
+        </w:rPr>
+        <w:t>Physics</w:t>
+      </w:r>
+      <w:proofErr w:type="spellEnd"/>
+      <w:r>
+        <w:rPr>
+          <w:rFonts w:cs="Arial"/>
+          <w:i/>
+          <w:iCs/>
+          <w:color w:val="000000"/>
+          <w:shd w:val="clear" w:color="auto" w:fill="FFFFFF"/>
+        </w:rPr>
+        <w:t>, 47, 151–158.</w:t>
+      </w:r>
+      <w:r>
+        <w:rPr>
+          <w:rFonts w:cs="Arial"/>
+          <w:color w:val="000000"/>
+          <w:shd w:val="clear" w:color="auto" w:fill="FFFFFF"/>
+        </w:rPr>
+        <w:t> </w:t>
+      </w:r>
+      <w:proofErr w:type="gramStart"/>
+      <w:r>
+        <w:rPr>
+          <w:rFonts w:cs="Arial"/>
+          <w:color w:val="000000"/>
+          <w:shd w:val="clear" w:color="auto" w:fill="FFFFFF"/>
+        </w:rPr>
+        <w:t>doi:10.1016/j.medengphy</w:t>
+      </w:r>
+      <w:proofErr w:type="gramEnd"/>
+      <w:r>
+        <w:rPr>
+          <w:rFonts w:cs="Arial"/>
+          <w:color w:val="000000"/>
+          <w:shd w:val="clear" w:color="auto" w:fill="FFFFFF"/>
+        </w:rPr>
+        <w:t>.2017.06.006 </w:t>
+      </w:r>
+    </w:p>
+    <w:p>
+      <w:pPr>
+        <w:tabs>
+          <w:tab w:val="left" w:pos="980"/>
+        </w:tabs>
+        <w:spacing w:line="249" w:lineRule="auto"/>
+        <w:ind w:right="260" w:firstLine="0"/>
+        <w:rPr>
+          <w:rFonts w:ascii="Calibri" w:hAnsi="Calibri" w:cs="Calibri"/>
+        </w:rPr>
+      </w:pPr>
     </w:p>
     <w:p>
       <w:pPr>
@@ -10526,11 +13050,6 @@
         <w:docPartUnique/>
       </w:docPartObj>
     </w:sdtPr>
-    <w:sdtEndPr>
-      <w:rPr>
-        <w:rStyle w:val="Nmerodepgina"/>
-      </w:rPr>
-    </w:sdtEndPr>
     <w:sdtContent>
       <w:p>
         <w:pPr>
@@ -10583,11 +13102,6 @@
         <w:docPartUnique/>
       </w:docPartObj>
     </w:sdtPr>
-    <w:sdtEndPr>
-      <w:rPr>
-        <w:rStyle w:val="Nmerodepgina"/>
-      </w:rPr>
-    </w:sdtEndPr>
     <w:sdtContent>
       <w:p>
         <w:pPr>
@@ -10675,11 +13189,6 @@
         <w:docPartUnique/>
       </w:docPartObj>
     </w:sdtPr>
-    <w:sdtEndPr>
-      <w:rPr>
-        <w:rStyle w:val="Nmerodepgina"/>
-      </w:rPr>
-    </w:sdtEndPr>
     <w:sdtContent>
       <w:p>
         <w:pPr>
@@ -10732,11 +13241,6 @@
         <w:docPartUnique/>
       </w:docPartObj>
     </w:sdtPr>
-    <w:sdtEndPr>
-      <w:rPr>
-        <w:rStyle w:val="Nmerodepgina"/>
-      </w:rPr>
-    </w:sdtEndPr>
     <w:sdtContent>
       <w:p>
         <w:pPr>
@@ -11445,6 +13949,118 @@
     </w:lvl>
   </w:abstractNum>
   <w:abstractNum w:abstractNumId="6" w15:restartNumberingAfterBreak="0">
+    <w:nsid w:val="1E123CDE"/>
+    <w:multiLevelType w:val="hybridMultilevel"/>
+    <w:tmpl w:val="AD761156"/>
+    <w:lvl w:ilvl="0" w:tplc="7414ADEC">
+      <w:numFmt w:val="bullet"/>
+      <w:lvlText w:val="-"/>
+      <w:lvlJc w:val="left"/>
+      <w:pPr>
+        <w:ind w:left="720" w:hanging="360"/>
+      </w:pPr>
+      <w:rPr>
+        <w:rFonts w:ascii="Arial" w:eastAsia="Calibri" w:hAnsi="Arial" w:cs="Arial" w:hint="default"/>
+      </w:rPr>
+    </w:lvl>
+    <w:lvl w:ilvl="1" w:tplc="340A0003" w:tentative="1">
+      <w:start w:val="1"/>
+      <w:numFmt w:val="bullet"/>
+      <w:lvlText w:val="o"/>
+      <w:lvlJc w:val="left"/>
+      <w:pPr>
+        <w:ind w:left="1440" w:hanging="360"/>
+      </w:pPr>
+      <w:rPr>
+        <w:rFonts w:ascii="Courier New" w:hAnsi="Courier New" w:cs="Courier New" w:hint="default"/>
+      </w:rPr>
+    </w:lvl>
+    <w:lvl w:ilvl="2" w:tplc="340A0005" w:tentative="1">
+      <w:start w:val="1"/>
+      <w:numFmt w:val="bullet"/>
+      <w:lvlText w:val=""/>
+      <w:lvlJc w:val="left"/>
+      <w:pPr>
+        <w:ind w:left="2160" w:hanging="360"/>
+      </w:pPr>
+      <w:rPr>
+        <w:rFonts w:ascii="Wingdings" w:hAnsi="Wingdings" w:hint="default"/>
+      </w:rPr>
+    </w:lvl>
+    <w:lvl w:ilvl="3" w:tplc="340A0001" w:tentative="1">
+      <w:start w:val="1"/>
+      <w:numFmt w:val="bullet"/>
+      <w:lvlText w:val=""/>
+      <w:lvlJc w:val="left"/>
+      <w:pPr>
+        <w:ind w:left="2880" w:hanging="360"/>
+      </w:pPr>
+      <w:rPr>
+        <w:rFonts w:ascii="Symbol" w:hAnsi="Symbol" w:hint="default"/>
+      </w:rPr>
+    </w:lvl>
+    <w:lvl w:ilvl="4" w:tplc="340A0003" w:tentative="1">
+      <w:start w:val="1"/>
+      <w:numFmt w:val="bullet"/>
+      <w:lvlText w:val="o"/>
+      <w:lvlJc w:val="left"/>
+      <w:pPr>
+        <w:ind w:left="3600" w:hanging="360"/>
+      </w:pPr>
+      <w:rPr>
+        <w:rFonts w:ascii="Courier New" w:hAnsi="Courier New" w:cs="Courier New" w:hint="default"/>
+      </w:rPr>
+    </w:lvl>
+    <w:lvl w:ilvl="5" w:tplc="340A0005" w:tentative="1">
+      <w:start w:val="1"/>
+      <w:numFmt w:val="bullet"/>
+      <w:lvlText w:val=""/>
+      <w:lvlJc w:val="left"/>
+      <w:pPr>
+        <w:ind w:left="4320" w:hanging="360"/>
+      </w:pPr>
+      <w:rPr>
+        <w:rFonts w:ascii="Wingdings" w:hAnsi="Wingdings" w:hint="default"/>
+      </w:rPr>
+    </w:lvl>
+    <w:lvl w:ilvl="6" w:tplc="340A0001" w:tentative="1">
+      <w:start w:val="1"/>
+      <w:numFmt w:val="bullet"/>
+      <w:lvlText w:val=""/>
+      <w:lvlJc w:val="left"/>
+      <w:pPr>
+        <w:ind w:left="5040" w:hanging="360"/>
+      </w:pPr>
+      <w:rPr>
+        <w:rFonts w:ascii="Symbol" w:hAnsi="Symbol" w:hint="default"/>
+      </w:rPr>
+    </w:lvl>
+    <w:lvl w:ilvl="7" w:tplc="340A0003" w:tentative="1">
+      <w:start w:val="1"/>
+      <w:numFmt w:val="bullet"/>
+      <w:lvlText w:val="o"/>
+      <w:lvlJc w:val="left"/>
+      <w:pPr>
+        <w:ind w:left="5760" w:hanging="360"/>
+      </w:pPr>
+      <w:rPr>
+        <w:rFonts w:ascii="Courier New" w:hAnsi="Courier New" w:cs="Courier New" w:hint="default"/>
+      </w:rPr>
+    </w:lvl>
+    <w:lvl w:ilvl="8" w:tplc="340A0005" w:tentative="1">
+      <w:start w:val="1"/>
+      <w:numFmt w:val="bullet"/>
+      <w:lvlText w:val=""/>
+      <w:lvlJc w:val="left"/>
+      <w:pPr>
+        <w:ind w:left="6480" w:hanging="360"/>
+      </w:pPr>
+      <w:rPr>
+        <w:rFonts w:ascii="Wingdings" w:hAnsi="Wingdings" w:hint="default"/>
+      </w:rPr>
+    </w:lvl>
+  </w:abstractNum>
+  <w:abstractNum w:abstractNumId="7" w15:restartNumberingAfterBreak="0">
     <w:nsid w:val="233F57C2"/>
     <w:multiLevelType w:val="hybridMultilevel"/>
     <w:tmpl w:val="22D010D4"/>
@@ -11533,15 +14149,19 @@
       </w:pPr>
     </w:lvl>
   </w:abstractNum>
-  <w:abstractNum w:abstractNumId="7" w15:restartNumberingAfterBreak="0">
+  <w:abstractNum w:abstractNumId="8" w15:restartNumberingAfterBreak="0">
     <w:nsid w:val="2EB141F2"/>
     <w:multiLevelType w:val="hybridMultilevel"/>
-    <w:tmpl w:val="58042D44"/>
-    <w:lvl w:ilvl="0" w:tplc="0EAAEABE">
+    <w:tmpl w:val="80C8119A"/>
+    <w:lvl w:ilvl="0" w:tplc="AB741860">
       <w:start w:val="7"/>
       <w:numFmt w:val="decimal"/>
+      <w:pStyle w:val="Ttulo1"/>
       <w:lvlText w:val="%1."/>
       <w:lvlJc w:val="left"/>
+      <w:rPr>
+        <w:rFonts w:hint="default"/>
+      </w:rPr>
     </w:lvl>
     <w:lvl w:ilvl="1" w:tplc="0478C760">
       <w:numFmt w:val="decimal"/>
@@ -11584,7 +14204,7 @@
       <w:lvlJc w:val="left"/>
     </w:lvl>
   </w:abstractNum>
-  <w:abstractNum w:abstractNumId="8" w15:restartNumberingAfterBreak="0">
+  <w:abstractNum w:abstractNumId="9" w15:restartNumberingAfterBreak="0">
     <w:nsid w:val="3D1B58BA"/>
     <w:multiLevelType w:val="hybridMultilevel"/>
     <w:tmpl w:val="096E130E"/>
@@ -11635,7 +14255,119 @@
       <w:lvlJc w:val="left"/>
     </w:lvl>
   </w:abstractNum>
-  <w:abstractNum w:abstractNumId="9" w15:restartNumberingAfterBreak="0">
+  <w:abstractNum w:abstractNumId="10" w15:restartNumberingAfterBreak="0">
+    <w:nsid w:val="497C68C2"/>
+    <w:multiLevelType w:val="hybridMultilevel"/>
+    <w:tmpl w:val="B3983F84"/>
+    <w:lvl w:ilvl="0" w:tplc="1F8EE7CA">
+      <w:numFmt w:val="bullet"/>
+      <w:lvlText w:val="-"/>
+      <w:lvlJc w:val="left"/>
+      <w:pPr>
+        <w:ind w:left="1778" w:hanging="360"/>
+      </w:pPr>
+      <w:rPr>
+        <w:rFonts w:ascii="Arial" w:eastAsia="Calibri" w:hAnsi="Arial" w:cs="Arial" w:hint="default"/>
+      </w:rPr>
+    </w:lvl>
+    <w:lvl w:ilvl="1" w:tplc="340A0003" w:tentative="1">
+      <w:start w:val="1"/>
+      <w:numFmt w:val="bullet"/>
+      <w:lvlText w:val="o"/>
+      <w:lvlJc w:val="left"/>
+      <w:pPr>
+        <w:ind w:left="2498" w:hanging="360"/>
+      </w:pPr>
+      <w:rPr>
+        <w:rFonts w:ascii="Courier New" w:hAnsi="Courier New" w:cs="Courier New" w:hint="default"/>
+      </w:rPr>
+    </w:lvl>
+    <w:lvl w:ilvl="2" w:tplc="340A0005" w:tentative="1">
+      <w:start w:val="1"/>
+      <w:numFmt w:val="bullet"/>
+      <w:lvlText w:val=""/>
+      <w:lvlJc w:val="left"/>
+      <w:pPr>
+        <w:ind w:left="3218" w:hanging="360"/>
+      </w:pPr>
+      <w:rPr>
+        <w:rFonts w:ascii="Wingdings" w:hAnsi="Wingdings" w:hint="default"/>
+      </w:rPr>
+    </w:lvl>
+    <w:lvl w:ilvl="3" w:tplc="340A0001" w:tentative="1">
+      <w:start w:val="1"/>
+      <w:numFmt w:val="bullet"/>
+      <w:lvlText w:val=""/>
+      <w:lvlJc w:val="left"/>
+      <w:pPr>
+        <w:ind w:left="3938" w:hanging="360"/>
+      </w:pPr>
+      <w:rPr>
+        <w:rFonts w:ascii="Symbol" w:hAnsi="Symbol" w:hint="default"/>
+      </w:rPr>
+    </w:lvl>
+    <w:lvl w:ilvl="4" w:tplc="340A0003" w:tentative="1">
+      <w:start w:val="1"/>
+      <w:numFmt w:val="bullet"/>
+      <w:lvlText w:val="o"/>
+      <w:lvlJc w:val="left"/>
+      <w:pPr>
+        <w:ind w:left="4658" w:hanging="360"/>
+      </w:pPr>
+      <w:rPr>
+        <w:rFonts w:ascii="Courier New" w:hAnsi="Courier New" w:cs="Courier New" w:hint="default"/>
+      </w:rPr>
+    </w:lvl>
+    <w:lvl w:ilvl="5" w:tplc="340A0005" w:tentative="1">
+      <w:start w:val="1"/>
+      <w:numFmt w:val="bullet"/>
+      <w:lvlText w:val=""/>
+      <w:lvlJc w:val="left"/>
+      <w:pPr>
+        <w:ind w:left="5378" w:hanging="360"/>
+      </w:pPr>
+      <w:rPr>
+        <w:rFonts w:ascii="Wingdings" w:hAnsi="Wingdings" w:hint="default"/>
+      </w:rPr>
+    </w:lvl>
+    <w:lvl w:ilvl="6" w:tplc="340A0001" w:tentative="1">
+      <w:start w:val="1"/>
+      <w:numFmt w:val="bullet"/>
+      <w:lvlText w:val=""/>
+      <w:lvlJc w:val="left"/>
+      <w:pPr>
+        <w:ind w:left="6098" w:hanging="360"/>
+      </w:pPr>
+      <w:rPr>
+        <w:rFonts w:ascii="Symbol" w:hAnsi="Symbol" w:hint="default"/>
+      </w:rPr>
+    </w:lvl>
+    <w:lvl w:ilvl="7" w:tplc="340A0003" w:tentative="1">
+      <w:start w:val="1"/>
+      <w:numFmt w:val="bullet"/>
+      <w:lvlText w:val="o"/>
+      <w:lvlJc w:val="left"/>
+      <w:pPr>
+        <w:ind w:left="6818" w:hanging="360"/>
+      </w:pPr>
+      <w:rPr>
+        <w:rFonts w:ascii="Courier New" w:hAnsi="Courier New" w:cs="Courier New" w:hint="default"/>
+      </w:rPr>
+    </w:lvl>
+    <w:lvl w:ilvl="8" w:tplc="340A0005" w:tentative="1">
+      <w:start w:val="1"/>
+      <w:numFmt w:val="bullet"/>
+      <w:lvlText w:val=""/>
+      <w:lvlJc w:val="left"/>
+      <w:pPr>
+        <w:ind w:left="7538" w:hanging="360"/>
+      </w:pPr>
+      <w:rPr>
+        <w:rFonts w:ascii="Wingdings" w:hAnsi="Wingdings" w:hint="default"/>
+      </w:rPr>
+    </w:lvl>
+  </w:abstractNum>
+  <w:abstractNum w:abstractNumId="11" w15:restartNumberingAfterBreak="0">
     <w:nsid w:val="507ED7AB"/>
     <w:multiLevelType w:val="hybridMultilevel"/>
     <w:tmpl w:val="0EF8B88E"/>
@@ -11686,14 +14418,13 @@
       <w:lvlJc w:val="left"/>
     </w:lvl>
   </w:abstractNum>
-  <w:abstractNum w:abstractNumId="10" w15:restartNumberingAfterBreak="0">
+  <w:abstractNum w:abstractNumId="12" w15:restartNumberingAfterBreak="0">
     <w:nsid w:val="55060BFC"/>
     <w:multiLevelType w:val="multilevel"/>
     <w:tmpl w:val="5B3468B6"/>
     <w:lvl w:ilvl="0">
       <w:start w:val="1"/>
       <w:numFmt w:val="decimal"/>
-      <w:pStyle w:val="Ttulo1"/>
       <w:lvlText w:val="%1"/>
       <w:lvlJc w:val="left"/>
       <w:pPr>
@@ -11807,17 +14538,17 @@
       </w:rPr>
     </w:lvl>
   </w:abstractNum>
-  <w:abstractNum w:abstractNumId="11" w15:restartNumberingAfterBreak="0">
-    <w:nsid w:val="6ACC655F"/>
+  <w:abstractNum w:abstractNumId="13" w15:restartNumberingAfterBreak="0">
+    <w:nsid w:val="65C208A2"/>
     <w:multiLevelType w:val="hybridMultilevel"/>
-    <w:tmpl w:val="818A022E"/>
-    <w:lvl w:ilvl="0" w:tplc="EB5E2F5A">
-      <w:start w:val="2"/>
+    <w:tmpl w:val="2A184B54"/>
+    <w:lvl w:ilvl="0" w:tplc="428EC640">
+      <w:start w:val="1"/>
       <w:numFmt w:val="decimal"/>
       <w:lvlText w:val="%1."/>
       <w:lvlJc w:val="left"/>
       <w:pPr>
-        <w:ind w:left="934" w:hanging="360"/>
+        <w:ind w:left="502" w:hanging="360"/>
       </w:pPr>
       <w:rPr>
         <w:rFonts w:hint="default"/>
@@ -11829,7 +14560,7 @@
       <w:lvlText w:val="%2."/>
       <w:lvlJc w:val="left"/>
       <w:pPr>
-        <w:ind w:left="1654" w:hanging="360"/>
+        <w:ind w:left="1222" w:hanging="360"/>
       </w:pPr>
     </w:lvl>
     <w:lvl w:ilvl="2" w:tplc="340A001B" w:tentative="1">
@@ -11838,7 +14569,7 @@
       <w:lvlText w:val="%3."/>
       <w:lvlJc w:val="right"/>
       <w:pPr>
-        <w:ind w:left="2374" w:hanging="180"/>
+        <w:ind w:left="1942" w:hanging="180"/>
       </w:pPr>
     </w:lvl>
     <w:lvl w:ilvl="3" w:tplc="340A000F" w:tentative="1">
@@ -11847,7 +14578,7 @@
       <w:lvlText w:val="%4."/>
       <w:lvlJc w:val="left"/>
       <w:pPr>
-        <w:ind w:left="3094" w:hanging="360"/>
+        <w:ind w:left="2662" w:hanging="360"/>
       </w:pPr>
     </w:lvl>
     <w:lvl w:ilvl="4" w:tplc="340A0019" w:tentative="1">
@@ -11856,7 +14587,7 @@
       <w:lvlText w:val="%5."/>
       <w:lvlJc w:val="left"/>
       <w:pPr>
-        <w:ind w:left="3814" w:hanging="360"/>
+        <w:ind w:left="3382" w:hanging="360"/>
       </w:pPr>
     </w:lvl>
     <w:lvl w:ilvl="5" w:tplc="340A001B" w:tentative="1">
@@ -11865,7 +14596,7 @@
       <w:lvlText w:val="%6."/>
       <w:lvlJc w:val="right"/>
       <w:pPr>
-        <w:ind w:left="4534" w:hanging="180"/>
+        <w:ind w:left="4102" w:hanging="180"/>
       </w:pPr>
     </w:lvl>
     <w:lvl w:ilvl="6" w:tplc="340A000F" w:tentative="1">
@@ -11874,7 +14605,7 @@
       <w:lvlText w:val="%7."/>
       <w:lvlJc w:val="left"/>
       <w:pPr>
-        <w:ind w:left="5254" w:hanging="360"/>
+        <w:ind w:left="4822" w:hanging="360"/>
       </w:pPr>
     </w:lvl>
     <w:lvl w:ilvl="7" w:tplc="340A0019" w:tentative="1">
@@ -11883,7 +14614,7 @@
       <w:lvlText w:val="%8."/>
       <w:lvlJc w:val="left"/>
       <w:pPr>
-        <w:ind w:left="5974" w:hanging="360"/>
+        <w:ind w:left="5542" w:hanging="360"/>
       </w:pPr>
     </w:lvl>
     <w:lvl w:ilvl="8" w:tplc="340A001B" w:tentative="1">
@@ -11892,11 +14623,100 @@
       <w:lvlText w:val="%9."/>
       <w:lvlJc w:val="right"/>
       <w:pPr>
-        <w:ind w:left="6694" w:hanging="180"/>
+        <w:ind w:left="6262" w:hanging="180"/>
       </w:pPr>
     </w:lvl>
   </w:abstractNum>
-  <w:abstractNum w:abstractNumId="12" w15:restartNumberingAfterBreak="0">
+  <w:abstractNum w:abstractNumId="14" w15:restartNumberingAfterBreak="0">
+    <w:nsid w:val="6ACC655F"/>
+    <w:multiLevelType w:val="hybridMultilevel"/>
+    <w:tmpl w:val="818A022E"/>
+    <w:lvl w:ilvl="0" w:tplc="EB5E2F5A">
+      <w:start w:val="2"/>
+      <w:numFmt w:val="decimal"/>
+      <w:lvlText w:val="%1."/>
+      <w:lvlJc w:val="left"/>
+      <w:pPr>
+        <w:ind w:left="934" w:hanging="360"/>
+      </w:pPr>
+      <w:rPr>
+        <w:rFonts w:hint="default"/>
+      </w:rPr>
+    </w:lvl>
+    <w:lvl w:ilvl="1" w:tplc="340A0019" w:tentative="1">
+      <w:start w:val="1"/>
+      <w:numFmt w:val="lowerLetter"/>
+      <w:lvlText w:val="%2."/>
+      <w:lvlJc w:val="left"/>
+      <w:pPr>
+        <w:ind w:left="1654" w:hanging="360"/>
+      </w:pPr>
+    </w:lvl>
+    <w:lvl w:ilvl="2" w:tplc="340A001B" w:tentative="1">
+      <w:start w:val="1"/>
+      <w:numFmt w:val="lowerRoman"/>
+      <w:lvlText w:val="%3."/>
+      <w:lvlJc w:val="right"/>
+      <w:pPr>
+        <w:ind w:left="2374" w:hanging="180"/>
+      </w:pPr>
+    </w:lvl>
+    <w:lvl w:ilvl="3" w:tplc="340A000F" w:tentative="1">
+      <w:start w:val="1"/>
+      <w:numFmt w:val="decimal"/>
+      <w:lvlText w:val="%4."/>
+      <w:lvlJc w:val="left"/>
+      <w:pPr>
+        <w:ind w:left="3094" w:hanging="360"/>
+      </w:pPr>
+    </w:lvl>
+    <w:lvl w:ilvl="4" w:tplc="340A0019" w:tentative="1">
+      <w:start w:val="1"/>
+      <w:numFmt w:val="lowerLetter"/>
+      <w:lvlText w:val="%5."/>
+      <w:lvlJc w:val="left"/>
+      <w:pPr>
+        <w:ind w:left="3814" w:hanging="360"/>
+      </w:pPr>
+    </w:lvl>
+    <w:lvl w:ilvl="5" w:tplc="340A001B" w:tentative="1">
+      <w:start w:val="1"/>
+      <w:numFmt w:val="lowerRoman"/>
+      <w:lvlText w:val="%6."/>
+      <w:lvlJc w:val="right"/>
+      <w:pPr>
+        <w:ind w:left="4534" w:hanging="180"/>
+      </w:pPr>
+    </w:lvl>
+    <w:lvl w:ilvl="6" w:tplc="340A000F" w:tentative="1">
+      <w:start w:val="1"/>
+      <w:numFmt w:val="decimal"/>
+      <w:lvlText w:val="%7."/>
+      <w:lvlJc w:val="left"/>
+      <w:pPr>
+        <w:ind w:left="5254" w:hanging="360"/>
+      </w:pPr>
+    </w:lvl>
+    <w:lvl w:ilvl="7" w:tplc="340A0019" w:tentative="1">
+      <w:start w:val="1"/>
+      <w:numFmt w:val="lowerLetter"/>
+      <w:lvlText w:val="%8."/>
+      <w:lvlJc w:val="left"/>
+      <w:pPr>
+        <w:ind w:left="5974" w:hanging="360"/>
+      </w:pPr>
+    </w:lvl>
+    <w:lvl w:ilvl="8" w:tplc="340A001B" w:tentative="1">
+      <w:start w:val="1"/>
+      <w:numFmt w:val="lowerRoman"/>
+      <w:lvlText w:val="%9."/>
+      <w:lvlJc w:val="right"/>
+      <w:pPr>
+        <w:ind w:left="6694" w:hanging="180"/>
+      </w:pPr>
+    </w:lvl>
+  </w:abstractNum>
+  <w:abstractNum w:abstractNumId="15" w15:restartNumberingAfterBreak="0">
     <w:nsid w:val="7545E146"/>
     <w:multiLevelType w:val="hybridMultilevel"/>
     <w:tmpl w:val="6994CA4C"/>
@@ -11947,7 +14767,119 @@
       <w:lvlJc w:val="left"/>
     </w:lvl>
   </w:abstractNum>
-  <w:abstractNum w:abstractNumId="13" w15:restartNumberingAfterBreak="0">
+  <w:abstractNum w:abstractNumId="16" w15:restartNumberingAfterBreak="0">
+    <w:nsid w:val="75D12D43"/>
+    <w:multiLevelType w:val="hybridMultilevel"/>
+    <w:tmpl w:val="67A8259C"/>
+    <w:lvl w:ilvl="0" w:tplc="F35EE686">
+      <w:numFmt w:val="bullet"/>
+      <w:lvlText w:val="-"/>
+      <w:lvlJc w:val="left"/>
+      <w:pPr>
+        <w:ind w:left="1065" w:hanging="360"/>
+      </w:pPr>
+      <w:rPr>
+        <w:rFonts w:ascii="Arial" w:eastAsia="Calibri" w:hAnsi="Arial" w:cs="Arial" w:hint="default"/>
+      </w:rPr>
+    </w:lvl>
+    <w:lvl w:ilvl="1" w:tplc="340A0003" w:tentative="1">
+      <w:start w:val="1"/>
+      <w:numFmt w:val="bullet"/>
+      <w:lvlText w:val="o"/>
+      <w:lvlJc w:val="left"/>
+      <w:pPr>
+        <w:ind w:left="1785" w:hanging="360"/>
+      </w:pPr>
+      <w:rPr>
+        <w:rFonts w:ascii="Courier New" w:hAnsi="Courier New" w:cs="Courier New" w:hint="default"/>
+      </w:rPr>
+    </w:lvl>
+    <w:lvl w:ilvl="2" w:tplc="340A0005" w:tentative="1">
+      <w:start w:val="1"/>
+      <w:numFmt w:val="bullet"/>
+      <w:lvlText w:val=""/>
+      <w:lvlJc w:val="left"/>
+      <w:pPr>
+        <w:ind w:left="2505" w:hanging="360"/>
+      </w:pPr>
+      <w:rPr>
+        <w:rFonts w:ascii="Wingdings" w:hAnsi="Wingdings" w:hint="default"/>
+      </w:rPr>
+    </w:lvl>
+    <w:lvl w:ilvl="3" w:tplc="340A0001" w:tentative="1">
+      <w:start w:val="1"/>
+      <w:numFmt w:val="bullet"/>
+      <w:lvlText w:val=""/>
+      <w:lvlJc w:val="left"/>
+      <w:pPr>
+        <w:ind w:left="3225" w:hanging="360"/>
+      </w:pPr>
+      <w:rPr>
+        <w:rFonts w:ascii="Symbol" w:hAnsi="Symbol" w:hint="default"/>
+      </w:rPr>
+    </w:lvl>
+    <w:lvl w:ilvl="4" w:tplc="340A0003" w:tentative="1">
+      <w:start w:val="1"/>
+      <w:numFmt w:val="bullet"/>
+      <w:lvlText w:val="o"/>
+      <w:lvlJc w:val="left"/>
+      <w:pPr>
+        <w:ind w:left="3945" w:hanging="360"/>
+      </w:pPr>
+      <w:rPr>
+        <w:rFonts w:ascii="Courier New" w:hAnsi="Courier New" w:cs="Courier New" w:hint="default"/>
+      </w:rPr>
+    </w:lvl>
+    <w:lvl w:ilvl="5" w:tplc="340A0005" w:tentative="1">
+      <w:start w:val="1"/>
+      <w:numFmt w:val="bullet"/>
+      <w:lvlText w:val=""/>
+      <w:lvlJc w:val="left"/>
+      <w:pPr>
+        <w:ind w:left="4665" w:hanging="360"/>
+      </w:pPr>
+      <w:rPr>
+        <w:rFonts w:ascii="Wingdings" w:hAnsi="Wingdings" w:hint="default"/>
+      </w:rPr>
+    </w:lvl>
+    <w:lvl w:ilvl="6" w:tplc="340A0001" w:tentative="1">
+      <w:start w:val="1"/>
+      <w:numFmt w:val="bullet"/>
+      <w:lvlText w:val=""/>
+      <w:lvlJc w:val="left"/>
+      <w:pPr>
+        <w:ind w:left="5385" w:hanging="360"/>
+      </w:pPr>
+      <w:rPr>
+        <w:rFonts w:ascii="Symbol" w:hAnsi="Symbol" w:hint="default"/>
+      </w:rPr>
+    </w:lvl>
+    <w:lvl w:ilvl="7" w:tplc="340A0003" w:tentative="1">
+      <w:start w:val="1"/>
+      <w:numFmt w:val="bullet"/>
+      <w:lvlText w:val="o"/>
+      <w:lvlJc w:val="left"/>
+      <w:pPr>
+        <w:ind w:left="6105" w:hanging="360"/>
+      </w:pPr>
+      <w:rPr>
+        <w:rFonts w:ascii="Courier New" w:hAnsi="Courier New" w:cs="Courier New" w:hint="default"/>
+      </w:rPr>
+    </w:lvl>
+    <w:lvl w:ilvl="8" w:tplc="340A0005" w:tentative="1">
+      <w:start w:val="1"/>
+      <w:numFmt w:val="bullet"/>
+      <w:lvlText w:val=""/>
+      <w:lvlJc w:val="left"/>
+      <w:pPr>
+        <w:ind w:left="6825" w:hanging="360"/>
+      </w:pPr>
+      <w:rPr>
+        <w:rFonts w:ascii="Wingdings" w:hAnsi="Wingdings" w:hint="default"/>
+      </w:rPr>
+    </w:lvl>
+  </w:abstractNum>
+  <w:abstractNum w:abstractNumId="17" w15:restartNumberingAfterBreak="0">
     <w:nsid w:val="79E2A9E3"/>
     <w:multiLevelType w:val="hybridMultilevel"/>
     <w:tmpl w:val="D81E8E70"/>
@@ -12002,16 +14934,16 @@
     <w:abstractNumId w:val="5"/>
   </w:num>
   <w:num w:numId="2">
-    <w:abstractNumId w:val="10"/>
+    <w:abstractNumId w:val="12"/>
   </w:num>
   <w:num w:numId="3">
-    <w:abstractNumId w:val="8"/>
+    <w:abstractNumId w:val="9"/>
   </w:num>
   <w:num w:numId="4">
-    <w:abstractNumId w:val="13"/>
+    <w:abstractNumId w:val="17"/>
   </w:num>
   <w:num w:numId="5">
-    <w:abstractNumId w:val="12"/>
+    <w:abstractNumId w:val="15"/>
   </w:num>
   <w:num w:numId="6">
     <w:abstractNumId w:val="4"/>
@@ -12023,7 +14955,7 @@
     <w:abstractNumId w:val="0"/>
   </w:num>
   <w:num w:numId="9">
-    <w:abstractNumId w:val="11"/>
+    <w:abstractNumId w:val="14"/>
   </w:num>
   <w:num w:numId="10">
     <w:abstractNumId w:val="1"/>
@@ -12032,13 +14964,31 @@
     <w:abstractNumId w:val="3"/>
   </w:num>
   <w:num w:numId="12">
-    <w:abstractNumId w:val="9"/>
+    <w:abstractNumId w:val="11"/>
   </w:num>
   <w:num w:numId="13">
+    <w:abstractNumId w:val="8"/>
+  </w:num>
+  <w:num w:numId="14">
     <w:abstractNumId w:val="7"/>
   </w:num>
-  <w:num w:numId="14">
+  <w:num w:numId="15">
     <w:abstractNumId w:val="6"/>
+  </w:num>
+  <w:num w:numId="16">
+    <w:abstractNumId w:val="16"/>
+  </w:num>
+  <w:num w:numId="17">
+    <w:abstractNumId w:val="10"/>
+  </w:num>
+  <w:num w:numId="18">
+    <w:abstractNumId w:val="13"/>
+  </w:num>
+  <w:num w:numId="19">
+    <w:abstractNumId w:val="8"/>
+    <w:lvlOverride w:ilvl="0">
+      <w:startOverride w:val="3"/>
+    </w:lvlOverride>
   </w:num>
   <w:numIdMacAtCleanup w:val="5"/>
 </w:numbering>
@@ -12457,13 +15407,12 @@
     <w:autoRedefine/>
     <w:uiPriority w:val="9"/>
     <w:qFormat/>
-    <w:rsid w:val="009B1627"/>
+    <w:rsid w:val="00036CA6"/>
     <w:pPr>
       <w:numPr>
-        <w:numId w:val="2"/>
+        <w:numId w:val="13"/>
       </w:numPr>
       <w:spacing w:before="100" w:beforeAutospacing="1" w:after="100" w:afterAutospacing="1"/>
-      <w:ind w:left="574"/>
       <w:jc w:val="left"/>
       <w:outlineLvl w:val="0"/>
     </w:pPr>
@@ -12839,7 +15788,7 @@
     <w:name w:val="Título 1 Car"/>
     <w:link w:val="Ttulo1"/>
     <w:uiPriority w:val="9"/>
-    <w:rsid w:val="009B1627"/>
+    <w:rsid w:val="00036CA6"/>
     <w:rPr>
       <w:rFonts w:ascii="Arial" w:hAnsi="Arial" w:cs="Arial"/>
       <w:b/>
@@ -14435,6 +17384,16 @@
       <w:shd w:val="clear" w:color="auto" w:fill="E1DFDD"/>
     </w:rPr>
   </w:style>
+  <w:style w:type="character" w:styleId="Textodelmarcadordeposicin">
+    <w:name w:val="Placeholder Text"/>
+    <w:basedOn w:val="Fuentedeprrafopredeter"/>
+    <w:uiPriority w:val="99"/>
+    <w:semiHidden/>
+    <w:rsid w:val="00C8742E"/>
+    <w:rPr>
+      <w:color w:val="808080"/>
+    </w:rPr>
+  </w:style>
 </w:styles>
 </file>
 
@@ -14740,96 +17699,6 @@
 </file>
 
 <file path=customXml/item2.xml><?xml version="1.0" encoding="utf-8"?>
-<b:Sources xmlns:b="http://schemas.openxmlformats.org/officeDocument/2006/bibliography" xmlns="http://schemas.openxmlformats.org/officeDocument/2006/bibliography" SelectedStyle="\APA.XSL" StyleName="APA">
-  <b:Source>
-    <b:Tag>Mol06</b:Tag>
-    <b:SourceType>Book</b:SourceType>
-    <b:Guid>{1312B6F9-FE3D-4438-9D00-7BAAB450C842}</b:Guid>
-    <b:Title>TÉCNICAS DE ANÁLISIS DE DATOS "APLICACIONES PRÁCTICAS UTILIZANDO MICROSOFT EXCEL Y WEKA"</b:Title>
-    <b:Year>2006</b:Year>
-    <b:City>Madrid</b:City>
-    <b:Author>
-      <b:Author>
-        <b:NameList>
-          <b:Person>
-            <b:Last>Molina López </b:Last>
-            <b:Middle> Manuel </b:Middle>
-            <b:First>José</b:First>
-          </b:Person>
-          <b:Person>
-            <b:Last>García Herrero</b:Last>
-            <b:First>Jesús</b:First>
-          </b:Person>
-        </b:NameList>
-      </b:Author>
-    </b:Author>
-    <b:RefOrder>1</b:RefOrder>
-  </b:Source>
-  <b:Source>
-    <b:Tag>Fra04</b:Tag>
-    <b:SourceType>Book</b:SourceType>
-    <b:Guid>{D3370371-C735-4F22-B06A-CB6E05AD8311}</b:Guid>
-    <b:Title>«Proper: A Toolbox for Learning from Relational Data with Propositional and Multi-Instance Learners</b:Title>
-    <b:Year>2004</b:Year>
-    <b:City>Australia</b:City>
-    <b:Publisher>Springer-Verlag</b:Publisher>
-    <b:Author>
-      <b:Author>
-        <b:NameList>
-          <b:Person>
-            <b:Last>Frank</b:Last>
-            <b:First>E</b:First>
-          </b:Person>
-          <b:Person>
-            <b:Last> Pfahringer</b:Last>
-            <b:First>B</b:First>
-          </b:Person>
-          <b:Person>
-            <b:Last> Reutemann</b:Last>
-            <b:First>P</b:First>
-          </b:Person>
-        </b:NameList>
-      </b:Author>
-    </b:Author>
-    <b:RefOrder>2</b:RefOrder>
-  </b:Source>
-  <b:Source>
-    <b:Tag>Amo12</b:Tag>
-    <b:SourceType>DocumentFromInternetSite</b:SourceType>
-    <b:Guid>{1348D921-2B5B-4E1C-B3A2-754248D50F63}</b:Guid>
-    <b:Title>http://igoramorim.com.br</b:Title>
-    <b:Year>2012</b:Year>
-    <b:Month>02</b:Month>
-    <b:Day>12</b:Day>
-    <b:YearAccessed>2012</b:YearAccessed>
-    <b:MonthAccessed>06</b:MonthAccessed>
-    <b:DayAccessed>18</b:DayAccessed>
-    <b:URL>http://igoramorim.com.br/es/</b:URL>
-    <b:Author>
-      <b:Author>
-        <b:NameList>
-          <b:Person>
-            <b:Last>Amorim</b:Last>
-            <b:First>Igor</b:First>
-          </b:Person>
-        </b:NameList>
-      </b:Author>
-    </b:Author>
-    <b:RefOrder>3</b:RefOrder>
-  </b:Source>
-</b:Sources>
-</file>
-
-<file path=customXml/item3.xml><?xml version="1.0" encoding="utf-8"?>
-<?mso-contentType ?>
-<FormTemplates xmlns="http://schemas.microsoft.com/sharepoint/v3/contenttype/forms">
-  <Display>DocumentLibraryForm</Display>
-  <Edit>DocumentLibraryForm</Edit>
-  <New>DocumentLibraryForm</New>
-</FormTemplates>
-</file>
-
-<file path=customXml/item4.xml><?xml version="1.0" encoding="utf-8"?>
 <ct:contentTypeSchema xmlns:ct="http://schemas.microsoft.com/office/2006/metadata/contentType" xmlns:ma="http://schemas.microsoft.com/office/2006/metadata/properties/metaAttributes" ct:_="" ma:_="" ma:contentTypeName="Documento" ma:contentTypeID="0x010100338949FB94741D4CBD234B99567E34CD" ma:contentTypeVersion="0" ma:contentTypeDescription="Crear nuevo documento." ma:contentTypeScope="" ma:versionID="ed4e80c82f2583ce1215961df1add131">
   <xsd:schema xmlns:xsd="http://www.w3.org/2001/XMLSchema" xmlns:xs="http://www.w3.org/2001/XMLSchema" xmlns:p="http://schemas.microsoft.com/office/2006/metadata/properties" targetNamespace="http://schemas.microsoft.com/office/2006/metadata/properties" ma:root="true" ma:fieldsID="986dcc55fc7de7b749655be5365d3efe">
     <xsd:element name="properties">
@@ -14943,6 +17812,96 @@
 </ct:contentTypeSchema>
 </file>
 
+<file path=customXml/item3.xml><?xml version="1.0" encoding="utf-8"?>
+<?mso-contentType ?>
+<FormTemplates xmlns="http://schemas.microsoft.com/sharepoint/v3/contenttype/forms">
+  <Display>DocumentLibraryForm</Display>
+  <Edit>DocumentLibraryForm</Edit>
+  <New>DocumentLibraryForm</New>
+</FormTemplates>
+</file>
+
+<file path=customXml/item4.xml><?xml version="1.0" encoding="utf-8"?>
+<b:Sources xmlns:b="http://schemas.openxmlformats.org/officeDocument/2006/bibliography" xmlns="http://schemas.openxmlformats.org/officeDocument/2006/bibliography" SelectedStyle="\APA.XSL" StyleName="APA">
+  <b:Source>
+    <b:Tag>Mol06</b:Tag>
+    <b:SourceType>Book</b:SourceType>
+    <b:Guid>{1312B6F9-FE3D-4438-9D00-7BAAB450C842}</b:Guid>
+    <b:Title>TÉCNICAS DE ANÁLISIS DE DATOS "APLICACIONES PRÁCTICAS UTILIZANDO MICROSOFT EXCEL Y WEKA"</b:Title>
+    <b:Year>2006</b:Year>
+    <b:City>Madrid</b:City>
+    <b:Author>
+      <b:Author>
+        <b:NameList>
+          <b:Person>
+            <b:Last>Molina López </b:Last>
+            <b:Middle> Manuel </b:Middle>
+            <b:First>José</b:First>
+          </b:Person>
+          <b:Person>
+            <b:Last>García Herrero</b:Last>
+            <b:First>Jesús</b:First>
+          </b:Person>
+        </b:NameList>
+      </b:Author>
+    </b:Author>
+    <b:RefOrder>1</b:RefOrder>
+  </b:Source>
+  <b:Source>
+    <b:Tag>Fra04</b:Tag>
+    <b:SourceType>Book</b:SourceType>
+    <b:Guid>{D3370371-C735-4F22-B06A-CB6E05AD8311}</b:Guid>
+    <b:Title>«Proper: A Toolbox for Learning from Relational Data with Propositional and Multi-Instance Learners</b:Title>
+    <b:Year>2004</b:Year>
+    <b:City>Australia</b:City>
+    <b:Publisher>Springer-Verlag</b:Publisher>
+    <b:Author>
+      <b:Author>
+        <b:NameList>
+          <b:Person>
+            <b:Last>Frank</b:Last>
+            <b:First>E</b:First>
+          </b:Person>
+          <b:Person>
+            <b:Last> Pfahringer</b:Last>
+            <b:First>B</b:First>
+          </b:Person>
+          <b:Person>
+            <b:Last> Reutemann</b:Last>
+            <b:First>P</b:First>
+          </b:Person>
+        </b:NameList>
+      </b:Author>
+    </b:Author>
+    <b:RefOrder>2</b:RefOrder>
+  </b:Source>
+  <b:Source>
+    <b:Tag>Amo12</b:Tag>
+    <b:SourceType>DocumentFromInternetSite</b:SourceType>
+    <b:Guid>{1348D921-2B5B-4E1C-B3A2-754248D50F63}</b:Guid>
+    <b:Title>http://igoramorim.com.br</b:Title>
+    <b:Year>2012</b:Year>
+    <b:Month>02</b:Month>
+    <b:Day>12</b:Day>
+    <b:YearAccessed>2012</b:YearAccessed>
+    <b:MonthAccessed>06</b:MonthAccessed>
+    <b:DayAccessed>18</b:DayAccessed>
+    <b:URL>http://igoramorim.com.br/es/</b:URL>
+    <b:Author>
+      <b:Author>
+        <b:NameList>
+          <b:Person>
+            <b:Last>Amorim</b:Last>
+            <b:First>Igor</b:First>
+          </b:Person>
+        </b:NameList>
+      </b:Author>
+    </b:Author>
+    <b:RefOrder>3</b:RefOrder>
+  </b:Source>
+</b:Sources>
+</file>
+
 <file path=customXml/itemProps1.xml><?xml version="1.0" encoding="utf-8"?>
 <ds:datastoreItem xmlns:ds="http://schemas.openxmlformats.org/officeDocument/2006/customXml" ds:itemID="{AC51520D-22EE-456F-83E7-0E2BC890973C}">
   <ds:schemaRefs>
@@ -14953,9 +17912,17 @@
 </file>
 
 <file path=customXml/itemProps2.xml><?xml version="1.0" encoding="utf-8"?>
-<ds:datastoreItem xmlns:ds="http://schemas.openxmlformats.org/officeDocument/2006/customXml" ds:itemID="{1F45B634-1DE1-A541-8C2C-D84B2806A79E}">
+<ds:datastoreItem xmlns:ds="http://schemas.openxmlformats.org/officeDocument/2006/customXml" ds:itemID="{B416D0D0-C81E-497E-BE51-0BC2C92241B1}">
   <ds:schemaRefs>
-    <ds:schemaRef ds:uri="http://schemas.openxmlformats.org/officeDocument/2006/bibliography"/>
+    <ds:schemaRef ds:uri="http://schemas.microsoft.com/office/2006/metadata/contentType"/>
+    <ds:schemaRef ds:uri="http://schemas.microsoft.com/office/2006/metadata/properties/metaAttributes"/>
+    <ds:schemaRef ds:uri="http://www.w3.org/2001/XMLSchema"/>
+    <ds:schemaRef ds:uri="http://schemas.microsoft.com/office/2006/metadata/properties"/>
+    <ds:schemaRef ds:uri="http://schemas.openxmlformats.org/package/2006/metadata/core-properties"/>
+    <ds:schemaRef ds:uri="http://purl.org/dc/elements/1.1/"/>
+    <ds:schemaRef ds:uri="http://purl.org/dc/terms/"/>
+    <ds:schemaRef ds:uri="http://schemas.microsoft.com/internal/obd"/>
+    <ds:schemaRef ds:uri="http://schemas.microsoft.com/office/infopath/2007/PartnerControls"/>
   </ds:schemaRefs>
 </ds:datastoreItem>
 </file>
@@ -14969,17 +17936,9 @@
 </file>
 
 <file path=customXml/itemProps4.xml><?xml version="1.0" encoding="utf-8"?>
-<ds:datastoreItem xmlns:ds="http://schemas.openxmlformats.org/officeDocument/2006/customXml" ds:itemID="{B416D0D0-C81E-497E-BE51-0BC2C92241B1}">
+<ds:datastoreItem xmlns:ds="http://schemas.openxmlformats.org/officeDocument/2006/customXml" ds:itemID="{1F45B634-1DE1-A541-8C2C-D84B2806A79E}">
   <ds:schemaRefs>
-    <ds:schemaRef ds:uri="http://schemas.microsoft.com/office/2006/metadata/contentType"/>
-    <ds:schemaRef ds:uri="http://schemas.microsoft.com/office/2006/metadata/properties/metaAttributes"/>
-    <ds:schemaRef ds:uri="http://www.w3.org/2001/XMLSchema"/>
-    <ds:schemaRef ds:uri="http://schemas.microsoft.com/office/2006/metadata/properties"/>
-    <ds:schemaRef ds:uri="http://schemas.openxmlformats.org/package/2006/metadata/core-properties"/>
-    <ds:schemaRef ds:uri="http://purl.org/dc/elements/1.1/"/>
-    <ds:schemaRef ds:uri="http://purl.org/dc/terms/"/>
-    <ds:schemaRef ds:uri="http://schemas.microsoft.com/internal/obd"/>
-    <ds:schemaRef ds:uri="http://schemas.microsoft.com/office/infopath/2007/PartnerControls"/>
+    <ds:schemaRef ds:uri="http://schemas.openxmlformats.org/officeDocument/2006/bibliography"/>
   </ds:schemaRefs>
 </ds:datastoreItem>
 </file>
</xml_diff>

<commit_message>
Subida 2 de Agosto- Referencias
</commit_message>
<xml_diff>
--- a/Formato Informe preliminar PT - Ivan Smith.docx
+++ b/Formato Informe preliminar PT - Ivan Smith.docx
@@ -3479,17 +3479,22 @@
           <w:rFonts w:cs="Arial"/>
           <w:szCs w:val="24"/>
         </w:rPr>
-        <w:t>Como se conoce, la complejidad que posee el cerebro aún no está establecida mediante parámetros, ya que siempre se descubren nuevos elementos que cambian los paradigmas que enfrentan los especialistas del área neurológica. Si bien la tecnología ha contribuido a un avance en cuanto a las mediciones de diversas variables dentro del comportamiento cerebral, la determinación sobre si estos componentes al proveer información presentan ciertas incongruencias, aún están en velo. Por esta razón es que los científicos hacen hincapié en el estudio del sistema cerebral en conjunto con sus subsistemas, para comprender de forma efectiva los diversos padecimientos que pueda contraer una persona.</w:t>
-      </w:r>
-    </w:p>
-    <w:p>
-      <w:pPr>
-        <w:ind w:left="260" w:right="260"/>
-        <w:rPr>
-          <w:rFonts w:cs="Arial"/>
-          <w:szCs w:val="24"/>
-        </w:rPr>
-      </w:pPr>
+        <w:t>Como se conoce, la complejidad que posee el cerebro aún no está establecida mediante parámetros</w:t>
+      </w:r>
+      <w:r>
+        <w:rPr>
+          <w:rFonts w:cs="Arial"/>
+          <w:szCs w:val="24"/>
+        </w:rPr>
+        <w:t xml:space="preserve"> finitos</w:t>
+      </w:r>
+      <w:r>
+        <w:rPr>
+          <w:rFonts w:cs="Arial"/>
+          <w:szCs w:val="24"/>
+        </w:rPr>
+        <w:t>, ya que siempre se descubren nuevos elementos que cambian los paradigmas que enfrentan los especialistas del área neurológica. Si bien la tecnología ha contribuido a un avance en cuanto a las mediciones de diversas variables dentro del comportamiento cerebral, la determinación sobre si estos componentes al proveer información presentan ciertas incongruencias, aún están en velo. Por esta razón es que los científicos hacen hincapié en el estudio del sistema cerebral en conjunto con sus subsistemas, para comprender de forma efectiva los diversos padecimientos que pueda contraer una persona.</w:t>
+      </w:r>
     </w:p>
     <w:p>
       <w:pPr>
@@ -3556,14 +3561,6 @@
     </w:p>
     <w:p>
       <w:pPr>
-        <w:rPr>
-          <w:rFonts w:cs="Arial"/>
-          <w:szCs w:val="24"/>
-        </w:rPr>
-      </w:pPr>
-    </w:p>
-    <w:p>
-      <w:pPr>
         <w:ind w:left="260" w:right="260"/>
         <w:rPr>
           <w:rFonts w:cs="Arial"/>
@@ -3575,7 +3572,7 @@
           <w:rFonts w:cs="Arial"/>
           <w:szCs w:val="24"/>
         </w:rPr>
-        <w:t xml:space="preserve">El estado del conjunto de funciones que conforman al SAC convergen hacia ciertos síntomas en el caso que la autorregulación no se realice de </w:t>
+        <w:t xml:space="preserve">El estado del conjunto de funciones que conforman al SAC convergen hacia ciertos síntomas en el caso que la autorregulación no se realice de buena manera, lo que conllevaría a diversas enfermedades que sea han demostrado como Fibromialgia en donde se presentan dolores crónicos en </w:t>
       </w:r>
       <w:r>
         <w:rPr>
@@ -3583,17 +3580,8 @@
           <w:szCs w:val="24"/>
         </w:rPr>
         <w:lastRenderedPageBreak/>
-        <w:t>buena manera, lo que conllevaría a diversas enfermedades que sea han demostrado como Fibromialgia en donde se presentan dolores crónicos en los tejidos blandos del cuerpo humano y en los músculos, Accidentes cerebrovasculares, Alzhéimer, entre otros. Por esta razón es la importancia de encontrar un punto exacto que permita analizar de una forma simple esta regulación.</w:t>
-      </w:r>
-    </w:p>
-    <w:p>
-      <w:pPr>
-        <w:ind w:left="260" w:right="260"/>
-        <w:rPr>
-          <w:rFonts w:cs="Arial"/>
-          <w:szCs w:val="24"/>
-        </w:rPr>
-      </w:pPr>
+        <w:t>los tejidos blandos del cuerpo humano y en los músculos, Accidentes cerebrovasculares, Alzhéimer, entre otros. Por esta razón es la importancia de encontrar un punto exacto que permita analizar de una forma simple esta regulación.</w:t>
+      </w:r>
     </w:p>
     <w:p>
       <w:pPr>
@@ -3642,14 +3630,6 @@
     </w:p>
     <w:p>
       <w:pPr>
-        <w:rPr>
-          <w:rFonts w:cs="Arial"/>
-          <w:szCs w:val="24"/>
-        </w:rPr>
-      </w:pPr>
-    </w:p>
-    <w:p>
-      <w:pPr>
         <w:ind w:left="260" w:right="260"/>
         <w:rPr>
           <w:rFonts w:cs="Arial"/>
@@ -3661,7 +3641,21 @@
           <w:rFonts w:cs="Arial"/>
           <w:szCs w:val="24"/>
         </w:rPr>
-        <w:t>Siguiendo con lo anterior, existen variables externas e internas que involucran una relación directamente proporcional al funcionamiento de este flujo, los cuales han sido aplicados a diversos modelos para comprender la forma en que actúa este sistema y así abarcar ciertos parámetros para tomar resguardos en relación a los resultados obtenidos de cada paciente. Como se mencionó al principio, el nivel de conocimiento que se posee actualmente en el siglo XXI es amplio en</w:t>
+        <w:t xml:space="preserve">Siguiendo con lo anterior, existen variables externas e internas que involucran una relación directamente proporcional al funcionamiento de este flujo, los cuales han sido aplicados a diversos modelos para comprender la forma en que actúa este sistema y así abarcar ciertos parámetros para tomar resguardos </w:t>
+      </w:r>
+      <w:r>
+        <w:rPr>
+          <w:rFonts w:cs="Arial"/>
+          <w:szCs w:val="24"/>
+        </w:rPr>
+        <w:t>en relación con</w:t>
+      </w:r>
+      <w:r>
+        <w:rPr>
+          <w:rFonts w:cs="Arial"/>
+          <w:szCs w:val="24"/>
+        </w:rPr>
+        <w:t xml:space="preserve"> los resultados obtenidos de cada paciente. Como se mencionó al principio, el nivel de conocimiento que se posee actualmente en el siglo XXI es amplio en</w:t>
       </w:r>
       <w:bookmarkStart w:id="14" w:name="page6"/>
       <w:bookmarkEnd w:id="14"/>
@@ -3677,7 +3671,22 @@
           <w:rFonts w:cs="Arial"/>
           <w:szCs w:val="24"/>
         </w:rPr>
-        <w:t xml:space="preserve">comparación a la información que se manejaba </w:t>
+        <w:t>comparación a la información que se manejaba hace unos 30 años</w:t>
+      </w:r>
+      <w:r>
+        <w:rPr>
+          <w:rStyle w:val="Refdenotaalpie"/>
+          <w:rFonts w:cs="Arial"/>
+          <w:szCs w:val="24"/>
+        </w:rPr>
+        <w:footnoteReference w:id="1"/>
+      </w:r>
+      <w:r>
+        <w:rPr>
+          <w:rFonts w:cs="Arial"/>
+          <w:szCs w:val="24"/>
+        </w:rPr>
+        <w:t xml:space="preserve">, sin embargo, la complejidad que posee el </w:t>
       </w:r>
       <w:r>
         <w:rPr>
@@ -3685,22 +3694,7 @@
           <w:szCs w:val="24"/>
         </w:rPr>
         <w:lastRenderedPageBreak/>
-        <w:t>hace unos 30 años</w:t>
-      </w:r>
-      <w:r>
-        <w:rPr>
-          <w:rStyle w:val="Refdenotaalpie"/>
-          <w:rFonts w:cs="Arial"/>
-          <w:szCs w:val="24"/>
-        </w:rPr>
-        <w:footnoteReference w:id="1"/>
-      </w:r>
-      <w:r>
-        <w:rPr>
-          <w:rFonts w:cs="Arial"/>
-          <w:szCs w:val="24"/>
-        </w:rPr>
-        <w:t>, sin embargo, la complejidad que posee el cerebro no permite validar completamente estos sistemas implantados en el área de salud.</w:t>
+        <w:t>cerebro no permite validar completamente estos sistemas implantados en el área de salud.</w:t>
       </w:r>
     </w:p>
     <w:p>
@@ -3808,9 +3802,61 @@
           <w:rFonts w:cs="Arial"/>
           <w:szCs w:val="24"/>
         </w:rPr>
+        <w:t xml:space="preserve">Es por aquello que el enfoque que tendrá el presente trabajo de investigación, será conseguir mediante un estudio deductivo, un método más realista para la obtención del índice de autorregulación cerebral y así poder determinar el estado actual de la persona, como también ir verificando si existen cambios en el sistema nervioso, en cuanto al flujo de sangre que </w:t>
+      </w:r>
+      <w:r>
+        <w:rPr>
+          <w:rFonts w:cs="Arial"/>
+          <w:szCs w:val="24"/>
+        </w:rPr>
         <w:lastRenderedPageBreak/>
-        <w:t>Es por aquello que el enfoque que tendrá el presente trabajo de investigación, será conseguir mediante un estudio deductivo, un método más realista para la obtención del índice de autorregulación cerebral y así poder determinar el estado actual de la persona, como también ir verificando si existen cambios en el sistema nervioso, en cuanto al flujo de sangre que entra y sale del cerebro, con el objetivo de poder prevenir y ayudar a las personas que lo necesiten. Por esta razón es que, mediante un modelo, se tratara de representar este ARI, basado en modelos anteriores y reduciendo la tasa de error que existe actualmente, a través de un estudio justificado en donde se presentaran ciertas aristas que comprometen a una correcta evaluación de este índice tan relevante.</w:t>
-      </w:r>
+        <w:t>entra y sale del cerebro, con el objetivo de poder prevenir y ayudar a las personas que lo necesiten. Por esta razón es que, mediante un modelo, se tratara de representar este ARI, basado en modelos anteriores y reduciendo la tasa de error que existe actualmente, a través de un estudio justificado en donde se presentaran ciertas aristas que comprometen a una correcta evaluación de este índice tan relevante.</w:t>
+      </w:r>
+    </w:p>
+    <w:p>
+      <w:pPr>
+        <w:ind w:firstLine="0"/>
+        <w:rPr>
+          <w:rFonts w:cs="Arial"/>
+          <w:highlight w:val="yellow"/>
+        </w:rPr>
+      </w:pPr>
+    </w:p>
+    <w:p>
+      <w:pPr>
+        <w:ind w:firstLine="0"/>
+        <w:rPr>
+          <w:rFonts w:cs="Arial"/>
+          <w:highlight w:val="yellow"/>
+        </w:rPr>
+      </w:pPr>
+    </w:p>
+    <w:p>
+      <w:pPr>
+        <w:ind w:firstLine="0"/>
+        <w:rPr>
+          <w:rFonts w:cs="Arial"/>
+          <w:highlight w:val="yellow"/>
+        </w:rPr>
+      </w:pPr>
+    </w:p>
+    <w:p>
+      <w:pPr>
+        <w:ind w:firstLine="0"/>
+        <w:rPr>
+          <w:rFonts w:cs="Arial"/>
+          <w:highlight w:val="yellow"/>
+        </w:rPr>
+      </w:pPr>
+    </w:p>
+    <w:p>
+      <w:pPr>
+        <w:ind w:firstLine="0"/>
+        <w:rPr>
+          <w:rFonts w:cs="Arial"/>
+          <w:highlight w:val="yellow"/>
+        </w:rPr>
+      </w:pPr>
     </w:p>
     <w:p>
       <w:pPr>
@@ -4265,136 +4311,37 @@
       <w:bookmarkStart w:id="25" w:name="_Toc42767110"/>
       <w:bookmarkStart w:id="26" w:name="_Toc42767427"/>
       <w:r>
-        <w:t xml:space="preserve">Tras la </w:t>
-      </w:r>
-      <w:r>
-        <w:t>problemática</w:t>
-      </w:r>
-      <w:r>
-        <w:t xml:space="preserve"> señalada, se puede apreciar una necesidad absoluta de conseguir </w:t>
-      </w:r>
-      <w:r>
-        <w:t>métodos</w:t>
+        <w:t xml:space="preserve">Tras la problemática señalada, se puede apreciar una necesidad absoluta de conseguir métodos más eficaces para la obtención del Índice de Autorregulación Cerebral, con el fin de contribuir a la ciencia neurológica para el uso de métodos menos invasivos y más exactos. </w:t>
+      </w:r>
+    </w:p>
+    <w:p/>
+    <w:p>
+      <w:r>
+        <w:t xml:space="preserve">En relación con lo anterior, mediante un conjunto de herramientas tecnológicas y centrándose en un algoritmo de aprendizaje automático denominado Support Vector Machines, se realizará un entrenamiento que consiste en el descubrimiento de valores en base a variables de entradas y de salidas. Estos datos corresponden principalmente a la Presión Sanguínea Arterial y la Velocidad del </w:t>
+      </w:r>
+      <w:r>
+        <w:t>F</w:t>
+      </w:r>
+      <w:r>
+        <w:t xml:space="preserve">lujo </w:t>
+      </w:r>
+      <w:r>
+        <w:t>S</w:t>
+      </w:r>
+      <w:r>
+        <w:t>anguíne</w:t>
+      </w:r>
+      <w:r>
+        <w:t>o</w:t>
       </w:r>
       <w:r>
         <w:t xml:space="preserve"> </w:t>
       </w:r>
       <w:r>
-        <w:t>más</w:t>
-      </w:r>
-      <w:r>
-        <w:t xml:space="preserve"> eficaces para la </w:t>
-      </w:r>
-      <w:r>
-        <w:t>obtención</w:t>
-      </w:r>
-      <w:r>
-        <w:t xml:space="preserve"> del </w:t>
-      </w:r>
-      <w:r>
-        <w:t>Índice</w:t>
-      </w:r>
-      <w:r>
-        <w:t xml:space="preserve"> de </w:t>
-      </w:r>
-      <w:r>
-        <w:t>Autorregulación</w:t>
-      </w:r>
-      <w:r>
-        <w:t xml:space="preserve"> Cerebral, con el fin de contribuir a la ciencia </w:t>
-      </w:r>
-      <w:r>
-        <w:t>neurológica</w:t>
-      </w:r>
-      <w:r>
-        <w:t xml:space="preserve"> para el uso de </w:t>
-      </w:r>
-      <w:r>
-        <w:t>métodos</w:t>
-      </w:r>
-      <w:r>
-        <w:t xml:space="preserve"> menos invasivos y </w:t>
-      </w:r>
-      <w:r>
-        <w:t>más</w:t>
-      </w:r>
-      <w:r>
-        <w:t xml:space="preserve"> exactos. </w:t>
-      </w:r>
-    </w:p>
-    <w:p/>
-    <w:p>
-      <w:r>
-        <w:t>En relación con</w:t>
-      </w:r>
-      <w:r>
-        <w:t xml:space="preserve"> lo anterior, mediante un conjunto de herramientas </w:t>
-      </w:r>
-      <w:r>
-        <w:t>tecnológicas</w:t>
-      </w:r>
-      <w:r>
-        <w:t xml:space="preserve"> y </w:t>
-      </w:r>
-      <w:r>
-        <w:t>centrándose</w:t>
-      </w:r>
-      <w:r>
-        <w:t xml:space="preserve"> en un algoritmo de aprendizaje </w:t>
-      </w:r>
-      <w:r>
-        <w:t>automático</w:t>
-      </w:r>
-      <w:r>
-        <w:t xml:space="preserve"> denominado Support Vector Machines, se </w:t>
-      </w:r>
-      <w:r>
-        <w:t>realizará</w:t>
-      </w:r>
-      <w:r>
-        <w:t xml:space="preserve"> un entrenamiento que </w:t>
-      </w:r>
-      <w:r>
-        <w:t>consiste</w:t>
-      </w:r>
-      <w:r>
-        <w:t xml:space="preserve"> en el </w:t>
-      </w:r>
-      <w:r>
-        <w:t>descubrimiento</w:t>
-      </w:r>
-      <w:r>
-        <w:t xml:space="preserve"> de valores en base a variables de entradas y de salidas. Estos datos corresponden principalmente a la </w:t>
-      </w:r>
-      <w:r>
-        <w:t>Presión</w:t>
-      </w:r>
-      <w:r>
-        <w:t xml:space="preserve"> </w:t>
-      </w:r>
-      <w:r>
-        <w:t>Sanguínea</w:t>
-      </w:r>
-      <w:r>
-        <w:t xml:space="preserve"> Arterial y la Velocidad del flujo </w:t>
-      </w:r>
-      <w:r>
-        <w:t>sanguínea</w:t>
-      </w:r>
-      <w:r>
-        <w:t xml:space="preserve"> cerebral que representaran la entrada y la salida respectivamente, con el fin </w:t>
-      </w:r>
-      <w:r>
-        <w:t>de realizar</w:t>
-      </w:r>
-      <w:r>
-        <w:t xml:space="preserve"> un procesamiento de datos que permita tanto entrenar como validar un modelo que sea capaz de discriminar estas clases </w:t>
-      </w:r>
-      <w:r>
-        <w:t>con relación a</w:t>
-      </w:r>
-      <w:r>
-        <w:t xml:space="preserve"> las señales reales de cada una de estas variables. </w:t>
+        <w:t>C</w:t>
+      </w:r>
+      <w:r>
+        <w:t xml:space="preserve">erebral que representaran la entrada y la salida respectivamente, con el fin de realizar un procesamiento de datos que permita tanto entrenar como validar un modelo que sea capaz de discriminar estas clases con relación a las señales reales de cada una de estas variables. </w:t>
       </w:r>
     </w:p>
     <w:p/>
@@ -4407,85 +4354,19 @@
         </w:rPr>
       </w:pPr>
       <w:r>
-        <w:t xml:space="preserve">El modelo enfocado en SVM </w:t>
-      </w:r>
-      <w:r>
-        <w:t>tendrá</w:t>
-      </w:r>
-      <w:r>
-        <w:t xml:space="preserve"> la particularidad de seguir el modelo propuesto por Aaslid-Tiecks en los años 80, para analizar de forma completa la </w:t>
-      </w:r>
-      <w:r>
-        <w:t>resolución</w:t>
-      </w:r>
-      <w:r>
-        <w:t xml:space="preserve"> y la </w:t>
-      </w:r>
-      <w:r>
-        <w:t>obtención</w:t>
-      </w:r>
-      <w:r>
-        <w:t xml:space="preserve"> del </w:t>
-      </w:r>
-      <w:r>
-        <w:t>índice</w:t>
-      </w:r>
-      <w:r>
-        <w:t xml:space="preserve"> </w:t>
-      </w:r>
-      <w:r>
-        <w:t>autorregulatorio</w:t>
-      </w:r>
-      <w:r>
-        <w:t xml:space="preserve"> que </w:t>
-      </w:r>
-      <w:r>
-        <w:t>permite</w:t>
-      </w:r>
-      <w:r>
-        <w:t xml:space="preserve"> esclarecer y mejorar los falsos positivos que fueron demostrados en investigaciones anteriores. Este modelo </w:t>
-      </w:r>
-      <w:r>
-        <w:t>fenomenológico</w:t>
-      </w:r>
-      <w:r>
-        <w:t xml:space="preserve"> mediante el uso de </w:t>
-      </w:r>
-      <w:r>
-        <w:t>regresión</w:t>
-      </w:r>
-      <w:r>
-        <w:t xml:space="preserve"> </w:t>
-      </w:r>
-      <w:r>
-        <w:t>permite</w:t>
-      </w:r>
-      <w:r>
-        <w:t xml:space="preserve"> establecer nuevos resultados que </w:t>
-      </w:r>
-      <w:r>
-        <w:t>podrán</w:t>
-      </w:r>
-      <w:r>
-        <w:t xml:space="preserve"> ser comparados y retroalimentados por estudios anteriores, con el fin de obtener un ARI aceptable en base a los datos de salida correspondiente como ya se </w:t>
-      </w:r>
-      <w:r>
-        <w:t>mencionó</w:t>
-      </w:r>
-      <w:r>
-        <w:t xml:space="preserve"> </w:t>
-      </w:r>
-      <w:r>
-        <w:t>con anterioridad a</w:t>
-      </w:r>
-      <w:r>
-        <w:t xml:space="preserve"> la Velocidad del Flujo </w:t>
-      </w:r>
-      <w:r>
-        <w:t>Sanguíneo</w:t>
-      </w:r>
-      <w:r>
-        <w:t xml:space="preserve"> Cerebral.</w:t>
+        <w:t xml:space="preserve">El modelo enfocado en SVM tendrá la particularidad de seguir el modelo propuesto por Aaslid-Tiecks en los años 80, para analizar de forma completa la resolución y la obtención del </w:t>
+      </w:r>
+      <w:r>
+        <w:t>Í</w:t>
+      </w:r>
+      <w:r>
+        <w:t xml:space="preserve">ndice </w:t>
+      </w:r>
+      <w:r>
+        <w:t>A</w:t>
+      </w:r>
+      <w:r>
+        <w:t>utorregulatorio que permite esclarecer y mejorar los falsos positivos que fueron demostrados en investigaciones anteriores. Este modelo fenomenológico mediante el uso de regresión permite establecer nuevos resultados que podrán ser comparados y retroalimentados por estudios anteriores, con el fin de obtener un ARI aceptable en base a los datos de salida correspondiente como ya se mencionó con anterioridad a la Velocidad del Flujo Sanguíneo Cerebral.</w:t>
       </w:r>
     </w:p>
     <w:p/>
@@ -4494,29 +4375,48 @@
     <w:p>
       <w:pPr>
         <w:pStyle w:val="Ttulo2"/>
-      </w:pPr>
-      <w:r>
         <w:rPr>
           <w:rStyle w:val="Ttulo1Car"/>
           <w:b/>
-          <w:bCs w:val="0"/>
           <w:kern w:val="0"/>
           <w:sz w:val="24"/>
           <w:szCs w:val="36"/>
           <w:lang w:val="x-none"/>
         </w:rPr>
+      </w:pPr>
+      <w:r>
+        <w:rPr>
+          <w:rStyle w:val="Ttulo1Car"/>
+          <w:b/>
+          <w:kern w:val="0"/>
+          <w:sz w:val="24"/>
+          <w:szCs w:val="36"/>
+          <w:lang w:val="x-none"/>
+        </w:rPr>
         <w:lastRenderedPageBreak/>
         <w:t>ALCANCES Y LIMITACIONES</w:t>
       </w:r>
+      <w:bookmarkStart w:id="27" w:name="_Toc42767111"/>
+      <w:bookmarkStart w:id="28" w:name="_Toc42767428"/>
       <w:bookmarkEnd w:id="25"/>
       <w:bookmarkEnd w:id="26"/>
     </w:p>
     <w:p>
       <w:pPr>
-        <w:pStyle w:val="Ttulo3"/>
-      </w:pPr>
-      <w:bookmarkStart w:id="27" w:name="_Toc42767111"/>
-      <w:bookmarkStart w:id="28" w:name="_Toc42767428"/>
+        <w:rPr>
+          <w:sz w:val="2"/>
+          <w:szCs w:val="2"/>
+        </w:rPr>
+      </w:pPr>
+    </w:p>
+    <w:p>
+      <w:pPr>
+        <w:pStyle w:val="Ttulo2"/>
+        <w:numPr>
+          <w:ilvl w:val="2"/>
+          <w:numId w:val="2"/>
+        </w:numPr>
+      </w:pPr>
       <w:r>
         <w:t>Alcances</w:t>
       </w:r>
@@ -4536,7 +4436,62 @@
           <w:rFonts w:cs="Arial"/>
           <w:szCs w:val="24"/>
         </w:rPr>
-        <w:t>La investigación responderá al descubrimiento de un nuevo modelo para la obtención del Índice de Autorregulación Cerebral utilizando un algoritmo de aprendizaje supervisado, que otorgará resultados diferentes a los modelos ya planteados, por la utilización de Support Vector Machine el cual resuelve problemas sin ningún inconveniente de clasificación y regresión dentro de un conjunto de datos. Esto para contribuir de manera positiva a la disminución de la tasa de errores que existe actualmente en los diferentes modelos aplicados en base a otros algoritmos de aprendizaje. Si bien, el trabajo finaliza en la creación de un modelo predictivo, la posible continuación de este proyecto, implicara mayores avances en cuanto a los elementos que se utilicen en el presento trabajo, es por esto que se delimita el estudio hasta conseguir interpretaciones claras y concisas, sobre los resultados que se obtengan, cumpliendo tanto con los objetivos específicos como generales.</w:t>
+        <w:t xml:space="preserve">La investigación responderá al descubrimiento de un nuevo modelo para la obtención del Índice de Autorregulación Cerebral utilizando un algoritmo de aprendizaje supervisado, que otorgará resultados diferentes a los modelos ya planteados, por la utilización de Support Vector Machine el cual resuelve problemas sin ningún inconveniente de clasificación y regresión dentro de un conjunto de datos. Esto para contribuir de manera positiva a la disminución de la tasa de errores que existe actualmente en los diferentes modelos aplicados en base a otros algoritmos de aprendizaje. </w:t>
+      </w:r>
+    </w:p>
+    <w:p>
+      <w:pPr>
+        <w:ind w:left="260" w:right="260"/>
+        <w:rPr>
+          <w:rFonts w:cs="Arial"/>
+          <w:szCs w:val="24"/>
+        </w:rPr>
+      </w:pPr>
+    </w:p>
+    <w:p>
+      <w:pPr>
+        <w:ind w:left="260" w:right="260"/>
+        <w:rPr>
+          <w:rFonts w:cs="Arial"/>
+          <w:szCs w:val="24"/>
+        </w:rPr>
+      </w:pPr>
+      <w:r>
+        <w:rPr>
+          <w:rFonts w:cs="Arial"/>
+          <w:szCs w:val="24"/>
+        </w:rPr>
+        <w:t xml:space="preserve">Si bien, el trabajo finaliza en la creación de un modelo predictivo, la posible continuación de este </w:t>
+      </w:r>
+      <w:r>
+        <w:rPr>
+          <w:rFonts w:cs="Arial"/>
+          <w:szCs w:val="24"/>
+        </w:rPr>
+        <w:t>proyecto</w:t>
+      </w:r>
+      <w:r>
+        <w:rPr>
+          <w:rFonts w:cs="Arial"/>
+          <w:szCs w:val="24"/>
+        </w:rPr>
+        <w:t xml:space="preserve"> implicara mayores avances en cuanto a los elementos que se utilicen en el presento trabajo, es por esto </w:t>
+      </w:r>
+      <w:proofErr w:type="gramStart"/>
+      <w:r>
+        <w:rPr>
+          <w:rFonts w:cs="Arial"/>
+          <w:szCs w:val="24"/>
+        </w:rPr>
+        <w:t>que</w:t>
+      </w:r>
+      <w:proofErr w:type="gramEnd"/>
+      <w:r>
+        <w:rPr>
+          <w:rFonts w:cs="Arial"/>
+          <w:szCs w:val="24"/>
+        </w:rPr>
+        <w:t xml:space="preserve"> se delimita el estudio hasta conseguir interpretaciones claras y concisas, sobre los resultados que se obtengan, cumpliendo tanto con los objetivos específicos como generales.</w:t>
       </w:r>
     </w:p>
     <w:p>
@@ -4631,7 +4586,11 @@
     </w:p>
     <w:p>
       <w:pPr>
-        <w:pStyle w:val="Ttulo3"/>
+        <w:pStyle w:val="Ttulo2"/>
+        <w:numPr>
+          <w:ilvl w:val="2"/>
+          <w:numId w:val="2"/>
+        </w:numPr>
       </w:pPr>
       <w:bookmarkStart w:id="29" w:name="_Toc42767112"/>
       <w:bookmarkStart w:id="30" w:name="_Toc42767429"/>
@@ -4647,6 +4606,28 @@
         <w:ind w:left="260" w:right="260"/>
         <w:rPr>
           <w:rFonts w:cs="Arial"/>
+        </w:rPr>
+      </w:pPr>
+      <w:r>
+        <w:rPr>
+          <w:rFonts w:cs="Arial"/>
+        </w:rPr>
+        <w:t xml:space="preserve">En consecuencia, al realizar siempre una investigación que implique el descubrimiento de nuevos conocimientos, las limitantes en base al entorno que rodea a este trabajo constituirán una forma de visualizar de qué manera se van a plantear los objetivos y que información se tiene al respecto del tema principal. </w:t>
+      </w:r>
+    </w:p>
+    <w:p>
+      <w:pPr>
+        <w:ind w:left="260" w:right="260"/>
+        <w:rPr>
+          <w:rFonts w:cs="Arial"/>
+        </w:rPr>
+      </w:pPr>
+    </w:p>
+    <w:p>
+      <w:pPr>
+        <w:ind w:left="260" w:right="260"/>
+        <w:rPr>
+          <w:rFonts w:cs="Arial"/>
           <w:sz w:val="20"/>
           <w:szCs w:val="20"/>
         </w:rPr>
@@ -4655,24 +4636,78 @@
         <w:rPr>
           <w:rFonts w:cs="Arial"/>
         </w:rPr>
-        <w:t>En consecuencia, al realizar siempre una investigación que implique el descubrimiento de nuevos conocimientos, las limitantes en base al entorno que rodea a este trabajo constituirán una forma de visualizar de qué manera se van a plantear los objetivos y que información se tiene al respecto del tema principal. En este caso, los datos juegan un rol importante, adquiriendo la labor de ser procesados para un correcto manejo de información y para la obtención de conocimientos en cuanto a la utilización de métodos más exactos dentro de esta ciencia y menos dañinos. Dicho lo anterior, la variabilidad de los datos en conjunto con las características que posean las personas, serán determinantes a la hora de representar los resultados ya que si bien se puede realizar una correcta transformación y limpieza del conjunto de datos, aspectos como la calidad de vida de la persona, estado de salud actual o simplemente el hecho de poseer una capacidad física superior a la otra, implica que la generalización se verá afectada, por ende el modelo sufrirá efectos adversos, y por consiguiente se debe tener total cuidado al interpretar cada una de estas variables.</w:t>
-      </w:r>
-    </w:p>
-    <w:p>
-      <w:pPr>
-        <w:pStyle w:val="Ttulo1"/>
-      </w:pPr>
-      <w:r>
+        <w:t>En este caso, los datos juegan un rol importante, adquiriendo la labor de ser procesados para un correcto manejo de información y para la obtención de conocimientos en cuanto a la utilización de métodos más exactos dentro de esta ciencia y menos dañinos. Dicho lo anterior, la variabilidad de los datos en conjunto con las características que posean las personas, serán determinantes a la hora de representar los resultados ya que si bien se puede realizar una correcta transformación y limpieza del conjunto de datos, aspectos como la calidad de vida de la persona, estado de salud actual o simplemente el hecho de poseer una capacidad física superior a la otra, implica que la generalización se verá afectada, por ende el modelo sufrirá efectos adversos, y por consiguiente se debe tener total cuidado al interpretar cada una de estas variables.</w:t>
+      </w:r>
+    </w:p>
+    <w:p>
+      <w:pPr>
         <w:rPr>
           <w:rStyle w:val="Ttulo1Car"/>
-          <w:b/>
+          <w:b w:val="0"/>
           <w:bCs/>
-          <w:highlight w:val="yellow"/>
-        </w:rPr>
-        <w:br w:type="page"/>
-      </w:r>
+        </w:rPr>
+      </w:pPr>
       <w:bookmarkStart w:id="31" w:name="_Toc42767113"/>
       <w:bookmarkStart w:id="32" w:name="_Toc42767430"/>
+    </w:p>
+    <w:p>
+      <w:pPr>
+        <w:rPr>
+          <w:rStyle w:val="Ttulo1Car"/>
+          <w:b w:val="0"/>
+          <w:bCs/>
+        </w:rPr>
+      </w:pPr>
+    </w:p>
+    <w:p>
+      <w:pPr>
+        <w:rPr>
+          <w:rStyle w:val="Ttulo1Car"/>
+          <w:b w:val="0"/>
+          <w:bCs/>
+        </w:rPr>
+      </w:pPr>
+    </w:p>
+    <w:p>
+      <w:pPr>
+        <w:rPr>
+          <w:rStyle w:val="Ttulo1Car"/>
+          <w:b w:val="0"/>
+          <w:bCs/>
+        </w:rPr>
+      </w:pPr>
+    </w:p>
+    <w:p>
+      <w:pPr>
+        <w:rPr>
+          <w:rStyle w:val="Ttulo1Car"/>
+          <w:b w:val="0"/>
+          <w:bCs/>
+        </w:rPr>
+      </w:pPr>
+    </w:p>
+    <w:p>
+      <w:pPr>
+        <w:rPr>
+          <w:rStyle w:val="Ttulo1Car"/>
+          <w:b w:val="0"/>
+          <w:bCs/>
+        </w:rPr>
+      </w:pPr>
+    </w:p>
+    <w:p>
+      <w:pPr>
+        <w:rPr>
+          <w:rStyle w:val="Ttulo1Car"/>
+          <w:b w:val="0"/>
+          <w:bCs/>
+        </w:rPr>
+      </w:pPr>
+    </w:p>
+    <w:p>
+      <w:pPr>
+        <w:pStyle w:val="Ttulo1"/>
+      </w:pPr>
       <w:r>
         <w:lastRenderedPageBreak/>
         <w:t>MARCO TEÓRICO</w:t>
@@ -4704,7 +4739,19 @@
         <w:rPr>
           <w:lang w:val="es-ES" w:eastAsia="x-none"/>
         </w:rPr>
-        <w:t xml:space="preserve">Los puntos más importantes tendrán que ver con la descripción del sistema de autorregulación cerebral indicando función y características, índices de autorregulación cerebral, enfermedades comprometidas para notar el impacto del estudio presente, algoritmos de aprendizaje automáticos haciendo hincapiés en support vector machine y finalmente metodología a utilizar. </w:t>
+        <w:t>Los puntos más importantes tendrán que ver con la descripción del sistema de autorregulación cerebral indicando función y características, índices de autorregulación cerebral, enfermedades comprometidas para notar el impacto del estudio presente, algoritmos de aprendizaje automáticos haciendo hincapiés en support vector machine</w:t>
+      </w:r>
+      <w:r>
+        <w:rPr>
+          <w:lang w:val="es-ES" w:eastAsia="x-none"/>
+        </w:rPr>
+        <w:t xml:space="preserve">, modelos de referencia y </w:t>
+      </w:r>
+      <w:r>
+        <w:rPr>
+          <w:lang w:val="es-ES" w:eastAsia="x-none"/>
+        </w:rPr>
+        <w:t xml:space="preserve">finalmente metodología a utilizar. </w:t>
       </w:r>
     </w:p>
     <w:p>
@@ -5197,9 +5244,6 @@
         <w:pStyle w:val="Ttulo2"/>
       </w:pPr>
       <w:r>
-        <w:rPr>
-          <w:lang w:val="es-CL"/>
-        </w:rPr>
         <w:lastRenderedPageBreak/>
         <w:t>SISTEMA DE AUTOREGULACION CEREBRAL</w:t>
       </w:r>
@@ -5214,6 +5258,69 @@
       <w:r>
         <w:t xml:space="preserve">El Sistema de autorregulación cerebral (SAC) es un conjunto de procesos constantes que permiten la perfusión en un rango amplio de valores. La perfusión se puede definir como la acción que ejerce el sistema circulatorio en cuanto al traspaso capilar de sangre hacia los tejidos. Cabe destacar que la variación de esta perfusión define los umbrales máximos o mínimos de la autorregulación, lo que con lleva a un estado correcto o fallido en algún momento del proceso de traspaso de la sangre al cerebro. </w:t>
       </w:r>
+      <w:r>
+        <w:rPr>
+          <w:i/>
+          <w:iCs/>
+          <w:sz w:val="20"/>
+          <w:szCs w:val="20"/>
+        </w:rPr>
+        <w:t>(</w:t>
+      </w:r>
+      <w:r>
+        <w:rPr>
+          <w:i/>
+          <w:iCs/>
+          <w:sz w:val="20"/>
+          <w:szCs w:val="20"/>
+        </w:rPr>
+        <w:t>Ortiz-Prado, Banderas</w:t>
+      </w:r>
+      <w:r>
+        <w:rPr>
+          <w:i/>
+          <w:iCs/>
+          <w:sz w:val="20"/>
+          <w:szCs w:val="20"/>
+        </w:rPr>
+        <w:t>,</w:t>
+      </w:r>
+      <w:r>
+        <w:rPr>
+          <w:i/>
+          <w:iCs/>
+          <w:sz w:val="20"/>
+          <w:szCs w:val="20"/>
+        </w:rPr>
+        <w:t xml:space="preserve"> Unigarro &amp; </w:t>
+      </w:r>
+      <w:r>
+        <w:rPr>
+          <w:i/>
+          <w:iCs/>
+          <w:sz w:val="20"/>
+          <w:szCs w:val="20"/>
+        </w:rPr>
+        <w:t>Santillán</w:t>
+      </w:r>
+      <w:r>
+        <w:rPr>
+          <w:i/>
+          <w:iCs/>
+          <w:sz w:val="20"/>
+          <w:szCs w:val="20"/>
+        </w:rPr>
+        <w:t xml:space="preserve">, </w:t>
+      </w:r>
+      <w:r>
+        <w:rPr>
+          <w:i/>
+          <w:iCs/>
+          <w:sz w:val="20"/>
+          <w:szCs w:val="20"/>
+        </w:rPr>
+        <w:t>2018)</w:t>
+      </w:r>
     </w:p>
     <w:p/>
     <w:p>
@@ -5225,7 +5332,39 @@
     <w:p>
       <w:r>
         <w:lastRenderedPageBreak/>
-        <w:t xml:space="preserve">Existen variables involucradas en el mecanismo de la autorregulación del flujo sanguíneo cerebral (FSC), las cuales fundamentan el comportamiento de una vasorreactividad cerebral acorde a lo necesario para sostener un nivel de vida continuo, estos factores pueden ser externos como internos del organismo, permitiendo describir la variabilidad en el nivel de autorregulación en cada una de las personas. Estos factores fisiológicos que alteran el flujo sanguíneo directamente son: Temperatura, presión Arterial Media (PAM), presión de perfusión Cerebral (PPC), presión Intracraneal (PIC), presión parcial de oxígeno arterial, presión parcial de dióxido de carbono, vasos dilatadores como el óxido nítrico (NO), vasoconstrictores como la adrenalina, la viscosidad sanguínea y la actividad simpática y parasimpática del sistema nervioso en general. </w:t>
+        <w:t xml:space="preserve">Existen variables involucradas en el mecanismo de la autorregulación del flujo sanguíneo cerebral (FSC), las cuales fundamentan el comportamiento de una vasorreactividad cerebral acorde a lo necesario para sostener un nivel de vida continuo, estos factores pueden ser externos como internos del organismo, permitiendo describir la variabilidad en el nivel de autorregulación en cada una de las personas. Estos factores fisiológicos que alteran el flujo sanguíneo directamente son: Temperatura, presión Arterial Media (PAM), presión de perfusión Cerebral (PPC), presión Intracraneal (PIC), presión parcial de oxígeno arterial, presión parcial de dióxido de carbono, vasos dilatadores como el óxido nítrico (NO), vasoconstrictores como la adrenalina, la viscosidad sanguínea y la actividad simpática y parasimpática del sistema nervioso en </w:t>
+      </w:r>
+      <w:r>
+        <w:t>general.</w:t>
+      </w:r>
+      <w:r>
+        <w:rPr>
+          <w:i/>
+          <w:iCs/>
+          <w:sz w:val="20"/>
+          <w:szCs w:val="20"/>
+        </w:rPr>
+        <w:t xml:space="preserve"> (</w:t>
+      </w:r>
+      <w:r>
+        <w:rPr>
+          <w:rFonts w:cs="Arial"/>
+          <w:i/>
+          <w:iCs/>
+          <w:sz w:val="20"/>
+          <w:szCs w:val="20"/>
+        </w:rPr>
+        <w:t>Aaslid, Lindegaard, Sorteberg, Nornes</w:t>
+      </w:r>
+      <w:r>
+        <w:rPr>
+          <w:rFonts w:cs="Arial"/>
+          <w:i/>
+          <w:iCs/>
+          <w:sz w:val="20"/>
+          <w:szCs w:val="20"/>
+        </w:rPr>
+        <w:t>, 1989)</w:t>
       </w:r>
     </w:p>
     <w:p/>
@@ -5435,9 +5574,6 @@
         <w:pStyle w:val="Ttulo2"/>
       </w:pPr>
       <w:r>
-        <w:rPr>
-          <w:lang w:val="es-CL"/>
-        </w:rPr>
         <w:t>INDICE DE AUTOREGULACION CEREBRAL</w:t>
       </w:r>
     </w:p>
@@ -5458,9 +5594,6 @@
         <w:pStyle w:val="Ttulo2"/>
       </w:pPr>
       <w:r>
-        <w:rPr>
-          <w:lang w:val="es-CL"/>
-        </w:rPr>
         <w:t>ENFERMEDADES COMPROMETIDAS</w:t>
       </w:r>
     </w:p>
@@ -5496,9 +5629,6 @@
         <w:pStyle w:val="Ttulo2"/>
       </w:pPr>
       <w:r>
-        <w:rPr>
-          <w:lang w:val="es-CL"/>
-        </w:rPr>
         <w:t>ALGORITMOS DE APRENDIZAJE AUTOMATICO</w:t>
       </w:r>
     </w:p>
@@ -5619,15 +5749,8 @@
     <w:p>
       <w:pPr>
         <w:pStyle w:val="Ttulo2"/>
-        <w:numPr>
-          <w:ilvl w:val="2"/>
-          <w:numId w:val="2"/>
-        </w:numPr>
-      </w:pPr>
-      <w:r>
-        <w:rPr>
-          <w:lang w:val="es-CL"/>
-        </w:rPr>
+      </w:pPr>
+      <w:r>
         <w:t>SUPPORT VECTOR MACHINE</w:t>
       </w:r>
     </w:p>
@@ -5838,6 +5961,64 @@
       <w:r>
         <w:t>Como se puede apreciar, el hiperplano optimo engloba todos los elementos fundamentales dentro del SVM, lo que permite determinar la separación maximizada representada por el margen que a su vez siempre busca la mayor división, para apreciar y clasificar de mejor manera en base a datos entregados. Los puntos más próximos a la recta, son los que permiten localizar de buena manera los vectores de soporte que fundamentan la localización del hiperplano de separación. Cabe destacar que todo dato de entrenamiento debe satisfacer la condición de tener una distancia al hiperplano, mayor que la distancia de los vectores de soporte.</w:t>
       </w:r>
+      <w:r>
+        <w:rPr>
+          <w:rFonts w:cs="Arial"/>
+          <w:color w:val="222222"/>
+          <w:sz w:val="20"/>
+          <w:szCs w:val="20"/>
+          <w:shd w:val="clear" w:color="auto" w:fill="FFFFFF"/>
+        </w:rPr>
+        <w:t xml:space="preserve"> </w:t>
+      </w:r>
+      <w:r>
+        <w:rPr>
+          <w:rFonts w:cs="Arial"/>
+          <w:i/>
+          <w:iCs/>
+          <w:color w:val="222222"/>
+          <w:sz w:val="20"/>
+          <w:szCs w:val="20"/>
+          <w:shd w:val="clear" w:color="auto" w:fill="FFFFFF"/>
+        </w:rPr>
+        <w:t>(</w:t>
+      </w:r>
+      <w:r>
+        <w:rPr>
+          <w:rFonts w:cs="Arial"/>
+          <w:i/>
+          <w:iCs/>
+          <w:color w:val="222222"/>
+          <w:sz w:val="20"/>
+          <w:szCs w:val="20"/>
+          <w:shd w:val="clear" w:color="auto" w:fill="FFFFFF"/>
+        </w:rPr>
+        <w:t>Banf</w:t>
+      </w:r>
+      <w:r>
+        <w:rPr>
+          <w:rFonts w:cs="Arial"/>
+          <w:i/>
+          <w:iCs/>
+          <w:color w:val="222222"/>
+          <w:sz w:val="20"/>
+          <w:szCs w:val="20"/>
+          <w:shd w:val="clear" w:color="auto" w:fill="FFFFFF"/>
+        </w:rPr>
+        <w:t xml:space="preserve">, </w:t>
+      </w:r>
+      <w:r>
+        <w:rPr>
+          <w:rFonts w:cs="Arial"/>
+          <w:i/>
+          <w:iCs/>
+          <w:color w:val="222222"/>
+          <w:sz w:val="20"/>
+          <w:szCs w:val="20"/>
+          <w:shd w:val="clear" w:color="auto" w:fill="FFFFFF"/>
+        </w:rPr>
+        <w:t>2019)</w:t>
+      </w:r>
     </w:p>
     <w:p/>
     <w:p>
@@ -6050,7 +6231,24 @@
       <w:r>
         <w:t>Mediante tres parámetros de una ecuación diferencial de segundo orden, se permite calcular un índice discreto con intervalos de valores entre el 0 y 9 lo cual representa claramente una ausencia de autorregulación o un comportamiento constante y gradual de este mismo.</w:t>
       </w:r>
-    </w:p>
+      <w:r>
+        <w:t xml:space="preserve"> </w:t>
+      </w:r>
+      <w:r>
+        <w:t>(</w:t>
+      </w:r>
+      <w:r>
+        <w:rPr>
+          <w:rFonts w:cs="Arial"/>
+          <w:i/>
+          <w:iCs/>
+          <w:sz w:val="20"/>
+          <w:szCs w:val="20"/>
+        </w:rPr>
+        <w:t>Aaslid, Lindegaard, Sorteberg, Nornes, 1989)</w:t>
+      </w:r>
+    </w:p>
+    <w:p/>
     <w:p/>
     <w:p>
       <w:r>
@@ -7232,7 +7430,11 @@
         </m:r>
       </m:oMath>
       <w:r>
-        <w:t xml:space="preserve"> es el factor de amortiguamiento. Por otra parte, </w:t>
+        <w:t xml:space="preserve"> es el factor de </w:t>
+      </w:r>
+      <w:r>
+        <w:lastRenderedPageBreak/>
+        <w:t xml:space="preserve">amortiguamiento. Por otra parte, </w:t>
       </w:r>
       <m:oMath>
         <m:sSub>
@@ -7317,7 +7519,6 @@
     </w:p>
     <w:p>
       <w:r>
-        <w:lastRenderedPageBreak/>
         <w:t xml:space="preserve">Este modelo combina los parámetros </w:t>
       </w:r>
       <m:oMath>
@@ -10043,21 +10244,19 @@
         </w:rPr>
         <w:t>Desarrollo del diseño de investigación. Definir cuál es el tipo de diseño más apropiado para esta investigación, esto de acuerdo con el planteamiento del problema e hipótesis planteada.</w:t>
       </w:r>
+      <w:bookmarkStart w:id="37" w:name="page10"/>
+      <w:bookmarkEnd w:id="37"/>
     </w:p>
     <w:p>
       <w:pPr>
         <w:pStyle w:val="Prrafodelista"/>
-        <w:rPr>
-          <w:rFonts w:cs="Arial"/>
-          <w:szCs w:val="24"/>
-        </w:rPr>
       </w:pPr>
     </w:p>
     <w:p>
       <w:pPr>
         <w:numPr>
           <w:ilvl w:val="0"/>
-          <w:numId w:val="13"/>
+          <w:numId w:val="12"/>
         </w:numPr>
         <w:tabs>
           <w:tab w:val="left" w:pos="980"/>
@@ -10068,22 +10267,13 @@
           <w:szCs w:val="24"/>
         </w:rPr>
       </w:pPr>
-      <w:bookmarkStart w:id="37" w:name="page10"/>
-      <w:bookmarkEnd w:id="37"/>
-      <w:r>
-        <w:rPr>
-          <w:rFonts w:cs="Arial"/>
-          <w:szCs w:val="24"/>
-        </w:rPr>
+      <w:r>
         <w:t>Definición y selección de la muestra. Aplicar el procedimiento de selección mediante una muestra para la investigación, esto conlleva revisar el tamaño de la muestra requerido.</w:t>
       </w:r>
     </w:p>
     <w:p>
       <w:pPr>
-        <w:tabs>
-          <w:tab w:val="left" w:pos="980"/>
-        </w:tabs>
-        <w:ind w:left="980" w:right="260" w:firstLine="0"/>
+        <w:pStyle w:val="Prrafodelista"/>
         <w:rPr>
           <w:rFonts w:cs="Arial"/>
           <w:szCs w:val="24"/>
@@ -10094,7 +10284,7 @@
       <w:pPr>
         <w:numPr>
           <w:ilvl w:val="0"/>
-          <w:numId w:val="13"/>
+          <w:numId w:val="12"/>
         </w:numPr>
         <w:tabs>
           <w:tab w:val="left" w:pos="980"/>
@@ -10115,6 +10305,7 @@
     </w:p>
     <w:p>
       <w:pPr>
+        <w:pStyle w:val="Prrafodelista"/>
         <w:rPr>
           <w:rFonts w:cs="Arial"/>
           <w:szCs w:val="24"/>
@@ -10125,7 +10316,7 @@
       <w:pPr>
         <w:numPr>
           <w:ilvl w:val="0"/>
-          <w:numId w:val="13"/>
+          <w:numId w:val="12"/>
         </w:numPr>
         <w:tabs>
           <w:tab w:val="left" w:pos="980"/>
@@ -10146,6 +10337,7 @@
     </w:p>
     <w:p>
       <w:pPr>
+        <w:pStyle w:val="Prrafodelista"/>
         <w:rPr>
           <w:rFonts w:cs="Arial"/>
           <w:szCs w:val="24"/>
@@ -10156,7 +10348,7 @@
       <w:pPr>
         <w:numPr>
           <w:ilvl w:val="0"/>
-          <w:numId w:val="13"/>
+          <w:numId w:val="12"/>
         </w:numPr>
         <w:tabs>
           <w:tab w:val="left" w:pos="980"/>
@@ -10178,10 +10370,10 @@
     <w:p/>
     <w:p>
       <w:pPr>
-        <w:pStyle w:val="Ttulo1"/>
+        <w:pStyle w:val="Ttulo"/>
         <w:numPr>
           <w:ilvl w:val="0"/>
-          <w:numId w:val="19"/>
+          <w:numId w:val="34"/>
         </w:numPr>
         <w:rPr>
           <w:rStyle w:val="Ttulo1Car"/>
@@ -10224,7 +10416,118 @@
           <w:rFonts w:cs="Arial"/>
           <w:szCs w:val="24"/>
         </w:rPr>
-        <w:t xml:space="preserve">La importancia de analizar estudios y fuentes de información actuales sobre investigaciones específicas, permiten otorgar un amplio rango de conocimientos para ser aplicados en el desarrollo de un trabajo investigativo, además de suplir la poca experiencia que una persona pueda tener sobre un tema en particular. Señalado esto, el estado actual dentro del campo neurocientífico encargado de analizar y ejecutar nuevos descubrimientos acerca de un índice de Autorregulación Cerebral se ve afectado por la poca participación de agentes que impiden realizar avances comprometedores en cuanto a la exactitud de resultados. Cerebral Autoregulation </w:t>
+        <w:t>La importancia de analizar estudios y fuentes de información actuales sobre investigaciones específicas, permiten otorgar un amplio rango de conocimientos para ser aplicados en el desarrollo de un trabajo investigativo, además de suplir la poca experiencia que una persona pueda tener sobre un tema en particular. Señalado esto, el estado actual dentro del campo neurocientífico encargado de analizar y ejecutar nuevos descubrimientos acerca de un índice de Autorregulación Cerebral se ve afectado por la poca participación de agentes que impiden realizar avances comprometedores en cuanto a la exactitud de resultados. Cerebral Autoregulation Research Network</w:t>
+      </w:r>
+      <w:r>
+        <w:rPr>
+          <w:rFonts w:cs="Arial"/>
+          <w:szCs w:val="24"/>
+        </w:rPr>
+        <w:t xml:space="preserve"> (</w:t>
+      </w:r>
+      <w:proofErr w:type="gramStart"/>
+      <w:r>
+        <w:rPr>
+          <w:rFonts w:cs="Arial"/>
+          <w:szCs w:val="24"/>
+        </w:rPr>
+        <w:t>C</w:t>
+      </w:r>
+      <w:r>
+        <w:rPr>
+          <w:rFonts w:cs="Arial"/>
+          <w:szCs w:val="24"/>
+        </w:rPr>
+        <w:t>ARN</w:t>
+      </w:r>
+      <w:r>
+        <w:rPr>
+          <w:rFonts w:cs="Arial"/>
+          <w:szCs w:val="24"/>
+        </w:rPr>
+        <w:t>et</w:t>
+      </w:r>
+      <w:proofErr w:type="gramEnd"/>
+      <w:r>
+        <w:rPr>
+          <w:rFonts w:cs="Arial"/>
+          <w:szCs w:val="24"/>
+        </w:rPr>
+        <w:t>)</w:t>
+      </w:r>
+      <w:r>
+        <w:rPr>
+          <w:rFonts w:cs="Arial"/>
+          <w:szCs w:val="24"/>
+        </w:rPr>
+        <w:t xml:space="preserve"> es una organización encarga</w:t>
+      </w:r>
+      <w:r>
+        <w:rPr>
+          <w:rFonts w:cs="Arial"/>
+          <w:szCs w:val="24"/>
+        </w:rPr>
+        <w:t>da</w:t>
+      </w:r>
+      <w:r>
+        <w:rPr>
+          <w:rFonts w:cs="Arial"/>
+          <w:szCs w:val="24"/>
+        </w:rPr>
+        <w:t xml:space="preserve"> de representar y apoyar a investigadores en el </w:t>
+      </w:r>
+      <w:r>
+        <w:rPr>
+          <w:rFonts w:cs="Arial"/>
+          <w:szCs w:val="24"/>
+        </w:rPr>
+        <w:t>área</w:t>
+      </w:r>
+      <w:r>
+        <w:rPr>
+          <w:rFonts w:cs="Arial"/>
+          <w:szCs w:val="24"/>
+        </w:rPr>
+        <w:t xml:space="preserve"> de la autorregulación cerebral, con el objetivo de poder compartir conocimientos, mediante papers o conferencias para ir presentando nueva información relevante. </w:t>
+      </w:r>
+    </w:p>
+    <w:p>
+      <w:pPr>
+        <w:ind w:right="49"/>
+        <w:rPr>
+          <w:rFonts w:cs="Arial"/>
+          <w:szCs w:val="24"/>
+        </w:rPr>
+      </w:pPr>
+    </w:p>
+    <w:p>
+      <w:pPr>
+        <w:ind w:right="49"/>
+        <w:rPr>
+          <w:rFonts w:cs="Arial"/>
+          <w:szCs w:val="24"/>
+        </w:rPr>
+      </w:pPr>
+      <w:r>
+        <w:rPr>
+          <w:rFonts w:cs="Arial"/>
+          <w:szCs w:val="24"/>
+        </w:rPr>
+        <w:t xml:space="preserve">En base a lo anterior, los estudios indican que en relación con los descubrimientos propuestos por Aaslid-Tiecks en donde utilizando variables como </w:t>
+      </w:r>
+      <w:r>
+        <w:rPr>
+          <w:rFonts w:cs="Arial"/>
+          <w:szCs w:val="24"/>
+        </w:rPr>
+        <w:t>el cambio</w:t>
+      </w:r>
+      <w:r>
+        <w:rPr>
+          <w:rFonts w:cs="Arial"/>
+          <w:szCs w:val="24"/>
+        </w:rPr>
+        <w:t xml:space="preserve"> de la presión arterial y la relación directa que posee con la velocidad del flujo sanguíneo cerebral, permitió colocar los cimientos de nuevos descubrimientos. En el año 1989 la tecnología no había avanzando en relación a la actualidad, lo que con lleva a que esta investigación no esté exenta de fallas, en consideración con los resultados de estos investigadores, más adelante </w:t>
       </w:r>
       <w:proofErr w:type="spellStart"/>
       <w:r>
@@ -10232,7 +10535,7 @@
           <w:rFonts w:cs="Arial"/>
           <w:szCs w:val="24"/>
         </w:rPr>
-        <w:t>Research</w:t>
+        <w:t>R.B.Panerai</w:t>
       </w:r>
       <w:proofErr w:type="spellEnd"/>
       <w:r>
@@ -10240,21 +10543,207 @@
           <w:rFonts w:cs="Arial"/>
           <w:szCs w:val="24"/>
         </w:rPr>
-        <w:t xml:space="preserve"> Network es una organización encarga de representar y apoyar a investigadores en el </w:t>
-      </w:r>
-      <w:r>
-        <w:rPr>
-          <w:rFonts w:cs="Arial"/>
-          <w:szCs w:val="24"/>
-        </w:rPr>
-        <w:t>área</w:t>
-      </w:r>
-      <w:r>
-        <w:rPr>
-          <w:rFonts w:cs="Arial"/>
-          <w:szCs w:val="24"/>
-        </w:rPr>
-        <w:t xml:space="preserve"> de la autorregulación cerebral, con el objetivo de poder compartir conocimientos, mediante papers o conferencias para ir presentando nueva información relevante. </w:t>
+        <w:t xml:space="preserve">, </w:t>
+      </w:r>
+      <w:proofErr w:type="spellStart"/>
+      <w:r>
+        <w:rPr>
+          <w:rFonts w:cs="Arial"/>
+          <w:szCs w:val="24"/>
+        </w:rPr>
+        <w:t>P.James</w:t>
+      </w:r>
+      <w:proofErr w:type="spellEnd"/>
+      <w:r>
+        <w:rPr>
+          <w:rFonts w:cs="Arial"/>
+          <w:szCs w:val="24"/>
+        </w:rPr>
+        <w:t xml:space="preserve"> y </w:t>
+      </w:r>
+      <w:proofErr w:type="spellStart"/>
+      <w:r>
+        <w:rPr>
+          <w:rFonts w:cs="Arial"/>
+          <w:szCs w:val="24"/>
+        </w:rPr>
+        <w:t>J.F.Potter</w:t>
+      </w:r>
+      <w:proofErr w:type="spellEnd"/>
+      <w:r>
+        <w:rPr>
+          <w:rFonts w:cs="Arial"/>
+          <w:szCs w:val="24"/>
+        </w:rPr>
+        <w:t xml:space="preserve">, en su trabajo denominado </w:t>
+      </w:r>
+      <w:r>
+        <w:rPr>
+          <w:rFonts w:cs="Arial"/>
+          <w:i/>
+          <w:iCs/>
+          <w:szCs w:val="24"/>
+        </w:rPr>
+        <w:t>"Variability of time-</w:t>
+      </w:r>
+      <w:proofErr w:type="spellStart"/>
+      <w:r>
+        <w:rPr>
+          <w:rFonts w:cs="Arial"/>
+          <w:i/>
+          <w:iCs/>
+          <w:szCs w:val="24"/>
+        </w:rPr>
+        <w:t>domain</w:t>
+      </w:r>
+      <w:proofErr w:type="spellEnd"/>
+      <w:r>
+        <w:rPr>
+          <w:rFonts w:cs="Arial"/>
+          <w:i/>
+          <w:iCs/>
+          <w:szCs w:val="24"/>
+        </w:rPr>
+        <w:t xml:space="preserve"> </w:t>
+      </w:r>
+      <w:proofErr w:type="spellStart"/>
+      <w:r>
+        <w:rPr>
+          <w:rFonts w:cs="Arial"/>
+          <w:i/>
+          <w:iCs/>
+          <w:szCs w:val="24"/>
+        </w:rPr>
+        <w:t>indices</w:t>
+      </w:r>
+      <w:proofErr w:type="spellEnd"/>
+      <w:r>
+        <w:rPr>
+          <w:rFonts w:cs="Arial"/>
+          <w:i/>
+          <w:iCs/>
+          <w:szCs w:val="24"/>
+        </w:rPr>
+        <w:t xml:space="preserve"> of </w:t>
+      </w:r>
+      <w:proofErr w:type="spellStart"/>
+      <w:r>
+        <w:rPr>
+          <w:rFonts w:cs="Arial"/>
+          <w:i/>
+          <w:iCs/>
+          <w:szCs w:val="24"/>
+        </w:rPr>
+        <w:t>dynamic</w:t>
+      </w:r>
+      <w:proofErr w:type="spellEnd"/>
+      <w:r>
+        <w:rPr>
+          <w:rFonts w:cs="Arial"/>
+          <w:i/>
+          <w:iCs/>
+          <w:szCs w:val="24"/>
+        </w:rPr>
+        <w:t xml:space="preserve"> cerebral autoregulation"</w:t>
+      </w:r>
+      <w:r>
+        <w:rPr>
+          <w:rFonts w:cs="Arial"/>
+          <w:szCs w:val="24"/>
+        </w:rPr>
+        <w:t xml:space="preserve"> propuesto en el año 2003, demostraron que la variación que poseía el índice de autorregulación cerebral era mucha, en comparación a los agentes involucrados en el experimento</w:t>
+      </w:r>
+      <w:r>
+        <w:rPr>
+          <w:rFonts w:cs="Arial"/>
+          <w:szCs w:val="24"/>
+        </w:rPr>
+        <w:t>,</w:t>
+      </w:r>
+      <w:r>
+        <w:rPr>
+          <w:rFonts w:cs="Arial"/>
+          <w:szCs w:val="24"/>
+        </w:rPr>
+        <w:t xml:space="preserve"> los cuales eran personas sin </w:t>
+      </w:r>
+      <w:r>
+        <w:rPr>
+          <w:rFonts w:cs="Arial"/>
+          <w:szCs w:val="24"/>
+        </w:rPr>
+        <w:t>algún tipo de</w:t>
+      </w:r>
+      <w:r>
+        <w:rPr>
+          <w:rFonts w:cs="Arial"/>
+          <w:szCs w:val="24"/>
+        </w:rPr>
+        <w:t xml:space="preserve"> enfermedad neurodegenerativa y poseían </w:t>
+      </w:r>
+      <w:r>
+        <w:rPr>
+          <w:rFonts w:cs="Arial"/>
+          <w:szCs w:val="24"/>
+        </w:rPr>
+        <w:lastRenderedPageBreak/>
+        <w:t xml:space="preserve">buena salud, lo que también con llevaría un sesgo por parte del modelo propuesto dando como resultado falsos positivos. Si bien este nuevo trabajo permitía realizar una crítica exhaustiva acerca de la poca exactitud, también es importante señalar que la </w:t>
+      </w:r>
+      <w:r>
+        <w:rPr>
+          <w:rFonts w:cs="Arial"/>
+          <w:szCs w:val="24"/>
+        </w:rPr>
+        <w:t>investigación</w:t>
+      </w:r>
+      <w:r>
+        <w:rPr>
+          <w:rFonts w:cs="Arial"/>
+          <w:szCs w:val="24"/>
+        </w:rPr>
+        <w:t xml:space="preserve"> estuvo enfocada en los cambios de presión arterial induciendo tal variabilidad mediante CO2, lo cual era suministrado por profesionales del área a personas que estaban calificadas y además con su</w:t>
+      </w:r>
+      <w:r>
+        <w:rPr>
+          <w:rFonts w:cs="Arial"/>
+          <w:szCs w:val="24"/>
+        </w:rPr>
+        <w:t>s</w:t>
+      </w:r>
+      <w:r>
+        <w:rPr>
+          <w:rFonts w:cs="Arial"/>
+          <w:szCs w:val="24"/>
+        </w:rPr>
+        <w:t xml:space="preserve"> respectivo</w:t>
+      </w:r>
+      <w:r>
+        <w:rPr>
+          <w:rFonts w:cs="Arial"/>
+          <w:szCs w:val="24"/>
+        </w:rPr>
+        <w:t>s</w:t>
+      </w:r>
+      <w:r>
+        <w:rPr>
+          <w:rFonts w:cs="Arial"/>
+          <w:szCs w:val="24"/>
+        </w:rPr>
+        <w:t xml:space="preserve"> consentimiento</w:t>
+      </w:r>
+      <w:r>
+        <w:rPr>
+          <w:rFonts w:cs="Arial"/>
+          <w:szCs w:val="24"/>
+        </w:rPr>
+        <w:t>s</w:t>
+      </w:r>
+      <w:r>
+        <w:rPr>
+          <w:rFonts w:cs="Arial"/>
+          <w:szCs w:val="24"/>
+        </w:rPr>
+        <w:t xml:space="preserve">. </w:t>
       </w:r>
     </w:p>
     <w:p>
@@ -10279,7 +10768,81 @@
           <w:rFonts w:cs="Arial"/>
           <w:szCs w:val="24"/>
         </w:rPr>
-        <w:t xml:space="preserve">En base a lo anterior, los estudios indican que en relación con los descubrimientos propuestos por Aaslid-Tiecks en donde utilizando variables como la variabilidad de la presión arterial y la relación directa que posee con la velocidad del flujo sanguíneo cerebral, permitió colocar los cimientos de nuevos descubrimientos. En el año 1989 la tecnología no había avanzando en relación a la actualidad, lo que con lleva a que esta investigación no esté exenta de fallas, en consideración con los resultados de estos investigadores, más adelante </w:t>
+        <w:t xml:space="preserve">Por </w:t>
+      </w:r>
+      <w:r>
+        <w:rPr>
+          <w:rFonts w:cs="Arial"/>
+          <w:szCs w:val="24"/>
+        </w:rPr>
+        <w:t>consiguiente,</w:t>
+      </w:r>
+      <w:r>
+        <w:rPr>
+          <w:rFonts w:cs="Arial"/>
+          <w:szCs w:val="24"/>
+        </w:rPr>
+        <w:t xml:space="preserve"> en este trabajo se presenta </w:t>
+      </w:r>
+      <w:r>
+        <w:rPr>
+          <w:rFonts w:cs="Arial"/>
+          <w:szCs w:val="24"/>
+        </w:rPr>
+        <w:t>un índice</w:t>
+      </w:r>
+      <w:r>
+        <w:rPr>
+          <w:rFonts w:cs="Arial"/>
+          <w:szCs w:val="24"/>
+        </w:rPr>
+        <w:t xml:space="preserve"> sustito de autorregulación cerebral derivado del modelado de la media móvil autorregresiva que consiste en la relación dinámica entre la presión arterial y la velocidad del flujo sanguíneo cerebral, lo que contribuyó a que el concepto de variabilidad dentro del campo de regulación cerebral se viese afectado. </w:t>
+      </w:r>
+    </w:p>
+    <w:p>
+      <w:pPr>
+        <w:ind w:right="49"/>
+        <w:rPr>
+          <w:rFonts w:cs="Arial"/>
+          <w:szCs w:val="24"/>
+        </w:rPr>
+      </w:pPr>
+    </w:p>
+    <w:p>
+      <w:pPr>
+        <w:ind w:right="49"/>
+        <w:rPr>
+          <w:rFonts w:cs="Arial"/>
+          <w:szCs w:val="24"/>
+        </w:rPr>
+      </w:pPr>
+      <w:r>
+        <w:rPr>
+          <w:rFonts w:cs="Arial"/>
+          <w:szCs w:val="24"/>
+        </w:rPr>
+        <w:t>T</w:t>
+      </w:r>
+      <w:r>
+        <w:rPr>
+          <w:rFonts w:cs="Arial"/>
+          <w:szCs w:val="24"/>
+        </w:rPr>
+        <w:t xml:space="preserve">ambién es </w:t>
+      </w:r>
+      <w:r>
+        <w:rPr>
+          <w:rFonts w:cs="Arial"/>
+          <w:szCs w:val="24"/>
+        </w:rPr>
+        <w:t>relevante</w:t>
+      </w:r>
+      <w:r>
+        <w:rPr>
+          <w:rFonts w:cs="Arial"/>
+          <w:szCs w:val="24"/>
+        </w:rPr>
+        <w:t xml:space="preserve"> hacer referencia al trabajo de </w:t>
       </w:r>
       <w:proofErr w:type="spellStart"/>
       <w:r>
@@ -10287,7 +10850,7 @@
           <w:rFonts w:cs="Arial"/>
           <w:szCs w:val="24"/>
         </w:rPr>
-        <w:t>R.B.Panerai</w:t>
+        <w:t>M.Chacon</w:t>
       </w:r>
       <w:proofErr w:type="spellEnd"/>
       <w:r>
@@ -10295,7 +10858,14 @@
           <w:rFonts w:cs="Arial"/>
           <w:szCs w:val="24"/>
         </w:rPr>
-        <w:t xml:space="preserve">, </w:t>
+        <w:t>,</w:t>
+      </w:r>
+      <w:r>
+        <w:rPr>
+          <w:rFonts w:cs="Arial"/>
+          <w:szCs w:val="24"/>
+        </w:rPr>
+        <w:t xml:space="preserve"> </w:t>
       </w:r>
       <w:proofErr w:type="spellStart"/>
       <w:r>
@@ -10303,7 +10873,7 @@
           <w:rFonts w:cs="Arial"/>
           <w:szCs w:val="24"/>
         </w:rPr>
-        <w:t>P.James</w:t>
+        <w:t>N.Nunez</w:t>
       </w:r>
       <w:proofErr w:type="spellEnd"/>
       <w:r>
@@ -10311,7 +10881,14 @@
           <w:rFonts w:cs="Arial"/>
           <w:szCs w:val="24"/>
         </w:rPr>
-        <w:t xml:space="preserve"> y </w:t>
+        <w:t>,</w:t>
+      </w:r>
+      <w:r>
+        <w:rPr>
+          <w:rFonts w:cs="Arial"/>
+          <w:szCs w:val="24"/>
+        </w:rPr>
+        <w:t xml:space="preserve"> </w:t>
       </w:r>
       <w:proofErr w:type="spellStart"/>
       <w:r>
@@ -10319,7 +10896,7 @@
           <w:rFonts w:cs="Arial"/>
           <w:szCs w:val="24"/>
         </w:rPr>
-        <w:t>J.F.Potter</w:t>
+        <w:t>C.Henriquez</w:t>
       </w:r>
       <w:proofErr w:type="spellEnd"/>
       <w:r>
@@ -10327,7 +10904,7 @@
           <w:rFonts w:cs="Arial"/>
           <w:szCs w:val="24"/>
         </w:rPr>
-        <w:t xml:space="preserve">, en su trabajo denominado "Variability </w:t>
+        <w:t xml:space="preserve"> y R.B. </w:t>
       </w:r>
       <w:proofErr w:type="spellStart"/>
       <w:r>
@@ -10335,7 +10912,7 @@
           <w:rFonts w:cs="Arial"/>
           <w:szCs w:val="24"/>
         </w:rPr>
-        <w:t>of</w:t>
+        <w:t>Panerai</w:t>
       </w:r>
       <w:proofErr w:type="spellEnd"/>
       <w:r>
@@ -10343,20 +10920,33 @@
           <w:rFonts w:cs="Arial"/>
           <w:szCs w:val="24"/>
         </w:rPr>
-        <w:t xml:space="preserve"> time-</w:t>
+        <w:t xml:space="preserve"> denominado </w:t>
+      </w:r>
+      <w:r>
+        <w:rPr>
+          <w:rFonts w:cs="Arial"/>
+          <w:i/>
+          <w:iCs/>
+          <w:szCs w:val="24"/>
+        </w:rPr>
+        <w:t xml:space="preserve">"Unconstrained </w:t>
       </w:r>
       <w:proofErr w:type="spellStart"/>
       <w:r>
         <w:rPr>
           <w:rFonts w:cs="Arial"/>
-          <w:szCs w:val="24"/>
-        </w:rPr>
-        <w:t>domain</w:t>
+          <w:i/>
+          <w:iCs/>
+          <w:szCs w:val="24"/>
+        </w:rPr>
+        <w:t>parameter</w:t>
       </w:r>
       <w:proofErr w:type="spellEnd"/>
       <w:r>
         <w:rPr>
           <w:rFonts w:cs="Arial"/>
+          <w:i/>
+          <w:iCs/>
           <w:szCs w:val="24"/>
         </w:rPr>
         <w:t xml:space="preserve"> </w:t>
@@ -10365,365 +10955,363 @@
       <w:r>
         <w:rPr>
           <w:rFonts w:cs="Arial"/>
-          <w:szCs w:val="24"/>
-        </w:rPr>
-        <w:t>indices</w:t>
+          <w:i/>
+          <w:iCs/>
+          <w:szCs w:val="24"/>
+        </w:rPr>
+        <w:t>estimation</w:t>
       </w:r>
       <w:proofErr w:type="spellEnd"/>
       <w:r>
         <w:rPr>
           <w:rFonts w:cs="Arial"/>
+          <w:i/>
+          <w:iCs/>
+          <w:szCs w:val="24"/>
+        </w:rPr>
+        <w:t xml:space="preserve"> for </w:t>
+      </w:r>
+      <w:proofErr w:type="spellStart"/>
+      <w:r>
+        <w:rPr>
+          <w:rFonts w:cs="Arial"/>
+          <w:i/>
+          <w:iCs/>
+          <w:szCs w:val="24"/>
+        </w:rPr>
+        <w:t>assessment</w:t>
+      </w:r>
+      <w:proofErr w:type="spellEnd"/>
+      <w:r>
+        <w:rPr>
+          <w:rFonts w:cs="Arial"/>
+          <w:i/>
+          <w:iCs/>
+          <w:szCs w:val="24"/>
+        </w:rPr>
+        <w:t xml:space="preserve"> of </w:t>
+      </w:r>
+      <w:proofErr w:type="spellStart"/>
+      <w:r>
+        <w:rPr>
+          <w:rFonts w:cs="Arial"/>
+          <w:i/>
+          <w:iCs/>
+          <w:szCs w:val="24"/>
+        </w:rPr>
+        <w:t>dynamic</w:t>
+      </w:r>
+      <w:proofErr w:type="spellEnd"/>
+      <w:r>
+        <w:rPr>
+          <w:rFonts w:cs="Arial"/>
+          <w:i/>
+          <w:iCs/>
+          <w:szCs w:val="24"/>
+        </w:rPr>
+        <w:t xml:space="preserve"> cerebral autoregulation"</w:t>
+      </w:r>
+      <w:r>
+        <w:rPr>
+          <w:rFonts w:cs="Arial"/>
+          <w:szCs w:val="24"/>
+        </w:rPr>
+        <w:t xml:space="preserve"> en donde proporcionan una visión aún más amplia en relación a las variables a modificar dentro del modelo para la obtención del ARI, viéndose afectados parámetros como la constante de tiempo(T), factor de amortiguamiento(D) y parámetro de ganancias(K), los cuales establecen una relación directa con el modelo planteado por Aaslid, y trabajando de igual manera con la inducción a cambios en la presión sanguínea en base a la fluctuación de C02 en la sangre. Anteriormente estos autores en una investigación previa, ya había mencionado la importancia que poseían los cambios inducidos de presión para la obtención directa de un índice de autorregulación cerebral, en donde trabajaron con las variables más importantes correspondiente a presión sanguínea como entrada y la velocidad del flujo sanguíneo como salida. </w:t>
+      </w:r>
+    </w:p>
+    <w:p>
+      <w:pPr>
+        <w:ind w:right="49"/>
+        <w:rPr>
+          <w:rFonts w:cs="Arial"/>
+          <w:szCs w:val="24"/>
+        </w:rPr>
+      </w:pPr>
+    </w:p>
+    <w:p>
+      <w:pPr>
+        <w:ind w:right="49"/>
+        <w:rPr>
+          <w:rFonts w:cs="Arial"/>
+          <w:szCs w:val="24"/>
+        </w:rPr>
+      </w:pPr>
+      <w:r>
+        <w:rPr>
+          <w:rFonts w:cs="Arial"/>
+          <w:szCs w:val="24"/>
+        </w:rPr>
+        <w:lastRenderedPageBreak/>
+        <w:t xml:space="preserve">La fluctuación espontanea de presión arterial permite también conocer un poco más acerca de cómo es posible conseguir un mejor resultado de ARI, haciendo énfasis en la variabilidad de las pruebas y de los factores que contribuyen a esto, en el trabajo de J.Liu, D.M.Simpson y R.Allen denominado </w:t>
+      </w:r>
+      <w:r>
+        <w:rPr>
+          <w:rFonts w:cs="Arial"/>
+          <w:i/>
+          <w:iCs/>
+          <w:szCs w:val="24"/>
+        </w:rPr>
+        <w:t>"High spontaneous fluctuation in arterial blood pressure improves"</w:t>
+      </w:r>
+      <w:r>
+        <w:rPr>
+          <w:rFonts w:cs="Arial"/>
+          <w:szCs w:val="24"/>
+        </w:rPr>
+        <w:t xml:space="preserve"> permiten describir el uso de 7 coeficientes para la obtención de este índice autorregulatorio, señalando que los criterios que permitieron conseguir un mejor resultado fueron</w:t>
+      </w:r>
+      <w:r>
+        <w:rPr>
+          <w:rFonts w:cs="Arial"/>
+          <w:szCs w:val="24"/>
+        </w:rPr>
+        <w:t xml:space="preserve"> gracias al hecho de</w:t>
+      </w:r>
+      <w:r>
+        <w:rPr>
+          <w:rFonts w:cs="Arial"/>
+          <w:szCs w:val="24"/>
+        </w:rPr>
+        <w:t xml:space="preserve"> poseer una mayor correlación con la presión de CO2 inducida en las personas, en comparación a la importancia que se le daba en investigaciones anteriores a la variabilidad de los parámetros que afectan tanto a </w:t>
+      </w:r>
+      <w:r>
+        <w:rPr>
+          <w:rFonts w:cs="Arial"/>
+          <w:szCs w:val="24"/>
+        </w:rPr>
+        <w:t>Velocidad del Flujo Sanguíneo Cerebral</w:t>
+      </w:r>
+      <w:r>
+        <w:rPr>
+          <w:rFonts w:cs="Arial"/>
+          <w:szCs w:val="24"/>
+        </w:rPr>
+        <w:t xml:space="preserve"> Y </w:t>
+      </w:r>
+      <w:r>
+        <w:rPr>
+          <w:rFonts w:cs="Arial"/>
+          <w:szCs w:val="24"/>
+        </w:rPr>
+        <w:t>P</w:t>
+      </w:r>
+      <w:r>
+        <w:rPr>
+          <w:rFonts w:cs="Arial"/>
+          <w:szCs w:val="24"/>
+        </w:rPr>
+        <w:t>resión arterial.</w:t>
+      </w:r>
+    </w:p>
+    <w:p>
+      <w:pPr>
+        <w:ind w:right="49" w:firstLine="0"/>
+        <w:rPr>
+          <w:rFonts w:cs="Arial"/>
+          <w:szCs w:val="24"/>
+        </w:rPr>
+      </w:pPr>
+    </w:p>
+    <w:p>
+      <w:pPr>
+        <w:ind w:right="49" w:firstLine="708"/>
+        <w:rPr>
+          <w:rFonts w:cs="Arial"/>
+          <w:szCs w:val="24"/>
+        </w:rPr>
+      </w:pPr>
+      <w:r>
+        <w:rPr>
+          <w:rFonts w:cs="Arial"/>
+          <w:szCs w:val="24"/>
+        </w:rPr>
+        <w:t xml:space="preserve">Para contrastar lo anterior, es importante estudiar </w:t>
+      </w:r>
+      <w:r>
+        <w:rPr>
+          <w:rFonts w:cs="Arial"/>
+          <w:szCs w:val="24"/>
+        </w:rPr>
+        <w:t>las</w:t>
+      </w:r>
+      <w:r>
+        <w:rPr>
+          <w:rFonts w:cs="Arial"/>
+          <w:szCs w:val="24"/>
+        </w:rPr>
+        <w:t xml:space="preserve"> diferentes </w:t>
+      </w:r>
+      <w:r>
+        <w:rPr>
+          <w:rFonts w:cs="Arial"/>
+          <w:szCs w:val="24"/>
+        </w:rPr>
+        <w:t>propuestas</w:t>
+      </w:r>
+      <w:r>
+        <w:rPr>
+          <w:rFonts w:cs="Arial"/>
+          <w:szCs w:val="24"/>
+        </w:rPr>
+        <w:t xml:space="preserve"> de casos que combinan el uso de SVM con una aplicación </w:t>
+      </w:r>
+      <w:r>
+        <w:rPr>
+          <w:rFonts w:cs="Arial"/>
+          <w:szCs w:val="24"/>
+        </w:rPr>
+        <w:t>c</w:t>
+      </w:r>
+      <w:r>
+        <w:rPr>
+          <w:rFonts w:cs="Arial"/>
+          <w:szCs w:val="24"/>
+        </w:rPr>
+        <w:t>línica para la obtención de este índice, para esto se encuentra la investigación establecida por Max Chacon, Jose Luis Jara, Rodrigo Miranda, Emmanuel Katsogridakis, Ronney.B.Panerai denominad</w:t>
+      </w:r>
+      <w:r>
+        <w:rPr>
+          <w:rFonts w:cs="Arial"/>
+          <w:szCs w:val="24"/>
+        </w:rPr>
+        <w:t>a</w:t>
+      </w:r>
+      <w:r>
+        <w:rPr>
+          <w:rFonts w:cs="Arial"/>
           <w:szCs w:val="24"/>
         </w:rPr>
         <w:t xml:space="preserve"> </w:t>
       </w:r>
-      <w:proofErr w:type="spellStart"/>
-      <w:r>
-        <w:rPr>
-          <w:rFonts w:cs="Arial"/>
-          <w:szCs w:val="24"/>
-        </w:rPr>
-        <w:t>of</w:t>
-      </w:r>
-      <w:proofErr w:type="spellEnd"/>
-      <w:r>
-        <w:rPr>
-          <w:rFonts w:cs="Arial"/>
-          <w:szCs w:val="24"/>
-        </w:rPr>
-        <w:t xml:space="preserve"> </w:t>
-      </w:r>
-      <w:proofErr w:type="spellStart"/>
-      <w:r>
-        <w:rPr>
-          <w:rFonts w:cs="Arial"/>
-          <w:szCs w:val="24"/>
-        </w:rPr>
-        <w:t>dynamic</w:t>
-      </w:r>
-      <w:proofErr w:type="spellEnd"/>
-      <w:r>
-        <w:rPr>
-          <w:rFonts w:cs="Arial"/>
-          <w:szCs w:val="24"/>
-        </w:rPr>
-        <w:t xml:space="preserve"> cerebral autoregulation" propuesto en el año 2003, demostraron que la variación que poseía el índice de autorregulación cerebral era mucha, en comparación a los agentes involucrados en el experimento los cuales eran personas sin alguna enfermedad neurodegenerativa y poseían buena salud, lo que también con llevaría un sesgo por parte del modelo </w:t>
-      </w:r>
-      <w:r>
-        <w:rPr>
-          <w:rFonts w:cs="Arial"/>
-          <w:szCs w:val="24"/>
-        </w:rPr>
-        <w:lastRenderedPageBreak/>
-        <w:t xml:space="preserve">propuesto dando como resultado falsos positivos. Si bien este nuevo trabajo permitía realizar una crítica exhaustiva acerca de la poca exactitud, también es importante señalar que la </w:t>
-      </w:r>
-      <w:r>
-        <w:rPr>
-          <w:rFonts w:cs="Arial"/>
-          <w:szCs w:val="24"/>
-        </w:rPr>
-        <w:t>investigación</w:t>
-      </w:r>
-      <w:r>
-        <w:rPr>
-          <w:rFonts w:cs="Arial"/>
-          <w:szCs w:val="24"/>
-        </w:rPr>
-        <w:t xml:space="preserve"> estuvo enfocada en los cambios de presión arterial induciendo tal variabilidad mediante CO2, lo cual era suministrado por profesionales del área a personas que estaban calificadas y además con su respectivo consentimiento. </w:t>
-      </w:r>
-    </w:p>
-    <w:p>
-      <w:pPr>
-        <w:ind w:right="49"/>
-        <w:rPr>
-          <w:rFonts w:cs="Arial"/>
-          <w:szCs w:val="24"/>
-        </w:rPr>
-      </w:pPr>
-    </w:p>
-    <w:p>
-      <w:pPr>
-        <w:ind w:right="49"/>
-        <w:rPr>
-          <w:rFonts w:cs="Arial"/>
-          <w:szCs w:val="24"/>
-        </w:rPr>
-      </w:pPr>
-    </w:p>
-    <w:p>
-      <w:pPr>
-        <w:ind w:right="49"/>
-        <w:rPr>
-          <w:rFonts w:cs="Arial"/>
-          <w:szCs w:val="24"/>
-        </w:rPr>
-      </w:pPr>
-      <w:r>
-        <w:rPr>
-          <w:rFonts w:cs="Arial"/>
-          <w:szCs w:val="24"/>
-        </w:rPr>
-        <w:t xml:space="preserve">Por </w:t>
-      </w:r>
-      <w:r>
-        <w:rPr>
-          <w:rFonts w:cs="Arial"/>
-          <w:szCs w:val="24"/>
-        </w:rPr>
-        <w:t>consiguiente,</w:t>
-      </w:r>
-      <w:r>
-        <w:rPr>
-          <w:rFonts w:cs="Arial"/>
-          <w:szCs w:val="24"/>
-        </w:rPr>
-        <w:t xml:space="preserve"> en este trabajo se presenta </w:t>
-      </w:r>
-      <w:r>
-        <w:rPr>
-          <w:rFonts w:cs="Arial"/>
-          <w:szCs w:val="24"/>
-        </w:rPr>
-        <w:t>un índice</w:t>
-      </w:r>
-      <w:r>
-        <w:rPr>
-          <w:rFonts w:cs="Arial"/>
-          <w:szCs w:val="24"/>
-        </w:rPr>
-        <w:t xml:space="preserve"> sustito de autorregulación cerebral derivado del modelado de la media móvil autorregresiva que consiste en la relación dinámica entre la presión arterial y la velocidad del flujo sanguíneo cerebral, lo que contribuyó a que el concepto de variabilidad dentro del campo de regulación cerebral se viese afectado. </w:t>
-      </w:r>
-    </w:p>
-    <w:p>
-      <w:pPr>
-        <w:ind w:right="49"/>
-        <w:rPr>
-          <w:rFonts w:cs="Arial"/>
-          <w:szCs w:val="24"/>
-        </w:rPr>
-      </w:pPr>
-    </w:p>
-    <w:p>
-      <w:pPr>
-        <w:ind w:right="49"/>
-        <w:rPr>
-          <w:rFonts w:cs="Arial"/>
-          <w:szCs w:val="24"/>
-        </w:rPr>
-      </w:pPr>
-      <w:r>
-        <w:rPr>
-          <w:rFonts w:cs="Arial"/>
-          <w:szCs w:val="24"/>
-        </w:rPr>
-        <w:t>T</w:t>
-      </w:r>
-      <w:r>
-        <w:rPr>
-          <w:rFonts w:cs="Arial"/>
-          <w:szCs w:val="24"/>
-        </w:rPr>
-        <w:t xml:space="preserve">ambién es importante hacer referencia al trabajo de </w:t>
-      </w:r>
-      <w:proofErr w:type="spellStart"/>
-      <w:r>
-        <w:rPr>
-          <w:rFonts w:cs="Arial"/>
-          <w:szCs w:val="24"/>
-        </w:rPr>
-        <w:t>M.Chacon</w:t>
-      </w:r>
-      <w:proofErr w:type="spellEnd"/>
-      <w:r>
-        <w:rPr>
-          <w:rFonts w:cs="Arial"/>
-          <w:szCs w:val="24"/>
-        </w:rPr>
-        <w:t>,</w:t>
-      </w:r>
-      <w:r>
-        <w:rPr>
-          <w:rFonts w:cs="Arial"/>
-          <w:szCs w:val="24"/>
-        </w:rPr>
-        <w:t xml:space="preserve"> </w:t>
-      </w:r>
-      <w:proofErr w:type="spellStart"/>
-      <w:r>
-        <w:rPr>
-          <w:rFonts w:cs="Arial"/>
-          <w:szCs w:val="24"/>
-        </w:rPr>
-        <w:t>N.Nunez</w:t>
-      </w:r>
-      <w:proofErr w:type="spellEnd"/>
-      <w:r>
-        <w:rPr>
-          <w:rFonts w:cs="Arial"/>
-          <w:szCs w:val="24"/>
-        </w:rPr>
-        <w:t>,</w:t>
-      </w:r>
-      <w:r>
-        <w:rPr>
-          <w:rFonts w:cs="Arial"/>
-          <w:szCs w:val="24"/>
-        </w:rPr>
-        <w:t xml:space="preserve"> </w:t>
-      </w:r>
-      <w:proofErr w:type="spellStart"/>
-      <w:r>
-        <w:rPr>
-          <w:rFonts w:cs="Arial"/>
-          <w:szCs w:val="24"/>
-        </w:rPr>
-        <w:t>C.Henriquez</w:t>
-      </w:r>
-      <w:proofErr w:type="spellEnd"/>
-      <w:r>
-        <w:rPr>
-          <w:rFonts w:cs="Arial"/>
-          <w:szCs w:val="24"/>
-        </w:rPr>
-        <w:t xml:space="preserve"> y R.B. </w:t>
-      </w:r>
-      <w:proofErr w:type="spellStart"/>
-      <w:r>
-        <w:rPr>
-          <w:rFonts w:cs="Arial"/>
-          <w:szCs w:val="24"/>
-        </w:rPr>
-        <w:t>Panerai</w:t>
-      </w:r>
-      <w:proofErr w:type="spellEnd"/>
-      <w:r>
-        <w:rPr>
-          <w:rFonts w:cs="Arial"/>
-          <w:szCs w:val="24"/>
-        </w:rPr>
-        <w:t xml:space="preserve"> denominado "Unconstrained </w:t>
-      </w:r>
-      <w:proofErr w:type="spellStart"/>
-      <w:r>
-        <w:rPr>
-          <w:rFonts w:cs="Arial"/>
-          <w:szCs w:val="24"/>
-        </w:rPr>
-        <w:t>parameter</w:t>
-      </w:r>
-      <w:proofErr w:type="spellEnd"/>
-      <w:r>
-        <w:rPr>
-          <w:rFonts w:cs="Arial"/>
-          <w:szCs w:val="24"/>
-        </w:rPr>
-        <w:t xml:space="preserve"> </w:t>
-      </w:r>
-      <w:proofErr w:type="spellStart"/>
-      <w:r>
-        <w:rPr>
-          <w:rFonts w:cs="Arial"/>
-          <w:szCs w:val="24"/>
-        </w:rPr>
-        <w:t>estimation</w:t>
-      </w:r>
-      <w:proofErr w:type="spellEnd"/>
-      <w:r>
-        <w:rPr>
-          <w:rFonts w:cs="Arial"/>
-          <w:szCs w:val="24"/>
-        </w:rPr>
-        <w:t xml:space="preserve"> </w:t>
-      </w:r>
-      <w:proofErr w:type="spellStart"/>
-      <w:r>
-        <w:rPr>
-          <w:rFonts w:cs="Arial"/>
-          <w:szCs w:val="24"/>
-        </w:rPr>
-        <w:t>for</w:t>
-      </w:r>
-      <w:proofErr w:type="spellEnd"/>
-      <w:r>
-        <w:rPr>
-          <w:rFonts w:cs="Arial"/>
-          <w:szCs w:val="24"/>
-        </w:rPr>
-        <w:t xml:space="preserve"> </w:t>
-      </w:r>
-      <w:proofErr w:type="spellStart"/>
-      <w:r>
-        <w:rPr>
-          <w:rFonts w:cs="Arial"/>
-          <w:szCs w:val="24"/>
-        </w:rPr>
-        <w:t>assessment</w:t>
-      </w:r>
-      <w:proofErr w:type="spellEnd"/>
-      <w:r>
-        <w:rPr>
-          <w:rFonts w:cs="Arial"/>
-          <w:szCs w:val="24"/>
-        </w:rPr>
-        <w:t xml:space="preserve"> </w:t>
-      </w:r>
-      <w:proofErr w:type="spellStart"/>
-      <w:r>
-        <w:rPr>
-          <w:rFonts w:cs="Arial"/>
-          <w:szCs w:val="24"/>
-        </w:rPr>
-        <w:t>of</w:t>
-      </w:r>
-      <w:proofErr w:type="spellEnd"/>
-      <w:r>
-        <w:rPr>
-          <w:rFonts w:cs="Arial"/>
-          <w:szCs w:val="24"/>
-        </w:rPr>
-        <w:t xml:space="preserve"> </w:t>
-      </w:r>
-      <w:proofErr w:type="spellStart"/>
-      <w:r>
-        <w:rPr>
-          <w:rFonts w:cs="Arial"/>
-          <w:szCs w:val="24"/>
-        </w:rPr>
-        <w:t>dynamic</w:t>
-      </w:r>
-      <w:proofErr w:type="spellEnd"/>
-      <w:r>
-        <w:rPr>
-          <w:rFonts w:cs="Arial"/>
-          <w:szCs w:val="24"/>
-        </w:rPr>
-        <w:t xml:space="preserve"> cerebral autoregulation" en donde proporcionan una visión aún más amplia en relación a las variables a modificar dentro del modelo para la obtención del ARI, viéndose afectados parámetros como la constante de tiempo(T), factor de amortiguamiento(D) y parámetro de ganancias(K), los cuales establecen una relación directa con el modelo planteado por Aaslid, y trabajando de igual manera con la inducción a cambios en la presión sanguínea en base a la fluctuación de C02 en la sangre. Anteriormente estos autores en una investigación previa, ya había mencionado la importancia que poseían los cambios inducidos de presión para la obtención directa de un índice de autorregulación cerebral, en donde trabajaron con las variables más importantes correspondiente a presión sanguínea como entrada y la velocidad del flujo sanguíneo como salida. </w:t>
-      </w:r>
-    </w:p>
-    <w:p>
-      <w:pPr>
-        <w:ind w:right="49"/>
-        <w:rPr>
-          <w:rFonts w:cs="Arial"/>
-          <w:szCs w:val="24"/>
-        </w:rPr>
-      </w:pPr>
-    </w:p>
-    <w:p>
-      <w:pPr>
-        <w:ind w:right="49"/>
-        <w:rPr>
-          <w:rFonts w:cs="Arial"/>
-          <w:szCs w:val="24"/>
-        </w:rPr>
-      </w:pPr>
-      <w:r>
-        <w:rPr>
-          <w:rFonts w:cs="Arial"/>
-          <w:szCs w:val="24"/>
-        </w:rPr>
-        <w:lastRenderedPageBreak/>
-        <w:t>La fluctuación espontanea de presión arterial permite también conocer un poco más acerca de cómo es posible conseguir un mejor resultado de ARI, haciendo énfasis en la variabilidad de las pruebas y de los factores que contribuyen a esto, en el trabajo de J.Liu, D.M.Simpson y R.Allen denominado "High spontaneous fluctuation in arterial blood pressure improves" permiten describir el uso de 7 coeficientes para la obtención de este índice autorregulatorio, señalando que los criterios que permitieron conseguir un mejor resultado fueron poseer una mayor correlación con la presión de CO2 inducida en las personas, en comparación a la importancia que se le daba en investigaciones anteriores a la variabilidad de los parámetros que afectan tanto a VFSC Y presión arterial.</w:t>
+      <w:r>
+        <w:rPr>
+          <w:rFonts w:cs="Arial"/>
+          <w:i/>
+          <w:iCs/>
+          <w:szCs w:val="24"/>
+        </w:rPr>
+        <w:t xml:space="preserve">"Non-linear models for the detection of impaired </w:t>
+      </w:r>
+      <w:r>
+        <w:rPr>
+          <w:rFonts w:cs="Arial"/>
+          <w:i/>
+          <w:iCs/>
+          <w:szCs w:val="24"/>
+        </w:rPr>
+        <w:t>C</w:t>
+      </w:r>
+      <w:r>
+        <w:rPr>
+          <w:rFonts w:cs="Arial"/>
+          <w:i/>
+          <w:iCs/>
+          <w:szCs w:val="24"/>
+        </w:rPr>
+        <w:t xml:space="preserve">erebral </w:t>
+      </w:r>
+      <w:r>
+        <w:rPr>
+          <w:rFonts w:cs="Arial"/>
+          <w:i/>
+          <w:iCs/>
+          <w:szCs w:val="24"/>
+        </w:rPr>
+        <w:t>B</w:t>
+      </w:r>
+      <w:r>
+        <w:rPr>
+          <w:rFonts w:cs="Arial"/>
+          <w:i/>
+          <w:iCs/>
+          <w:szCs w:val="24"/>
+        </w:rPr>
+        <w:t xml:space="preserve">lood </w:t>
+      </w:r>
+      <w:r>
+        <w:rPr>
+          <w:rFonts w:cs="Arial"/>
+          <w:i/>
+          <w:iCs/>
+          <w:szCs w:val="24"/>
+        </w:rPr>
+        <w:t>F</w:t>
+      </w:r>
+      <w:r>
+        <w:rPr>
+          <w:rFonts w:cs="Arial"/>
+          <w:i/>
+          <w:iCs/>
+          <w:szCs w:val="24"/>
+        </w:rPr>
+        <w:t xml:space="preserve">low </w:t>
+      </w:r>
+      <w:r>
+        <w:rPr>
+          <w:rFonts w:cs="Arial"/>
+          <w:i/>
+          <w:iCs/>
+          <w:szCs w:val="24"/>
+        </w:rPr>
+        <w:t>A</w:t>
+      </w:r>
+      <w:r>
+        <w:rPr>
+          <w:rFonts w:cs="Arial"/>
+          <w:i/>
+          <w:iCs/>
+          <w:szCs w:val="24"/>
+        </w:rPr>
+        <w:t>utoregulation"</w:t>
+      </w:r>
+      <w:r>
+        <w:rPr>
+          <w:rFonts w:cs="Arial"/>
+          <w:szCs w:val="24"/>
+        </w:rPr>
+        <w:t xml:space="preserve"> y publicado en el año 2018, trabajo más reciente que propone el uso de un modelo no lineal en base a la variable de entrada representada por la presión arterial sanguínea y </w:t>
+      </w:r>
+      <w:r>
+        <w:rPr>
+          <w:rFonts w:cs="Arial"/>
+          <w:szCs w:val="24"/>
+        </w:rPr>
+        <w:t xml:space="preserve">la variable de </w:t>
+      </w:r>
+      <w:r>
+        <w:rPr>
+          <w:rFonts w:cs="Arial"/>
+          <w:szCs w:val="24"/>
+        </w:rPr>
+        <w:t xml:space="preserve">salida </w:t>
+      </w:r>
+      <w:r>
+        <w:rPr>
+          <w:rFonts w:cs="Arial"/>
+          <w:szCs w:val="24"/>
+        </w:rPr>
+        <w:t>representada por l</w:t>
+      </w:r>
+      <w:r>
+        <w:rPr>
+          <w:rFonts w:cs="Arial"/>
+          <w:szCs w:val="24"/>
+        </w:rPr>
+        <w:t xml:space="preserve">a velocidad del flujo sanguíneo cerebral, este experimento se basó en dividir las fluctuaciones espontaneas de cada una de estas variables </w:t>
+      </w:r>
+      <w:r>
+        <w:rPr>
+          <w:rFonts w:cs="Arial"/>
+          <w:szCs w:val="24"/>
+        </w:rPr>
+        <w:t xml:space="preserve">en </w:t>
+      </w:r>
+      <w:r>
+        <w:rPr>
+          <w:rFonts w:cs="Arial"/>
+          <w:szCs w:val="24"/>
+        </w:rPr>
+        <w:t xml:space="preserve">registros para entrenamiento que almacenaba los primeros dos minutos y medio de cada una de las señales y el segmento de validación con los últimos dos minutos y medio. Cabe destacar que la eficiencia del modelo fue determinada gracias a correlaciones hechas empíricamente en base a la señal real de la velocidad del flujo sanguíneo y la estimación propuesta por el modelo. </w:t>
       </w:r>
     </w:p>
     <w:p>
@@ -10737,222 +11325,7 @@
     </w:p>
     <w:p>
       <w:pPr>
-        <w:ind w:right="49" w:firstLine="0"/>
-        <w:rPr>
-          <w:rFonts w:cs="Arial"/>
-          <w:szCs w:val="24"/>
-        </w:rPr>
-      </w:pPr>
-      <w:r>
-        <w:rPr>
-          <w:rFonts w:cs="Arial"/>
-          <w:szCs w:val="24"/>
-        </w:rPr>
-        <w:t xml:space="preserve">Para contrastar lo anterior, es importante estudiar los diferentes estudios de casos que combinan el uso de SVM con una aplicación Clínica para la obtención de este índice, para esto se encuentra la investigación establecida por Max </w:t>
-      </w:r>
-      <w:proofErr w:type="spellStart"/>
-      <w:r>
-        <w:rPr>
-          <w:rFonts w:cs="Arial"/>
-          <w:szCs w:val="24"/>
-        </w:rPr>
-        <w:t>Chacon</w:t>
-      </w:r>
-      <w:proofErr w:type="spellEnd"/>
-      <w:r>
-        <w:rPr>
-          <w:rFonts w:cs="Arial"/>
-          <w:szCs w:val="24"/>
-        </w:rPr>
-        <w:t xml:space="preserve">, </w:t>
-      </w:r>
-      <w:proofErr w:type="spellStart"/>
-      <w:r>
-        <w:rPr>
-          <w:rFonts w:cs="Arial"/>
-          <w:szCs w:val="24"/>
-        </w:rPr>
-        <w:t>Jose</w:t>
-      </w:r>
-      <w:proofErr w:type="spellEnd"/>
-      <w:r>
-        <w:rPr>
-          <w:rFonts w:cs="Arial"/>
-          <w:szCs w:val="24"/>
-        </w:rPr>
-        <w:t xml:space="preserve"> Luis Jara, Rodrigo Miranda, Emmanuel </w:t>
-      </w:r>
-      <w:proofErr w:type="spellStart"/>
-      <w:r>
-        <w:rPr>
-          <w:rFonts w:cs="Arial"/>
-          <w:szCs w:val="24"/>
-        </w:rPr>
-        <w:t>Katsogridakis</w:t>
-      </w:r>
-      <w:proofErr w:type="spellEnd"/>
-      <w:r>
-        <w:rPr>
-          <w:rFonts w:cs="Arial"/>
-          <w:szCs w:val="24"/>
-        </w:rPr>
-        <w:t xml:space="preserve">, </w:t>
-      </w:r>
-      <w:proofErr w:type="spellStart"/>
-      <w:r>
-        <w:rPr>
-          <w:rFonts w:cs="Arial"/>
-          <w:szCs w:val="24"/>
-        </w:rPr>
-        <w:t>Ronney.B.Panerai</w:t>
-      </w:r>
-      <w:proofErr w:type="spellEnd"/>
-      <w:r>
-        <w:rPr>
-          <w:rFonts w:cs="Arial"/>
-          <w:szCs w:val="24"/>
-        </w:rPr>
-        <w:t xml:space="preserve"> denominad</w:t>
-      </w:r>
-      <w:r>
-        <w:rPr>
-          <w:rFonts w:cs="Arial"/>
-          <w:szCs w:val="24"/>
-        </w:rPr>
-        <w:t>a</w:t>
-      </w:r>
-      <w:r>
-        <w:rPr>
-          <w:rFonts w:cs="Arial"/>
-          <w:szCs w:val="24"/>
-        </w:rPr>
-        <w:t xml:space="preserve"> "Non-linear </w:t>
-      </w:r>
-      <w:proofErr w:type="spellStart"/>
-      <w:r>
-        <w:rPr>
-          <w:rFonts w:cs="Arial"/>
-          <w:szCs w:val="24"/>
-        </w:rPr>
-        <w:t>models</w:t>
-      </w:r>
-      <w:proofErr w:type="spellEnd"/>
-      <w:r>
-        <w:rPr>
-          <w:rFonts w:cs="Arial"/>
-          <w:szCs w:val="24"/>
-        </w:rPr>
-        <w:t xml:space="preserve"> </w:t>
-      </w:r>
-      <w:proofErr w:type="spellStart"/>
-      <w:r>
-        <w:rPr>
-          <w:rFonts w:cs="Arial"/>
-          <w:szCs w:val="24"/>
-        </w:rPr>
-        <w:t>for</w:t>
-      </w:r>
-      <w:proofErr w:type="spellEnd"/>
-      <w:r>
-        <w:rPr>
-          <w:rFonts w:cs="Arial"/>
-          <w:szCs w:val="24"/>
-        </w:rPr>
-        <w:t xml:space="preserve"> </w:t>
-      </w:r>
-      <w:proofErr w:type="spellStart"/>
-      <w:r>
-        <w:rPr>
-          <w:rFonts w:cs="Arial"/>
-          <w:szCs w:val="24"/>
-        </w:rPr>
-        <w:t>the</w:t>
-      </w:r>
-      <w:proofErr w:type="spellEnd"/>
-      <w:r>
-        <w:rPr>
-          <w:rFonts w:cs="Arial"/>
-          <w:szCs w:val="24"/>
-        </w:rPr>
-        <w:t xml:space="preserve"> </w:t>
-      </w:r>
-      <w:proofErr w:type="spellStart"/>
-      <w:r>
-        <w:rPr>
-          <w:rFonts w:cs="Arial"/>
-          <w:szCs w:val="24"/>
-        </w:rPr>
-        <w:t>detection</w:t>
-      </w:r>
-      <w:proofErr w:type="spellEnd"/>
-      <w:r>
-        <w:rPr>
-          <w:rFonts w:cs="Arial"/>
-          <w:szCs w:val="24"/>
-        </w:rPr>
-        <w:t xml:space="preserve"> </w:t>
-      </w:r>
-      <w:proofErr w:type="spellStart"/>
-      <w:r>
-        <w:rPr>
-          <w:rFonts w:cs="Arial"/>
-          <w:szCs w:val="24"/>
-        </w:rPr>
-        <w:t>of</w:t>
-      </w:r>
-      <w:proofErr w:type="spellEnd"/>
-      <w:r>
-        <w:rPr>
-          <w:rFonts w:cs="Arial"/>
-          <w:szCs w:val="24"/>
-        </w:rPr>
-        <w:t xml:space="preserve"> </w:t>
-      </w:r>
-      <w:proofErr w:type="spellStart"/>
-      <w:r>
-        <w:rPr>
-          <w:rFonts w:cs="Arial"/>
-          <w:szCs w:val="24"/>
-        </w:rPr>
-        <w:t>impaired</w:t>
-      </w:r>
-      <w:proofErr w:type="spellEnd"/>
-      <w:r>
-        <w:rPr>
-          <w:rFonts w:cs="Arial"/>
-          <w:szCs w:val="24"/>
-        </w:rPr>
-        <w:t xml:space="preserve"> cerebral blood </w:t>
-      </w:r>
-      <w:proofErr w:type="spellStart"/>
-      <w:r>
-        <w:rPr>
-          <w:rFonts w:cs="Arial"/>
-          <w:szCs w:val="24"/>
-        </w:rPr>
-        <w:t>flow</w:t>
-      </w:r>
-      <w:proofErr w:type="spellEnd"/>
-      <w:r>
-        <w:rPr>
-          <w:rFonts w:cs="Arial"/>
-          <w:szCs w:val="24"/>
-        </w:rPr>
-        <w:t xml:space="preserve"> autoregulation" y publicado en el año 2018, trabajo más reciente que propone el uso de un modelo no lineal en base a la variable de entrada representada por la presión arterial sanguínea y que tenga como salida la velocidad del flujo sanguíneo cerebral, este experimento se basó en dividir en base a las fluctuaciones espontaneas de cada una de estas variables registros para entrenamiento que almacenaba los primeros dos minutos y medio de cada una de las señales y el segmento de validación con los últimos dos minutos y medio. Cabe destacar que la eficiencia del modelo fue determinada gracias a correlaciones hechas empíricamente en base a la señal real de la velocidad del flujo sanguíneo y la estimación propuesta por el modelo. </w:t>
-      </w:r>
-    </w:p>
-    <w:p>
-      <w:pPr>
-        <w:ind w:right="49" w:firstLine="0"/>
-        <w:rPr>
-          <w:rFonts w:cs="Arial"/>
-          <w:szCs w:val="24"/>
-        </w:rPr>
-      </w:pPr>
-    </w:p>
-    <w:p>
-      <w:pPr>
-        <w:ind w:right="49" w:firstLine="0"/>
+        <w:ind w:right="49" w:firstLine="708"/>
         <w:rPr>
           <w:rFonts w:cs="Arial"/>
           <w:szCs w:val="24"/>
@@ -10978,41 +11351,32 @@
     </w:p>
     <w:p>
       <w:pPr>
+        <w:ind w:right="49" w:firstLine="708"/>
+        <w:rPr>
+          <w:rFonts w:cs="Arial"/>
+          <w:szCs w:val="24"/>
+        </w:rPr>
+      </w:pPr>
+      <w:r>
+        <w:rPr>
+          <w:rFonts w:cs="Arial"/>
+          <w:szCs w:val="24"/>
+        </w:rPr>
+        <w:t xml:space="preserve">A pesar de haber mencionado estudios propuestos por científicos experimentados en el área, el estado actual referente a los trabajos de proyecto de títulos en base a la determinación de un modelo capaz de mejorar la obtención del índice de autorregulación cerebral, está basado en tesis de alumnos anteriores en donde la utilización de mecanismos de aprendizaje automáticos han sido relevantes, como el uso de caja gris combinándolo con redes neuronales en donde se consigue una leve mejoraría en los resultados pero por sobre todo utilizar un nuevo modo de aplicar el aprendizaje a estos datos de muestras. </w:t>
+      </w:r>
+    </w:p>
+    <w:p>
+      <w:pPr>
         <w:ind w:right="49" w:firstLine="0"/>
         <w:rPr>
           <w:rFonts w:cs="Arial"/>
           <w:szCs w:val="24"/>
         </w:rPr>
       </w:pPr>
-      <w:r>
-        <w:rPr>
-          <w:rFonts w:cs="Arial"/>
-          <w:szCs w:val="24"/>
-        </w:rPr>
-        <w:t xml:space="preserve">A pesar de haber mencionado estudios propuestos por científicos experimentados en el área, el estado actual referente a los trabajos de proyecto de títulos en base a la determinación de un modelo capaz de mejorar la obtención del índice de autorregulación cerebral, está basado en tesis de alumnos anteriores en donde la utilización de mecanismos de aprendizaje automáticos han sido relevantes, como el uso de caja gris combinándolo con redes neuronales en donde se consigue una leve mejoraría en los resultados pero por sobre todo utilizar un nuevo modo de aplicar el aprendizaje a estos datos de muestras. </w:t>
-      </w:r>
-    </w:p>
-    <w:p>
-      <w:pPr>
-        <w:ind w:right="49" w:firstLine="0"/>
-        <w:rPr>
-          <w:rFonts w:cs="Arial"/>
-          <w:szCs w:val="24"/>
-        </w:rPr>
-      </w:pPr>
-    </w:p>
-    <w:p>
-      <w:pPr>
-        <w:ind w:right="49" w:firstLine="0"/>
-        <w:rPr>
-          <w:rFonts w:cs="Arial"/>
-          <w:szCs w:val="24"/>
-        </w:rPr>
-      </w:pPr>
-    </w:p>
-    <w:p>
-      <w:pPr>
-        <w:ind w:right="49" w:firstLine="0"/>
+    </w:p>
+    <w:p>
+      <w:pPr>
+        <w:ind w:right="49" w:firstLine="708"/>
         <w:rPr>
           <w:rFonts w:cs="Arial"/>
           <w:szCs w:val="24"/>
@@ -11028,7 +11392,7 @@
     </w:p>
     <w:p>
       <w:pPr>
-        <w:ind w:right="49" w:firstLine="0"/>
+        <w:ind w:right="49" w:firstLine="432"/>
         <w:rPr>
           <w:rFonts w:cs="Arial"/>
           <w:szCs w:val="24"/>
@@ -11041,12 +11405,117 @@
           <w:szCs w:val="24"/>
         </w:rPr>
         <w:lastRenderedPageBreak/>
-        <w:t>Finalmente es importante acotar que la mejora que se busca obtener está basada en la disminución del porcentaje de error que entregan estos algoritmos a la hora del aprendizaje, variables como la presiona arterial sanguínea, velocidad del flujo sanguíneo cerebral o la presencia de factores externos como el aumento o disminución de presión en el aire no están en tela de juicio, pero si el modo de estudiar estas variables será de suma relevancia para el cumplimiento de los objetivos finales.</w:t>
-      </w:r>
-    </w:p>
-    <w:p>
-      <w:pPr>
-        <w:pStyle w:val="Ttulo1"/>
+        <w:t xml:space="preserve">Finalmente es importante acotar que la mejora que se busca obtener está basada en la disminución del porcentaje de error que entregan estos algoritmos a la hora del aprendizaje, variables como la </w:t>
+      </w:r>
+      <w:r>
+        <w:rPr>
+          <w:rFonts w:cs="Arial"/>
+          <w:szCs w:val="24"/>
+        </w:rPr>
+        <w:t>P</w:t>
+      </w:r>
+      <w:r>
+        <w:rPr>
+          <w:rFonts w:cs="Arial"/>
+          <w:szCs w:val="24"/>
+        </w:rPr>
+        <w:t>resión</w:t>
+      </w:r>
+      <w:r>
+        <w:rPr>
+          <w:rFonts w:cs="Arial"/>
+          <w:szCs w:val="24"/>
+        </w:rPr>
+        <w:t xml:space="preserve"> </w:t>
+      </w:r>
+      <w:r>
+        <w:rPr>
+          <w:rFonts w:cs="Arial"/>
+          <w:szCs w:val="24"/>
+        </w:rPr>
+        <w:t>A</w:t>
+      </w:r>
+      <w:r>
+        <w:rPr>
+          <w:rFonts w:cs="Arial"/>
+          <w:szCs w:val="24"/>
+        </w:rPr>
+        <w:t xml:space="preserve">rterial </w:t>
+      </w:r>
+      <w:r>
+        <w:rPr>
+          <w:rFonts w:cs="Arial"/>
+          <w:szCs w:val="24"/>
+        </w:rPr>
+        <w:t>S</w:t>
+      </w:r>
+      <w:r>
+        <w:rPr>
+          <w:rFonts w:cs="Arial"/>
+          <w:szCs w:val="24"/>
+        </w:rPr>
+        <w:t xml:space="preserve">anguínea, </w:t>
+      </w:r>
+      <w:r>
+        <w:rPr>
+          <w:rFonts w:cs="Arial"/>
+          <w:szCs w:val="24"/>
+        </w:rPr>
+        <w:t>V</w:t>
+      </w:r>
+      <w:r>
+        <w:rPr>
+          <w:rFonts w:cs="Arial"/>
+          <w:szCs w:val="24"/>
+        </w:rPr>
+        <w:t xml:space="preserve">elocidad del </w:t>
+      </w:r>
+      <w:r>
+        <w:rPr>
+          <w:rFonts w:cs="Arial"/>
+          <w:szCs w:val="24"/>
+        </w:rPr>
+        <w:t>F</w:t>
+      </w:r>
+      <w:r>
+        <w:rPr>
+          <w:rFonts w:cs="Arial"/>
+          <w:szCs w:val="24"/>
+        </w:rPr>
+        <w:t xml:space="preserve">lujo </w:t>
+      </w:r>
+      <w:r>
+        <w:rPr>
+          <w:rFonts w:cs="Arial"/>
+          <w:szCs w:val="24"/>
+        </w:rPr>
+        <w:t>S</w:t>
+      </w:r>
+      <w:r>
+        <w:rPr>
+          <w:rFonts w:cs="Arial"/>
+          <w:szCs w:val="24"/>
+        </w:rPr>
+        <w:t xml:space="preserve">anguíneo </w:t>
+      </w:r>
+      <w:r>
+        <w:rPr>
+          <w:rFonts w:cs="Arial"/>
+          <w:szCs w:val="24"/>
+        </w:rPr>
+        <w:t>C</w:t>
+      </w:r>
+      <w:r>
+        <w:rPr>
+          <w:rFonts w:cs="Arial"/>
+          <w:szCs w:val="24"/>
+        </w:rPr>
+        <w:t>erebral o la presencia de factores externos como el aumento o disminución de presión en el aire no están en tela de juicio, pero si el modo de estudiar estas variables será de suma relevancia para el cumplimiento de los objetivos finales.</w:t>
+      </w:r>
+    </w:p>
+    <w:p>
+      <w:pPr>
+        <w:pStyle w:val="Ttulo"/>
       </w:pPr>
       <w:r>
         <w:br w:type="page"/>
@@ -11124,6 +11593,10 @@
     <w:p>
       <w:pPr>
         <w:pStyle w:val="Ttulo1"/>
+        <w:numPr>
+          <w:ilvl w:val="0"/>
+          <w:numId w:val="36"/>
+        </w:numPr>
       </w:pPr>
       <w:r>
         <w:br w:type="page"/>
@@ -11143,11 +11616,22 @@
           <w:rStyle w:val="TtuloCar"/>
         </w:rPr>
       </w:pPr>
-      <w:r>
-        <w:t xml:space="preserve">De acuerdo a los resultados obtenidos </w:t>
-      </w:r>
-      <w:r>
-        <w:t xml:space="preserve"> se debe realizar un análisis de éstos,</w:t>
+      <w:proofErr w:type="gramStart"/>
+      <w:r>
+        <w:t>De acuerdo a</w:t>
+      </w:r>
+      <w:proofErr w:type="gramEnd"/>
+      <w:r>
+        <w:t xml:space="preserve"> los resultados </w:t>
+      </w:r>
+      <w:r>
+        <w:t xml:space="preserve">obtenidos </w:t>
+      </w:r>
+      <w:r>
+        <w:t>se</w:t>
+      </w:r>
+      <w:r>
+        <w:t xml:space="preserve"> debe realizar un análisis de éstos,</w:t>
       </w:r>
       <w:r>
         <w:t xml:space="preserve"> acá debe interpretar los resultados y exponer un análisis de éstos</w:t>
@@ -11567,61 +12051,7 @@
           <w:sz w:val="22"/>
           <w:lang w:val="en-US"/>
         </w:rPr>
-        <w:t xml:space="preserve">Aaslid R, </w:t>
-      </w:r>
-      <w:proofErr w:type="spellStart"/>
-      <w:r>
-        <w:rPr>
-          <w:rFonts w:cs="Arial"/>
-          <w:sz w:val="22"/>
-          <w:lang w:val="en-US"/>
-        </w:rPr>
-        <w:t>Lindegaard</w:t>
-      </w:r>
-      <w:proofErr w:type="spellEnd"/>
-      <w:r>
-        <w:rPr>
-          <w:rFonts w:cs="Arial"/>
-          <w:sz w:val="22"/>
-          <w:lang w:val="en-US"/>
-        </w:rPr>
-        <w:t xml:space="preserve"> KF, </w:t>
-      </w:r>
-      <w:proofErr w:type="spellStart"/>
-      <w:r>
-        <w:rPr>
-          <w:rFonts w:cs="Arial"/>
-          <w:sz w:val="22"/>
-          <w:lang w:val="en-US"/>
-        </w:rPr>
-        <w:t>Sorteberg</w:t>
-      </w:r>
-      <w:proofErr w:type="spellEnd"/>
-      <w:r>
-        <w:rPr>
-          <w:rFonts w:cs="Arial"/>
-          <w:sz w:val="22"/>
-          <w:lang w:val="en-US"/>
-        </w:rPr>
-        <w:t xml:space="preserve"> W, </w:t>
-      </w:r>
-      <w:proofErr w:type="spellStart"/>
-      <w:r>
-        <w:rPr>
-          <w:rFonts w:cs="Arial"/>
-          <w:sz w:val="22"/>
-          <w:lang w:val="en-US"/>
-        </w:rPr>
-        <w:t>Nornes</w:t>
-      </w:r>
-      <w:proofErr w:type="spellEnd"/>
-      <w:r>
-        <w:rPr>
-          <w:rFonts w:cs="Arial"/>
-          <w:sz w:val="22"/>
-          <w:lang w:val="en-US"/>
-        </w:rPr>
-        <w:t xml:space="preserve"> H. Cerebral autoregulation dynamics in humans. Stroke. 1989;20(1):45-52. </w:t>
+        <w:t xml:space="preserve">Aaslid R, Lindegaard KF, Sorteberg W, Nornes H. Cerebral autoregulation dynamics in humans. Stroke. 1989;20(1):45-52. </w:t>
       </w:r>
       <w:proofErr w:type="gramStart"/>
       <w:r>
@@ -11930,25 +12360,7 @@
           <w:sz w:val="22"/>
           <w:lang w:val="en-US"/>
         </w:rPr>
-        <w:t xml:space="preserve">Michael </w:t>
-      </w:r>
-      <w:proofErr w:type="spellStart"/>
-      <w:r>
-        <w:rPr>
-          <w:rFonts w:cs="Arial"/>
-          <w:sz w:val="22"/>
-          <w:lang w:val="en-US"/>
-        </w:rPr>
-        <w:t>Banf</w:t>
-      </w:r>
-      <w:proofErr w:type="spellEnd"/>
-      <w:r>
-        <w:rPr>
-          <w:rFonts w:cs="Arial"/>
-          <w:sz w:val="22"/>
-          <w:lang w:val="en-US"/>
-        </w:rPr>
-        <w:t xml:space="preserve">. (12 Feb 2019). Learning Theory and Support Vector Machines. </w:t>
+        <w:t xml:space="preserve">Michael Banf. (12 Feb 2019). Learning Theory and Support Vector Machines. </w:t>
       </w:r>
       <w:proofErr w:type="spellStart"/>
       <w:r>
@@ -12422,21 +12834,12 @@
           <w:sz w:val="22"/>
         </w:rPr>
       </w:pPr>
-      <w:proofErr w:type="spellStart"/>
       <w:r>
         <w:rPr>
           <w:rFonts w:cs="Arial"/>
           <w:sz w:val="22"/>
         </w:rPr>
-        <w:t>Chacon</w:t>
-      </w:r>
-      <w:proofErr w:type="spellEnd"/>
-      <w:r>
-        <w:rPr>
-          <w:rFonts w:cs="Arial"/>
-          <w:sz w:val="22"/>
-        </w:rPr>
-        <w:t xml:space="preserve">, Max &amp; Contreras, R. &amp; Acuña, Gonzalo &amp; </w:t>
+        <w:t xml:space="preserve">Chacon, Max &amp; Contreras, R. &amp; Acuña, Gonzalo &amp; </w:t>
       </w:r>
       <w:proofErr w:type="spellStart"/>
       <w:r>
@@ -12770,21 +13173,12 @@
         </w:rPr>
         <w:t xml:space="preserve">, R. (2014). Quantifying autoregulation from estimated model parameters: an optimization approach (1184.8). </w:t>
       </w:r>
-      <w:proofErr w:type="spellStart"/>
       <w:r>
         <w:rPr>
           <w:rFonts w:cs="Arial"/>
           <w:sz w:val="22"/>
         </w:rPr>
-        <w:t>The</w:t>
-      </w:r>
-      <w:proofErr w:type="spellEnd"/>
-      <w:r>
-        <w:rPr>
-          <w:rFonts w:cs="Arial"/>
-          <w:sz w:val="22"/>
-        </w:rPr>
-        <w:t xml:space="preserve"> FASEB </w:t>
+        <w:t xml:space="preserve">The FASEB </w:t>
       </w:r>
       <w:proofErr w:type="spellStart"/>
       <w:r>
@@ -14152,11 +14546,10 @@
   <w:abstractNum w:abstractNumId="8" w15:restartNumberingAfterBreak="0">
     <w:nsid w:val="2EB141F2"/>
     <w:multiLevelType w:val="hybridMultilevel"/>
-    <w:tmpl w:val="80C8119A"/>
-    <w:lvl w:ilvl="0" w:tplc="AB741860">
-      <w:start w:val="7"/>
+    <w:tmpl w:val="93523028"/>
+    <w:lvl w:ilvl="0" w:tplc="E6806F08">
+      <w:start w:val="1"/>
       <w:numFmt w:val="decimal"/>
-      <w:pStyle w:val="Ttulo1"/>
       <w:lvlText w:val="%1."/>
       <w:lvlJc w:val="left"/>
       <w:rPr>
@@ -14205,6 +14598,96 @@
     </w:lvl>
   </w:abstractNum>
   <w:abstractNum w:abstractNumId="9" w15:restartNumberingAfterBreak="0">
+    <w:nsid w:val="32051DEE"/>
+    <w:multiLevelType w:val="hybridMultilevel"/>
+    <w:tmpl w:val="8F1495BA"/>
+    <w:lvl w:ilvl="0" w:tplc="AF0E3C1E">
+      <w:start w:val="3"/>
+      <w:numFmt w:val="decimal"/>
+      <w:pStyle w:val="Ttulo"/>
+      <w:lvlText w:val="%1."/>
+      <w:lvlJc w:val="left"/>
+      <w:pPr>
+        <w:ind w:left="360" w:hanging="360"/>
+      </w:pPr>
+      <w:rPr>
+        <w:rFonts w:hint="default"/>
+      </w:rPr>
+    </w:lvl>
+    <w:lvl w:ilvl="1" w:tplc="340A0019" w:tentative="1">
+      <w:start w:val="1"/>
+      <w:numFmt w:val="lowerLetter"/>
+      <w:lvlText w:val="%2."/>
+      <w:lvlJc w:val="left"/>
+      <w:pPr>
+        <w:ind w:left="1440" w:hanging="360"/>
+      </w:pPr>
+    </w:lvl>
+    <w:lvl w:ilvl="2" w:tplc="340A001B" w:tentative="1">
+      <w:start w:val="1"/>
+      <w:numFmt w:val="lowerRoman"/>
+      <w:lvlText w:val="%3."/>
+      <w:lvlJc w:val="right"/>
+      <w:pPr>
+        <w:ind w:left="2160" w:hanging="180"/>
+      </w:pPr>
+    </w:lvl>
+    <w:lvl w:ilvl="3" w:tplc="340A000F" w:tentative="1">
+      <w:start w:val="1"/>
+      <w:numFmt w:val="decimal"/>
+      <w:lvlText w:val="%4."/>
+      <w:lvlJc w:val="left"/>
+      <w:pPr>
+        <w:ind w:left="2880" w:hanging="360"/>
+      </w:pPr>
+    </w:lvl>
+    <w:lvl w:ilvl="4" w:tplc="340A0019" w:tentative="1">
+      <w:start w:val="1"/>
+      <w:numFmt w:val="lowerLetter"/>
+      <w:lvlText w:val="%5."/>
+      <w:lvlJc w:val="left"/>
+      <w:pPr>
+        <w:ind w:left="3600" w:hanging="360"/>
+      </w:pPr>
+    </w:lvl>
+    <w:lvl w:ilvl="5" w:tplc="340A001B" w:tentative="1">
+      <w:start w:val="1"/>
+      <w:numFmt w:val="lowerRoman"/>
+      <w:lvlText w:val="%6."/>
+      <w:lvlJc w:val="right"/>
+      <w:pPr>
+        <w:ind w:left="4320" w:hanging="180"/>
+      </w:pPr>
+    </w:lvl>
+    <w:lvl w:ilvl="6" w:tplc="340A000F" w:tentative="1">
+      <w:start w:val="1"/>
+      <w:numFmt w:val="decimal"/>
+      <w:lvlText w:val="%7."/>
+      <w:lvlJc w:val="left"/>
+      <w:pPr>
+        <w:ind w:left="5040" w:hanging="360"/>
+      </w:pPr>
+    </w:lvl>
+    <w:lvl w:ilvl="7" w:tplc="340A0019" w:tentative="1">
+      <w:start w:val="1"/>
+      <w:numFmt w:val="lowerLetter"/>
+      <w:lvlText w:val="%8."/>
+      <w:lvlJc w:val="left"/>
+      <w:pPr>
+        <w:ind w:left="5760" w:hanging="360"/>
+      </w:pPr>
+    </w:lvl>
+    <w:lvl w:ilvl="8" w:tplc="340A001B" w:tentative="1">
+      <w:start w:val="1"/>
+      <w:numFmt w:val="lowerRoman"/>
+      <w:lvlText w:val="%9."/>
+      <w:lvlJc w:val="right"/>
+      <w:pPr>
+        <w:ind w:left="6480" w:hanging="180"/>
+      </w:pPr>
+    </w:lvl>
+  </w:abstractNum>
+  <w:abstractNum w:abstractNumId="10" w15:restartNumberingAfterBreak="0">
     <w:nsid w:val="3D1B58BA"/>
     <w:multiLevelType w:val="hybridMultilevel"/>
     <w:tmpl w:val="096E130E"/>
@@ -14255,7 +14738,7 @@
       <w:lvlJc w:val="left"/>
     </w:lvl>
   </w:abstractNum>
-  <w:abstractNum w:abstractNumId="10" w15:restartNumberingAfterBreak="0">
+  <w:abstractNum w:abstractNumId="11" w15:restartNumberingAfterBreak="0">
     <w:nsid w:val="497C68C2"/>
     <w:multiLevelType w:val="hybridMultilevel"/>
     <w:tmpl w:val="B3983F84"/>
@@ -14367,7 +14850,7 @@
       </w:rPr>
     </w:lvl>
   </w:abstractNum>
-  <w:abstractNum w:abstractNumId="11" w15:restartNumberingAfterBreak="0">
+  <w:abstractNum w:abstractNumId="12" w15:restartNumberingAfterBreak="0">
     <w:nsid w:val="507ED7AB"/>
     <w:multiLevelType w:val="hybridMultilevel"/>
     <w:tmpl w:val="0EF8B88E"/>
@@ -14418,13 +14901,14 @@
       <w:lvlJc w:val="left"/>
     </w:lvl>
   </w:abstractNum>
-  <w:abstractNum w:abstractNumId="12" w15:restartNumberingAfterBreak="0">
+  <w:abstractNum w:abstractNumId="13" w15:restartNumberingAfterBreak="0">
     <w:nsid w:val="55060BFC"/>
     <w:multiLevelType w:val="multilevel"/>
-    <w:tmpl w:val="5B3468B6"/>
+    <w:tmpl w:val="C6A2D436"/>
     <w:lvl w:ilvl="0">
       <w:start w:val="1"/>
       <w:numFmt w:val="decimal"/>
+      <w:pStyle w:val="Ttulo1"/>
       <w:lvlText w:val="%1"/>
       <w:lvlJc w:val="left"/>
       <w:pPr>
@@ -14445,6 +14929,8 @@
       </w:pPr>
       <w:rPr>
         <w:rFonts w:hint="default"/>
+        <w:b/>
+        <w:bCs/>
       </w:rPr>
     </w:lvl>
     <w:lvl w:ilvl="2">
@@ -14538,7 +15024,7 @@
       </w:rPr>
     </w:lvl>
   </w:abstractNum>
-  <w:abstractNum w:abstractNumId="13" w15:restartNumberingAfterBreak="0">
+  <w:abstractNum w:abstractNumId="14" w15:restartNumberingAfterBreak="0">
     <w:nsid w:val="65C208A2"/>
     <w:multiLevelType w:val="hybridMultilevel"/>
     <w:tmpl w:val="2A184B54"/>
@@ -14627,7 +15113,7 @@
       </w:pPr>
     </w:lvl>
   </w:abstractNum>
-  <w:abstractNum w:abstractNumId="14" w15:restartNumberingAfterBreak="0">
+  <w:abstractNum w:abstractNumId="15" w15:restartNumberingAfterBreak="0">
     <w:nsid w:val="6ACC655F"/>
     <w:multiLevelType w:val="hybridMultilevel"/>
     <w:tmpl w:val="818A022E"/>
@@ -14716,7 +15202,96 @@
       </w:pPr>
     </w:lvl>
   </w:abstractNum>
-  <w:abstractNum w:abstractNumId="15" w15:restartNumberingAfterBreak="0">
+  <w:abstractNum w:abstractNumId="16" w15:restartNumberingAfterBreak="0">
+    <w:nsid w:val="6B770513"/>
+    <w:multiLevelType w:val="hybridMultilevel"/>
+    <w:tmpl w:val="23E2FF52"/>
+    <w:lvl w:ilvl="0" w:tplc="ECD43ACC">
+      <w:start w:val="1"/>
+      <w:numFmt w:val="decimal"/>
+      <w:lvlText w:val="%1."/>
+      <w:lvlJc w:val="left"/>
+      <w:pPr>
+        <w:ind w:left="720" w:hanging="360"/>
+      </w:pPr>
+      <w:rPr>
+        <w:rFonts w:hint="default"/>
+      </w:rPr>
+    </w:lvl>
+    <w:lvl w:ilvl="1" w:tplc="340A0019" w:tentative="1">
+      <w:start w:val="1"/>
+      <w:numFmt w:val="lowerLetter"/>
+      <w:lvlText w:val="%2."/>
+      <w:lvlJc w:val="left"/>
+      <w:pPr>
+        <w:ind w:left="1440" w:hanging="360"/>
+      </w:pPr>
+    </w:lvl>
+    <w:lvl w:ilvl="2" w:tplc="340A001B" w:tentative="1">
+      <w:start w:val="1"/>
+      <w:numFmt w:val="lowerRoman"/>
+      <w:lvlText w:val="%3."/>
+      <w:lvlJc w:val="right"/>
+      <w:pPr>
+        <w:ind w:left="2160" w:hanging="180"/>
+      </w:pPr>
+    </w:lvl>
+    <w:lvl w:ilvl="3" w:tplc="340A000F" w:tentative="1">
+      <w:start w:val="1"/>
+      <w:numFmt w:val="decimal"/>
+      <w:lvlText w:val="%4."/>
+      <w:lvlJc w:val="left"/>
+      <w:pPr>
+        <w:ind w:left="2880" w:hanging="360"/>
+      </w:pPr>
+    </w:lvl>
+    <w:lvl w:ilvl="4" w:tplc="340A0019" w:tentative="1">
+      <w:start w:val="1"/>
+      <w:numFmt w:val="lowerLetter"/>
+      <w:lvlText w:val="%5."/>
+      <w:lvlJc w:val="left"/>
+      <w:pPr>
+        <w:ind w:left="3600" w:hanging="360"/>
+      </w:pPr>
+    </w:lvl>
+    <w:lvl w:ilvl="5" w:tplc="340A001B" w:tentative="1">
+      <w:start w:val="1"/>
+      <w:numFmt w:val="lowerRoman"/>
+      <w:lvlText w:val="%6."/>
+      <w:lvlJc w:val="right"/>
+      <w:pPr>
+        <w:ind w:left="4320" w:hanging="180"/>
+      </w:pPr>
+    </w:lvl>
+    <w:lvl w:ilvl="6" w:tplc="340A000F" w:tentative="1">
+      <w:start w:val="1"/>
+      <w:numFmt w:val="decimal"/>
+      <w:lvlText w:val="%7."/>
+      <w:lvlJc w:val="left"/>
+      <w:pPr>
+        <w:ind w:left="5040" w:hanging="360"/>
+      </w:pPr>
+    </w:lvl>
+    <w:lvl w:ilvl="7" w:tplc="340A0019" w:tentative="1">
+      <w:start w:val="1"/>
+      <w:numFmt w:val="lowerLetter"/>
+      <w:lvlText w:val="%8."/>
+      <w:lvlJc w:val="left"/>
+      <w:pPr>
+        <w:ind w:left="5760" w:hanging="360"/>
+      </w:pPr>
+    </w:lvl>
+    <w:lvl w:ilvl="8" w:tplc="340A001B" w:tentative="1">
+      <w:start w:val="1"/>
+      <w:numFmt w:val="lowerRoman"/>
+      <w:lvlText w:val="%9."/>
+      <w:lvlJc w:val="right"/>
+      <w:pPr>
+        <w:ind w:left="6480" w:hanging="180"/>
+      </w:pPr>
+    </w:lvl>
+  </w:abstractNum>
+  <w:abstractNum w:abstractNumId="17" w15:restartNumberingAfterBreak="0">
     <w:nsid w:val="7545E146"/>
     <w:multiLevelType w:val="hybridMultilevel"/>
     <w:tmpl w:val="6994CA4C"/>
@@ -14767,7 +15342,7 @@
       <w:lvlJc w:val="left"/>
     </w:lvl>
   </w:abstractNum>
-  <w:abstractNum w:abstractNumId="16" w15:restartNumberingAfterBreak="0">
+  <w:abstractNum w:abstractNumId="18" w15:restartNumberingAfterBreak="0">
     <w:nsid w:val="75D12D43"/>
     <w:multiLevelType w:val="hybridMultilevel"/>
     <w:tmpl w:val="67A8259C"/>
@@ -14879,7 +15454,7 @@
       </w:rPr>
     </w:lvl>
   </w:abstractNum>
-  <w:abstractNum w:abstractNumId="17" w15:restartNumberingAfterBreak="0">
+  <w:abstractNum w:abstractNumId="19" w15:restartNumberingAfterBreak="0">
     <w:nsid w:val="79E2A9E3"/>
     <w:multiLevelType w:val="hybridMultilevel"/>
     <w:tmpl w:val="D81E8E70"/>
@@ -14934,16 +15509,16 @@
     <w:abstractNumId w:val="5"/>
   </w:num>
   <w:num w:numId="2">
-    <w:abstractNumId w:val="12"/>
+    <w:abstractNumId w:val="13"/>
   </w:num>
   <w:num w:numId="3">
-    <w:abstractNumId w:val="9"/>
+    <w:abstractNumId w:val="10"/>
   </w:num>
   <w:num w:numId="4">
-    <w:abstractNumId w:val="17"/>
+    <w:abstractNumId w:val="19"/>
   </w:num>
   <w:num w:numId="5">
-    <w:abstractNumId w:val="15"/>
+    <w:abstractNumId w:val="17"/>
   </w:num>
   <w:num w:numId="6">
     <w:abstractNumId w:val="4"/>
@@ -14955,7 +15530,7 @@
     <w:abstractNumId w:val="0"/>
   </w:num>
   <w:num w:numId="9">
-    <w:abstractNumId w:val="14"/>
+    <w:abstractNumId w:val="15"/>
   </w:num>
   <w:num w:numId="10">
     <w:abstractNumId w:val="1"/>
@@ -14964,7 +15539,7 @@
     <w:abstractNumId w:val="3"/>
   </w:num>
   <w:num w:numId="12">
-    <w:abstractNumId w:val="11"/>
+    <w:abstractNumId w:val="12"/>
   </w:num>
   <w:num w:numId="13">
     <w:abstractNumId w:val="8"/>
@@ -14976,18 +15551,225 @@
     <w:abstractNumId w:val="6"/>
   </w:num>
   <w:num w:numId="16">
-    <w:abstractNumId w:val="16"/>
+    <w:abstractNumId w:val="18"/>
   </w:num>
   <w:num w:numId="17">
-    <w:abstractNumId w:val="10"/>
+    <w:abstractNumId w:val="11"/>
   </w:num>
   <w:num w:numId="18">
-    <w:abstractNumId w:val="13"/>
+    <w:abstractNumId w:val="14"/>
   </w:num>
   <w:num w:numId="19">
     <w:abstractNumId w:val="8"/>
     <w:lvlOverride w:ilvl="0">
       <w:startOverride w:val="3"/>
+    </w:lvlOverride>
+  </w:num>
+  <w:num w:numId="20">
+    <w:abstractNumId w:val="5"/>
+    <w:lvlOverride w:ilvl="0">
+      <w:startOverride w:val="2"/>
+    </w:lvlOverride>
+    <w:lvlOverride w:ilvl="1">
+      <w:startOverride w:val="1"/>
+    </w:lvlOverride>
+  </w:num>
+  <w:num w:numId="21">
+    <w:abstractNumId w:val="8"/>
+    <w:lvlOverride w:ilvl="0">
+      <w:startOverride w:val="2"/>
+    </w:lvlOverride>
+  </w:num>
+  <w:num w:numId="22">
+    <w:abstractNumId w:val="8"/>
+    <w:lvlOverride w:ilvl="0">
+      <w:startOverride w:val="2"/>
+    </w:lvlOverride>
+  </w:num>
+  <w:num w:numId="23">
+    <w:abstractNumId w:val="5"/>
+    <w:lvlOverride w:ilvl="0">
+      <w:startOverride w:val="2"/>
+    </w:lvlOverride>
+    <w:lvlOverride w:ilvl="1">
+      <w:startOverride w:val="1"/>
+    </w:lvlOverride>
+  </w:num>
+  <w:num w:numId="24">
+    <w:abstractNumId w:val="5"/>
+    <w:lvlOverride w:ilvl="0">
+      <w:startOverride w:val="2"/>
+    </w:lvlOverride>
+    <w:lvlOverride w:ilvl="1">
+      <w:startOverride w:val="1"/>
+    </w:lvlOverride>
+  </w:num>
+  <w:num w:numId="25">
+    <w:abstractNumId w:val="13"/>
+    <w:lvlOverride w:ilvl="0">
+      <w:startOverride w:val="2"/>
+    </w:lvlOverride>
+    <w:lvlOverride w:ilvl="1">
+      <w:startOverride w:val="1"/>
+    </w:lvlOverride>
+  </w:num>
+  <w:num w:numId="26">
+    <w:abstractNumId w:val="13"/>
+    <w:lvlOverride w:ilvl="0">
+      <w:startOverride w:val="2"/>
+    </w:lvlOverride>
+    <w:lvlOverride w:ilvl="1">
+      <w:startOverride w:val="1"/>
+    </w:lvlOverride>
+  </w:num>
+  <w:num w:numId="27">
+    <w:abstractNumId w:val="8"/>
+    <w:lvlOverride w:ilvl="0">
+      <w:startOverride w:val="1"/>
+    </w:lvlOverride>
+  </w:num>
+  <w:num w:numId="28">
+    <w:abstractNumId w:val="8"/>
+    <w:lvlOverride w:ilvl="0">
+      <w:startOverride w:val="2"/>
+    </w:lvlOverride>
+  </w:num>
+  <w:num w:numId="29">
+    <w:abstractNumId w:val="8"/>
+    <w:lvlOverride w:ilvl="0">
+      <w:startOverride w:val="2"/>
+    </w:lvlOverride>
+  </w:num>
+  <w:num w:numId="30">
+    <w:abstractNumId w:val="13"/>
+    <w:lvlOverride w:ilvl="0">
+      <w:startOverride w:val="4"/>
+    </w:lvlOverride>
+    <w:lvlOverride w:ilvl="1">
+      <w:startOverride w:val="1"/>
+    </w:lvlOverride>
+    <w:lvlOverride w:ilvl="2">
+      <w:startOverride w:val="1"/>
+    </w:lvlOverride>
+    <w:lvlOverride w:ilvl="3">
+      <w:startOverride w:val="1"/>
+    </w:lvlOverride>
+    <w:lvlOverride w:ilvl="4">
+      <w:startOverride w:val="1"/>
+    </w:lvlOverride>
+    <w:lvlOverride w:ilvl="5">
+      <w:startOverride w:val="1"/>
+    </w:lvlOverride>
+    <w:lvlOverride w:ilvl="6">
+      <w:startOverride w:val="1"/>
+    </w:lvlOverride>
+    <w:lvlOverride w:ilvl="7">
+      <w:startOverride w:val="1"/>
+    </w:lvlOverride>
+    <w:lvlOverride w:ilvl="8">
+      <w:startOverride w:val="1"/>
+    </w:lvlOverride>
+  </w:num>
+  <w:num w:numId="31">
+    <w:abstractNumId w:val="13"/>
+    <w:lvlOverride w:ilvl="0">
+      <w:startOverride w:val="3"/>
+    </w:lvlOverride>
+    <w:lvlOverride w:ilvl="1">
+      <w:startOverride w:val="1"/>
+    </w:lvlOverride>
+    <w:lvlOverride w:ilvl="2">
+      <w:startOverride w:val="1"/>
+    </w:lvlOverride>
+    <w:lvlOverride w:ilvl="3">
+      <w:startOverride w:val="1"/>
+    </w:lvlOverride>
+    <w:lvlOverride w:ilvl="4">
+      <w:startOverride w:val="1"/>
+    </w:lvlOverride>
+    <w:lvlOverride w:ilvl="5">
+      <w:startOverride w:val="1"/>
+    </w:lvlOverride>
+    <w:lvlOverride w:ilvl="6">
+      <w:startOverride w:val="1"/>
+    </w:lvlOverride>
+    <w:lvlOverride w:ilvl="7">
+      <w:startOverride w:val="1"/>
+    </w:lvlOverride>
+    <w:lvlOverride w:ilvl="8">
+      <w:startOverride w:val="1"/>
+    </w:lvlOverride>
+  </w:num>
+  <w:num w:numId="32">
+    <w:abstractNumId w:val="16"/>
+  </w:num>
+  <w:num w:numId="33">
+    <w:abstractNumId w:val="9"/>
+  </w:num>
+  <w:num w:numId="34">
+    <w:abstractNumId w:val="9"/>
+    <w:lvlOverride w:ilvl="0">
+      <w:startOverride w:val="3"/>
+    </w:lvlOverride>
+  </w:num>
+  <w:num w:numId="35">
+    <w:abstractNumId w:val="13"/>
+    <w:lvlOverride w:ilvl="0">
+      <w:startOverride w:val="4"/>
+    </w:lvlOverride>
+    <w:lvlOverride w:ilvl="1">
+      <w:startOverride w:val="1"/>
+    </w:lvlOverride>
+    <w:lvlOverride w:ilvl="2">
+      <w:startOverride w:val="1"/>
+    </w:lvlOverride>
+    <w:lvlOverride w:ilvl="3">
+      <w:startOverride w:val="1"/>
+    </w:lvlOverride>
+    <w:lvlOverride w:ilvl="4">
+      <w:startOverride w:val="1"/>
+    </w:lvlOverride>
+    <w:lvlOverride w:ilvl="5">
+      <w:startOverride w:val="1"/>
+    </w:lvlOverride>
+    <w:lvlOverride w:ilvl="6">
+      <w:startOverride w:val="1"/>
+    </w:lvlOverride>
+    <w:lvlOverride w:ilvl="7">
+      <w:startOverride w:val="1"/>
+    </w:lvlOverride>
+    <w:lvlOverride w:ilvl="8">
+      <w:startOverride w:val="1"/>
+    </w:lvlOverride>
+  </w:num>
+  <w:num w:numId="36">
+    <w:abstractNumId w:val="13"/>
+    <w:lvlOverride w:ilvl="0">
+      <w:startOverride w:val="5"/>
+    </w:lvlOverride>
+    <w:lvlOverride w:ilvl="1">
+      <w:startOverride w:val="1"/>
+    </w:lvlOverride>
+    <w:lvlOverride w:ilvl="2">
+      <w:startOverride w:val="1"/>
+    </w:lvlOverride>
+    <w:lvlOverride w:ilvl="3">
+      <w:startOverride w:val="1"/>
+    </w:lvlOverride>
+    <w:lvlOverride w:ilvl="4">
+      <w:startOverride w:val="1"/>
+    </w:lvlOverride>
+    <w:lvlOverride w:ilvl="5">
+      <w:startOverride w:val="1"/>
+    </w:lvlOverride>
+    <w:lvlOverride w:ilvl="6">
+      <w:startOverride w:val="1"/>
+    </w:lvlOverride>
+    <w:lvlOverride w:ilvl="7">
+      <w:startOverride w:val="1"/>
+    </w:lvlOverride>
+    <w:lvlOverride w:ilvl="8">
+      <w:startOverride w:val="1"/>
     </w:lvlOverride>
   </w:num>
   <w:numIdMacAtCleanup w:val="5"/>
@@ -15407,10 +16189,10 @@
     <w:autoRedefine/>
     <w:uiPriority w:val="9"/>
     <w:qFormat/>
-    <w:rsid w:val="00036CA6"/>
+    <w:rsid w:val="003D21A6"/>
     <w:pPr>
       <w:numPr>
-        <w:numId w:val="13"/>
+        <w:numId w:val="2"/>
       </w:numPr>
       <w:spacing w:before="100" w:beforeAutospacing="1" w:after="100" w:afterAutospacing="1"/>
       <w:jc w:val="left"/>
@@ -15431,7 +16213,7 @@
     <w:link w:val="Ttulo2Car"/>
     <w:autoRedefine/>
     <w:qFormat/>
-    <w:rsid w:val="0010619E"/>
+    <w:rsid w:val="001F320E"/>
     <w:pPr>
       <w:numPr>
         <w:ilvl w:val="1"/>
@@ -15444,7 +16226,6 @@
     <w:rPr>
       <w:rFonts w:cs="Arial"/>
       <w:b/>
-      <w:bCs/>
       <w:szCs w:val="36"/>
       <w:lang w:val="x-none" w:eastAsia="x-none"/>
     </w:rPr>
@@ -15788,7 +16569,7 @@
     <w:name w:val="Título 1 Car"/>
     <w:link w:val="Ttulo1"/>
     <w:uiPriority w:val="9"/>
-    <w:rsid w:val="00036CA6"/>
+    <w:rsid w:val="003D21A6"/>
     <w:rPr>
       <w:rFonts w:ascii="Arial" w:hAnsi="Arial" w:cs="Arial"/>
       <w:b/>
@@ -15801,11 +16582,10 @@
   <w:style w:type="character" w:customStyle="1" w:styleId="Ttulo2Car">
     <w:name w:val="Título 2 Car"/>
     <w:link w:val="Ttulo2"/>
-    <w:rsid w:val="0010619E"/>
+    <w:rsid w:val="001F320E"/>
     <w:rPr>
       <w:rFonts w:ascii="Arial" w:hAnsi="Arial" w:cs="Arial"/>
       <w:b/>
-      <w:bCs/>
       <w:sz w:val="24"/>
       <w:szCs w:val="36"/>
       <w:lang w:val="x-none" w:eastAsia="x-none"/>
@@ -16211,10 +16991,12 @@
     <w:link w:val="TtuloCar"/>
     <w:autoRedefine/>
     <w:qFormat/>
-    <w:rsid w:val="002D0D62"/>
+    <w:rsid w:val="003D21A6"/>
     <w:pPr>
+      <w:numPr>
+        <w:numId w:val="33"/>
+      </w:numPr>
       <w:spacing w:before="360" w:after="720"/>
-      <w:ind w:firstLine="0"/>
     </w:pPr>
     <w:rPr>
       <w:b/>
@@ -16224,7 +17006,7 @@
   <w:style w:type="character" w:customStyle="1" w:styleId="TtuloCar">
     <w:name w:val="Título Car"/>
     <w:link w:val="Ttulo"/>
-    <w:rsid w:val="002D0D62"/>
+    <w:rsid w:val="003D21A6"/>
     <w:rPr>
       <w:rFonts w:ascii="Arial" w:hAnsi="Arial"/>
       <w:b/>
@@ -17693,12 +18475,6 @@
 </file>
 
 <file path=customXml/item1.xml><?xml version="1.0" encoding="utf-8"?>
-<p:properties xmlns:p="http://schemas.microsoft.com/office/2006/metadata/properties" xmlns:xsi="http://www.w3.org/2001/XMLSchema-instance" xmlns:pc="http://schemas.microsoft.com/office/infopath/2007/PartnerControls">
-  <documentManagement/>
-</p:properties>
-</file>
-
-<file path=customXml/item2.xml><?xml version="1.0" encoding="utf-8"?>
 <ct:contentTypeSchema xmlns:ct="http://schemas.microsoft.com/office/2006/metadata/contentType" xmlns:ma="http://schemas.microsoft.com/office/2006/metadata/properties/metaAttributes" ct:_="" ma:_="" ma:contentTypeName="Documento" ma:contentTypeID="0x010100338949FB94741D4CBD234B99567E34CD" ma:contentTypeVersion="0" ma:contentTypeDescription="Crear nuevo documento." ma:contentTypeScope="" ma:versionID="ed4e80c82f2583ce1215961df1add131">
   <xsd:schema xmlns:xsd="http://www.w3.org/2001/XMLSchema" xmlns:xs="http://www.w3.org/2001/XMLSchema" xmlns:p="http://schemas.microsoft.com/office/2006/metadata/properties" targetNamespace="http://schemas.microsoft.com/office/2006/metadata/properties" ma:root="true" ma:fieldsID="986dcc55fc7de7b749655be5365d3efe">
     <xsd:element name="properties">
@@ -17812,16 +18588,13 @@
 </ct:contentTypeSchema>
 </file>
 
-<file path=customXml/item3.xml><?xml version="1.0" encoding="utf-8"?>
-<?mso-contentType ?>
-<FormTemplates xmlns="http://schemas.microsoft.com/sharepoint/v3/contenttype/forms">
-  <Display>DocumentLibraryForm</Display>
-  <Edit>DocumentLibraryForm</Edit>
-  <New>DocumentLibraryForm</New>
-</FormTemplates>
+<file path=customXml/item2.xml><?xml version="1.0" encoding="utf-8"?>
+<p:properties xmlns:p="http://schemas.microsoft.com/office/2006/metadata/properties" xmlns:xsi="http://www.w3.org/2001/XMLSchema-instance" xmlns:pc="http://schemas.microsoft.com/office/infopath/2007/PartnerControls">
+  <documentManagement/>
+</p:properties>
 </file>
 
-<file path=customXml/item4.xml><?xml version="1.0" encoding="utf-8"?>
+<file path=customXml/item3.xml><?xml version="1.0" encoding="utf-8"?>
 <b:Sources xmlns:b="http://schemas.openxmlformats.org/officeDocument/2006/bibliography" xmlns="http://schemas.openxmlformats.org/officeDocument/2006/bibliography" SelectedStyle="\APA.XSL" StyleName="APA">
   <b:Source>
     <b:Tag>Mol06</b:Tag>
@@ -17902,16 +18675,16 @@
 </b:Sources>
 </file>
 
-<file path=customXml/itemProps1.xml><?xml version="1.0" encoding="utf-8"?>
-<ds:datastoreItem xmlns:ds="http://schemas.openxmlformats.org/officeDocument/2006/customXml" ds:itemID="{AC51520D-22EE-456F-83E7-0E2BC890973C}">
-  <ds:schemaRefs>
-    <ds:schemaRef ds:uri="http://schemas.microsoft.com/office/2006/metadata/properties"/>
-    <ds:schemaRef ds:uri="http://schemas.microsoft.com/office/infopath/2007/PartnerControls"/>
-  </ds:schemaRefs>
-</ds:datastoreItem>
+<file path=customXml/item4.xml><?xml version="1.0" encoding="utf-8"?>
+<?mso-contentType ?>
+<FormTemplates xmlns="http://schemas.microsoft.com/sharepoint/v3/contenttype/forms">
+  <Display>DocumentLibraryForm</Display>
+  <Edit>DocumentLibraryForm</Edit>
+  <New>DocumentLibraryForm</New>
+</FormTemplates>
 </file>
 
-<file path=customXml/itemProps2.xml><?xml version="1.0" encoding="utf-8"?>
+<file path=customXml/itemProps1.xml><?xml version="1.0" encoding="utf-8"?>
 <ds:datastoreItem xmlns:ds="http://schemas.openxmlformats.org/officeDocument/2006/customXml" ds:itemID="{B416D0D0-C81E-497E-BE51-0BC2C92241B1}">
   <ds:schemaRefs>
     <ds:schemaRef ds:uri="http://schemas.microsoft.com/office/2006/metadata/contentType"/>
@@ -17927,18 +18700,27 @@
 </ds:datastoreItem>
 </file>
 
+<file path=customXml/itemProps2.xml><?xml version="1.0" encoding="utf-8"?>
+<ds:datastoreItem xmlns:ds="http://schemas.openxmlformats.org/officeDocument/2006/customXml" ds:itemID="{AC51520D-22EE-456F-83E7-0E2BC890973C}">
+  <ds:schemaRefs>
+    <ds:schemaRef ds:uri="http://schemas.microsoft.com/office/2006/metadata/properties"/>
+    <ds:schemaRef ds:uri="http://schemas.microsoft.com/office/infopath/2007/PartnerControls"/>
+  </ds:schemaRefs>
+</ds:datastoreItem>
+</file>
+
 <file path=customXml/itemProps3.xml><?xml version="1.0" encoding="utf-8"?>
+<ds:datastoreItem xmlns:ds="http://schemas.openxmlformats.org/officeDocument/2006/customXml" ds:itemID="{1F45B634-1DE1-A541-8C2C-D84B2806A79E}">
+  <ds:schemaRefs>
+    <ds:schemaRef ds:uri="http://schemas.openxmlformats.org/officeDocument/2006/bibliography"/>
+  </ds:schemaRefs>
+</ds:datastoreItem>
+</file>
+
+<file path=customXml/itemProps4.xml><?xml version="1.0" encoding="utf-8"?>
 <ds:datastoreItem xmlns:ds="http://schemas.openxmlformats.org/officeDocument/2006/customXml" ds:itemID="{BB22C492-C557-4F02-A636-17E294FD0CF6}">
   <ds:schemaRefs>
     <ds:schemaRef ds:uri="http://schemas.microsoft.com/sharepoint/v3/contenttype/forms"/>
   </ds:schemaRefs>
 </ds:datastoreItem>
-</file>
-
-<file path=customXml/itemProps4.xml><?xml version="1.0" encoding="utf-8"?>
-<ds:datastoreItem xmlns:ds="http://schemas.openxmlformats.org/officeDocument/2006/customXml" ds:itemID="{1F45B634-1DE1-A541-8C2C-D84B2806A79E}">
-  <ds:schemaRefs>
-    <ds:schemaRef ds:uri="http://schemas.openxmlformats.org/officeDocument/2006/bibliography"/>
-  </ds:schemaRefs>
-</ds:datastoreItem>
 </file>
</xml_diff>

<commit_message>
Subida 4 de agosto
</commit_message>
<xml_diff>
--- a/Formato Informe preliminar PT - Ivan Smith.docx
+++ b/Formato Informe preliminar PT - Ivan Smith.docx
@@ -3074,9 +3074,6 @@
     </w:p>
     <w:bookmarkStart w:id="4" w:name="_Toc42767419"/>
     <w:p>
-      <w:pPr>
-        <w:pStyle w:val="Ttulo"/>
-      </w:pPr>
       <w:r>
         <w:rPr>
           <w:noProof/>
@@ -3158,7 +3155,8 @@
           <w:rFonts w:cs="Times New Roman"/>
           <w:b/>
           <w:kern w:val="0"/>
-          <w:szCs w:val="22"/>
+          <w:sz w:val="18"/>
+          <w:szCs w:val="18"/>
           <w:lang w:val="es-CL" w:eastAsia="en-US"/>
         </w:rPr>
       </w:pPr>
@@ -3192,11 +3190,126 @@
     </w:p>
     <w:p>
       <w:pPr>
-        <w:rPr>
-          <w:rFonts w:cs="Arial"/>
+        <w:pStyle w:val="Tabladeilustraciones"/>
+        <w:tabs>
+          <w:tab w:val="right" w:leader="dot" w:pos="8544"/>
+        </w:tabs>
+        <w:rPr>
+          <w:rFonts w:asciiTheme="minorHAnsi" w:eastAsiaTheme="minorEastAsia" w:hAnsiTheme="minorHAnsi" w:cstheme="minorBidi"/>
+          <w:noProof/>
+          <w:sz w:val="16"/>
+          <w:szCs w:val="16"/>
           <w:lang w:eastAsia="es-CL"/>
         </w:rPr>
       </w:pPr>
+      <w:r>
+        <w:rPr>
+          <w:rFonts w:cs="Arial"/>
+          <w:sz w:val="18"/>
+          <w:szCs w:val="18"/>
+        </w:rPr>
+        <w:fldChar w:fldCharType="begin"/>
+      </w:r>
+      <w:r>
+        <w:rPr>
+          <w:rFonts w:cs="Arial"/>
+          <w:sz w:val="18"/>
+          <w:szCs w:val="18"/>
+        </w:rPr>
+        <w:instrText xml:space="preserve"> TOC \h \z \c "Tabla" </w:instrText>
+      </w:r>
+      <w:r>
+        <w:rPr>
+          <w:rFonts w:cs="Arial"/>
+          <w:sz w:val="18"/>
+          <w:szCs w:val="18"/>
+        </w:rPr>
+        <w:fldChar w:fldCharType="separate"/>
+      </w:r>
+      <w:hyperlink w:anchor="_Toc47386911" w:history="1">
+        <w:r>
+          <w:rPr>
+            <w:rStyle w:val="Hipervnculo"/>
+            <w:b/>
+            <w:bCs/>
+            <w:noProof/>
+            <w:sz w:val="16"/>
+            <w:szCs w:val="16"/>
+          </w:rPr>
+          <w:t>Tabla 1:</w:t>
+        </w:r>
+        <w:r>
+          <w:rPr>
+            <w:rStyle w:val="Hipervnculo"/>
+            <w:noProof/>
+            <w:sz w:val="16"/>
+            <w:szCs w:val="16"/>
+          </w:rPr>
+          <w:t xml:space="preserve"> Asociación entre parámetros para obtención de ARI</w:t>
+        </w:r>
+        <w:r>
+          <w:rPr>
+            <w:noProof/>
+            <w:webHidden/>
+            <w:sz w:val="16"/>
+            <w:szCs w:val="16"/>
+          </w:rPr>
+          <w:tab/>
+        </w:r>
+        <w:r>
+          <w:rPr>
+            <w:noProof/>
+            <w:webHidden/>
+            <w:sz w:val="16"/>
+            <w:szCs w:val="16"/>
+          </w:rPr>
+          <w:fldChar w:fldCharType="begin"/>
+        </w:r>
+        <w:r>
+          <w:rPr>
+            <w:noProof/>
+            <w:webHidden/>
+            <w:sz w:val="16"/>
+            <w:szCs w:val="16"/>
+          </w:rPr>
+          <w:instrText xml:space="preserve"> PAGEREF _Toc47386911 \h </w:instrText>
+        </w:r>
+        <w:r>
+          <w:rPr>
+            <w:noProof/>
+            <w:webHidden/>
+            <w:sz w:val="16"/>
+            <w:szCs w:val="16"/>
+          </w:rPr>
+        </w:r>
+        <w:r>
+          <w:rPr>
+            <w:noProof/>
+            <w:webHidden/>
+            <w:sz w:val="16"/>
+            <w:szCs w:val="16"/>
+          </w:rPr>
+          <w:fldChar w:fldCharType="separate"/>
+        </w:r>
+        <w:r>
+          <w:rPr>
+            <w:noProof/>
+            <w:webHidden/>
+            <w:sz w:val="16"/>
+            <w:szCs w:val="16"/>
+          </w:rPr>
+          <w:t>23</w:t>
+        </w:r>
+        <w:r>
+          <w:rPr>
+            <w:noProof/>
+            <w:webHidden/>
+            <w:sz w:val="16"/>
+            <w:szCs w:val="16"/>
+          </w:rPr>
+          <w:fldChar w:fldCharType="end"/>
+        </w:r>
+      </w:hyperlink>
     </w:p>
     <w:p>
       <w:pPr>
@@ -3205,50 +3318,20 @@
       <w:r>
         <w:rPr>
           <w:rFonts w:cs="Arial"/>
-        </w:rPr>
-        <w:fldChar w:fldCharType="begin"/>
-      </w:r>
-      <w:r>
-        <w:rPr>
-          <w:rFonts w:cs="Arial"/>
-        </w:rPr>
-        <w:instrText xml:space="preserve"> </w:instrText>
-      </w:r>
-      <w:r>
-        <w:rPr>
-          <w:rFonts w:cs="Arial"/>
-        </w:rPr>
-        <w:instrText>TOC</w:instrText>
-      </w:r>
-      <w:r>
-        <w:rPr>
-          <w:rFonts w:cs="Arial"/>
-        </w:rPr>
-        <w:instrText xml:space="preserve"> \h \z \c "Figura" </w:instrText>
-      </w:r>
-      <w:r>
-        <w:rPr>
-          <w:rFonts w:cs="Arial"/>
-        </w:rPr>
-        <w:fldChar w:fldCharType="separate"/>
-      </w:r>
-      <w:r>
-        <w:rPr>
-          <w:rFonts w:cs="Arial"/>
-          <w:b/>
-          <w:bCs/>
+          <w:sz w:val="18"/>
+          <w:szCs w:val="18"/>
+        </w:rPr>
+        <w:fldChar w:fldCharType="end"/>
+      </w:r>
+    </w:p>
+    <w:p>
+      <w:pPr>
+        <w:pStyle w:val="Ttulo"/>
+        <w:rPr>
           <w:noProof/>
-          <w:lang w:val="es-ES"/>
-        </w:rPr>
-        <w:t>No se encuentran elementos de tabla de ilustraciones.</w:t>
-      </w:r>
-      <w:r>
-        <w:fldChar w:fldCharType="end"/>
-      </w:r>
-    </w:p>
-    <w:p>
-      <w:pPr>
-        <w:pStyle w:val="Ttulo"/>
+        </w:rPr>
+      </w:pPr>
+      <w:r>
         <w:rPr>
           <w:rStyle w:val="Ttulo1Car"/>
           <w:rFonts w:cs="Times New Roman"/>
@@ -3257,7 +3340,11 @@
           <w:szCs w:val="22"/>
           <w:lang w:val="es-CL" w:eastAsia="en-US"/>
         </w:rPr>
-      </w:pPr>
+        <w:br w:type="page"/>
+      </w:r>
+      <w:bookmarkStart w:id="5" w:name="_Toc333853063"/>
+      <w:bookmarkStart w:id="6" w:name="_Toc42767102"/>
+      <w:bookmarkStart w:id="7" w:name="_Toc42767420"/>
       <w:r>
         <w:rPr>
           <w:rStyle w:val="Ttulo1Car"/>
@@ -3267,26 +3354,430 @@
           <w:szCs w:val="22"/>
           <w:lang w:val="es-CL" w:eastAsia="en-US"/>
         </w:rPr>
-        <w:br w:type="page"/>
-      </w:r>
-      <w:bookmarkStart w:id="5" w:name="_Toc333853063"/>
-      <w:bookmarkStart w:id="6" w:name="_Toc42767102"/>
-      <w:bookmarkStart w:id="7" w:name="_Toc42767420"/>
-      <w:r>
-        <w:rPr>
-          <w:rStyle w:val="Ttulo1Car"/>
-          <w:rFonts w:cs="Times New Roman"/>
-          <w:b/>
-          <w:kern w:val="0"/>
-          <w:szCs w:val="22"/>
-          <w:lang w:val="es-CL" w:eastAsia="en-US"/>
-        </w:rPr>
         <w:lastRenderedPageBreak/>
         <w:t>LISTA DE FIGURAS</w:t>
       </w:r>
+      <w:bookmarkStart w:id="8" w:name="_Toc295853769"/>
+      <w:bookmarkStart w:id="9" w:name="_Toc297759998"/>
+      <w:bookmarkEnd w:id="0"/>
+      <w:bookmarkEnd w:id="1"/>
       <w:bookmarkEnd w:id="5"/>
       <w:bookmarkEnd w:id="6"/>
       <w:bookmarkEnd w:id="7"/>
+      <w:r>
+        <w:fldChar w:fldCharType="begin"/>
+      </w:r>
+      <w:r>
+        <w:instrText xml:space="preserve"> TOC \h \z \c "Figura" </w:instrText>
+      </w:r>
+      <w:r>
+        <w:fldChar w:fldCharType="separate"/>
+      </w:r>
+    </w:p>
+    <w:p>
+      <w:pPr>
+        <w:pStyle w:val="Tabladeilustraciones"/>
+        <w:tabs>
+          <w:tab w:val="right" w:leader="dot" w:pos="8544"/>
+        </w:tabs>
+        <w:rPr>
+          <w:rStyle w:val="Hipervnculo"/>
+          <w:b/>
+          <w:bCs/>
+          <w:noProof/>
+          <w:sz w:val="16"/>
+          <w:szCs w:val="16"/>
+        </w:rPr>
+      </w:pPr>
+      <w:hyperlink w:anchor="_Toc47386675" w:history="1">
+        <w:r>
+          <w:rPr>
+            <w:rStyle w:val="Hipervnculo"/>
+            <w:b/>
+            <w:bCs/>
+            <w:noProof/>
+            <w:sz w:val="16"/>
+            <w:szCs w:val="16"/>
+          </w:rPr>
+          <w:t xml:space="preserve">Figura 1: </w:t>
+        </w:r>
+        <w:r>
+          <w:rPr>
+            <w:rStyle w:val="Hipervnculo"/>
+            <w:noProof/>
+            <w:sz w:val="16"/>
+            <w:szCs w:val="16"/>
+          </w:rPr>
+          <w:t>Hiperplano de separación optima en dos dimensiones – SVM (Fernández-Sainz, 2011).</w:t>
+        </w:r>
+        <w:r>
+          <w:rPr>
+            <w:noProof/>
+            <w:webHidden/>
+            <w:sz w:val="16"/>
+            <w:szCs w:val="16"/>
+          </w:rPr>
+          <w:tab/>
+        </w:r>
+        <w:r>
+          <w:rPr>
+            <w:noProof/>
+            <w:webHidden/>
+            <w:sz w:val="16"/>
+            <w:szCs w:val="16"/>
+          </w:rPr>
+          <w:fldChar w:fldCharType="begin"/>
+        </w:r>
+        <w:r>
+          <w:rPr>
+            <w:noProof/>
+            <w:webHidden/>
+            <w:sz w:val="16"/>
+            <w:szCs w:val="16"/>
+          </w:rPr>
+          <w:instrText xml:space="preserve"> PAGEREF _Toc47386675 \h </w:instrText>
+        </w:r>
+        <w:r>
+          <w:rPr>
+            <w:noProof/>
+            <w:webHidden/>
+            <w:sz w:val="16"/>
+            <w:szCs w:val="16"/>
+          </w:rPr>
+        </w:r>
+        <w:r>
+          <w:rPr>
+            <w:noProof/>
+            <w:webHidden/>
+            <w:sz w:val="16"/>
+            <w:szCs w:val="16"/>
+          </w:rPr>
+          <w:fldChar w:fldCharType="separate"/>
+        </w:r>
+        <w:r>
+          <w:rPr>
+            <w:noProof/>
+            <w:webHidden/>
+            <w:sz w:val="16"/>
+            <w:szCs w:val="16"/>
+          </w:rPr>
+          <w:t>19</w:t>
+        </w:r>
+        <w:r>
+          <w:rPr>
+            <w:noProof/>
+            <w:webHidden/>
+            <w:sz w:val="16"/>
+            <w:szCs w:val="16"/>
+          </w:rPr>
+          <w:fldChar w:fldCharType="end"/>
+        </w:r>
+      </w:hyperlink>
+    </w:p>
+    <w:p/>
+    <w:p>
+      <w:pPr>
+        <w:pStyle w:val="Tabladeilustraciones"/>
+        <w:tabs>
+          <w:tab w:val="right" w:leader="dot" w:pos="8544"/>
+        </w:tabs>
+        <w:ind w:left="708" w:firstLine="1"/>
+        <w:rPr>
+          <w:rStyle w:val="Hipervnculo"/>
+          <w:b/>
+          <w:bCs/>
+          <w:noProof/>
+          <w:sz w:val="16"/>
+          <w:szCs w:val="16"/>
+        </w:rPr>
+      </w:pPr>
+      <w:hyperlink w:anchor="_Toc47386676" w:history="1">
+        <w:r>
+          <w:rPr>
+            <w:rStyle w:val="Hipervnculo"/>
+            <w:b/>
+            <w:bCs/>
+            <w:noProof/>
+            <w:sz w:val="16"/>
+            <w:szCs w:val="16"/>
+          </w:rPr>
+          <w:t xml:space="preserve">Figura 2: </w:t>
+        </w:r>
+        <w:r>
+          <w:rPr>
+            <w:rStyle w:val="Hipervnculo"/>
+            <w:noProof/>
+            <w:sz w:val="16"/>
+            <w:szCs w:val="16"/>
+          </w:rPr>
+          <w:t>Aplicación de una función kernel modificando el espacio de dimensiones representado por la línea continua en verde, separando el conjunto de datos rojos y azules (Baudat, G., Anouar F, 2000)</w:t>
+        </w:r>
+        <w:r>
+          <w:rPr>
+            <w:noProof/>
+            <w:webHidden/>
+            <w:sz w:val="16"/>
+            <w:szCs w:val="16"/>
+          </w:rPr>
+          <w:tab/>
+        </w:r>
+        <w:r>
+          <w:rPr>
+            <w:noProof/>
+            <w:webHidden/>
+            <w:sz w:val="16"/>
+            <w:szCs w:val="16"/>
+          </w:rPr>
+          <w:fldChar w:fldCharType="begin"/>
+        </w:r>
+        <w:r>
+          <w:rPr>
+            <w:noProof/>
+            <w:webHidden/>
+            <w:sz w:val="16"/>
+            <w:szCs w:val="16"/>
+          </w:rPr>
+          <w:instrText xml:space="preserve"> PAGEREF _Toc47386676 \h </w:instrText>
+        </w:r>
+        <w:r>
+          <w:rPr>
+            <w:noProof/>
+            <w:webHidden/>
+            <w:sz w:val="16"/>
+            <w:szCs w:val="16"/>
+          </w:rPr>
+        </w:r>
+        <w:r>
+          <w:rPr>
+            <w:noProof/>
+            <w:webHidden/>
+            <w:sz w:val="16"/>
+            <w:szCs w:val="16"/>
+          </w:rPr>
+          <w:fldChar w:fldCharType="separate"/>
+        </w:r>
+        <w:r>
+          <w:rPr>
+            <w:noProof/>
+            <w:webHidden/>
+            <w:sz w:val="16"/>
+            <w:szCs w:val="16"/>
+          </w:rPr>
+          <w:t>21</w:t>
+        </w:r>
+        <w:r>
+          <w:rPr>
+            <w:noProof/>
+            <w:webHidden/>
+            <w:sz w:val="16"/>
+            <w:szCs w:val="16"/>
+          </w:rPr>
+          <w:fldChar w:fldCharType="end"/>
+        </w:r>
+      </w:hyperlink>
+    </w:p>
+    <w:p/>
+    <w:p>
+      <w:pPr>
+        <w:pStyle w:val="Tabladeilustraciones"/>
+        <w:tabs>
+          <w:tab w:val="right" w:leader="dot" w:pos="8544"/>
+        </w:tabs>
+        <w:rPr>
+          <w:rStyle w:val="Hipervnculo"/>
+          <w:b/>
+          <w:bCs/>
+          <w:noProof/>
+          <w:sz w:val="16"/>
+          <w:szCs w:val="16"/>
+        </w:rPr>
+      </w:pPr>
+      <w:hyperlink w:anchor="_Toc47386677" w:history="1">
+        <w:r>
+          <w:rPr>
+            <w:rStyle w:val="Hipervnculo"/>
+            <w:b/>
+            <w:bCs/>
+            <w:noProof/>
+            <w:sz w:val="16"/>
+            <w:szCs w:val="16"/>
+          </w:rPr>
+          <w:t xml:space="preserve">Figura 3: </w:t>
+        </w:r>
+        <w:r>
+          <w:rPr>
+            <w:rStyle w:val="Hipervnculo"/>
+            <w:noProof/>
+            <w:sz w:val="16"/>
+            <w:szCs w:val="16"/>
+          </w:rPr>
+          <w:t>Los 10 niveles de ARI basado en la respuesta PA Y VFSC por Aaslid-Tiecks (Simpson, 2017)</w:t>
+        </w:r>
+        <w:r>
+          <w:rPr>
+            <w:noProof/>
+            <w:webHidden/>
+            <w:sz w:val="16"/>
+            <w:szCs w:val="16"/>
+          </w:rPr>
+          <w:tab/>
+        </w:r>
+        <w:r>
+          <w:rPr>
+            <w:noProof/>
+            <w:webHidden/>
+            <w:sz w:val="16"/>
+            <w:szCs w:val="16"/>
+          </w:rPr>
+          <w:fldChar w:fldCharType="begin"/>
+        </w:r>
+        <w:r>
+          <w:rPr>
+            <w:noProof/>
+            <w:webHidden/>
+            <w:sz w:val="16"/>
+            <w:szCs w:val="16"/>
+          </w:rPr>
+          <w:instrText xml:space="preserve"> PAGEREF _Toc47386677 \h </w:instrText>
+        </w:r>
+        <w:r>
+          <w:rPr>
+            <w:noProof/>
+            <w:webHidden/>
+            <w:sz w:val="16"/>
+            <w:szCs w:val="16"/>
+          </w:rPr>
+        </w:r>
+        <w:r>
+          <w:rPr>
+            <w:noProof/>
+            <w:webHidden/>
+            <w:sz w:val="16"/>
+            <w:szCs w:val="16"/>
+          </w:rPr>
+          <w:fldChar w:fldCharType="separate"/>
+        </w:r>
+        <w:r>
+          <w:rPr>
+            <w:noProof/>
+            <w:webHidden/>
+            <w:sz w:val="16"/>
+            <w:szCs w:val="16"/>
+          </w:rPr>
+          <w:t>24</w:t>
+        </w:r>
+        <w:r>
+          <w:rPr>
+            <w:noProof/>
+            <w:webHidden/>
+            <w:sz w:val="16"/>
+            <w:szCs w:val="16"/>
+          </w:rPr>
+          <w:fldChar w:fldCharType="end"/>
+        </w:r>
+      </w:hyperlink>
+    </w:p>
+    <w:p/>
+    <w:p>
+      <w:pPr>
+        <w:pStyle w:val="Tabladeilustraciones"/>
+        <w:tabs>
+          <w:tab w:val="right" w:leader="dot" w:pos="8544"/>
+        </w:tabs>
+        <w:rPr>
+          <w:rFonts w:asciiTheme="minorHAnsi" w:eastAsiaTheme="minorEastAsia" w:hAnsiTheme="minorHAnsi" w:cstheme="minorBidi"/>
+          <w:b/>
+          <w:bCs/>
+          <w:noProof/>
+          <w:sz w:val="16"/>
+          <w:szCs w:val="16"/>
+          <w:lang w:eastAsia="es-CL"/>
+        </w:rPr>
+      </w:pPr>
+      <w:hyperlink w:anchor="_Toc47386678" w:history="1">
+        <w:r>
+          <w:rPr>
+            <w:rStyle w:val="Hipervnculo"/>
+            <w:b/>
+            <w:bCs/>
+            <w:noProof/>
+            <w:sz w:val="16"/>
+            <w:szCs w:val="16"/>
+          </w:rPr>
+          <w:t xml:space="preserve">Figura 4: </w:t>
+        </w:r>
+        <w:r>
+          <w:rPr>
+            <w:rStyle w:val="Hipervnculo"/>
+            <w:noProof/>
+            <w:sz w:val="16"/>
+            <w:szCs w:val="16"/>
+          </w:rPr>
+          <w:t>Proceso del enfoque cuantitativo. (Sampieri, Fernández Collado, C., &amp; Baptista, 2010)</w:t>
+        </w:r>
+        <w:r>
+          <w:rPr>
+            <w:noProof/>
+            <w:webHidden/>
+            <w:sz w:val="16"/>
+            <w:szCs w:val="16"/>
+          </w:rPr>
+          <w:tab/>
+        </w:r>
+        <w:r>
+          <w:rPr>
+            <w:noProof/>
+            <w:webHidden/>
+            <w:sz w:val="16"/>
+            <w:szCs w:val="16"/>
+          </w:rPr>
+          <w:fldChar w:fldCharType="begin"/>
+        </w:r>
+        <w:r>
+          <w:rPr>
+            <w:noProof/>
+            <w:webHidden/>
+            <w:sz w:val="16"/>
+            <w:szCs w:val="16"/>
+          </w:rPr>
+          <w:instrText xml:space="preserve"> PAGEREF _Toc47386678 \h </w:instrText>
+        </w:r>
+        <w:r>
+          <w:rPr>
+            <w:noProof/>
+            <w:webHidden/>
+            <w:sz w:val="16"/>
+            <w:szCs w:val="16"/>
+          </w:rPr>
+        </w:r>
+        <w:r>
+          <w:rPr>
+            <w:noProof/>
+            <w:webHidden/>
+            <w:sz w:val="16"/>
+            <w:szCs w:val="16"/>
+          </w:rPr>
+          <w:fldChar w:fldCharType="separate"/>
+        </w:r>
+        <w:r>
+          <w:rPr>
+            <w:noProof/>
+            <w:webHidden/>
+            <w:sz w:val="16"/>
+            <w:szCs w:val="16"/>
+          </w:rPr>
+          <w:t>26</w:t>
+        </w:r>
+        <w:r>
+          <w:rPr>
+            <w:noProof/>
+            <w:webHidden/>
+            <w:sz w:val="16"/>
+            <w:szCs w:val="16"/>
+          </w:rPr>
+          <w:fldChar w:fldCharType="end"/>
+        </w:r>
+      </w:hyperlink>
     </w:p>
     <w:p>
       <w:pPr>
@@ -3300,23 +3791,8 @@
         </w:sectPr>
       </w:pPr>
       <w:r>
-        <w:rPr>
-          <w:rStyle w:val="Ttulo1Car"/>
-          <w:rFonts w:cs="Times New Roman"/>
-          <w:kern w:val="0"/>
-          <w:sz w:val="24"/>
-          <w:szCs w:val="22"/>
-          <w:lang w:val="es-CL" w:eastAsia="en-US"/>
-        </w:rPr>
-        <w:t xml:space="preserve"> </w:t>
-      </w:r>
-      <w:r>
-        <w:br w:type="page"/>
-      </w:r>
-      <w:bookmarkStart w:id="8" w:name="_Toc295853769"/>
-      <w:bookmarkStart w:id="9" w:name="_Toc297759998"/>
-      <w:bookmarkEnd w:id="0"/>
-      <w:bookmarkEnd w:id="1"/>
+        <w:fldChar w:fldCharType="end"/>
+      </w:r>
     </w:p>
     <w:p>
       <w:pPr>
@@ -5245,7 +5721,16 @@
       </w:pPr>
       <w:r>
         <w:lastRenderedPageBreak/>
-        <w:t>SISTEMA DE AUTOREGULACION CEREBRAL</w:t>
+        <w:t>SISTEMA DE AUTOR</w:t>
+      </w:r>
+      <w:r>
+        <w:rPr>
+          <w:lang w:val="es-CL"/>
+        </w:rPr>
+        <w:t>R</w:t>
+      </w:r>
+      <w:r>
+        <w:t>EGULACION CEREBRAL</w:t>
       </w:r>
     </w:p>
     <w:p>
@@ -5265,7 +5750,7 @@
           <w:sz w:val="20"/>
           <w:szCs w:val="20"/>
         </w:rPr>
-        <w:t>(</w:t>
+        <w:t>(Ortiz-Prado, Banderas</w:t>
       </w:r>
       <w:r>
         <w:rPr>
@@ -5274,7 +5759,7 @@
           <w:sz w:val="20"/>
           <w:szCs w:val="20"/>
         </w:rPr>
-        <w:t>Ortiz-Prado, Banderas</w:t>
+        <w:t>,</w:t>
       </w:r>
       <w:r>
         <w:rPr>
@@ -5283,7 +5768,23 @@
           <w:sz w:val="20"/>
           <w:szCs w:val="20"/>
         </w:rPr>
-        <w:t>,</w:t>
+        <w:t xml:space="preserve"> Unigarro &amp; Santillán, 2018)</w:t>
+      </w:r>
+    </w:p>
+    <w:p/>
+    <w:p>
+      <w:r>
+        <w:t>Este proceso de autorregulación o también conocido como vasorreactividad cerebral, representa un mecanismo de protección para el individuo. Los vasos sanguíneos modifican su diámetro mediante este sistema para mantener un flujo constante durante el traspaso de sangre hacia los diversos tejidos ,en este caso particular el cerebro, en base a esto permite que el capilar no se inunde ni se seque, lo que con llevaría en el primer caso a una rotura de la barrera hematoencefálica con edema cerebral vasogénica y sangrado pudiendo causar la creación de algún tumor o neoplasma, y en el segundo caso a la isquemia cerebral o mejor conocido como un accidente cerebrovascular que está representado por la falta de sangre a una zona del cerebro.</w:t>
+      </w:r>
+    </w:p>
+    <w:p/>
+    <w:p>
+      <w:r>
+        <w:lastRenderedPageBreak/>
+        <w:t xml:space="preserve">Existen variables involucradas en el mecanismo de la autorregulación del flujo sanguíneo cerebral (FSC), las cuales fundamentan el comportamiento de una vasorreactividad cerebral acorde a lo necesario para sostener un nivel de vida continuo, estos factores pueden ser externos como internos del organismo, permitiendo describir la variabilidad en el nivel de autorregulación en cada una de las personas. Estos factores fisiológicos que alteran el flujo sanguíneo directamente son: Temperatura, presión Arterial Media (PAM), presión de perfusión Cerebral (PPC), presión Intracraneal (PIC), presión parcial de oxígeno arterial, presión parcial de dióxido de carbono, vasos dilatadores como el óxido nítrico (NO), vasoconstrictores como la adrenalina, la viscosidad sanguínea y la actividad simpática y parasimpática del sistema nervioso en </w:t>
+      </w:r>
+      <w:r>
+        <w:t>general.</w:t>
       </w:r>
       <w:r>
         <w:rPr>
@@ -5292,79 +5793,17 @@
           <w:sz w:val="20"/>
           <w:szCs w:val="20"/>
         </w:rPr>
-        <w:t xml:space="preserve"> Unigarro &amp; </w:t>
-      </w:r>
-      <w:r>
-        <w:rPr>
+        <w:t xml:space="preserve"> (</w:t>
+      </w:r>
+      <w:r>
+        <w:rPr>
+          <w:rFonts w:cs="Arial"/>
           <w:i/>
           <w:iCs/>
           <w:sz w:val="20"/>
           <w:szCs w:val="20"/>
         </w:rPr>
-        <w:t>Santillán</w:t>
-      </w:r>
-      <w:r>
-        <w:rPr>
-          <w:i/>
-          <w:iCs/>
-          <w:sz w:val="20"/>
-          <w:szCs w:val="20"/>
-        </w:rPr>
-        <w:t xml:space="preserve">, </w:t>
-      </w:r>
-      <w:r>
-        <w:rPr>
-          <w:i/>
-          <w:iCs/>
-          <w:sz w:val="20"/>
-          <w:szCs w:val="20"/>
-        </w:rPr>
-        <w:t>2018)</w:t>
-      </w:r>
-    </w:p>
-    <w:p/>
-    <w:p>
-      <w:r>
-        <w:t>Este proceso de autorregulación o también conocido como vasorreactividad cerebral, representa un mecanismo de protección para el individuo. Los vasos sanguíneos modifican su diámetro mediante este sistema para mantener un flujo constante durante el traspaso de sangre hacia los diversos tejidos ,en este caso particular el cerebro, en base a esto permite que el capilar no se inunde ni se seque, lo que con llevaría en el primer caso a una rotura de la barrera hematoencefálica con edema cerebral vasogénica y sangrado pudiendo causar la creación de algún tumor o neoplasma, y en el segundo caso a la isquemia cerebral o mejor conocido como un accidente cerebrovascular que está representado por la falta de sangre a una zona del cerebro.</w:t>
-      </w:r>
-    </w:p>
-    <w:p/>
-    <w:p>
-      <w:r>
-        <w:lastRenderedPageBreak/>
-        <w:t xml:space="preserve">Existen variables involucradas en el mecanismo de la autorregulación del flujo sanguíneo cerebral (FSC), las cuales fundamentan el comportamiento de una vasorreactividad cerebral acorde a lo necesario para sostener un nivel de vida continuo, estos factores pueden ser externos como internos del organismo, permitiendo describir la variabilidad en el nivel de autorregulación en cada una de las personas. Estos factores fisiológicos que alteran el flujo sanguíneo directamente son: Temperatura, presión Arterial Media (PAM), presión de perfusión Cerebral (PPC), presión Intracraneal (PIC), presión parcial de oxígeno arterial, presión parcial de dióxido de carbono, vasos dilatadores como el óxido nítrico (NO), vasoconstrictores como la adrenalina, la viscosidad sanguínea y la actividad simpática y parasimpática del sistema nervioso en </w:t>
-      </w:r>
-      <w:r>
-        <w:t>general.</w:t>
-      </w:r>
-      <w:r>
-        <w:rPr>
-          <w:i/>
-          <w:iCs/>
-          <w:sz w:val="20"/>
-          <w:szCs w:val="20"/>
-        </w:rPr>
-        <w:t xml:space="preserve"> (</w:t>
-      </w:r>
-      <w:r>
-        <w:rPr>
-          <w:rFonts w:cs="Arial"/>
-          <w:i/>
-          <w:iCs/>
-          <w:sz w:val="20"/>
-          <w:szCs w:val="20"/>
-        </w:rPr>
-        <w:t>Aaslid, Lindegaard, Sorteberg, Nornes</w:t>
-      </w:r>
-      <w:r>
-        <w:rPr>
-          <w:rFonts w:cs="Arial"/>
-          <w:i/>
-          <w:iCs/>
-          <w:sz w:val="20"/>
-          <w:szCs w:val="20"/>
-        </w:rPr>
-        <w:t>, 1989)</w:t>
+        <w:t>Aaslid, Lindegaard, Sorteberg, Nornes, 1989)</w:t>
       </w:r>
     </w:p>
     <w:p/>
@@ -5574,7 +6013,16 @@
         <w:pStyle w:val="Ttulo2"/>
       </w:pPr>
       <w:r>
-        <w:t>INDICE DE AUTOREGULACION CEREBRAL</w:t>
+        <w:t>INDICE DE AUTOR</w:t>
+      </w:r>
+      <w:r>
+        <w:rPr>
+          <w:lang w:val="es-CL"/>
+        </w:rPr>
+        <w:t>R</w:t>
+      </w:r>
+      <w:r>
+        <w:t>EGULACION CEREBRAL</w:t>
       </w:r>
     </w:p>
     <w:p>
@@ -5746,21 +6194,23 @@
       </w:r>
     </w:p>
     <w:p/>
+    <w:p/>
+    <w:p/>
+    <w:p/>
+    <w:p/>
+    <w:p/>
     <w:p>
       <w:pPr>
         <w:pStyle w:val="Ttulo2"/>
       </w:pPr>
       <w:r>
+        <w:lastRenderedPageBreak/>
         <w:t>SUPPORT VECTOR MACHINE</w:t>
       </w:r>
     </w:p>
     <w:p>
       <w:r>
-        <w:t xml:space="preserve">Máquina de vectores de soporte o Support Vector Machine es un método matemático, desarrollado en los años 90 dentro del área de la computación para aplicarlo a diversos modelos con el fin de poder contribuir a problemas de </w:t>
-      </w:r>
-      <w:r>
-        <w:lastRenderedPageBreak/>
-        <w:t xml:space="preserve">clasificación múltiple y regresión tanto en áreas matemáticas como fundamentalmente en problemas de cómputo directo. </w:t>
+        <w:t xml:space="preserve">Máquina de vectores de soporte o Support Vector Machine es un método matemático, desarrollado en los años 90 dentro del área de la computación para aplicarlo a diversos modelos con el fin de poder contribuir a problemas de clasificación múltiple y regresión tanto en áreas matemáticas como fundamentalmente en problemas de cómputo directo. </w:t>
       </w:r>
     </w:p>
     <w:p/>
@@ -5802,9 +6252,9 @@
                 <w:noProof/>
               </w:rPr>
               <w:drawing>
-                <wp:inline distT="0" distB="0" distL="0" distR="0" wp14:anchorId="650DBFD3" wp14:editId="7D71CE58">
-                  <wp:extent cx="4040486" cy="3299792"/>
-                  <wp:effectExtent l="19050" t="19050" r="17780" b="15240"/>
+                <wp:inline distT="0" distB="0" distL="0" distR="0" wp14:anchorId="650DBFD3" wp14:editId="28975E4D">
+                  <wp:extent cx="3413520" cy="2787760"/>
+                  <wp:effectExtent l="19050" t="19050" r="15875" b="12700"/>
                   <wp:docPr id="4" name="Imagen 4"/>
                   <wp:cNvGraphicFramePr>
                     <a:graphicFrameLocks xmlns:a="http://schemas.openxmlformats.org/drawingml/2006/main" noChangeAspect="1"/>
@@ -5834,7 +6284,7 @@
                         <pic:spPr bwMode="auto">
                           <a:xfrm>
                             <a:off x="0" y="0"/>
-                            <a:ext cx="4051457" cy="3308752"/>
+                            <a:ext cx="3457185" cy="2823420"/>
                           </a:xfrm>
                           <a:prstGeom prst="rect">
                             <a:avLst/>
@@ -5875,82 +6325,118 @@
           </w:p>
           <w:p>
             <w:pPr>
-              <w:ind w:firstLine="0"/>
-              <w:jc w:val="center"/>
+              <w:pStyle w:val="Descripcin"/>
+              <w:rPr>
+                <w:b w:val="0"/>
+                <w:bCs w:val="0"/>
+                <w:i/>
+                <w:iCs/>
+                <w:color w:val="auto"/>
+                <w:sz w:val="16"/>
+                <w:szCs w:val="16"/>
+              </w:rPr>
             </w:pPr>
+            <w:bookmarkStart w:id="33" w:name="_Toc47386675"/>
             <w:r>
               <w:rPr>
-                <w:rFonts w:cs="Arial"/>
+                <w:b w:val="0"/>
+                <w:bCs w:val="0"/>
                 <w:i/>
                 <w:iCs/>
-                <w:sz w:val="18"/>
-                <w:szCs w:val="18"/>
+                <w:color w:val="auto"/>
+                <w:sz w:val="16"/>
+                <w:szCs w:val="16"/>
               </w:rPr>
-              <w:t xml:space="preserve">Figura 1: </w:t>
+              <w:t xml:space="preserve">Figura </w:t>
             </w:r>
             <w:r>
               <w:rPr>
-                <w:rFonts w:cs="Arial"/>
+                <w:b w:val="0"/>
+                <w:bCs w:val="0"/>
                 <w:i/>
                 <w:iCs/>
-                <w:sz w:val="18"/>
-                <w:szCs w:val="18"/>
+                <w:color w:val="auto"/>
+                <w:sz w:val="16"/>
+                <w:szCs w:val="16"/>
               </w:rPr>
-              <w:t xml:space="preserve">Hiperplano de separación optima en dos dimensiones – </w:t>
+              <w:fldChar w:fldCharType="begin"/>
             </w:r>
             <w:r>
               <w:rPr>
-                <w:rFonts w:cs="Arial"/>
+                <w:b w:val="0"/>
+                <w:bCs w:val="0"/>
                 <w:i/>
                 <w:iCs/>
-                <w:sz w:val="18"/>
-                <w:szCs w:val="18"/>
+                <w:color w:val="auto"/>
+                <w:sz w:val="16"/>
+                <w:szCs w:val="16"/>
               </w:rPr>
-              <w:t>SVM (</w:t>
+              <w:instrText xml:space="preserve"> SEQ Figura \* ARABIC </w:instrText>
             </w:r>
             <w:r>
               <w:rPr>
-                <w:rFonts w:cs="Arial"/>
+                <w:b w:val="0"/>
+                <w:bCs w:val="0"/>
                 <w:i/>
                 <w:iCs/>
-                <w:color w:val="222222"/>
-                <w:sz w:val="18"/>
-                <w:szCs w:val="18"/>
-                <w:shd w:val="clear" w:color="auto" w:fill="FFFFFF"/>
+                <w:color w:val="auto"/>
+                <w:sz w:val="16"/>
+                <w:szCs w:val="16"/>
               </w:rPr>
-              <w:t>Fernández-Sainz</w:t>
+              <w:fldChar w:fldCharType="separate"/>
             </w:r>
             <w:r>
               <w:rPr>
-                <w:rFonts w:cs="Arial"/>
+                <w:b w:val="0"/>
+                <w:bCs w:val="0"/>
                 <w:i/>
                 <w:iCs/>
-                <w:color w:val="222222"/>
-                <w:sz w:val="18"/>
-                <w:szCs w:val="18"/>
-                <w:shd w:val="clear" w:color="auto" w:fill="FFFFFF"/>
+                <w:noProof/>
+                <w:color w:val="auto"/>
+                <w:sz w:val="16"/>
+                <w:szCs w:val="16"/>
               </w:rPr>
-              <w:t>,</w:t>
+              <w:t>1</w:t>
             </w:r>
             <w:r>
               <w:rPr>
-                <w:rFonts w:cs="Arial"/>
+                <w:b w:val="0"/>
+                <w:bCs w:val="0"/>
                 <w:i/>
                 <w:iCs/>
-                <w:color w:val="222222"/>
-                <w:sz w:val="18"/>
-                <w:szCs w:val="18"/>
-                <w:shd w:val="clear" w:color="auto" w:fill="FFFFFF"/>
+                <w:color w:val="auto"/>
+                <w:sz w:val="16"/>
+                <w:szCs w:val="16"/>
               </w:rPr>
-              <w:t xml:space="preserve"> 2011).</w:t>
+              <w:fldChar w:fldCharType="end"/>
             </w:r>
+            <w:r>
+              <w:rPr>
+                <w:b w:val="0"/>
+                <w:bCs w:val="0"/>
+                <w:i/>
+                <w:iCs/>
+                <w:color w:val="auto"/>
+                <w:sz w:val="16"/>
+                <w:szCs w:val="16"/>
+              </w:rPr>
+              <w:t>: Hiperplano de separación optima en dos dimensiones – SVM (Fernández-Sainz, 2011).</w:t>
+            </w:r>
+            <w:bookmarkEnd w:id="33"/>
+          </w:p>
+          <w:p>
+            <w:pPr>
+              <w:keepNext/>
+              <w:ind w:firstLine="0"/>
+            </w:pPr>
           </w:p>
         </w:tc>
       </w:tr>
     </w:tbl>
-    <w:p/>
-    <w:p/>
-    <w:p>
+    <w:p>
+      <w:pPr>
+        <w:ind w:firstLine="708"/>
+      </w:pPr>
       <w:r>
         <w:lastRenderedPageBreak/>
         <w:t>En el caso de un problema donde existen dos clases diferentes, un SVM se entrena de manera que la función maximice la habilidad de generalización. Esto se representa en la figura número 2, donde se trata de encontrar una forma de separar las figuras cuadradas y redondas con el fin de identificar sus características propias y finalmente encasillarlas.</w:t>
@@ -5981,43 +6467,7 @@
           <w:szCs w:val="20"/>
           <w:shd w:val="clear" w:color="auto" w:fill="FFFFFF"/>
         </w:rPr>
-        <w:t>(</w:t>
-      </w:r>
-      <w:r>
-        <w:rPr>
-          <w:rFonts w:cs="Arial"/>
-          <w:i/>
-          <w:iCs/>
-          <w:color w:val="222222"/>
-          <w:sz w:val="20"/>
-          <w:szCs w:val="20"/>
-          <w:shd w:val="clear" w:color="auto" w:fill="FFFFFF"/>
-        </w:rPr>
-        <w:t>Banf</w:t>
-      </w:r>
-      <w:r>
-        <w:rPr>
-          <w:rFonts w:cs="Arial"/>
-          <w:i/>
-          <w:iCs/>
-          <w:color w:val="222222"/>
-          <w:sz w:val="20"/>
-          <w:szCs w:val="20"/>
-          <w:shd w:val="clear" w:color="auto" w:fill="FFFFFF"/>
-        </w:rPr>
-        <w:t xml:space="preserve">, </w:t>
-      </w:r>
-      <w:r>
-        <w:rPr>
-          <w:rFonts w:cs="Arial"/>
-          <w:i/>
-          <w:iCs/>
-          <w:color w:val="222222"/>
-          <w:sz w:val="20"/>
-          <w:szCs w:val="20"/>
-          <w:shd w:val="clear" w:color="auto" w:fill="FFFFFF"/>
-        </w:rPr>
-        <w:t>2019)</w:t>
+        <w:t>(Banf, 2019)</w:t>
       </w:r>
     </w:p>
     <w:p/>
@@ -6133,6 +6583,109 @@
           </w:p>
           <w:p>
             <w:pPr>
+              <w:pStyle w:val="Descripcin"/>
+              <w:jc w:val="center"/>
+              <w:rPr>
+                <w:b w:val="0"/>
+                <w:bCs w:val="0"/>
+                <w:i/>
+                <w:iCs/>
+                <w:color w:val="auto"/>
+                <w:sz w:val="16"/>
+                <w:szCs w:val="16"/>
+              </w:rPr>
+            </w:pPr>
+            <w:bookmarkStart w:id="34" w:name="_Toc47386676"/>
+            <w:r>
+              <w:rPr>
+                <w:b w:val="0"/>
+                <w:bCs w:val="0"/>
+                <w:i/>
+                <w:iCs/>
+                <w:color w:val="auto"/>
+                <w:sz w:val="16"/>
+                <w:szCs w:val="16"/>
+              </w:rPr>
+              <w:t xml:space="preserve">Figura </w:t>
+            </w:r>
+            <w:r>
+              <w:rPr>
+                <w:b w:val="0"/>
+                <w:bCs w:val="0"/>
+                <w:i/>
+                <w:iCs/>
+                <w:color w:val="auto"/>
+                <w:sz w:val="16"/>
+                <w:szCs w:val="16"/>
+              </w:rPr>
+              <w:fldChar w:fldCharType="begin"/>
+            </w:r>
+            <w:r>
+              <w:rPr>
+                <w:b w:val="0"/>
+                <w:bCs w:val="0"/>
+                <w:i/>
+                <w:iCs/>
+                <w:color w:val="auto"/>
+                <w:sz w:val="16"/>
+                <w:szCs w:val="16"/>
+              </w:rPr>
+              <w:instrText xml:space="preserve"> SEQ Figura \* ARABIC </w:instrText>
+            </w:r>
+            <w:r>
+              <w:rPr>
+                <w:b w:val="0"/>
+                <w:bCs w:val="0"/>
+                <w:i/>
+                <w:iCs/>
+                <w:color w:val="auto"/>
+                <w:sz w:val="16"/>
+                <w:szCs w:val="16"/>
+              </w:rPr>
+              <w:fldChar w:fldCharType="separate"/>
+            </w:r>
+            <w:r>
+              <w:rPr>
+                <w:b w:val="0"/>
+                <w:bCs w:val="0"/>
+                <w:i/>
+                <w:iCs/>
+                <w:noProof/>
+                <w:color w:val="auto"/>
+                <w:sz w:val="16"/>
+                <w:szCs w:val="16"/>
+              </w:rPr>
+              <w:t>2</w:t>
+            </w:r>
+            <w:r>
+              <w:rPr>
+                <w:b w:val="0"/>
+                <w:bCs w:val="0"/>
+                <w:i/>
+                <w:iCs/>
+                <w:color w:val="auto"/>
+                <w:sz w:val="16"/>
+                <w:szCs w:val="16"/>
+              </w:rPr>
+              <w:fldChar w:fldCharType="end"/>
+            </w:r>
+            <w:r>
+              <w:rPr>
+                <w:b w:val="0"/>
+                <w:bCs w:val="0"/>
+                <w:i/>
+                <w:iCs/>
+                <w:color w:val="auto"/>
+                <w:sz w:val="16"/>
+                <w:szCs w:val="16"/>
+              </w:rPr>
+              <w:t>: Aplicación de una función kernel modificando el espacio de dimensiones representado por la línea continua en verde, separando el conjunto de datos rojos y azules (Baudat, G., Anouar F, 2000)</w:t>
+            </w:r>
+            <w:bookmarkEnd w:id="34"/>
+          </w:p>
+          <w:p>
+            <w:pPr>
+              <w:keepNext/>
               <w:ind w:firstLine="0"/>
               <w:jc w:val="center"/>
               <w:rPr>
@@ -6142,52 +6695,10 @@
                 <w:szCs w:val="18"/>
               </w:rPr>
             </w:pPr>
-            <w:r>
-              <w:rPr>
-                <w:rFonts w:cs="Arial"/>
-                <w:i/>
-                <w:iCs/>
-                <w:sz w:val="18"/>
-                <w:szCs w:val="18"/>
-              </w:rPr>
-              <w:t xml:space="preserve">Figura 2: </w:t>
-            </w:r>
-            <w:r>
-              <w:rPr>
-                <w:i/>
-                <w:iCs/>
-                <w:sz w:val="18"/>
-                <w:szCs w:val="18"/>
-              </w:rPr>
-              <w:t>Aplicación de una función kernel modificando el espacio de dimensiones representado por la línea continua en verde, separando el conjunto de datos rojos y azules</w:t>
-            </w:r>
-            <w:r>
-              <w:rPr>
-                <w:i/>
-                <w:iCs/>
-                <w:sz w:val="18"/>
-                <w:szCs w:val="18"/>
-              </w:rPr>
-              <w:t xml:space="preserve"> </w:t>
-            </w:r>
-            <w:r>
-              <w:rPr>
-                <w:i/>
-                <w:iCs/>
-                <w:sz w:val="18"/>
-                <w:szCs w:val="18"/>
-              </w:rPr>
-              <w:t>(Baudat, G., Anouar F,2000)</w:t>
-            </w:r>
           </w:p>
         </w:tc>
       </w:tr>
     </w:tbl>
-    <w:p>
-      <w:pPr>
-        <w:ind w:firstLine="0"/>
-      </w:pPr>
-    </w:p>
     <w:p>
       <w:pPr>
         <w:ind w:firstLine="708"/>
@@ -6348,7 +6859,7 @@
           <w:rFonts w:eastAsiaTheme="minorEastAsia"/>
         </w:rPr>
       </w:pPr>
-      <w:bookmarkStart w:id="33" w:name="_Ref428918356"/>
+      <w:bookmarkStart w:id="35" w:name="_Ref428918356"/>
       <m:oMath>
         <m:r>
           <m:rPr>
@@ -6548,7 +7059,7 @@
         </w:rPr>
         <w:t>)</w:t>
       </w:r>
-      <w:bookmarkEnd w:id="33"/>
+      <w:bookmarkEnd w:id="35"/>
     </w:p>
     <w:p>
       <w:pPr>
@@ -6556,7 +7067,7 @@
         <w:jc w:val="center"/>
       </w:pPr>
     </w:p>
-    <w:bookmarkStart w:id="34" w:name="_Ref428918378"/>
+    <w:bookmarkStart w:id="36" w:name="_Ref428918378"/>
     <w:p>
       <w:pPr>
         <w:jc w:val="center"/>
@@ -6798,7 +7309,7 @@
         </w:rPr>
         <w:t>)</w:t>
       </w:r>
-      <w:bookmarkEnd w:id="34"/>
+      <w:bookmarkEnd w:id="36"/>
     </w:p>
     <w:p>
       <w:pPr>
@@ -6808,7 +7319,7 @@
         </w:rPr>
       </w:pPr>
     </w:p>
-    <w:bookmarkStart w:id="35" w:name="_Ref428918405"/>
+    <w:bookmarkStart w:id="37" w:name="_Ref428918405"/>
     <w:p>
       <w:pPr>
         <w:jc w:val="center"/>
@@ -7065,7 +7576,7 @@
         </w:rPr>
         <w:t>)</w:t>
       </w:r>
-      <w:bookmarkEnd w:id="35"/>
+      <w:bookmarkEnd w:id="37"/>
     </w:p>
     <w:p>
       <w:pPr>
@@ -7075,7 +7586,7 @@
         </w:rPr>
       </w:pPr>
     </w:p>
-    <w:bookmarkStart w:id="36" w:name="_Ref428918429"/>
+    <w:bookmarkStart w:id="38" w:name="_Ref428918429"/>
     <w:p>
       <w:pPr>
         <w:jc w:val="center"/>
@@ -7286,7 +7797,7 @@
         </w:rPr>
         <w:t>)</w:t>
       </w:r>
-      <w:bookmarkEnd w:id="36"/>
+      <w:bookmarkEnd w:id="38"/>
     </w:p>
     <w:p/>
     <w:p/>
@@ -7564,7 +8075,12 @@
         <w:t>, los cuales son asociados un valor ARI especifico con el fin de poder representar el estado del individuo analizado. Esto se puede apreciar en la siguiente Tabla 1.</w:t>
       </w:r>
     </w:p>
-    <w:p/>
+    <w:p>
+      <w:pPr>
+        <w:pStyle w:val="Descripcin"/>
+        <w:keepNext/>
+      </w:pPr>
+    </w:p>
     <w:tbl>
       <w:tblPr>
         <w:tblStyle w:val="Tablaconcuadrcula"/>
@@ -9376,42 +9892,90 @@
             <w:pPr>
               <w:ind w:firstLine="0"/>
               <w:jc w:val="center"/>
-            </w:pPr>
-            <w:r>
               <w:rPr>
-                <w:rFonts w:cs="Arial"/>
                 <w:i/>
                 <w:iCs/>
                 <w:sz w:val="18"/>
                 <w:szCs w:val="18"/>
               </w:rPr>
-              <w:t>Tabla 1</w:t>
-            </w:r>
+            </w:pPr>
+            <w:bookmarkStart w:id="39" w:name="_Toc47386911"/>
             <w:r>
               <w:rPr>
-                <w:rFonts w:cs="Arial"/>
                 <w:i/>
                 <w:iCs/>
                 <w:sz w:val="18"/>
                 <w:szCs w:val="18"/>
               </w:rPr>
-              <w:t xml:space="preserve">: </w:t>
+              <w:t xml:space="preserve">Tabla </w:t>
             </w:r>
             <w:r>
               <w:rPr>
-                <w:rFonts w:cs="Arial"/>
                 <w:i/>
                 <w:iCs/>
                 <w:sz w:val="18"/>
                 <w:szCs w:val="18"/>
               </w:rPr>
-              <w:t>Asociación entre parámetros para obtención de ARI</w:t>
+              <w:fldChar w:fldCharType="begin"/>
             </w:r>
+            <w:r>
+              <w:rPr>
+                <w:i/>
+                <w:iCs/>
+                <w:sz w:val="18"/>
+                <w:szCs w:val="18"/>
+              </w:rPr>
+              <w:instrText xml:space="preserve"> SEQ Tabla \* ARABIC </w:instrText>
+            </w:r>
+            <w:r>
+              <w:rPr>
+                <w:i/>
+                <w:iCs/>
+                <w:sz w:val="18"/>
+                <w:szCs w:val="18"/>
+              </w:rPr>
+              <w:fldChar w:fldCharType="separate"/>
+            </w:r>
+            <w:r>
+              <w:rPr>
+                <w:i/>
+                <w:iCs/>
+                <w:noProof/>
+                <w:sz w:val="18"/>
+                <w:szCs w:val="18"/>
+              </w:rPr>
+              <w:t>1</w:t>
+            </w:r>
+            <w:r>
+              <w:rPr>
+                <w:i/>
+                <w:iCs/>
+                <w:sz w:val="18"/>
+                <w:szCs w:val="18"/>
+              </w:rPr>
+              <w:fldChar w:fldCharType="end"/>
+            </w:r>
+            <w:r>
+              <w:rPr>
+                <w:i/>
+                <w:iCs/>
+                <w:sz w:val="18"/>
+                <w:szCs w:val="18"/>
+              </w:rPr>
+              <w:t>: Asociación entre parámetros para obtención de ARI</w:t>
+            </w:r>
+            <w:bookmarkEnd w:id="39"/>
           </w:p>
         </w:tc>
       </w:tr>
     </w:tbl>
-    <w:p/>
+    <w:p>
+      <w:pPr>
+        <w:rPr>
+          <w:u w:val="single"/>
+        </w:rPr>
+      </w:pPr>
+    </w:p>
     <w:p>
       <w:r>
         <w:t>El modelo produce diez curvas que representan cada ARI en base a la velocidad V'(t) para cada parte de medida P(t) real de un sujeto, mediante las comparaciones con la velocidad real del sujeto, se miden por error cuadrático mínimo o correlación Máxima, entre la velocidad real y la velocidad estimada por el modelo. Finalmente, la asignación del valor de ARI se consigue mediante el ajuste entre la velocidad real y las 10 curvas estimadas por el modelo mediante un error o correlación directa</w:t>
@@ -9530,84 +10094,115 @@
           </w:p>
           <w:p>
             <w:pPr>
-              <w:ind w:firstLine="0"/>
-              <w:jc w:val="center"/>
+              <w:pStyle w:val="Descripcin"/>
+              <w:rPr>
+                <w:b w:val="0"/>
+                <w:bCs w:val="0"/>
+                <w:i/>
+                <w:iCs/>
+                <w:color w:val="auto"/>
+                <w:sz w:val="16"/>
+                <w:szCs w:val="16"/>
+              </w:rPr>
             </w:pPr>
+            <w:bookmarkStart w:id="40" w:name="_Toc47386677"/>
             <w:r>
               <w:rPr>
-                <w:rFonts w:cs="Arial"/>
+                <w:b w:val="0"/>
+                <w:bCs w:val="0"/>
                 <w:i/>
                 <w:iCs/>
-                <w:sz w:val="18"/>
-                <w:szCs w:val="18"/>
+                <w:color w:val="auto"/>
+                <w:sz w:val="16"/>
+                <w:szCs w:val="16"/>
               </w:rPr>
               <w:t xml:space="preserve">Figura </w:t>
             </w:r>
             <w:r>
               <w:rPr>
-                <w:rFonts w:cs="Arial"/>
+                <w:b w:val="0"/>
+                <w:bCs w:val="0"/>
                 <w:i/>
                 <w:iCs/>
-                <w:sz w:val="18"/>
-                <w:szCs w:val="18"/>
+                <w:color w:val="auto"/>
+                <w:sz w:val="16"/>
+                <w:szCs w:val="16"/>
+              </w:rPr>
+              <w:fldChar w:fldCharType="begin"/>
+            </w:r>
+            <w:r>
+              <w:rPr>
+                <w:b w:val="0"/>
+                <w:bCs w:val="0"/>
+                <w:i/>
+                <w:iCs/>
+                <w:color w:val="auto"/>
+                <w:sz w:val="16"/>
+                <w:szCs w:val="16"/>
+              </w:rPr>
+              <w:instrText xml:space="preserve"> SEQ Figura \* ARABIC </w:instrText>
+            </w:r>
+            <w:r>
+              <w:rPr>
+                <w:b w:val="0"/>
+                <w:bCs w:val="0"/>
+                <w:i/>
+                <w:iCs/>
+                <w:color w:val="auto"/>
+                <w:sz w:val="16"/>
+                <w:szCs w:val="16"/>
+              </w:rPr>
+              <w:fldChar w:fldCharType="separate"/>
+            </w:r>
+            <w:r>
+              <w:rPr>
+                <w:b w:val="0"/>
+                <w:bCs w:val="0"/>
+                <w:i/>
+                <w:iCs/>
+                <w:noProof/>
+                <w:color w:val="auto"/>
+                <w:sz w:val="16"/>
+                <w:szCs w:val="16"/>
               </w:rPr>
               <w:t>3</w:t>
             </w:r>
             <w:r>
               <w:rPr>
-                <w:rFonts w:cs="Arial"/>
+                <w:b w:val="0"/>
+                <w:bCs w:val="0"/>
                 <w:i/>
                 <w:iCs/>
-                <w:sz w:val="18"/>
-                <w:szCs w:val="18"/>
+                <w:color w:val="auto"/>
+                <w:sz w:val="16"/>
+                <w:szCs w:val="16"/>
               </w:rPr>
-              <w:t xml:space="preserve">: </w:t>
+              <w:fldChar w:fldCharType="end"/>
             </w:r>
             <w:r>
               <w:rPr>
-                <w:rFonts w:cs="Arial"/>
+                <w:b w:val="0"/>
+                <w:bCs w:val="0"/>
                 <w:i/>
                 <w:iCs/>
-                <w:sz w:val="18"/>
-                <w:szCs w:val="18"/>
+                <w:color w:val="auto"/>
+                <w:sz w:val="16"/>
+                <w:szCs w:val="16"/>
               </w:rPr>
-              <w:t>Los 10 niveles de ARI basado en la respuesta PA Y VFSC por Aaslid-Tiecks (</w:t>
+              <w:t>: Los 10 niveles de ARI basado en la respuesta PA Y VFSC por Aaslid-Tiecks (Simpson, 2017)</w:t>
             </w:r>
-            <w:r>
-              <w:rPr>
-                <w:rFonts w:cs="Arial"/>
-                <w:i/>
-                <w:iCs/>
-                <w:sz w:val="18"/>
-                <w:szCs w:val="18"/>
-              </w:rPr>
-              <w:t>Simpson</w:t>
-            </w:r>
-            <w:r>
-              <w:rPr>
-                <w:rFonts w:cs="Arial"/>
-                <w:i/>
-                <w:iCs/>
-                <w:sz w:val="18"/>
-                <w:szCs w:val="18"/>
-              </w:rPr>
-              <w:t>, 2</w:t>
-            </w:r>
-            <w:r>
-              <w:rPr>
-                <w:rFonts w:cs="Arial"/>
-                <w:i/>
-                <w:iCs/>
-                <w:sz w:val="18"/>
-                <w:szCs w:val="18"/>
-              </w:rPr>
-              <w:t>017)</w:t>
-            </w:r>
+            <w:bookmarkEnd w:id="40"/>
+          </w:p>
+          <w:p>
+            <w:pPr>
+              <w:keepNext/>
+              <w:ind w:firstLine="0"/>
+              <w:jc w:val="center"/>
+            </w:pPr>
           </w:p>
         </w:tc>
       </w:tr>
     </w:tbl>
-    <w:p/>
     <w:p>
       <w:pPr>
         <w:pStyle w:val="Ttulo2"/>
@@ -9951,6 +10546,109 @@
           </w:p>
           <w:p>
             <w:pPr>
+              <w:pStyle w:val="Descripcin"/>
+              <w:rPr>
+                <w:rFonts w:cs="Arial"/>
+                <w:b w:val="0"/>
+                <w:bCs w:val="0"/>
+                <w:i/>
+                <w:iCs/>
+                <w:color w:val="auto"/>
+                <w:sz w:val="16"/>
+                <w:szCs w:val="16"/>
+              </w:rPr>
+            </w:pPr>
+            <w:bookmarkStart w:id="41" w:name="_Toc47386678"/>
+            <w:r>
+              <w:rPr>
+                <w:b w:val="0"/>
+                <w:bCs w:val="0"/>
+                <w:i/>
+                <w:iCs/>
+                <w:color w:val="auto"/>
+                <w:sz w:val="16"/>
+                <w:szCs w:val="16"/>
+              </w:rPr>
+              <w:t xml:space="preserve">Figura </w:t>
+            </w:r>
+            <w:r>
+              <w:rPr>
+                <w:b w:val="0"/>
+                <w:bCs w:val="0"/>
+                <w:i/>
+                <w:iCs/>
+                <w:color w:val="auto"/>
+                <w:sz w:val="16"/>
+                <w:szCs w:val="16"/>
+              </w:rPr>
+              <w:fldChar w:fldCharType="begin"/>
+            </w:r>
+            <w:r>
+              <w:rPr>
+                <w:b w:val="0"/>
+                <w:bCs w:val="0"/>
+                <w:i/>
+                <w:iCs/>
+                <w:color w:val="auto"/>
+                <w:sz w:val="16"/>
+                <w:szCs w:val="16"/>
+              </w:rPr>
+              <w:instrText xml:space="preserve"> SEQ Figura \* ARABIC </w:instrText>
+            </w:r>
+            <w:r>
+              <w:rPr>
+                <w:b w:val="0"/>
+                <w:bCs w:val="0"/>
+                <w:i/>
+                <w:iCs/>
+                <w:color w:val="auto"/>
+                <w:sz w:val="16"/>
+                <w:szCs w:val="16"/>
+              </w:rPr>
+              <w:fldChar w:fldCharType="separate"/>
+            </w:r>
+            <w:r>
+              <w:rPr>
+                <w:b w:val="0"/>
+                <w:bCs w:val="0"/>
+                <w:i/>
+                <w:iCs/>
+                <w:noProof/>
+                <w:color w:val="auto"/>
+                <w:sz w:val="16"/>
+                <w:szCs w:val="16"/>
+              </w:rPr>
+              <w:t>4</w:t>
+            </w:r>
+            <w:r>
+              <w:rPr>
+                <w:b w:val="0"/>
+                <w:bCs w:val="0"/>
+                <w:i/>
+                <w:iCs/>
+                <w:color w:val="auto"/>
+                <w:sz w:val="16"/>
+                <w:szCs w:val="16"/>
+              </w:rPr>
+              <w:fldChar w:fldCharType="end"/>
+            </w:r>
+            <w:r>
+              <w:rPr>
+                <w:b w:val="0"/>
+                <w:bCs w:val="0"/>
+                <w:i/>
+                <w:iCs/>
+                <w:color w:val="auto"/>
+                <w:sz w:val="16"/>
+                <w:szCs w:val="16"/>
+              </w:rPr>
+              <w:t>: Proceso del enfoque cuantitativo. (Sampieri, Fernández Collado, C., &amp; Baptista, 2010)</w:t>
+            </w:r>
+            <w:bookmarkEnd w:id="41"/>
+          </w:p>
+          <w:p>
+            <w:pPr>
+              <w:keepNext/>
               <w:ind w:right="260" w:firstLine="0"/>
               <w:jc w:val="center"/>
               <w:rPr>
@@ -9961,91 +10659,10 @@
                 <w:szCs w:val="18"/>
               </w:rPr>
             </w:pPr>
-            <w:r>
-              <w:rPr>
-                <w:rFonts w:cs="Arial"/>
-                <w:i/>
-                <w:iCs/>
-                <w:sz w:val="18"/>
-                <w:szCs w:val="18"/>
-              </w:rPr>
-              <w:t xml:space="preserve">Figura </w:t>
-            </w:r>
-            <w:r>
-              <w:rPr>
-                <w:rFonts w:cs="Arial"/>
-                <w:i/>
-                <w:iCs/>
-                <w:sz w:val="18"/>
-                <w:szCs w:val="18"/>
-              </w:rPr>
-              <w:t>3</w:t>
-            </w:r>
-            <w:r>
-              <w:rPr>
-                <w:rFonts w:cs="Arial"/>
-                <w:i/>
-                <w:iCs/>
-                <w:sz w:val="18"/>
-                <w:szCs w:val="18"/>
-              </w:rPr>
-              <w:t>: Proceso del enfoque cuantitativo. (</w:t>
-            </w:r>
-            <w:r>
-              <w:rPr>
-                <w:rFonts w:cs="Arial"/>
-                <w:i/>
-                <w:iCs/>
-                <w:color w:val="222222"/>
-                <w:sz w:val="18"/>
-                <w:szCs w:val="18"/>
-              </w:rPr>
-              <w:t>Sampieri, Fernández Collado, C., &amp; Baptista,</w:t>
-            </w:r>
-            <w:r>
-              <w:rPr>
-                <w:rFonts w:cs="Arial"/>
-                <w:i/>
-                <w:iCs/>
-                <w:sz w:val="18"/>
-                <w:szCs w:val="18"/>
-              </w:rPr>
-              <w:t xml:space="preserve"> </w:t>
-            </w:r>
-            <w:r>
-              <w:rPr>
-                <w:rFonts w:cs="Arial"/>
-                <w:i/>
-                <w:iCs/>
-                <w:color w:val="222222"/>
-                <w:sz w:val="18"/>
-                <w:szCs w:val="18"/>
-              </w:rPr>
-              <w:t>2010</w:t>
-            </w:r>
-            <w:r>
-              <w:rPr>
-                <w:rFonts w:cs="Arial"/>
-                <w:i/>
-                <w:iCs/>
-                <w:sz w:val="18"/>
-                <w:szCs w:val="18"/>
-              </w:rPr>
-              <w:t>)</w:t>
-            </w:r>
           </w:p>
         </w:tc>
       </w:tr>
     </w:tbl>
-    <w:p>
-      <w:pPr>
-        <w:ind w:firstLine="0"/>
-        <w:rPr>
-          <w:rFonts w:cs="Arial"/>
-          <w:szCs w:val="24"/>
-        </w:rPr>
-      </w:pPr>
-    </w:p>
     <w:p>
       <w:pPr>
         <w:ind w:firstLine="619"/>
@@ -10244,8 +10861,8 @@
         </w:rPr>
         <w:t>Desarrollo del diseño de investigación. Definir cuál es el tipo de diseño más apropiado para esta investigación, esto de acuerdo con el planteamiento del problema e hipótesis planteada.</w:t>
       </w:r>
-      <w:bookmarkStart w:id="37" w:name="page10"/>
-      <w:bookmarkEnd w:id="37"/>
+      <w:bookmarkStart w:id="42" w:name="page10"/>
+      <w:bookmarkEnd w:id="42"/>
     </w:p>
     <w:p>
       <w:pPr>
@@ -10389,8 +11006,8 @@
         </w:rPr>
         <w:br w:type="page"/>
       </w:r>
-      <w:bookmarkStart w:id="38" w:name="_Toc42767114"/>
-      <w:bookmarkStart w:id="39" w:name="_Toc42767431"/>
+      <w:bookmarkStart w:id="43" w:name="_Toc42767114"/>
+      <w:bookmarkStart w:id="44" w:name="_Toc42767431"/>
       <w:r>
         <w:rPr>
           <w:rStyle w:val="Ttulo1Car"/>
@@ -10400,8 +11017,8 @@
         <w:lastRenderedPageBreak/>
         <w:t>ESTADO DEL ARTE</w:t>
       </w:r>
-      <w:bookmarkEnd w:id="38"/>
-      <w:bookmarkEnd w:id="39"/>
+      <w:bookmarkEnd w:id="43"/>
+      <w:bookmarkEnd w:id="44"/>
     </w:p>
     <w:p>
       <w:pPr>
@@ -10416,12 +11033,36 @@
           <w:rFonts w:cs="Arial"/>
           <w:szCs w:val="24"/>
         </w:rPr>
-        <w:t>La importancia de analizar estudios y fuentes de información actuales sobre investigaciones específicas, permiten otorgar un amplio rango de conocimientos para ser aplicados en el desarrollo de un trabajo investigativo, además de suplir la poca experiencia que una persona pueda tener sobre un tema en particular. Señalado esto, el estado actual dentro del campo neurocientífico encargado de analizar y ejecutar nuevos descubrimientos acerca de un índice de Autorregulación Cerebral se ve afectado por la poca participación de agentes que impiden realizar avances comprometedores en cuanto a la exactitud de resultados. Cerebral Autoregulation Research Network</w:t>
-      </w:r>
-      <w:r>
-        <w:rPr>
-          <w:rFonts w:cs="Arial"/>
-          <w:szCs w:val="24"/>
+        <w:t xml:space="preserve">La importancia de analizar estudios y fuentes de información actuales sobre investigaciones específicas, permiten otorgar un amplio rango de conocimientos para ser aplicados en el desarrollo de un trabajo investigativo, además de suplir la poca experiencia que una persona pueda tener sobre un tema en particular. Señalado esto, el estado actual dentro del campo neurocientífico encargado de analizar y ejecutar nuevos descubrimientos acerca de un índice de Autorregulación Cerebral </w:t>
+      </w:r>
+      <w:r>
+        <w:rPr>
+          <w:rFonts w:cs="Arial"/>
+          <w:szCs w:val="24"/>
+          <w:highlight w:val="yellow"/>
+        </w:rPr>
+        <w:t>se ve afectado por la poca participación de agentes que impiden realizar avances comprometedores en cuanto a la exactitud de resultados.</w:t>
+      </w:r>
+      <w:r>
+        <w:rPr>
+          <w:rFonts w:cs="Arial"/>
+          <w:szCs w:val="24"/>
+        </w:rPr>
+        <w:t xml:space="preserve"> </w:t>
+      </w:r>
+      <w:r>
+        <w:rPr>
+          <w:rFonts w:cs="Arial"/>
+          <w:szCs w:val="24"/>
+          <w:highlight w:val="yellow"/>
+        </w:rPr>
+        <w:t>Cerebral Autoregulation Research Network</w:t>
+      </w:r>
+      <w:r>
+        <w:rPr>
+          <w:rFonts w:cs="Arial"/>
+          <w:szCs w:val="24"/>
+          <w:highlight w:val="yellow"/>
         </w:rPr>
         <w:t xml:space="preserve"> (</w:t>
       </w:r>
@@ -10430,6 +11071,7 @@
         <w:rPr>
           <w:rFonts w:cs="Arial"/>
           <w:szCs w:val="24"/>
+          <w:highlight w:val="yellow"/>
         </w:rPr>
         <w:t>C</w:t>
       </w:r>
@@ -10437,6 +11079,7 @@
         <w:rPr>
           <w:rFonts w:cs="Arial"/>
           <w:szCs w:val="24"/>
+          <w:highlight w:val="yellow"/>
         </w:rPr>
         <w:t>ARN</w:t>
       </w:r>
@@ -10444,6 +11087,7 @@
         <w:rPr>
           <w:rFonts w:cs="Arial"/>
           <w:szCs w:val="24"/>
+          <w:highlight w:val="yellow"/>
         </w:rPr>
         <w:t>et</w:t>
       </w:r>
@@ -10452,6 +11096,7 @@
         <w:rPr>
           <w:rFonts w:cs="Arial"/>
           <w:szCs w:val="24"/>
+          <w:highlight w:val="yellow"/>
         </w:rPr>
         <w:t>)</w:t>
       </w:r>
@@ -10584,7 +11229,7 @@
           <w:iCs/>
           <w:szCs w:val="24"/>
         </w:rPr>
-        <w:t>"Variability of time-</w:t>
+        <w:t xml:space="preserve">"Variability </w:t>
       </w:r>
       <w:proofErr w:type="spellStart"/>
       <w:r>
@@ -10594,7 +11239,7 @@
           <w:iCs/>
           <w:szCs w:val="24"/>
         </w:rPr>
-        <w:t>domain</w:t>
+        <w:t>of</w:t>
       </w:r>
       <w:proofErr w:type="spellEnd"/>
       <w:r>
@@ -10604,7 +11249,7 @@
           <w:iCs/>
           <w:szCs w:val="24"/>
         </w:rPr>
-        <w:t xml:space="preserve"> </w:t>
+        <w:t xml:space="preserve"> time-</w:t>
       </w:r>
       <w:proofErr w:type="spellStart"/>
       <w:r>
@@ -10614,7 +11259,7 @@
           <w:iCs/>
           <w:szCs w:val="24"/>
         </w:rPr>
-        <w:t>indices</w:t>
+        <w:t>domain</w:t>
       </w:r>
       <w:proofErr w:type="spellEnd"/>
       <w:r>
@@ -10624,7 +11269,7 @@
           <w:iCs/>
           <w:szCs w:val="24"/>
         </w:rPr>
-        <w:t xml:space="preserve"> of </w:t>
+        <w:t xml:space="preserve"> </w:t>
       </w:r>
       <w:proofErr w:type="spellStart"/>
       <w:r>
@@ -10634,7 +11279,7 @@
           <w:iCs/>
           <w:szCs w:val="24"/>
         </w:rPr>
-        <w:t>dynamic</w:t>
+        <w:t>indices</w:t>
       </w:r>
       <w:proofErr w:type="spellEnd"/>
       <w:r>
@@ -10644,6 +11289,46 @@
           <w:iCs/>
           <w:szCs w:val="24"/>
         </w:rPr>
+        <w:t xml:space="preserve"> </w:t>
+      </w:r>
+      <w:proofErr w:type="spellStart"/>
+      <w:r>
+        <w:rPr>
+          <w:rFonts w:cs="Arial"/>
+          <w:i/>
+          <w:iCs/>
+          <w:szCs w:val="24"/>
+        </w:rPr>
+        <w:t>of</w:t>
+      </w:r>
+      <w:proofErr w:type="spellEnd"/>
+      <w:r>
+        <w:rPr>
+          <w:rFonts w:cs="Arial"/>
+          <w:i/>
+          <w:iCs/>
+          <w:szCs w:val="24"/>
+        </w:rPr>
+        <w:t xml:space="preserve"> </w:t>
+      </w:r>
+      <w:proofErr w:type="spellStart"/>
+      <w:r>
+        <w:rPr>
+          <w:rFonts w:cs="Arial"/>
+          <w:i/>
+          <w:iCs/>
+          <w:szCs w:val="24"/>
+        </w:rPr>
+        <w:t>dynamic</w:t>
+      </w:r>
+      <w:proofErr w:type="spellEnd"/>
+      <w:r>
+        <w:rPr>
+          <w:rFonts w:cs="Arial"/>
+          <w:i/>
+          <w:iCs/>
+          <w:szCs w:val="24"/>
+        </w:rPr>
         <w:t xml:space="preserve"> cerebral autoregulation"</w:t>
       </w:r>
       <w:r>
@@ -10969,7 +11654,7 @@
           <w:iCs/>
           <w:szCs w:val="24"/>
         </w:rPr>
-        <w:t xml:space="preserve"> for </w:t>
+        <w:t xml:space="preserve"> </w:t>
       </w:r>
       <w:proofErr w:type="spellStart"/>
       <w:r>
@@ -10979,7 +11664,7 @@
           <w:iCs/>
           <w:szCs w:val="24"/>
         </w:rPr>
-        <w:t>assessment</w:t>
+        <w:t>for</w:t>
       </w:r>
       <w:proofErr w:type="spellEnd"/>
       <w:r>
@@ -10989,7 +11674,7 @@
           <w:iCs/>
           <w:szCs w:val="24"/>
         </w:rPr>
-        <w:t xml:space="preserve"> of </w:t>
+        <w:t xml:space="preserve"> </w:t>
       </w:r>
       <w:proofErr w:type="spellStart"/>
       <w:r>
@@ -10999,7 +11684,7 @@
           <w:iCs/>
           <w:szCs w:val="24"/>
         </w:rPr>
-        <w:t>dynamic</w:t>
+        <w:t>assessment</w:t>
       </w:r>
       <w:proofErr w:type="spellEnd"/>
       <w:r>
@@ -11009,41 +11694,9 @@
           <w:iCs/>
           <w:szCs w:val="24"/>
         </w:rPr>
-        <w:t xml:space="preserve"> cerebral autoregulation"</w:t>
-      </w:r>
-      <w:r>
-        <w:rPr>
-          <w:rFonts w:cs="Arial"/>
-          <w:szCs w:val="24"/>
-        </w:rPr>
-        <w:t xml:space="preserve"> en donde proporcionan una visión aún más amplia en relación a las variables a modificar dentro del modelo para la obtención del ARI, viéndose afectados parámetros como la constante de tiempo(T), factor de amortiguamiento(D) y parámetro de ganancias(K), los cuales establecen una relación directa con el modelo planteado por Aaslid, y trabajando de igual manera con la inducción a cambios en la presión sanguínea en base a la fluctuación de C02 en la sangre. Anteriormente estos autores en una investigación previa, ya había mencionado la importancia que poseían los cambios inducidos de presión para la obtención directa de un índice de autorregulación cerebral, en donde trabajaron con las variables más importantes correspondiente a presión sanguínea como entrada y la velocidad del flujo sanguíneo como salida. </w:t>
-      </w:r>
-    </w:p>
-    <w:p>
-      <w:pPr>
-        <w:ind w:right="49"/>
-        <w:rPr>
-          <w:rFonts w:cs="Arial"/>
-          <w:szCs w:val="24"/>
-        </w:rPr>
-      </w:pPr>
-    </w:p>
-    <w:p>
-      <w:pPr>
-        <w:ind w:right="49"/>
-        <w:rPr>
-          <w:rFonts w:cs="Arial"/>
-          <w:szCs w:val="24"/>
-        </w:rPr>
-      </w:pPr>
-      <w:r>
-        <w:rPr>
-          <w:rFonts w:cs="Arial"/>
-          <w:szCs w:val="24"/>
-        </w:rPr>
-        <w:lastRenderedPageBreak/>
-        <w:t xml:space="preserve">La fluctuación espontanea de presión arterial permite también conocer un poco más acerca de cómo es posible conseguir un mejor resultado de ARI, haciendo énfasis en la variabilidad de las pruebas y de los factores que contribuyen a esto, en el trabajo de J.Liu, D.M.Simpson y R.Allen denominado </w:t>
-      </w:r>
+        <w:t xml:space="preserve"> </w:t>
+      </w:r>
+      <w:proofErr w:type="spellStart"/>
       <w:r>
         <w:rPr>
           <w:rFonts w:cs="Arial"/>
@@ -11051,138 +11704,9 @@
           <w:iCs/>
           <w:szCs w:val="24"/>
         </w:rPr>
-        <w:t>"High spontaneous fluctuation in arterial blood pressure improves"</w:t>
-      </w:r>
-      <w:r>
-        <w:rPr>
-          <w:rFonts w:cs="Arial"/>
-          <w:szCs w:val="24"/>
-        </w:rPr>
-        <w:t xml:space="preserve"> permiten describir el uso de 7 coeficientes para la obtención de este índice autorregulatorio, señalando que los criterios que permitieron conseguir un mejor resultado fueron</w:t>
-      </w:r>
-      <w:r>
-        <w:rPr>
-          <w:rFonts w:cs="Arial"/>
-          <w:szCs w:val="24"/>
-        </w:rPr>
-        <w:t xml:space="preserve"> gracias al hecho de</w:t>
-      </w:r>
-      <w:r>
-        <w:rPr>
-          <w:rFonts w:cs="Arial"/>
-          <w:szCs w:val="24"/>
-        </w:rPr>
-        <w:t xml:space="preserve"> poseer una mayor correlación con la presión de CO2 inducida en las personas, en comparación a la importancia que se le daba en investigaciones anteriores a la variabilidad de los parámetros que afectan tanto a </w:t>
-      </w:r>
-      <w:r>
-        <w:rPr>
-          <w:rFonts w:cs="Arial"/>
-          <w:szCs w:val="24"/>
-        </w:rPr>
-        <w:t>Velocidad del Flujo Sanguíneo Cerebral</w:t>
-      </w:r>
-      <w:r>
-        <w:rPr>
-          <w:rFonts w:cs="Arial"/>
-          <w:szCs w:val="24"/>
-        </w:rPr>
-        <w:t xml:space="preserve"> Y </w:t>
-      </w:r>
-      <w:r>
-        <w:rPr>
-          <w:rFonts w:cs="Arial"/>
-          <w:szCs w:val="24"/>
-        </w:rPr>
-        <w:t>P</w:t>
-      </w:r>
-      <w:r>
-        <w:rPr>
-          <w:rFonts w:cs="Arial"/>
-          <w:szCs w:val="24"/>
-        </w:rPr>
-        <w:t>resión arterial.</w:t>
-      </w:r>
-    </w:p>
-    <w:p>
-      <w:pPr>
-        <w:ind w:right="49" w:firstLine="0"/>
-        <w:rPr>
-          <w:rFonts w:cs="Arial"/>
-          <w:szCs w:val="24"/>
-        </w:rPr>
-      </w:pPr>
-    </w:p>
-    <w:p>
-      <w:pPr>
-        <w:ind w:right="49" w:firstLine="708"/>
-        <w:rPr>
-          <w:rFonts w:cs="Arial"/>
-          <w:szCs w:val="24"/>
-        </w:rPr>
-      </w:pPr>
-      <w:r>
-        <w:rPr>
-          <w:rFonts w:cs="Arial"/>
-          <w:szCs w:val="24"/>
-        </w:rPr>
-        <w:t xml:space="preserve">Para contrastar lo anterior, es importante estudiar </w:t>
-      </w:r>
-      <w:r>
-        <w:rPr>
-          <w:rFonts w:cs="Arial"/>
-          <w:szCs w:val="24"/>
-        </w:rPr>
-        <w:t>las</w:t>
-      </w:r>
-      <w:r>
-        <w:rPr>
-          <w:rFonts w:cs="Arial"/>
-          <w:szCs w:val="24"/>
-        </w:rPr>
-        <w:t xml:space="preserve"> diferentes </w:t>
-      </w:r>
-      <w:r>
-        <w:rPr>
-          <w:rFonts w:cs="Arial"/>
-          <w:szCs w:val="24"/>
-        </w:rPr>
-        <w:t>propuestas</w:t>
-      </w:r>
-      <w:r>
-        <w:rPr>
-          <w:rFonts w:cs="Arial"/>
-          <w:szCs w:val="24"/>
-        </w:rPr>
-        <w:t xml:space="preserve"> de casos que combinan el uso de SVM con una aplicación </w:t>
-      </w:r>
-      <w:r>
-        <w:rPr>
-          <w:rFonts w:cs="Arial"/>
-          <w:szCs w:val="24"/>
-        </w:rPr>
-        <w:t>c</w:t>
-      </w:r>
-      <w:r>
-        <w:rPr>
-          <w:rFonts w:cs="Arial"/>
-          <w:szCs w:val="24"/>
-        </w:rPr>
-        <w:t>línica para la obtención de este índice, para esto se encuentra la investigación establecida por Max Chacon, Jose Luis Jara, Rodrigo Miranda, Emmanuel Katsogridakis, Ronney.B.Panerai denominad</w:t>
-      </w:r>
-      <w:r>
-        <w:rPr>
-          <w:rFonts w:cs="Arial"/>
-          <w:szCs w:val="24"/>
-        </w:rPr>
-        <w:t>a</w:t>
-      </w:r>
-      <w:r>
-        <w:rPr>
-          <w:rFonts w:cs="Arial"/>
-          <w:szCs w:val="24"/>
-        </w:rPr>
-        <w:t xml:space="preserve"> </w:t>
-      </w:r>
+        <w:t>of</w:t>
+      </w:r>
+      <w:proofErr w:type="spellEnd"/>
       <w:r>
         <w:rPr>
           <w:rFonts w:cs="Arial"/>
@@ -11190,8 +11714,9 @@
           <w:iCs/>
           <w:szCs w:val="24"/>
         </w:rPr>
-        <w:t xml:space="preserve">"Non-linear models for the detection of impaired </w:t>
-      </w:r>
+        <w:t xml:space="preserve"> </w:t>
+      </w:r>
+      <w:proofErr w:type="spellStart"/>
       <w:r>
         <w:rPr>
           <w:rFonts w:cs="Arial"/>
@@ -11199,8 +11724,9 @@
           <w:iCs/>
           <w:szCs w:val="24"/>
         </w:rPr>
-        <w:t>C</w:t>
-      </w:r>
+        <w:t>dynamic</w:t>
+      </w:r>
+      <w:proofErr w:type="spellEnd"/>
       <w:r>
         <w:rPr>
           <w:rFonts w:cs="Arial"/>
@@ -11208,7 +11734,55 @@
           <w:iCs/>
           <w:szCs w:val="24"/>
         </w:rPr>
-        <w:t xml:space="preserve">erebral </w:t>
+        <w:t xml:space="preserve"> cerebral autoregulation"</w:t>
+      </w:r>
+      <w:r>
+        <w:rPr>
+          <w:rFonts w:cs="Arial"/>
+          <w:szCs w:val="24"/>
+        </w:rPr>
+        <w:t xml:space="preserve"> en donde proporcionan una visión aún más amplia en relación a las variables a modificar dentro del modelo para la obtención del ARI, viéndose afectados parámetros como la constante de tiempo(T), factor de amortiguamiento(D) y parámetro de ganancias(K), los cuales establecen una relación directa con el modelo planteado por Aaslid, y trabajando de igual manera con la inducción a cambios en la presión sanguínea en base a la fluctuación de C02 en la sangre. Anteriormente estos autores en una investigación previa, ya había mencionado la importancia que poseían los cambios inducidos de presión para la obtención directa de un índice de autorregulación cerebral, en donde trabajaron con las variables más importantes correspondiente a presión sanguínea como entrada y la velocidad del flujo sanguíneo como salida. </w:t>
+      </w:r>
+    </w:p>
+    <w:p>
+      <w:pPr>
+        <w:ind w:right="49"/>
+        <w:rPr>
+          <w:rFonts w:cs="Arial"/>
+          <w:szCs w:val="24"/>
+        </w:rPr>
+      </w:pPr>
+    </w:p>
+    <w:p>
+      <w:pPr>
+        <w:ind w:right="49"/>
+        <w:rPr>
+          <w:rFonts w:cs="Arial"/>
+          <w:szCs w:val="24"/>
+        </w:rPr>
+      </w:pPr>
+      <w:r>
+        <w:rPr>
+          <w:rFonts w:cs="Arial"/>
+          <w:szCs w:val="24"/>
+        </w:rPr>
+        <w:lastRenderedPageBreak/>
+        <w:t xml:space="preserve">La fluctuación espontanea de presión arterial permite también conocer un poco más acerca de cómo es posible conseguir un mejor resultado de ARI, haciendo énfasis en la variabilidad de las pruebas y de los factores que contribuyen a esto, en el trabajo de </w:t>
+      </w:r>
+      <w:r>
+        <w:rPr>
+          <w:rFonts w:cs="Arial"/>
+          <w:szCs w:val="24"/>
+          <w:highlight w:val="yellow"/>
+        </w:rPr>
+        <w:t>J.Liu, D.M.Simpson y R.Allen</w:t>
+      </w:r>
+      <w:r>
+        <w:rPr>
+          <w:rFonts w:cs="Arial"/>
+          <w:szCs w:val="24"/>
+        </w:rPr>
+        <w:t xml:space="preserve"> denominado </w:t>
       </w:r>
       <w:r>
         <w:rPr>
@@ -11217,7 +11791,137 @@
           <w:iCs/>
           <w:szCs w:val="24"/>
         </w:rPr>
-        <w:t>B</w:t>
+        <w:t>"High spontaneous fluctuation in arterial blood pressure improves"</w:t>
+      </w:r>
+      <w:r>
+        <w:rPr>
+          <w:rFonts w:cs="Arial"/>
+          <w:szCs w:val="24"/>
+        </w:rPr>
+        <w:t xml:space="preserve"> permiten describir el uso de 7 coeficientes para la obtención de este índice autorregulatorio, señalando que los criterios que permitieron conseguir un mejor resultado fueron</w:t>
+      </w:r>
+      <w:r>
+        <w:rPr>
+          <w:rFonts w:cs="Arial"/>
+          <w:szCs w:val="24"/>
+        </w:rPr>
+        <w:t xml:space="preserve"> gracias al hecho de</w:t>
+      </w:r>
+      <w:r>
+        <w:rPr>
+          <w:rFonts w:cs="Arial"/>
+          <w:szCs w:val="24"/>
+        </w:rPr>
+        <w:t xml:space="preserve"> poseer una mayor correlación con la presión de CO2 inducida en las personas, en comparación a la importancia que se le daba en investigaciones anteriores a la variabilidad de los parámetros que afectan tanto a </w:t>
+      </w:r>
+      <w:r>
+        <w:rPr>
+          <w:rFonts w:cs="Arial"/>
+          <w:szCs w:val="24"/>
+        </w:rPr>
+        <w:t>Velocidad del Flujo Sanguíneo Cerebral</w:t>
+      </w:r>
+      <w:r>
+        <w:rPr>
+          <w:rFonts w:cs="Arial"/>
+          <w:szCs w:val="24"/>
+        </w:rPr>
+        <w:t xml:space="preserve"> Y </w:t>
+      </w:r>
+      <w:r>
+        <w:rPr>
+          <w:rFonts w:cs="Arial"/>
+          <w:szCs w:val="24"/>
+        </w:rPr>
+        <w:t>P</w:t>
+      </w:r>
+      <w:r>
+        <w:rPr>
+          <w:rFonts w:cs="Arial"/>
+          <w:szCs w:val="24"/>
+        </w:rPr>
+        <w:t>resión arterial.</w:t>
+      </w:r>
+    </w:p>
+    <w:p>
+      <w:pPr>
+        <w:ind w:right="49" w:firstLine="0"/>
+        <w:rPr>
+          <w:rFonts w:cs="Arial"/>
+          <w:szCs w:val="24"/>
+        </w:rPr>
+      </w:pPr>
+    </w:p>
+    <w:p>
+      <w:pPr>
+        <w:ind w:right="49" w:firstLine="708"/>
+        <w:rPr>
+          <w:rFonts w:cs="Arial"/>
+          <w:szCs w:val="24"/>
+        </w:rPr>
+      </w:pPr>
+      <w:r>
+        <w:rPr>
+          <w:rFonts w:cs="Arial"/>
+          <w:szCs w:val="24"/>
+        </w:rPr>
+        <w:t xml:space="preserve">Para contrastar lo anterior, es importante estudiar </w:t>
+      </w:r>
+      <w:r>
+        <w:rPr>
+          <w:rFonts w:cs="Arial"/>
+          <w:szCs w:val="24"/>
+        </w:rPr>
+        <w:t>las</w:t>
+      </w:r>
+      <w:r>
+        <w:rPr>
+          <w:rFonts w:cs="Arial"/>
+          <w:szCs w:val="24"/>
+        </w:rPr>
+        <w:t xml:space="preserve"> diferentes </w:t>
+      </w:r>
+      <w:r>
+        <w:rPr>
+          <w:rFonts w:cs="Arial"/>
+          <w:szCs w:val="24"/>
+        </w:rPr>
+        <w:t>propuestas</w:t>
+      </w:r>
+      <w:r>
+        <w:rPr>
+          <w:rFonts w:cs="Arial"/>
+          <w:szCs w:val="24"/>
+        </w:rPr>
+        <w:t xml:space="preserve"> de casos que combinan el uso de SVM con una aplicación </w:t>
+      </w:r>
+      <w:r>
+        <w:rPr>
+          <w:rFonts w:cs="Arial"/>
+          <w:szCs w:val="24"/>
+        </w:rPr>
+        <w:t>c</w:t>
+      </w:r>
+      <w:r>
+        <w:rPr>
+          <w:rFonts w:cs="Arial"/>
+          <w:szCs w:val="24"/>
+        </w:rPr>
+        <w:t>línica para la obtención de este índice, para esto se encuentra la investigación establecida por Max Chacon, Jose Luis Jara, Rodrigo Miranda, Emmanuel Katsogridakis, Ronney.B.Panerai denominad</w:t>
+      </w:r>
+      <w:r>
+        <w:rPr>
+          <w:rFonts w:cs="Arial"/>
+          <w:szCs w:val="24"/>
+        </w:rPr>
+        <w:t>a</w:t>
+      </w:r>
+      <w:r>
+        <w:rPr>
+          <w:rFonts w:cs="Arial"/>
+          <w:szCs w:val="24"/>
+        </w:rPr>
+        <w:t xml:space="preserve"> </w:t>
       </w:r>
       <w:r>
         <w:rPr>
@@ -11226,7 +11930,7 @@
           <w:iCs/>
           <w:szCs w:val="24"/>
         </w:rPr>
-        <w:t xml:space="preserve">lood </w:t>
+        <w:t xml:space="preserve">"Non-linear models for the detection of impaired </w:t>
       </w:r>
       <w:r>
         <w:rPr>
@@ -11235,7 +11939,7 @@
           <w:iCs/>
           <w:szCs w:val="24"/>
         </w:rPr>
-        <w:t>F</w:t>
+        <w:t>C</w:t>
       </w:r>
       <w:r>
         <w:rPr>
@@ -11244,7 +11948,7 @@
           <w:iCs/>
           <w:szCs w:val="24"/>
         </w:rPr>
-        <w:t xml:space="preserve">low </w:t>
+        <w:t xml:space="preserve">erebral </w:t>
       </w:r>
       <w:r>
         <w:rPr>
@@ -11253,7 +11957,7 @@
           <w:iCs/>
           <w:szCs w:val="24"/>
         </w:rPr>
-        <w:t>A</w:t>
+        <w:t>B</w:t>
       </w:r>
       <w:r>
         <w:rPr>
@@ -11262,6 +11966,42 @@
           <w:iCs/>
           <w:szCs w:val="24"/>
         </w:rPr>
+        <w:t xml:space="preserve">lood </w:t>
+      </w:r>
+      <w:r>
+        <w:rPr>
+          <w:rFonts w:cs="Arial"/>
+          <w:i/>
+          <w:iCs/>
+          <w:szCs w:val="24"/>
+        </w:rPr>
+        <w:t>F</w:t>
+      </w:r>
+      <w:r>
+        <w:rPr>
+          <w:rFonts w:cs="Arial"/>
+          <w:i/>
+          <w:iCs/>
+          <w:szCs w:val="24"/>
+        </w:rPr>
+        <w:t xml:space="preserve">low </w:t>
+      </w:r>
+      <w:r>
+        <w:rPr>
+          <w:rFonts w:cs="Arial"/>
+          <w:i/>
+          <w:iCs/>
+          <w:szCs w:val="24"/>
+        </w:rPr>
+        <w:t>A</w:t>
+      </w:r>
+      <w:r>
+        <w:rPr>
+          <w:rFonts w:cs="Arial"/>
+          <w:i/>
+          <w:iCs/>
+          <w:szCs w:val="24"/>
+        </w:rPr>
         <w:t>utoregulation"</w:t>
       </w:r>
       <w:r>
@@ -11520,16 +12260,16 @@
       <w:r>
         <w:br w:type="page"/>
       </w:r>
-      <w:bookmarkStart w:id="40" w:name="_Toc42767115"/>
-      <w:bookmarkStart w:id="41" w:name="_Toc42767432"/>
+      <w:bookmarkStart w:id="45" w:name="_Toc42767115"/>
+      <w:bookmarkStart w:id="46" w:name="_Toc42767432"/>
       <w:bookmarkEnd w:id="23"/>
       <w:bookmarkEnd w:id="24"/>
       <w:r>
         <w:lastRenderedPageBreak/>
         <w:t>DESARROLLO Y RESULTADOS</w:t>
       </w:r>
-      <w:bookmarkEnd w:id="40"/>
-      <w:bookmarkEnd w:id="41"/>
+      <w:bookmarkEnd w:id="45"/>
+      <w:bookmarkEnd w:id="46"/>
     </w:p>
     <w:p>
       <w:pPr>
@@ -11601,14 +12341,14 @@
       <w:r>
         <w:br w:type="page"/>
       </w:r>
-      <w:bookmarkStart w:id="42" w:name="_Toc42767116"/>
-      <w:bookmarkStart w:id="43" w:name="_Toc42767433"/>
+      <w:bookmarkStart w:id="47" w:name="_Toc42767116"/>
+      <w:bookmarkStart w:id="48" w:name="_Toc42767433"/>
       <w:r>
         <w:lastRenderedPageBreak/>
         <w:t>INTERPRETACIÓN DE LOS RESULTADOS</w:t>
       </w:r>
-      <w:bookmarkEnd w:id="42"/>
-      <w:bookmarkEnd w:id="43"/>
+      <w:bookmarkEnd w:id="47"/>
+      <w:bookmarkEnd w:id="48"/>
     </w:p>
     <w:p>
       <w:pPr>
@@ -11781,8 +12521,8 @@
           <w:bCs/>
         </w:rPr>
       </w:pPr>
-      <w:bookmarkStart w:id="44" w:name="_Toc42767117"/>
-      <w:bookmarkStart w:id="45" w:name="_Toc42767434"/>
+      <w:bookmarkStart w:id="49" w:name="_Toc42767117"/>
+      <w:bookmarkStart w:id="50" w:name="_Toc42767434"/>
       <w:r>
         <w:rPr>
           <w:rStyle w:val="Ttulo1Car"/>
@@ -11798,8 +12538,8 @@
         <w:lastRenderedPageBreak/>
         <w:t>BIBLIOGRAFÍA</w:t>
       </w:r>
-      <w:bookmarkEnd w:id="44"/>
-      <w:bookmarkEnd w:id="45"/>
+      <w:bookmarkEnd w:id="49"/>
+      <w:bookmarkEnd w:id="50"/>
     </w:p>
     <w:p>
       <w:pPr>
@@ -11828,8 +12568,8 @@
           <w:sz w:val="22"/>
         </w:rPr>
       </w:pPr>
-      <w:bookmarkStart w:id="46" w:name="_Hlk44537242"/>
-      <w:bookmarkStart w:id="47" w:name="_Hlk44536878"/>
+      <w:bookmarkStart w:id="51" w:name="_Hlk44537242"/>
+      <w:bookmarkStart w:id="52" w:name="_Hlk44536878"/>
       <w:r>
         <w:rPr>
           <w:rFonts w:cs="Arial"/>
@@ -11846,7 +12586,7 @@
         <w:t>PLoS ONE 9(10): e108281. doi:10.1371/ journal. pone.0108281.</w:t>
       </w:r>
     </w:p>
-    <w:bookmarkEnd w:id="46"/>
+    <w:bookmarkEnd w:id="51"/>
     <w:p>
       <w:pPr>
         <w:spacing w:line="242" w:lineRule="exact"/>
@@ -11873,7 +12613,7 @@
           <w:lang w:val="en-US"/>
         </w:rPr>
       </w:pPr>
-      <w:bookmarkStart w:id="48" w:name="_Hlk44537247"/>
+      <w:bookmarkStart w:id="53" w:name="_Hlk44537247"/>
       <w:proofErr w:type="spellStart"/>
       <w:r>
         <w:rPr>
@@ -12081,8 +12821,8 @@
           <w:lang w:val="en-US"/>
         </w:rPr>
       </w:pPr>
-      <w:bookmarkStart w:id="49" w:name="_Hlk44537337"/>
-      <w:bookmarkEnd w:id="48"/>
+      <w:bookmarkStart w:id="54" w:name="_Hlk44537337"/>
+      <w:bookmarkEnd w:id="53"/>
     </w:p>
     <w:p>
       <w:pPr>
@@ -12655,8 +13395,8 @@
           <w:lang w:val="en-US"/>
         </w:rPr>
       </w:pPr>
-      <w:bookmarkStart w:id="50" w:name="page16"/>
-      <w:bookmarkEnd w:id="50"/>
+      <w:bookmarkStart w:id="55" w:name="page16"/>
+      <w:bookmarkEnd w:id="55"/>
       <w:r>
         <w:rPr>
           <w:rFonts w:cs="Arial"/>
@@ -12751,8 +13491,8 @@
         </w:rPr>
         <w:t>Esteban Ortiz-Prado, Alfredo Banderas León, Luis Unigarro y Pablo Santillán. (2018). Oxigenación y Flujo Sanguíneo Cerebral, Revisión Comprensiva de la Literatura. En Revista Ecuatoriana de Neurología (10). Ecuador: S.E.N.</w:t>
       </w:r>
-      <w:bookmarkEnd w:id="47"/>
-      <w:bookmarkEnd w:id="49"/>
+      <w:bookmarkEnd w:id="52"/>
+      <w:bookmarkEnd w:id="54"/>
     </w:p>
     <w:p>
       <w:pPr>
@@ -13173,12 +13913,21 @@
         </w:rPr>
         <w:t xml:space="preserve">, R. (2014). Quantifying autoregulation from estimated model parameters: an optimization approach (1184.8). </w:t>
       </w:r>
+      <w:proofErr w:type="spellStart"/>
       <w:r>
         <w:rPr>
           <w:rFonts w:cs="Arial"/>
           <w:sz w:val="22"/>
         </w:rPr>
-        <w:t xml:space="preserve">The FASEB </w:t>
+        <w:t>The</w:t>
+      </w:r>
+      <w:proofErr w:type="spellEnd"/>
+      <w:r>
+        <w:rPr>
+          <w:rFonts w:cs="Arial"/>
+          <w:sz w:val="22"/>
+        </w:rPr>
+        <w:t xml:space="preserve"> FASEB </w:t>
       </w:r>
       <w:proofErr w:type="spellStart"/>
       <w:r>
@@ -14600,9 +15349,9 @@
   <w:abstractNum w:abstractNumId="9" w15:restartNumberingAfterBreak="0">
     <w:nsid w:val="32051DEE"/>
     <w:multiLevelType w:val="hybridMultilevel"/>
-    <w:tmpl w:val="8F1495BA"/>
-    <w:lvl w:ilvl="0" w:tplc="AF0E3C1E">
-      <w:start w:val="3"/>
+    <w:tmpl w:val="8D42AB02"/>
+    <w:lvl w:ilvl="0" w:tplc="DEE0BD0C">
+      <w:start w:val="1"/>
       <w:numFmt w:val="decimal"/>
       <w:pStyle w:val="Ttulo"/>
       <w:lvlText w:val="%1."/>
@@ -14612,6 +15361,8 @@
       </w:pPr>
       <w:rPr>
         <w:rFonts w:hint="default"/>
+        <w:sz w:val="28"/>
+        <w:szCs w:val="28"/>
       </w:rPr>
     </w:lvl>
     <w:lvl w:ilvl="1" w:tplc="340A0019" w:tentative="1">
@@ -16991,7 +17742,7 @@
     <w:link w:val="TtuloCar"/>
     <w:autoRedefine/>
     <w:qFormat/>
-    <w:rsid w:val="003D21A6"/>
+    <w:rsid w:val="003622E7"/>
     <w:pPr>
       <w:numPr>
         <w:numId w:val="33"/>
@@ -17006,7 +17757,7 @@
   <w:style w:type="character" w:customStyle="1" w:styleId="TtuloCar">
     <w:name w:val="Título Car"/>
     <w:link w:val="Ttulo"/>
-    <w:rsid w:val="003D21A6"/>
+    <w:rsid w:val="003622E7"/>
     <w:rPr>
       <w:rFonts w:ascii="Arial" w:hAnsi="Arial"/>
       <w:b/>
@@ -18475,6 +19226,12 @@
 </file>
 
 <file path=customXml/item1.xml><?xml version="1.0" encoding="utf-8"?>
+<p:properties xmlns:p="http://schemas.microsoft.com/office/2006/metadata/properties" xmlns:xsi="http://www.w3.org/2001/XMLSchema-instance" xmlns:pc="http://schemas.microsoft.com/office/infopath/2007/PartnerControls">
+  <documentManagement/>
+</p:properties>
+</file>
+
+<file path=customXml/item2.xml><?xml version="1.0" encoding="utf-8"?>
 <ct:contentTypeSchema xmlns:ct="http://schemas.microsoft.com/office/2006/metadata/contentType" xmlns:ma="http://schemas.microsoft.com/office/2006/metadata/properties/metaAttributes" ct:_="" ma:_="" ma:contentTypeName="Documento" ma:contentTypeID="0x010100338949FB94741D4CBD234B99567E34CD" ma:contentTypeVersion="0" ma:contentTypeDescription="Crear nuevo documento." ma:contentTypeScope="" ma:versionID="ed4e80c82f2583ce1215961df1add131">
   <xsd:schema xmlns:xsd="http://www.w3.org/2001/XMLSchema" xmlns:xs="http://www.w3.org/2001/XMLSchema" xmlns:p="http://schemas.microsoft.com/office/2006/metadata/properties" targetNamespace="http://schemas.microsoft.com/office/2006/metadata/properties" ma:root="true" ma:fieldsID="986dcc55fc7de7b749655be5365d3efe">
     <xsd:element name="properties">
@@ -18588,13 +19345,16 @@
 </ct:contentTypeSchema>
 </file>
 
-<file path=customXml/item2.xml><?xml version="1.0" encoding="utf-8"?>
-<p:properties xmlns:p="http://schemas.microsoft.com/office/2006/metadata/properties" xmlns:xsi="http://www.w3.org/2001/XMLSchema-instance" xmlns:pc="http://schemas.microsoft.com/office/infopath/2007/PartnerControls">
-  <documentManagement/>
-</p:properties>
+<file path=customXml/item3.xml><?xml version="1.0" encoding="utf-8"?>
+<?mso-contentType ?>
+<FormTemplates xmlns="http://schemas.microsoft.com/sharepoint/v3/contenttype/forms">
+  <Display>DocumentLibraryForm</Display>
+  <Edit>DocumentLibraryForm</Edit>
+  <New>DocumentLibraryForm</New>
+</FormTemplates>
 </file>
 
-<file path=customXml/item3.xml><?xml version="1.0" encoding="utf-8"?>
+<file path=customXml/item4.xml><?xml version="1.0" encoding="utf-8"?>
 <b:Sources xmlns:b="http://schemas.openxmlformats.org/officeDocument/2006/bibliography" xmlns="http://schemas.openxmlformats.org/officeDocument/2006/bibliography" SelectedStyle="\APA.XSL" StyleName="APA">
   <b:Source>
     <b:Tag>Mol06</b:Tag>
@@ -18675,16 +19435,16 @@
 </b:Sources>
 </file>
 
-<file path=customXml/item4.xml><?xml version="1.0" encoding="utf-8"?>
-<?mso-contentType ?>
-<FormTemplates xmlns="http://schemas.microsoft.com/sharepoint/v3/contenttype/forms">
-  <Display>DocumentLibraryForm</Display>
-  <Edit>DocumentLibraryForm</Edit>
-  <New>DocumentLibraryForm</New>
-</FormTemplates>
+<file path=customXml/itemProps1.xml><?xml version="1.0" encoding="utf-8"?>
+<ds:datastoreItem xmlns:ds="http://schemas.openxmlformats.org/officeDocument/2006/customXml" ds:itemID="{AC51520D-22EE-456F-83E7-0E2BC890973C}">
+  <ds:schemaRefs>
+    <ds:schemaRef ds:uri="http://schemas.microsoft.com/office/2006/metadata/properties"/>
+    <ds:schemaRef ds:uri="http://schemas.microsoft.com/office/infopath/2007/PartnerControls"/>
+  </ds:schemaRefs>
+</ds:datastoreItem>
 </file>
 
-<file path=customXml/itemProps1.xml><?xml version="1.0" encoding="utf-8"?>
+<file path=customXml/itemProps2.xml><?xml version="1.0" encoding="utf-8"?>
 <ds:datastoreItem xmlns:ds="http://schemas.openxmlformats.org/officeDocument/2006/customXml" ds:itemID="{B416D0D0-C81E-497E-BE51-0BC2C92241B1}">
   <ds:schemaRefs>
     <ds:schemaRef ds:uri="http://schemas.microsoft.com/office/2006/metadata/contentType"/>
@@ -18700,27 +19460,18 @@
 </ds:datastoreItem>
 </file>
 
-<file path=customXml/itemProps2.xml><?xml version="1.0" encoding="utf-8"?>
-<ds:datastoreItem xmlns:ds="http://schemas.openxmlformats.org/officeDocument/2006/customXml" ds:itemID="{AC51520D-22EE-456F-83E7-0E2BC890973C}">
+<file path=customXml/itemProps3.xml><?xml version="1.0" encoding="utf-8"?>
+<ds:datastoreItem xmlns:ds="http://schemas.openxmlformats.org/officeDocument/2006/customXml" ds:itemID="{BB22C492-C557-4F02-A636-17E294FD0CF6}">
   <ds:schemaRefs>
-    <ds:schemaRef ds:uri="http://schemas.microsoft.com/office/2006/metadata/properties"/>
-    <ds:schemaRef ds:uri="http://schemas.microsoft.com/office/infopath/2007/PartnerControls"/>
+    <ds:schemaRef ds:uri="http://schemas.microsoft.com/sharepoint/v3/contenttype/forms"/>
   </ds:schemaRefs>
 </ds:datastoreItem>
 </file>
 
-<file path=customXml/itemProps3.xml><?xml version="1.0" encoding="utf-8"?>
+<file path=customXml/itemProps4.xml><?xml version="1.0" encoding="utf-8"?>
 <ds:datastoreItem xmlns:ds="http://schemas.openxmlformats.org/officeDocument/2006/customXml" ds:itemID="{1F45B634-1DE1-A541-8C2C-D84B2806A79E}">
   <ds:schemaRefs>
     <ds:schemaRef ds:uri="http://schemas.openxmlformats.org/officeDocument/2006/bibliography"/>
   </ds:schemaRefs>
 </ds:datastoreItem>
-</file>
-
-<file path=customXml/itemProps4.xml><?xml version="1.0" encoding="utf-8"?>
-<ds:datastoreItem xmlns:ds="http://schemas.openxmlformats.org/officeDocument/2006/customXml" ds:itemID="{BB22C492-C557-4F02-A636-17E294FD0CF6}">
-  <ds:schemaRefs>
-    <ds:schemaRef ds:uri="http://schemas.microsoft.com/sharepoint/v3/contenttype/forms"/>
-  </ds:schemaRefs>
-</ds:datastoreItem>
 </file>
</xml_diff>